<commit_message>
Melanie: updated the Tagebuch
</commit_message>
<xml_diff>
--- a/Dokumentationen/TagebuchTheFloorIsJava.docx
+++ b/Dokumentationen/TagebuchTheFloorIsJava.docx
@@ -20,460 +20,306 @@
           <w:szCs w:val="32"/>
           <w:lang w:val="de-CH"/>
         </w:rPr>
-        <w:t xml:space="preserve">Tagebuch für das Spiel </w:t>
-      </w:r>
-      <w:r>
-        <w:rPr>
-          <w:b/>
-          <w:bCs/>
-          <w:sz w:val="32"/>
-          <w:szCs w:val="32"/>
-          <w:lang w:val="de-CH"/>
-        </w:rPr>
-        <w:t>“</w:t>
-      </w:r>
-      <w:r>
-        <w:rPr>
-          <w:b/>
-          <w:bCs/>
-          <w:sz w:val="32"/>
-          <w:szCs w:val="32"/>
-          <w:lang w:val="de-CH"/>
-        </w:rPr>
-        <w:t xml:space="preserve">The Floor </w:t>
-      </w:r>
-      <w:proofErr w:type="spellStart"/>
-      <w:r>
-        <w:rPr>
-          <w:b/>
-          <w:bCs/>
-          <w:sz w:val="32"/>
-          <w:szCs w:val="32"/>
-          <w:lang w:val="de-CH"/>
-        </w:rPr>
-        <w:t>is</w:t>
-      </w:r>
-      <w:proofErr w:type="spellEnd"/>
-      <w:r>
-        <w:rPr>
-          <w:b/>
-          <w:bCs/>
-          <w:sz w:val="32"/>
-          <w:szCs w:val="32"/>
-          <w:lang w:val="de-CH"/>
-        </w:rPr>
-        <w:t xml:space="preserve"> Java”</w:t>
-      </w:r>
-    </w:p>
-    <w:p>
-      <w:pPr>
-        <w:rPr>
-          <w:lang w:val="de-CH"/>
-        </w:rPr>
-      </w:pPr>
-    </w:p>
-    <w:p>
-      <w:pPr>
-        <w:rPr>
-          <w:lang w:val="de-CH"/>
-        </w:rPr>
-      </w:pPr>
-      <w:r>
-        <w:rPr>
-          <w:lang w:val="de-CH"/>
-        </w:rPr>
-        <w:t xml:space="preserve">von Melanie </w:t>
-      </w:r>
-      <w:proofErr w:type="spellStart"/>
-      <w:r>
-        <w:rPr>
-          <w:lang w:val="de-CH"/>
-        </w:rPr>
-        <w:t>Svab</w:t>
-      </w:r>
-      <w:proofErr w:type="spellEnd"/>
-      <w:r>
-        <w:rPr>
-          <w:lang w:val="de-CH"/>
-        </w:rPr>
-        <w:t xml:space="preserve">, Dennis Grunenberg, </w:t>
-      </w:r>
-      <w:proofErr w:type="spellStart"/>
-      <w:r>
-        <w:rPr>
-          <w:lang w:val="de-CH"/>
-        </w:rPr>
-        <w:t>Rohail</w:t>
-      </w:r>
-      <w:proofErr w:type="spellEnd"/>
+        <w:t>Tagebuch für das Spiel “The Floor is Java”</w:t>
+      </w:r>
+    </w:p>
+    <w:p>
+      <w:pPr>
+        <w:rPr>
+          <w:lang w:val="de-CH"/>
+        </w:rPr>
+      </w:pPr>
+    </w:p>
+    <w:p>
+      <w:pPr>
+        <w:rPr>
+          <w:lang w:val="de-CH"/>
+        </w:rPr>
+      </w:pPr>
+      <w:r>
+        <w:rPr>
+          <w:lang w:val="de-CH"/>
+        </w:rPr>
+        <w:t>von Melanie Svab, Dennis Grunenberg, Rohail Gondal and Natasha Dudler</w:t>
+      </w:r>
+    </w:p>
+    <w:p>
+      <w:pPr>
+        <w:rPr>
+          <w:lang w:val="de-CH"/>
+        </w:rPr>
+      </w:pPr>
+    </w:p>
+    <w:p>
+      <w:pPr>
+        <w:rPr>
+          <w:lang w:val="de-CH"/>
+        </w:rPr>
+      </w:pPr>
+    </w:p>
+    <w:p>
+      <w:pPr>
+        <w:rPr>
+          <w:lang w:val="de-CH"/>
+        </w:rPr>
+      </w:pPr>
+      <w:r>
+        <w:rPr>
+          <w:lang w:val="de-CH"/>
+        </w:rPr>
+        <w:t>27. Februar 2020: Treffen zur Besprechung unserer Game-Idee.</w:t>
+      </w:r>
+    </w:p>
+    <w:p>
+      <w:pPr>
+        <w:rPr>
+          <w:lang w:val="de-CH"/>
+        </w:rPr>
+      </w:pPr>
+      <w:r>
+        <w:rPr>
+          <w:lang w:val="de-CH"/>
+        </w:rPr>
+        <w:t>Anwesende: Melanie, Dennis, Rohail, Natasha</w:t>
+      </w:r>
+    </w:p>
+    <w:p>
+      <w:pPr>
+        <w:rPr>
+          <w:lang w:val="de-CH"/>
+        </w:rPr>
+      </w:pPr>
+    </w:p>
+    <w:p>
+      <w:pPr>
+        <w:rPr>
+          <w:lang w:val="de-CH"/>
+        </w:rPr>
+      </w:pPr>
+      <w:r>
+        <w:rPr>
+          <w:lang w:val="de-CH"/>
+        </w:rPr>
+        <w:t>Jeder brachte jeweils drei Ideen mit, die wir ausführlich besprachen. Nun haben wir uns für ein Schildkrötenspiel namens «The Floor is Java» entschieden, zu dem wir sämtliche Regeln und Details festlegten.</w:t>
+      </w:r>
+    </w:p>
+    <w:p>
+      <w:pPr>
+        <w:rPr>
+          <w:lang w:val="de-CH"/>
+        </w:rPr>
+      </w:pPr>
+    </w:p>
+    <w:p>
+      <w:pPr>
+        <w:rPr>
+          <w:lang w:val="de-CH"/>
+        </w:rPr>
+      </w:pPr>
+    </w:p>
+    <w:p>
+      <w:pPr>
+        <w:rPr>
+          <w:lang w:val="de-CH"/>
+        </w:rPr>
+      </w:pPr>
+      <w:r>
+        <w:rPr>
+          <w:lang w:val="de-CH"/>
+        </w:rPr>
+        <w:t>28. Februar 2020: Beginn des Programmierens von Server und Client</w:t>
+      </w:r>
+    </w:p>
+    <w:p>
+      <w:pPr>
+        <w:rPr>
+          <w:lang w:val="de-CH"/>
+        </w:rPr>
+      </w:pPr>
+      <w:r>
+        <w:rPr>
+          <w:lang w:val="de-CH"/>
+        </w:rPr>
+        <w:t>Anwesende: Dennis Grunenberg, Rohail Gondal</w:t>
+      </w:r>
+    </w:p>
+    <w:p>
+      <w:pPr>
+        <w:rPr>
+          <w:lang w:val="de-CH"/>
+        </w:rPr>
+      </w:pPr>
+    </w:p>
+    <w:p>
+      <w:pPr>
+        <w:rPr>
+          <w:lang w:val="de-CH"/>
+        </w:rPr>
+      </w:pPr>
+      <w:r>
+        <w:rPr>
+          <w:lang w:val="de-CH"/>
+        </w:rPr>
+        <w:t>Die Basics sind nun programmiert. Der Server läuft. Sendet der Client eine Nachricht, so bekommt er eine Antwort vom Server.</w:t>
+      </w:r>
+    </w:p>
+    <w:p>
+      <w:pPr>
+        <w:rPr>
+          <w:lang w:val="de-CH"/>
+        </w:rPr>
+      </w:pPr>
+    </w:p>
+    <w:p>
+      <w:pPr>
+        <w:rPr>
+          <w:lang w:val="de-CH"/>
+        </w:rPr>
+      </w:pPr>
+    </w:p>
+    <w:p>
+      <w:pPr>
+        <w:rPr>
+          <w:lang w:val="de-CH"/>
+        </w:rPr>
+      </w:pPr>
+      <w:r>
+        <w:rPr>
+          <w:lang w:val="de-CH"/>
+        </w:rPr>
+        <w:t xml:space="preserve">4. März 2020: Erstellen </w:t>
+      </w:r>
+      <w:r>
+        <w:rPr>
+          <w:lang w:val="de-CH"/>
+        </w:rPr>
+        <w:t>von Mockups</w:t>
+      </w:r>
+    </w:p>
+    <w:p>
+      <w:pPr>
+        <w:rPr>
+          <w:lang w:val="de-CH"/>
+        </w:rPr>
+      </w:pPr>
+      <w:r>
+        <w:rPr>
+          <w:lang w:val="de-CH"/>
+        </w:rPr>
+        <w:t>Anwesende: Melanie Svab</w:t>
+      </w:r>
+    </w:p>
+    <w:p>
+      <w:pPr>
+        <w:rPr>
+          <w:lang w:val="de-CH"/>
+        </w:rPr>
+      </w:pPr>
+    </w:p>
+    <w:p>
+      <w:pPr>
+        <w:rPr>
+          <w:lang w:val="de-CH"/>
+        </w:rPr>
+      </w:pPr>
+      <w:r>
+        <w:rPr>
+          <w:lang w:val="de-CH"/>
+        </w:rPr>
+        <w:t>5. März 2020: Kreieren des Timetables mit GanttProjekt, sowie des Tagebuches</w:t>
+      </w:r>
+    </w:p>
+    <w:p>
+      <w:pPr>
+        <w:rPr>
+          <w:lang w:val="de-CH"/>
+        </w:rPr>
+      </w:pPr>
+      <w:r>
+        <w:rPr>
+          <w:lang w:val="de-CH"/>
+        </w:rPr>
+        <w:t>Anwesende: Natasha Dudler</w:t>
+      </w:r>
+    </w:p>
+    <w:p>
+      <w:pPr>
+        <w:rPr>
+          <w:lang w:val="de-CH"/>
+        </w:rPr>
+      </w:pPr>
+      <w:r>
+        <w:rPr>
+          <w:lang w:val="de-CH"/>
+        </w:rPr>
+        <w:t>Nach etlichen Stunden des Termine-Verschiebens und des Verzweifelns steht</w:t>
+      </w:r>
       <w:r>
         <w:rPr>
           <w:lang w:val="de-CH"/>
         </w:rPr>
         <w:t xml:space="preserve"> </w:t>
       </w:r>
-      <w:proofErr w:type="spellStart"/>
-      <w:r>
-        <w:rPr>
-          <w:lang w:val="de-CH"/>
-        </w:rPr>
-        <w:t>Gondal</w:t>
-      </w:r>
-      <w:proofErr w:type="spellEnd"/>
-      <w:r>
-        <w:rPr>
-          <w:lang w:val="de-CH"/>
-        </w:rPr>
-        <w:t xml:space="preserve"> </w:t>
-      </w:r>
-      <w:proofErr w:type="spellStart"/>
-      <w:r>
-        <w:rPr>
-          <w:lang w:val="de-CH"/>
-        </w:rPr>
-        <w:t>and</w:t>
-      </w:r>
-      <w:proofErr w:type="spellEnd"/>
-      <w:r>
-        <w:rPr>
-          <w:lang w:val="de-CH"/>
-        </w:rPr>
-        <w:t xml:space="preserve"> Natasha Dudler</w:t>
-      </w:r>
-    </w:p>
-    <w:p>
-      <w:pPr>
-        <w:rPr>
-          <w:lang w:val="de-CH"/>
-        </w:rPr>
-      </w:pPr>
+      <w:r>
+        <w:rPr>
+          <w:lang w:val="de-CH"/>
+        </w:rPr>
+        <w:t>nun der Terminkalender fest. Jetzt müssen wir uns nur noch daran halten…</w:t>
+      </w:r>
+    </w:p>
+    <w:p>
+      <w:pPr>
+        <w:rPr>
+          <w:lang w:val="de-CH"/>
+        </w:rPr>
+      </w:pPr>
+    </w:p>
+    <w:p>
+      <w:pPr>
+        <w:rPr>
+          <w:lang w:val="de-CH"/>
+        </w:rPr>
+      </w:pPr>
+      <w:r>
+        <w:rPr>
+          <w:lang w:val="de-CH"/>
+        </w:rPr>
+        <w:t>11. März 2020: Vorbereitung Präsentation</w:t>
+      </w:r>
+    </w:p>
+    <w:p>
+      <w:pPr>
+        <w:rPr>
+          <w:lang w:val="de-CH"/>
+        </w:rPr>
+      </w:pPr>
+      <w:r>
+        <w:rPr>
+          <w:lang w:val="de-CH"/>
+        </w:rPr>
+        <w:t>Anwesende: Natasha Dudler, Dennis Gruenenberg, Rohail Gondal, Melanie Svab</w:t>
+      </w:r>
+    </w:p>
+    <w:p>
+      <w:pPr>
+        <w:rPr>
+          <w:lang w:val="de-CH"/>
+        </w:rPr>
+      </w:pPr>
+      <w:r>
+        <w:rPr>
+          <w:lang w:val="de-CH"/>
+        </w:rPr>
+        <w:t>Aufteilung der Sprechp</w:t>
+      </w:r>
+      <w:r>
+        <w:rPr>
+          <w:lang w:val="de-CH"/>
+        </w:rPr>
+        <w:t>arts der Präsentation. Vorbereitung läuft gut.</w:t>
+      </w:r>
       <w:bookmarkStart w:id="0" w:name="_GoBack"/>
       <w:bookmarkEnd w:id="0"/>
-    </w:p>
-    <w:p>
-      <w:pPr>
-        <w:rPr>
-          <w:lang w:val="de-CH"/>
-        </w:rPr>
-      </w:pPr>
-    </w:p>
-    <w:p>
-      <w:pPr>
-        <w:rPr>
-          <w:lang w:val="de-CH"/>
-        </w:rPr>
-      </w:pPr>
-      <w:r>
-        <w:rPr>
-          <w:lang w:val="de-CH"/>
-        </w:rPr>
-        <w:t>27. Februar 2020: Treffen zur Besprechung unserer Game-Idee.</w:t>
-      </w:r>
-    </w:p>
-    <w:p>
-      <w:pPr>
-        <w:rPr>
-          <w:lang w:val="de-CH"/>
-        </w:rPr>
-      </w:pPr>
-      <w:r>
-        <w:rPr>
-          <w:lang w:val="de-CH"/>
-        </w:rPr>
-        <w:t xml:space="preserve">Anwesende: Melanie, Dennis, </w:t>
-      </w:r>
-      <w:proofErr w:type="spellStart"/>
-      <w:r>
-        <w:rPr>
-          <w:lang w:val="de-CH"/>
-        </w:rPr>
-        <w:t>Rohail</w:t>
-      </w:r>
-      <w:proofErr w:type="spellEnd"/>
-      <w:r>
-        <w:rPr>
-          <w:lang w:val="de-CH"/>
-        </w:rPr>
-        <w:t>, Natasha</w:t>
-      </w:r>
-    </w:p>
-    <w:p>
-      <w:pPr>
-        <w:rPr>
-          <w:lang w:val="de-CH"/>
-        </w:rPr>
-      </w:pPr>
-    </w:p>
-    <w:p>
-      <w:pPr>
-        <w:rPr>
-          <w:lang w:val="de-CH"/>
-        </w:rPr>
-      </w:pPr>
-      <w:r>
-        <w:rPr>
-          <w:lang w:val="de-CH"/>
-        </w:rPr>
-        <w:t xml:space="preserve">Jeder brachte jeweils drei Ideen mit, die wir ausführlich besprachen. Nun haben wir uns für ein Schildkrötenspiel namens «The Floor </w:t>
-      </w:r>
-      <w:proofErr w:type="spellStart"/>
-      <w:r>
-        <w:rPr>
-          <w:lang w:val="de-CH"/>
-        </w:rPr>
-        <w:t>is</w:t>
-      </w:r>
-      <w:proofErr w:type="spellEnd"/>
-      <w:r>
-        <w:rPr>
-          <w:lang w:val="de-CH"/>
-        </w:rPr>
-        <w:t xml:space="preserve"> Java» entschieden, zu dem wir sämtliche Regeln und Details festlegten.</w:t>
-      </w:r>
-    </w:p>
-    <w:p>
-      <w:pPr>
-        <w:rPr>
-          <w:lang w:val="de-CH"/>
-        </w:rPr>
-      </w:pPr>
-    </w:p>
-    <w:p>
-      <w:pPr>
-        <w:rPr>
-          <w:lang w:val="de-CH"/>
-        </w:rPr>
-      </w:pPr>
-    </w:p>
-    <w:p>
-      <w:pPr>
-        <w:rPr>
-          <w:lang w:val="de-CH"/>
-        </w:rPr>
-      </w:pPr>
-      <w:r>
-        <w:rPr>
-          <w:lang w:val="de-CH"/>
-        </w:rPr>
-        <w:t>28. Februar 2020: Beginn des Programmierens von Server und Client</w:t>
-      </w:r>
-    </w:p>
-    <w:p>
-      <w:pPr>
-        <w:rPr>
-          <w:lang w:val="de-CH"/>
-        </w:rPr>
-      </w:pPr>
-      <w:r>
-        <w:rPr>
-          <w:lang w:val="de-CH"/>
-        </w:rPr>
-        <w:t xml:space="preserve">Anwesende: Dennis Grunenberg, </w:t>
-      </w:r>
-      <w:proofErr w:type="spellStart"/>
-      <w:r>
-        <w:rPr>
-          <w:lang w:val="de-CH"/>
-        </w:rPr>
-        <w:t>Rohail</w:t>
-      </w:r>
-      <w:proofErr w:type="spellEnd"/>
-      <w:r>
-        <w:rPr>
-          <w:lang w:val="de-CH"/>
-        </w:rPr>
-        <w:t xml:space="preserve"> </w:t>
-      </w:r>
-      <w:proofErr w:type="spellStart"/>
-      <w:r>
-        <w:rPr>
-          <w:lang w:val="de-CH"/>
-        </w:rPr>
-        <w:t>Gondal</w:t>
-      </w:r>
-      <w:proofErr w:type="spellEnd"/>
-    </w:p>
-    <w:p>
-      <w:pPr>
-        <w:rPr>
-          <w:lang w:val="de-CH"/>
-        </w:rPr>
-      </w:pPr>
-    </w:p>
-    <w:p>
-      <w:pPr>
-        <w:rPr>
-          <w:lang w:val="de-CH"/>
-        </w:rPr>
-      </w:pPr>
-      <w:r>
-        <w:rPr>
-          <w:lang w:val="de-CH"/>
-        </w:rPr>
-        <w:t xml:space="preserve">Die Basics sind nun programmiert. Der </w:t>
-      </w:r>
-      <w:proofErr w:type="spellStart"/>
-      <w:r>
-        <w:rPr>
-          <w:lang w:val="de-CH"/>
-        </w:rPr>
-        <w:t>Server</w:t>
-      </w:r>
-      <w:proofErr w:type="spellEnd"/>
-      <w:r>
-        <w:rPr>
-          <w:lang w:val="de-CH"/>
-        </w:rPr>
-        <w:t xml:space="preserve"> läuft. Sendet der Client eine Nachricht, so bekommt er eine Antwort vom Server.</w:t>
-      </w:r>
-    </w:p>
-    <w:p>
-      <w:pPr>
-        <w:rPr>
-          <w:lang w:val="de-CH"/>
-        </w:rPr>
-      </w:pPr>
-    </w:p>
-    <w:p>
-      <w:pPr>
-        <w:rPr>
-          <w:lang w:val="de-CH"/>
-        </w:rPr>
-      </w:pPr>
-    </w:p>
-    <w:p>
-      <w:pPr>
-        <w:rPr>
-          <w:lang w:val="de-CH"/>
-        </w:rPr>
-      </w:pPr>
-      <w:r>
-        <w:rPr>
-          <w:lang w:val="de-CH"/>
-        </w:rPr>
-        <w:t xml:space="preserve">4. März 2020: Erstellen </w:t>
-      </w:r>
-      <w:r>
-        <w:rPr>
-          <w:lang w:val="de-CH"/>
-        </w:rPr>
-        <w:t xml:space="preserve">von </w:t>
-      </w:r>
-      <w:proofErr w:type="spellStart"/>
-      <w:r>
-        <w:rPr>
-          <w:lang w:val="de-CH"/>
-        </w:rPr>
-        <w:t>Mockups</w:t>
-      </w:r>
-      <w:proofErr w:type="spellEnd"/>
-    </w:p>
-    <w:p>
-      <w:pPr>
-        <w:rPr>
-          <w:lang w:val="de-CH"/>
-        </w:rPr>
-      </w:pPr>
-      <w:r>
-        <w:rPr>
-          <w:lang w:val="de-CH"/>
-        </w:rPr>
-        <w:t xml:space="preserve">Anwesende: Melanie </w:t>
-      </w:r>
-      <w:proofErr w:type="spellStart"/>
-      <w:r>
-        <w:rPr>
-          <w:lang w:val="de-CH"/>
-        </w:rPr>
-        <w:t>Svab</w:t>
-      </w:r>
-      <w:proofErr w:type="spellEnd"/>
-    </w:p>
-    <w:p>
-      <w:pPr>
-        <w:rPr>
-          <w:lang w:val="de-CH"/>
-        </w:rPr>
-      </w:pPr>
-    </w:p>
-    <w:p>
-      <w:pPr>
-        <w:rPr>
-          <w:lang w:val="de-CH"/>
-        </w:rPr>
-      </w:pPr>
-      <w:r>
-        <w:rPr>
-          <w:lang w:val="de-CH"/>
-        </w:rPr>
-        <w:t xml:space="preserve">5. März 2020: Kreieren des </w:t>
-      </w:r>
-      <w:proofErr w:type="spellStart"/>
-      <w:r>
-        <w:rPr>
-          <w:lang w:val="de-CH"/>
-        </w:rPr>
-        <w:t>Timetables</w:t>
-      </w:r>
-      <w:proofErr w:type="spellEnd"/>
-      <w:r>
-        <w:rPr>
-          <w:lang w:val="de-CH"/>
-        </w:rPr>
-        <w:t xml:space="preserve"> mit </w:t>
-      </w:r>
-      <w:proofErr w:type="spellStart"/>
-      <w:r>
-        <w:rPr>
-          <w:lang w:val="de-CH"/>
-        </w:rPr>
-        <w:t>GanttProjekt</w:t>
-      </w:r>
-      <w:proofErr w:type="spellEnd"/>
-      <w:r>
-        <w:rPr>
-          <w:lang w:val="de-CH"/>
-        </w:rPr>
-        <w:t>, sowie des Tagebuches</w:t>
-      </w:r>
-    </w:p>
-    <w:p>
-      <w:pPr>
-        <w:rPr>
-          <w:lang w:val="de-CH"/>
-        </w:rPr>
-      </w:pPr>
-      <w:r>
-        <w:rPr>
-          <w:lang w:val="de-CH"/>
-        </w:rPr>
-        <w:t>Anwesende: Natasha Dudler</w:t>
-      </w:r>
-    </w:p>
-    <w:p>
-      <w:pPr>
-        <w:rPr>
-          <w:lang w:val="de-CH"/>
-        </w:rPr>
-      </w:pPr>
-      <w:r>
-        <w:rPr>
-          <w:lang w:val="de-CH"/>
-        </w:rPr>
-        <w:t>Nach etlichen Stunden des Termine-Verschiebens und des Verzweifelns steht</w:t>
-      </w:r>
-      <w:r>
-        <w:rPr>
-          <w:lang w:val="de-CH"/>
-        </w:rPr>
-        <w:t xml:space="preserve"> </w:t>
-      </w:r>
-      <w:r>
-        <w:rPr>
-          <w:lang w:val="de-CH"/>
-        </w:rPr>
-        <w:t>nun der Terminkalender fest. Jetzt müssen wir uns nur noch daran halten…</w:t>
-      </w:r>
     </w:p>
     <w:p>
       <w:pPr>
@@ -507,12 +353,12 @@
         <w:rFonts w:asciiTheme="minorHAnsi" w:eastAsiaTheme="minorHAnsi" w:hAnsiTheme="minorHAnsi" w:cstheme="minorBidi"/>
         <w:sz w:val="24"/>
         <w:szCs w:val="24"/>
-        <w:lang w:val="en-CH" w:eastAsia="en-US" w:bidi="ar-SA"/>
+        <w:lang w:eastAsia="en-US" w:bidi="ar-SA"/>
       </w:rPr>
     </w:rPrDefault>
     <w:pPrDefault/>
   </w:docDefaults>
-  <w:latentStyles w:defLockedState="0" w:defUIPriority="99" w:defSemiHidden="0" w:defUnhideWhenUsed="0" w:defQFormat="0" w:count="376">
+  <w:latentStyles w:defLockedState="0" w:defUIPriority="99" w:defSemiHidden="0" w:defUnhideWhenUsed="0" w:defQFormat="0" w:count="377">
     <w:lsdException w:name="Normal" w:uiPriority="0" w:qFormat="1"/>
     <w:lsdException w:name="heading 1" w:uiPriority="9" w:qFormat="1"/>
     <w:lsdException w:name="heading 2" w:semiHidden="1" w:uiPriority="9" w:unhideWhenUsed="1" w:qFormat="1"/>
@@ -618,7 +464,6 @@
     <w:lsdException w:name="HTML Sample" w:semiHidden="1" w:unhideWhenUsed="1"/>
     <w:lsdException w:name="HTML Typewriter" w:semiHidden="1" w:unhideWhenUsed="1"/>
     <w:lsdException w:name="HTML Variable" w:semiHidden="1" w:unhideWhenUsed="1"/>
-    <w:lsdException w:name="Normal Table" w:semiHidden="1" w:unhideWhenUsed="1"/>
     <w:lsdException w:name="annotation subject" w:semiHidden="1" w:unhideWhenUsed="1"/>
     <w:lsdException w:name="No List" w:semiHidden="1" w:unhideWhenUsed="1"/>
     <w:lsdException w:name="Outline List 1" w:semiHidden="1" w:unhideWhenUsed="1"/>
@@ -665,10 +510,8 @@
     <w:lsdException w:name="Table Subtle 2" w:semiHidden="1" w:unhideWhenUsed="1"/>
     <w:lsdException w:name="Table Web 1" w:semiHidden="1" w:unhideWhenUsed="1"/>
     <w:lsdException w:name="Table Web 2" w:semiHidden="1" w:unhideWhenUsed="1"/>
-    <w:lsdException w:name="Table Web 3" w:semiHidden="1" w:unhideWhenUsed="1"/>
     <w:lsdException w:name="Balloon Text" w:semiHidden="1" w:unhideWhenUsed="1"/>
     <w:lsdException w:name="Table Grid" w:uiPriority="39"/>
-    <w:lsdException w:name="Table Theme" w:semiHidden="1" w:unhideWhenUsed="1"/>
     <w:lsdException w:name="Placeholder Text" w:semiHidden="1"/>
     <w:lsdException w:name="No Spacing" w:uiPriority="1" w:qFormat="1"/>
     <w:lsdException w:name="Light Shading" w:uiPriority="60"/>
@@ -889,21 +732,22 @@
     <w:lsdException w:name="Hashtag" w:semiHidden="1" w:unhideWhenUsed="1"/>
     <w:lsdException w:name="Unresolved Mention" w:semiHidden="1" w:unhideWhenUsed="1"/>
     <w:lsdException w:name="Smart Link" w:semiHidden="1" w:unhideWhenUsed="1"/>
+    <w:lsdException w:name="Smart Link Error" w:semiHidden="1" w:unhideWhenUsed="1"/>
   </w:latentStyles>
-  <w:style w:type="paragraph" w:default="1" w:styleId="Normal">
+  <w:style w:type="paragraph" w:default="1" w:styleId="Standard">
     <w:name w:val="Normal"/>
     <w:qFormat/>
     <w:rPr>
       <w:lang w:val="de-DE"/>
     </w:rPr>
   </w:style>
-  <w:style w:type="character" w:default="1" w:styleId="DefaultParagraphFont">
+  <w:style w:type="character" w:default="1" w:styleId="Absatz-Standardschriftart">
     <w:name w:val="Default Paragraph Font"/>
     <w:uiPriority w:val="1"/>
     <w:semiHidden/>
     <w:unhideWhenUsed/>
   </w:style>
-  <w:style w:type="table" w:default="1" w:styleId="TableNormal">
+  <w:style w:type="table" w:default="1" w:styleId="NormaleTabelle">
     <w:name w:val="Normal Table"/>
     <w:uiPriority w:val="99"/>
     <w:semiHidden/>
@@ -918,7 +762,7 @@
       </w:tblCellMar>
     </w:tblPr>
   </w:style>
-  <w:style w:type="numbering" w:default="1" w:styleId="NoList">
+  <w:style w:type="numbering" w:default="1" w:styleId="KeineListe">
     <w:name w:val="No List"/>
     <w:uiPriority w:val="99"/>
     <w:semiHidden/>

</xml_diff>

<commit_message>
Updating diary and creating tasks in detail for milestone 2&3 to our timetable
</commit_message>
<xml_diff>
--- a/Dokumentationen/TagebuchTheFloorIsJava.docx
+++ b/Dokumentationen/TagebuchTheFloorIsJava.docx
@@ -20,27 +20,105 @@
           <w:szCs w:val="32"/>
           <w:lang w:val="de-CH"/>
         </w:rPr>
-        <w:t>Tagebuch für das Spiel “The Floor is Java”</w:t>
-      </w:r>
-    </w:p>
-    <w:p>
-      <w:pPr>
-        <w:rPr>
-          <w:lang w:val="de-CH"/>
-        </w:rPr>
-      </w:pPr>
-    </w:p>
-    <w:p>
-      <w:pPr>
-        <w:rPr>
-          <w:lang w:val="de-CH"/>
-        </w:rPr>
-      </w:pPr>
-      <w:r>
-        <w:rPr>
-          <w:lang w:val="de-CH"/>
-        </w:rPr>
-        <w:t>von Melanie Svab, Dennis Grunenberg, Rohail Gondal and Natasha Dudler</w:t>
+        <w:t xml:space="preserve">Tagebuch für das Spiel “The Floor </w:t>
+      </w:r>
+      <w:proofErr w:type="spellStart"/>
+      <w:r>
+        <w:rPr>
+          <w:b/>
+          <w:bCs/>
+          <w:sz w:val="32"/>
+          <w:szCs w:val="32"/>
+          <w:lang w:val="de-CH"/>
+        </w:rPr>
+        <w:t>is</w:t>
+      </w:r>
+      <w:proofErr w:type="spellEnd"/>
+      <w:r>
+        <w:rPr>
+          <w:b/>
+          <w:bCs/>
+          <w:sz w:val="32"/>
+          <w:szCs w:val="32"/>
+          <w:lang w:val="de-CH"/>
+        </w:rPr>
+        <w:t xml:space="preserve"> Java”</w:t>
+      </w:r>
+    </w:p>
+    <w:p>
+      <w:pPr>
+        <w:rPr>
+          <w:lang w:val="de-CH"/>
+        </w:rPr>
+      </w:pPr>
+    </w:p>
+    <w:p>
+      <w:pPr>
+        <w:rPr>
+          <w:lang w:val="de-CH"/>
+        </w:rPr>
+      </w:pPr>
+      <w:r>
+        <w:rPr>
+          <w:lang w:val="de-CH"/>
+        </w:rPr>
+        <w:t xml:space="preserve">von Melanie </w:t>
+      </w:r>
+      <w:proofErr w:type="spellStart"/>
+      <w:r>
+        <w:rPr>
+          <w:lang w:val="de-CH"/>
+        </w:rPr>
+        <w:t>Svab</w:t>
+      </w:r>
+      <w:proofErr w:type="spellEnd"/>
+      <w:r>
+        <w:rPr>
+          <w:lang w:val="de-CH"/>
+        </w:rPr>
+        <w:t xml:space="preserve">, Dennis Grunenberg, </w:t>
+      </w:r>
+      <w:proofErr w:type="spellStart"/>
+      <w:r>
+        <w:rPr>
+          <w:lang w:val="de-CH"/>
+        </w:rPr>
+        <w:t>Rohail</w:t>
+      </w:r>
+      <w:proofErr w:type="spellEnd"/>
+      <w:r>
+        <w:rPr>
+          <w:lang w:val="de-CH"/>
+        </w:rPr>
+        <w:t xml:space="preserve"> </w:t>
+      </w:r>
+      <w:proofErr w:type="spellStart"/>
+      <w:r>
+        <w:rPr>
+          <w:lang w:val="de-CH"/>
+        </w:rPr>
+        <w:t>Gondal</w:t>
+      </w:r>
+      <w:proofErr w:type="spellEnd"/>
+      <w:r>
+        <w:rPr>
+          <w:lang w:val="de-CH"/>
+        </w:rPr>
+        <w:t xml:space="preserve"> </w:t>
+      </w:r>
+      <w:proofErr w:type="spellStart"/>
+      <w:r>
+        <w:rPr>
+          <w:lang w:val="de-CH"/>
+        </w:rPr>
+        <w:t>and</w:t>
+      </w:r>
+      <w:proofErr w:type="spellEnd"/>
+      <w:r>
+        <w:rPr>
+          <w:lang w:val="de-CH"/>
+        </w:rPr>
+        <w:t xml:space="preserve"> Natasha Dudler</w:t>
       </w:r>
     </w:p>
     <w:p>
@@ -80,27 +158,59 @@
         <w:rPr>
           <w:lang w:val="de-CH"/>
         </w:rPr>
-        <w:t>Anwesende: Melanie, Dennis, Rohail, Natasha</w:t>
-      </w:r>
-    </w:p>
-    <w:p>
-      <w:pPr>
-        <w:rPr>
-          <w:lang w:val="de-CH"/>
-        </w:rPr>
-      </w:pPr>
-    </w:p>
-    <w:p>
-      <w:pPr>
-        <w:rPr>
-          <w:lang w:val="de-CH"/>
-        </w:rPr>
-      </w:pPr>
-      <w:r>
-        <w:rPr>
-          <w:lang w:val="de-CH"/>
-        </w:rPr>
-        <w:t>Jeder brachte jeweils drei Ideen mit, die wir ausführlich besprachen. Nun haben wir uns für ein Schildkrötenspiel namens «The Floor is Java» entschieden, zu dem wir sämtliche Regeln und Details festlegten.</w:t>
+        <w:t>Anwesende</w:t>
+      </w:r>
+      <w:r>
+        <w:rPr>
+          <w:lang w:val="de-CH"/>
+        </w:rPr>
+        <w:t xml:space="preserve"> der Gruppe</w:t>
+      </w:r>
+      <w:r>
+        <w:rPr>
+          <w:lang w:val="de-CH"/>
+        </w:rPr>
+        <w:t xml:space="preserve">: </w:t>
+      </w:r>
+      <w:r>
+        <w:rPr>
+          <w:lang w:val="de-CH"/>
+        </w:rPr>
+        <w:t>alle</w:t>
+      </w:r>
+    </w:p>
+    <w:p>
+      <w:pPr>
+        <w:rPr>
+          <w:lang w:val="de-CH"/>
+        </w:rPr>
+      </w:pPr>
+    </w:p>
+    <w:p>
+      <w:pPr>
+        <w:rPr>
+          <w:lang w:val="de-CH"/>
+        </w:rPr>
+      </w:pPr>
+      <w:r>
+        <w:rPr>
+          <w:lang w:val="de-CH"/>
+        </w:rPr>
+        <w:t xml:space="preserve">Jeder brachte jeweils drei Ideen mit, die wir ausführlich besprachen. Nun haben wir uns für ein Schildkrötenspiel namens «The Floor </w:t>
+      </w:r>
+      <w:proofErr w:type="spellStart"/>
+      <w:r>
+        <w:rPr>
+          <w:lang w:val="de-CH"/>
+        </w:rPr>
+        <w:t>is</w:t>
+      </w:r>
+      <w:proofErr w:type="spellEnd"/>
+      <w:r>
+        <w:rPr>
+          <w:lang w:val="de-CH"/>
+        </w:rPr>
+        <w:t xml:space="preserve"> Java» entschieden, zu dem wir sämtliche Regeln und Details festlegten.</w:t>
       </w:r>
     </w:p>
     <w:p>
@@ -140,8 +250,30 @@
         <w:rPr>
           <w:lang w:val="de-CH"/>
         </w:rPr>
-        <w:t>Anwesende: Dennis Grunenberg, Rohail Gondal</w:t>
-      </w:r>
+        <w:t xml:space="preserve">Anwesende: Dennis Grunenberg, </w:t>
+      </w:r>
+      <w:proofErr w:type="spellStart"/>
+      <w:r>
+        <w:rPr>
+          <w:lang w:val="de-CH"/>
+        </w:rPr>
+        <w:t>Rohail</w:t>
+      </w:r>
+      <w:proofErr w:type="spellEnd"/>
+      <w:r>
+        <w:rPr>
+          <w:lang w:val="de-CH"/>
+        </w:rPr>
+        <w:t xml:space="preserve"> </w:t>
+      </w:r>
+      <w:proofErr w:type="spellStart"/>
+      <w:r>
+        <w:rPr>
+          <w:lang w:val="de-CH"/>
+        </w:rPr>
+        <w:t>Gondal</w:t>
+      </w:r>
+      <w:proofErr w:type="spellEnd"/>
     </w:p>
     <w:p>
       <w:pPr>
@@ -193,40 +325,91 @@
         <w:rPr>
           <w:lang w:val="de-CH"/>
         </w:rPr>
-        <w:t>von Mockups</w:t>
-      </w:r>
-    </w:p>
-    <w:p>
-      <w:pPr>
-        <w:rPr>
-          <w:lang w:val="de-CH"/>
-        </w:rPr>
-      </w:pPr>
-      <w:r>
-        <w:rPr>
-          <w:lang w:val="de-CH"/>
-        </w:rPr>
-        <w:t>Anwesende: Melanie Svab</w:t>
-      </w:r>
-    </w:p>
-    <w:p>
-      <w:pPr>
-        <w:rPr>
-          <w:lang w:val="de-CH"/>
-        </w:rPr>
-      </w:pPr>
-    </w:p>
-    <w:p>
-      <w:pPr>
-        <w:rPr>
-          <w:lang w:val="de-CH"/>
-        </w:rPr>
-      </w:pPr>
-      <w:r>
-        <w:rPr>
-          <w:lang w:val="de-CH"/>
-        </w:rPr>
-        <w:t>5. März 2020: Kreieren des Timetables mit GanttProjekt, sowie des Tagebuches</w:t>
+        <w:t xml:space="preserve">von </w:t>
+      </w:r>
+      <w:proofErr w:type="spellStart"/>
+      <w:r>
+        <w:rPr>
+          <w:lang w:val="de-CH"/>
+        </w:rPr>
+        <w:t>Mockups</w:t>
+      </w:r>
+      <w:proofErr w:type="spellEnd"/>
+    </w:p>
+    <w:p>
+      <w:pPr>
+        <w:rPr>
+          <w:lang w:val="de-CH"/>
+        </w:rPr>
+      </w:pPr>
+      <w:r>
+        <w:rPr>
+          <w:lang w:val="de-CH"/>
+        </w:rPr>
+        <w:t xml:space="preserve">Anwesende: Melanie </w:t>
+      </w:r>
+      <w:proofErr w:type="spellStart"/>
+      <w:r>
+        <w:rPr>
+          <w:lang w:val="de-CH"/>
+        </w:rPr>
+        <w:t>Svab</w:t>
+      </w:r>
+      <w:proofErr w:type="spellEnd"/>
+    </w:p>
+    <w:p>
+      <w:pPr>
+        <w:rPr>
+          <w:lang w:val="de-CH"/>
+        </w:rPr>
+      </w:pPr>
+    </w:p>
+    <w:p>
+      <w:pPr>
+        <w:rPr>
+          <w:lang w:val="de-CH"/>
+        </w:rPr>
+      </w:pPr>
+    </w:p>
+    <w:p>
+      <w:pPr>
+        <w:rPr>
+          <w:lang w:val="de-CH"/>
+        </w:rPr>
+      </w:pPr>
+      <w:r>
+        <w:rPr>
+          <w:lang w:val="de-CH"/>
+        </w:rPr>
+        <w:t xml:space="preserve">5. März 2020: Kreieren des </w:t>
+      </w:r>
+      <w:proofErr w:type="spellStart"/>
+      <w:r>
+        <w:rPr>
+          <w:lang w:val="de-CH"/>
+        </w:rPr>
+        <w:t>Timetables</w:t>
+      </w:r>
+      <w:proofErr w:type="spellEnd"/>
+      <w:r>
+        <w:rPr>
+          <w:lang w:val="de-CH"/>
+        </w:rPr>
+        <w:t xml:space="preserve"> mit </w:t>
+      </w:r>
+      <w:proofErr w:type="spellStart"/>
+      <w:r>
+        <w:rPr>
+          <w:lang w:val="de-CH"/>
+        </w:rPr>
+        <w:t>GanttProjekt</w:t>
+      </w:r>
+      <w:proofErr w:type="spellEnd"/>
+      <w:r>
+        <w:rPr>
+          <w:lang w:val="de-CH"/>
+        </w:rPr>
+        <w:t>, sowie des Tagebuches</w:t>
       </w:r>
     </w:p>
     <w:p>
@@ -248,6 +431,13 @@
           <w:lang w:val="de-CH"/>
         </w:rPr>
       </w:pPr>
+    </w:p>
+    <w:p>
+      <w:pPr>
+        <w:rPr>
+          <w:lang w:val="de-CH"/>
+        </w:rPr>
+      </w:pPr>
       <w:r>
         <w:rPr>
           <w:lang w:val="de-CH"/>
@@ -280,6 +470,13 @@
           <w:lang w:val="de-CH"/>
         </w:rPr>
       </w:pPr>
+    </w:p>
+    <w:p>
+      <w:pPr>
+        <w:rPr>
+          <w:lang w:val="de-CH"/>
+        </w:rPr>
+      </w:pPr>
       <w:r>
         <w:rPr>
           <w:lang w:val="de-CH"/>
@@ -297,29 +494,377 @@
         <w:rPr>
           <w:lang w:val="de-CH"/>
         </w:rPr>
-        <w:t>Anwesende: Natasha Dudler, Dennis Gruenenberg, Rohail Gondal, Melanie Svab</w:t>
-      </w:r>
-    </w:p>
-    <w:p>
-      <w:pPr>
-        <w:rPr>
-          <w:lang w:val="de-CH"/>
-        </w:rPr>
-      </w:pPr>
-      <w:r>
-        <w:rPr>
-          <w:lang w:val="de-CH"/>
-        </w:rPr>
-        <w:t>Aufteilung der Sprechp</w:t>
-      </w:r>
-      <w:r>
-        <w:rPr>
-          <w:lang w:val="de-CH"/>
-        </w:rPr>
-        <w:t>arts der Präsentation. Vorbereitung läuft gut.</w:t>
-      </w:r>
-      <w:bookmarkStart w:id="0" w:name="_GoBack"/>
-      <w:bookmarkEnd w:id="0"/>
+        <w:t xml:space="preserve">Anwesende: </w:t>
+      </w:r>
+      <w:r>
+        <w:rPr>
+          <w:lang w:val="de-CH"/>
+        </w:rPr>
+        <w:t>alle</w:t>
+      </w:r>
+    </w:p>
+    <w:p>
+      <w:pPr>
+        <w:rPr>
+          <w:lang w:val="de-CH"/>
+        </w:rPr>
+      </w:pPr>
+    </w:p>
+    <w:p>
+      <w:pPr>
+        <w:rPr>
+          <w:lang w:val="de-CH"/>
+        </w:rPr>
+      </w:pPr>
+      <w:r>
+        <w:rPr>
+          <w:lang w:val="de-CH"/>
+        </w:rPr>
+        <w:t>Aufteilung der Sprechparts der Präsentation. Vorbereitung läuft gut.</w:t>
+      </w:r>
+    </w:p>
+    <w:p>
+      <w:pPr>
+        <w:rPr>
+          <w:lang w:val="de-CH"/>
+        </w:rPr>
+      </w:pPr>
+    </w:p>
+    <w:p>
+      <w:pPr>
+        <w:rPr>
+          <w:lang w:val="de-CH"/>
+        </w:rPr>
+      </w:pPr>
+    </w:p>
+    <w:p>
+      <w:pPr>
+        <w:rPr>
+          <w:lang w:val="de-CH"/>
+        </w:rPr>
+      </w:pPr>
+      <w:r>
+        <w:rPr>
+          <w:lang w:val="de-CH"/>
+        </w:rPr>
+        <w:t>13. März: Aufnahme der Präsentation</w:t>
+      </w:r>
+    </w:p>
+    <w:p>
+      <w:pPr>
+        <w:rPr>
+          <w:lang w:val="de-CH"/>
+        </w:rPr>
+      </w:pPr>
+      <w:r>
+        <w:rPr>
+          <w:lang w:val="de-CH"/>
+        </w:rPr>
+        <w:t>Anwesende:</w:t>
+      </w:r>
+      <w:r>
+        <w:rPr>
+          <w:lang w:val="de-CH"/>
+        </w:rPr>
+        <w:t xml:space="preserve"> alle</w:t>
+      </w:r>
+    </w:p>
+    <w:p>
+      <w:pPr>
+        <w:rPr>
+          <w:lang w:val="de-CH"/>
+        </w:rPr>
+      </w:pPr>
+    </w:p>
+    <w:p>
+      <w:pPr>
+        <w:rPr>
+          <w:lang w:val="de-CH"/>
+        </w:rPr>
+      </w:pPr>
+    </w:p>
+    <w:p>
+      <w:pPr>
+        <w:rPr>
+          <w:lang w:val="de-CH"/>
+        </w:rPr>
+      </w:pPr>
+      <w:r>
+        <w:rPr>
+          <w:lang w:val="de-CH"/>
+        </w:rPr>
+        <w:t xml:space="preserve">14. März 2020: </w:t>
+      </w:r>
+    </w:p>
+    <w:p>
+      <w:pPr>
+        <w:rPr>
+          <w:lang w:val="de-CH"/>
+        </w:rPr>
+      </w:pPr>
+      <w:r>
+        <w:rPr>
+          <w:lang w:val="de-CH"/>
+        </w:rPr>
+        <w:t xml:space="preserve">Anwesende: </w:t>
+      </w:r>
+      <w:r>
+        <w:rPr>
+          <w:lang w:val="de-CH"/>
+        </w:rPr>
+        <w:t>Dennis Grunenberg</w:t>
+      </w:r>
+      <w:r>
+        <w:rPr>
+          <w:lang w:val="de-CH"/>
+        </w:rPr>
+        <w:t xml:space="preserve">, Natasha Dudler (Zuhause: </w:t>
+      </w:r>
+      <w:r>
+        <w:rPr>
+          <w:lang w:val="de-CH"/>
+        </w:rPr>
+        <w:t xml:space="preserve">Melanie </w:t>
+      </w:r>
+      <w:proofErr w:type="spellStart"/>
+      <w:r>
+        <w:rPr>
+          <w:lang w:val="de-CH"/>
+        </w:rPr>
+        <w:t>Svab</w:t>
+      </w:r>
+      <w:proofErr w:type="spellEnd"/>
+      <w:r>
+        <w:rPr>
+          <w:lang w:val="de-CH"/>
+        </w:rPr>
+        <w:t>)</w:t>
+      </w:r>
+    </w:p>
+    <w:p>
+      <w:pPr>
+        <w:rPr>
+          <w:lang w:val="de-CH"/>
+        </w:rPr>
+      </w:pPr>
+    </w:p>
+    <w:p>
+      <w:pPr>
+        <w:rPr>
+          <w:lang w:val="de-CH"/>
+        </w:rPr>
+      </w:pPr>
+      <w:r>
+        <w:rPr>
+          <w:lang w:val="de-CH"/>
+        </w:rPr>
+        <w:t>Während Dennis und Natasha den ganzen Nachmittag hindurch einen Bug bezüglich der Verbindung mehrerer Clients ausfindig zu machen versuchten, schnitt Melanie die einzelnen Teile der gestrigen Präsentation zu einem coolen Filmchen zusammen.</w:t>
+      </w:r>
+    </w:p>
+    <w:p>
+      <w:pPr>
+        <w:rPr>
+          <w:lang w:val="de-CH"/>
+        </w:rPr>
+      </w:pPr>
+      <w:r>
+        <w:rPr>
+          <w:lang w:val="de-CH"/>
+        </w:rPr>
+        <w:lastRenderedPageBreak/>
+        <w:t>15. März 2020: Konferenz über Skype von 13:00-16:00</w:t>
+      </w:r>
+    </w:p>
+    <w:p>
+      <w:pPr>
+        <w:rPr>
+          <w:lang w:val="de-CH"/>
+        </w:rPr>
+      </w:pPr>
+      <w:r>
+        <w:rPr>
+          <w:lang w:val="de-CH"/>
+        </w:rPr>
+        <w:t>Anwesende: alle</w:t>
+      </w:r>
+    </w:p>
+    <w:p>
+      <w:pPr>
+        <w:rPr>
+          <w:lang w:val="de-CH"/>
+        </w:rPr>
+      </w:pPr>
+    </w:p>
+    <w:p>
+      <w:pPr>
+        <w:rPr>
+          <w:lang w:val="de-CH"/>
+        </w:rPr>
+      </w:pPr>
+      <w:r>
+        <w:rPr>
+          <w:lang w:val="de-CH"/>
+        </w:rPr>
+        <w:t xml:space="preserve">Einzelne Arbeiten wurden aufgeteilt. </w:t>
+      </w:r>
+    </w:p>
+    <w:p>
+      <w:pPr>
+        <w:rPr>
+          <w:lang w:val="de-CH"/>
+        </w:rPr>
+      </w:pPr>
+      <w:r>
+        <w:rPr>
+          <w:lang w:val="de-CH"/>
+        </w:rPr>
+        <w:t xml:space="preserve">Melanie = </w:t>
+      </w:r>
+      <w:proofErr w:type="spellStart"/>
+      <w:r>
+        <w:rPr>
+          <w:lang w:val="de-CH"/>
+        </w:rPr>
+        <w:t>Netwerkprotokoll</w:t>
+      </w:r>
+      <w:proofErr w:type="spellEnd"/>
+      <w:r>
+        <w:rPr>
+          <w:lang w:val="de-CH"/>
+        </w:rPr>
+        <w:t xml:space="preserve">, </w:t>
+      </w:r>
+      <w:proofErr w:type="spellStart"/>
+      <w:r>
+        <w:rPr>
+          <w:lang w:val="de-CH"/>
+        </w:rPr>
+        <w:t>Rohail</w:t>
+      </w:r>
+      <w:proofErr w:type="spellEnd"/>
+      <w:r>
+        <w:rPr>
+          <w:lang w:val="de-CH"/>
+        </w:rPr>
+        <w:t xml:space="preserve"> = Chat, Dennis = Verbindungsstücke der einzelnen </w:t>
+      </w:r>
+      <w:r>
+        <w:rPr>
+          <w:lang w:val="de-CH"/>
+        </w:rPr>
+        <w:t>Bereiche</w:t>
+      </w:r>
+      <w:r>
+        <w:rPr>
+          <w:lang w:val="de-CH"/>
+        </w:rPr>
+        <w:t>, Natasha = Einstellungen</w:t>
+      </w:r>
+      <w:r>
+        <w:rPr>
+          <w:lang w:val="de-CH"/>
+        </w:rPr>
+        <w:t xml:space="preserve"> des</w:t>
+      </w:r>
+      <w:r>
+        <w:rPr>
+          <w:lang w:val="de-CH"/>
+        </w:rPr>
+        <w:t xml:space="preserve"> Client</w:t>
+      </w:r>
+      <w:r>
+        <w:rPr>
+          <w:lang w:val="de-CH"/>
+        </w:rPr>
+        <w:t>s (Namen, etc.)</w:t>
+      </w:r>
+    </w:p>
+    <w:p>
+      <w:pPr>
+        <w:rPr>
+          <w:lang w:val="de-CH"/>
+        </w:rPr>
+      </w:pPr>
+      <w:r>
+        <w:rPr>
+          <w:lang w:val="de-CH"/>
+        </w:rPr>
+        <w:t>Gemeinsam suchten wir nach einem Weg, wie Clients miteinander kommunizieren können und besprachen den weiteren Verlauf bis zum zweiten Meilenstein.</w:t>
+      </w:r>
+    </w:p>
+    <w:p>
+      <w:pPr>
+        <w:rPr>
+          <w:lang w:val="de-CH"/>
+        </w:rPr>
+      </w:pPr>
+    </w:p>
+    <w:p>
+      <w:pPr>
+        <w:rPr>
+          <w:lang w:val="de-CH"/>
+        </w:rPr>
+      </w:pPr>
+    </w:p>
+    <w:p>
+      <w:pPr>
+        <w:rPr>
+          <w:lang w:val="de-CH"/>
+        </w:rPr>
+      </w:pPr>
+      <w:r>
+        <w:rPr>
+          <w:lang w:val="de-CH"/>
+        </w:rPr>
+        <w:t xml:space="preserve">16. März 2020: </w:t>
+      </w:r>
+    </w:p>
+    <w:p>
+      <w:pPr>
+        <w:rPr>
+          <w:lang w:val="de-CH"/>
+        </w:rPr>
+      </w:pPr>
+      <w:r>
+        <w:rPr>
+          <w:lang w:val="de-CH"/>
+        </w:rPr>
+        <w:t>Anwesend: Natasha Dudler</w:t>
+      </w:r>
+    </w:p>
+    <w:p>
+      <w:pPr>
+        <w:rPr>
+          <w:lang w:val="de-CH"/>
+        </w:rPr>
+      </w:pPr>
+    </w:p>
+    <w:p>
+      <w:pPr>
+        <w:rPr>
+          <w:lang w:val="de-CH"/>
+        </w:rPr>
+      </w:pPr>
+      <w:r>
+        <w:rPr>
+          <w:lang w:val="de-CH"/>
+        </w:rPr>
+        <w:t xml:space="preserve">Update unseres </w:t>
+      </w:r>
+      <w:proofErr w:type="spellStart"/>
+      <w:r>
+        <w:rPr>
+          <w:lang w:val="de-CH"/>
+        </w:rPr>
+        <w:t>Timetables</w:t>
+      </w:r>
+      <w:proofErr w:type="spellEnd"/>
+      <w:r>
+        <w:rPr>
+          <w:lang w:val="de-CH"/>
+        </w:rPr>
+        <w:t>, sowie Programmieren von Klassen für Informationen des Clients an den Server.</w:t>
+      </w:r>
     </w:p>
     <w:p>
       <w:pPr>
@@ -353,12 +898,12 @@
         <w:rFonts w:asciiTheme="minorHAnsi" w:eastAsiaTheme="minorHAnsi" w:hAnsiTheme="minorHAnsi" w:cstheme="minorBidi"/>
         <w:sz w:val="24"/>
         <w:szCs w:val="24"/>
-        <w:lang w:eastAsia="en-US" w:bidi="ar-SA"/>
+        <w:lang w:val="en-CH" w:eastAsia="en-US" w:bidi="ar-SA"/>
       </w:rPr>
     </w:rPrDefault>
     <w:pPrDefault/>
   </w:docDefaults>
-  <w:latentStyles w:defLockedState="0" w:defUIPriority="99" w:defSemiHidden="0" w:defUnhideWhenUsed="0" w:defQFormat="0" w:count="377">
+  <w:latentStyles w:defLockedState="0" w:defUIPriority="99" w:defSemiHidden="0" w:defUnhideWhenUsed="0" w:defQFormat="0" w:count="376">
     <w:lsdException w:name="Normal" w:uiPriority="0" w:qFormat="1"/>
     <w:lsdException w:name="heading 1" w:uiPriority="9" w:qFormat="1"/>
     <w:lsdException w:name="heading 2" w:semiHidden="1" w:uiPriority="9" w:unhideWhenUsed="1" w:qFormat="1"/>
@@ -464,6 +1009,7 @@
     <w:lsdException w:name="HTML Sample" w:semiHidden="1" w:unhideWhenUsed="1"/>
     <w:lsdException w:name="HTML Typewriter" w:semiHidden="1" w:unhideWhenUsed="1"/>
     <w:lsdException w:name="HTML Variable" w:semiHidden="1" w:unhideWhenUsed="1"/>
+    <w:lsdException w:name="Normal Table" w:semiHidden="1" w:unhideWhenUsed="1"/>
     <w:lsdException w:name="annotation subject" w:semiHidden="1" w:unhideWhenUsed="1"/>
     <w:lsdException w:name="No List" w:semiHidden="1" w:unhideWhenUsed="1"/>
     <w:lsdException w:name="Outline List 1" w:semiHidden="1" w:unhideWhenUsed="1"/>
@@ -510,8 +1056,10 @@
     <w:lsdException w:name="Table Subtle 2" w:semiHidden="1" w:unhideWhenUsed="1"/>
     <w:lsdException w:name="Table Web 1" w:semiHidden="1" w:unhideWhenUsed="1"/>
     <w:lsdException w:name="Table Web 2" w:semiHidden="1" w:unhideWhenUsed="1"/>
+    <w:lsdException w:name="Table Web 3" w:semiHidden="1" w:unhideWhenUsed="1"/>
     <w:lsdException w:name="Balloon Text" w:semiHidden="1" w:unhideWhenUsed="1"/>
     <w:lsdException w:name="Table Grid" w:uiPriority="39"/>
+    <w:lsdException w:name="Table Theme" w:semiHidden="1" w:unhideWhenUsed="1"/>
     <w:lsdException w:name="Placeholder Text" w:semiHidden="1"/>
     <w:lsdException w:name="No Spacing" w:uiPriority="1" w:qFormat="1"/>
     <w:lsdException w:name="Light Shading" w:uiPriority="60"/>
@@ -732,22 +1280,21 @@
     <w:lsdException w:name="Hashtag" w:semiHidden="1" w:unhideWhenUsed="1"/>
     <w:lsdException w:name="Unresolved Mention" w:semiHidden="1" w:unhideWhenUsed="1"/>
     <w:lsdException w:name="Smart Link" w:semiHidden="1" w:unhideWhenUsed="1"/>
-    <w:lsdException w:name="Smart Link Error" w:semiHidden="1" w:unhideWhenUsed="1"/>
   </w:latentStyles>
-  <w:style w:type="paragraph" w:default="1" w:styleId="Standard">
+  <w:style w:type="paragraph" w:default="1" w:styleId="Normal">
     <w:name w:val="Normal"/>
     <w:qFormat/>
     <w:rPr>
       <w:lang w:val="de-DE"/>
     </w:rPr>
   </w:style>
-  <w:style w:type="character" w:default="1" w:styleId="Absatz-Standardschriftart">
+  <w:style w:type="character" w:default="1" w:styleId="DefaultParagraphFont">
     <w:name w:val="Default Paragraph Font"/>
     <w:uiPriority w:val="1"/>
     <w:semiHidden/>
     <w:unhideWhenUsed/>
   </w:style>
-  <w:style w:type="table" w:default="1" w:styleId="NormaleTabelle">
+  <w:style w:type="table" w:default="1" w:styleId="TableNormal">
     <w:name w:val="Normal Table"/>
     <w:uiPriority w:val="99"/>
     <w:semiHidden/>
@@ -762,7 +1309,7 @@
       </w:tblCellMar>
     </w:tblPr>
   </w:style>
-  <w:style w:type="numbering" w:default="1" w:styleId="KeineListe">
+  <w:style w:type="numbering" w:default="1" w:styleId="NoList">
     <w:name w:val="No List"/>
     <w:uiPriority w:val="99"/>
     <w:semiHidden/>

</xml_diff>

<commit_message>
Update unseres Tagebuches - auch als pdf
</commit_message>
<xml_diff>
--- a/Dokumentationen/TagebuchTheFloorIsJava.docx
+++ b/Dokumentationen/TagebuchTheFloorIsJava.docx
@@ -106,43 +106,45 @@
         </w:rPr>
         <w:t xml:space="preserve"> </w:t>
       </w:r>
-      <w:proofErr w:type="spellStart"/>
-      <w:r>
-        <w:rPr>
-          <w:lang w:val="de-CH"/>
-        </w:rPr>
-        <w:t>and</w:t>
-      </w:r>
-      <w:proofErr w:type="spellEnd"/>
-      <w:r>
-        <w:rPr>
-          <w:lang w:val="de-CH"/>
-        </w:rPr>
-        <w:t xml:space="preserve"> Natasha Dudler</w:t>
-      </w:r>
-    </w:p>
-    <w:p>
-      <w:pPr>
-        <w:rPr>
-          <w:lang w:val="de-CH"/>
-        </w:rPr>
-      </w:pPr>
-    </w:p>
-    <w:p>
-      <w:pPr>
-        <w:rPr>
-          <w:lang w:val="de-CH"/>
-        </w:rPr>
-      </w:pPr>
-    </w:p>
-    <w:p>
-      <w:pPr>
-        <w:rPr>
-          <w:lang w:val="de-CH"/>
-        </w:rPr>
-      </w:pPr>
-      <w:r>
-        <w:rPr>
+      <w:r>
+        <w:rPr>
+          <w:lang w:val="de-CH"/>
+        </w:rPr>
+        <w:t xml:space="preserve">und </w:t>
+      </w:r>
+      <w:r>
+        <w:rPr>
+          <w:lang w:val="de-CH"/>
+        </w:rPr>
+        <w:t>Natasha Dudler</w:t>
+      </w:r>
+    </w:p>
+    <w:p>
+      <w:pPr>
+        <w:rPr>
+          <w:lang w:val="de-CH"/>
+        </w:rPr>
+      </w:pPr>
+    </w:p>
+    <w:p>
+      <w:pPr>
+        <w:rPr>
+          <w:lang w:val="de-CH"/>
+        </w:rPr>
+      </w:pPr>
+    </w:p>
+    <w:p>
+      <w:pPr>
+        <w:rPr>
+          <w:i/>
+          <w:iCs/>
+          <w:lang w:val="de-CH"/>
+        </w:rPr>
+      </w:pPr>
+      <w:r>
+        <w:rPr>
+          <w:i/>
+          <w:iCs/>
           <w:lang w:val="de-CH"/>
         </w:rPr>
         <w:t>27. Februar 2020: Treffen zur Besprechung unserer Game-Idee.</w:t>
@@ -230,11 +232,15 @@
     <w:p>
       <w:pPr>
         <w:rPr>
-          <w:lang w:val="de-CH"/>
-        </w:rPr>
-      </w:pPr>
-      <w:r>
-        <w:rPr>
+          <w:i/>
+          <w:iCs/>
+          <w:lang w:val="de-CH"/>
+        </w:rPr>
+      </w:pPr>
+      <w:r>
+        <w:rPr>
+          <w:i/>
+          <w:iCs/>
           <w:lang w:val="de-CH"/>
         </w:rPr>
         <w:t>28. Februar 2020: Beginn des Programmierens von Server und Client</w:t>
@@ -312,17 +318,23 @@
     <w:p>
       <w:pPr>
         <w:rPr>
-          <w:lang w:val="de-CH"/>
-        </w:rPr>
-      </w:pPr>
-      <w:r>
-        <w:rPr>
+          <w:i/>
+          <w:iCs/>
+          <w:lang w:val="de-CH"/>
+        </w:rPr>
+      </w:pPr>
+      <w:r>
+        <w:rPr>
+          <w:i/>
+          <w:iCs/>
           <w:lang w:val="de-CH"/>
         </w:rPr>
         <w:t xml:space="preserve">4. März 2020: Erstellen </w:t>
       </w:r>
       <w:r>
         <w:rPr>
+          <w:i/>
+          <w:iCs/>
           <w:lang w:val="de-CH"/>
         </w:rPr>
         <w:t xml:space="preserve">von </w:t>
@@ -330,6 +342,8 @@
       <w:proofErr w:type="spellStart"/>
       <w:r>
         <w:rPr>
+          <w:i/>
+          <w:iCs/>
           <w:lang w:val="de-CH"/>
         </w:rPr>
         <w:t>Mockups</w:t>
@@ -374,11 +388,15 @@
     <w:p>
       <w:pPr>
         <w:rPr>
-          <w:lang w:val="de-CH"/>
-        </w:rPr>
-      </w:pPr>
-      <w:r>
-        <w:rPr>
+          <w:i/>
+          <w:iCs/>
+          <w:lang w:val="de-CH"/>
+        </w:rPr>
+      </w:pPr>
+      <w:r>
+        <w:rPr>
+          <w:i/>
+          <w:iCs/>
           <w:lang w:val="de-CH"/>
         </w:rPr>
         <w:t xml:space="preserve">5. März 2020: Kreieren des </w:t>
@@ -386,6 +404,8 @@
       <w:proofErr w:type="spellStart"/>
       <w:r>
         <w:rPr>
+          <w:i/>
+          <w:iCs/>
           <w:lang w:val="de-CH"/>
         </w:rPr>
         <w:t>Timetables</w:t>
@@ -393,6 +413,8 @@
       <w:proofErr w:type="spellEnd"/>
       <w:r>
         <w:rPr>
+          <w:i/>
+          <w:iCs/>
           <w:lang w:val="de-CH"/>
         </w:rPr>
         <w:t xml:space="preserve"> mit </w:t>
@@ -400,6 +422,8 @@
       <w:proofErr w:type="spellStart"/>
       <w:r>
         <w:rPr>
+          <w:i/>
+          <w:iCs/>
           <w:lang w:val="de-CH"/>
         </w:rPr>
         <w:t>GanttProjekt</w:t>
@@ -407,6 +431,8 @@
       <w:proofErr w:type="spellEnd"/>
       <w:r>
         <w:rPr>
+          <w:i/>
+          <w:iCs/>
           <w:lang w:val="de-CH"/>
         </w:rPr>
         <w:t>, sowie des Tagebuches</w:t>
@@ -474,11 +500,15 @@
     <w:p>
       <w:pPr>
         <w:rPr>
-          <w:lang w:val="de-CH"/>
-        </w:rPr>
-      </w:pPr>
-      <w:r>
-        <w:rPr>
+          <w:i/>
+          <w:iCs/>
+          <w:lang w:val="de-CH"/>
+        </w:rPr>
+      </w:pPr>
+      <w:r>
+        <w:rPr>
+          <w:i/>
+          <w:iCs/>
           <w:lang w:val="de-CH"/>
         </w:rPr>
         <w:t>11. März 2020: Vorbereitung Präsentation</w:t>
@@ -540,61 +570,685 @@
     <w:p>
       <w:pPr>
         <w:rPr>
-          <w:lang w:val="de-CH"/>
-        </w:rPr>
-      </w:pPr>
-      <w:r>
-        <w:rPr>
-          <w:lang w:val="de-CH"/>
-        </w:rPr>
-        <w:t>13. März: Aufnahme der Präsentation</w:t>
-      </w:r>
-    </w:p>
-    <w:p>
-      <w:pPr>
-        <w:rPr>
-          <w:lang w:val="de-CH"/>
-        </w:rPr>
-      </w:pPr>
-      <w:r>
-        <w:rPr>
-          <w:lang w:val="de-CH"/>
-        </w:rPr>
-        <w:t>Anwesende:</w:t>
-      </w:r>
-      <w:r>
-        <w:rPr>
-          <w:lang w:val="de-CH"/>
-        </w:rPr>
-        <w:t xml:space="preserve"> alle</w:t>
-      </w:r>
-    </w:p>
-    <w:p>
-      <w:pPr>
-        <w:rPr>
-          <w:lang w:val="de-CH"/>
-        </w:rPr>
-      </w:pPr>
-    </w:p>
-    <w:p>
-      <w:pPr>
-        <w:rPr>
-          <w:lang w:val="de-CH"/>
-        </w:rPr>
-      </w:pPr>
-    </w:p>
-    <w:p>
-      <w:pPr>
-        <w:rPr>
-          <w:lang w:val="de-CH"/>
-        </w:rPr>
-      </w:pPr>
-      <w:r>
-        <w:rPr>
+          <w:i/>
+          <w:iCs/>
+          <w:lang w:val="de-CH"/>
+        </w:rPr>
+      </w:pPr>
+      <w:r>
+        <w:rPr>
+          <w:i/>
+          <w:iCs/>
+          <w:lang w:val="de-CH"/>
+        </w:rPr>
+        <w:t>13. März</w:t>
+      </w:r>
+      <w:r>
+        <w:rPr>
+          <w:i/>
+          <w:iCs/>
+          <w:lang w:val="de-CH"/>
+        </w:rPr>
+        <w:t xml:space="preserve"> 2020</w:t>
+      </w:r>
+      <w:r>
+        <w:rPr>
+          <w:i/>
+          <w:iCs/>
+          <w:lang w:val="de-CH"/>
+        </w:rPr>
+        <w:t>: Aufnahme der Präsentation</w:t>
+      </w:r>
+    </w:p>
+    <w:p>
+      <w:pPr>
+        <w:rPr>
+          <w:lang w:val="de-CH"/>
+        </w:rPr>
+      </w:pPr>
+      <w:r>
+        <w:rPr>
+          <w:lang w:val="de-CH"/>
+        </w:rPr>
+        <w:t>Anwesende: alle</w:t>
+      </w:r>
+    </w:p>
+    <w:p>
+      <w:pPr>
+        <w:rPr>
+          <w:lang w:val="de-CH"/>
+        </w:rPr>
+      </w:pPr>
+    </w:p>
+    <w:p>
+      <w:pPr>
+        <w:rPr>
+          <w:lang w:val="de-CH"/>
+        </w:rPr>
+      </w:pPr>
+    </w:p>
+    <w:p>
+      <w:pPr>
+        <w:rPr>
+          <w:i/>
+          <w:iCs/>
+          <w:lang w:val="de-CH"/>
+        </w:rPr>
+      </w:pPr>
+      <w:r>
+        <w:rPr>
+          <w:i/>
+          <w:iCs/>
           <w:lang w:val="de-CH"/>
         </w:rPr>
         <w:t xml:space="preserve">14. März 2020: </w:t>
       </w:r>
+      <w:r>
+        <w:rPr>
+          <w:i/>
+          <w:iCs/>
+          <w:lang w:val="de-CH"/>
+        </w:rPr>
+        <w:t>Debugging und Video</w:t>
+      </w:r>
+    </w:p>
+    <w:p>
+      <w:pPr>
+        <w:rPr>
+          <w:lang w:val="de-CH"/>
+        </w:rPr>
+      </w:pPr>
+      <w:r>
+        <w:rPr>
+          <w:lang w:val="de-CH"/>
+        </w:rPr>
+        <w:t xml:space="preserve">Anwesende: Dennis Grunenberg, Natasha Dudler (Zuhause: Melanie </w:t>
+      </w:r>
+      <w:proofErr w:type="spellStart"/>
+      <w:r>
+        <w:rPr>
+          <w:lang w:val="de-CH"/>
+        </w:rPr>
+        <w:t>Svab</w:t>
+      </w:r>
+      <w:proofErr w:type="spellEnd"/>
+      <w:r>
+        <w:rPr>
+          <w:lang w:val="de-CH"/>
+        </w:rPr>
+        <w:t>)</w:t>
+      </w:r>
+    </w:p>
+    <w:p>
+      <w:pPr>
+        <w:rPr>
+          <w:lang w:val="de-CH"/>
+        </w:rPr>
+      </w:pPr>
+    </w:p>
+    <w:p>
+      <w:pPr>
+        <w:rPr>
+          <w:lang w:val="de-CH"/>
+        </w:rPr>
+      </w:pPr>
+      <w:r>
+        <w:rPr>
+          <w:lang w:val="de-CH"/>
+        </w:rPr>
+        <w:t>Während Dennis und Natasha den ganzen Nachmittag hindurch einen Bug bezüglich der Verbindung mehrerer Clients ausfindig zu machen versuchten, schnitt Melanie die einzelnen Teile der gestrigen Präsentation zu einem coolen Filmchen zusammen.</w:t>
+      </w:r>
+    </w:p>
+    <w:p>
+      <w:pPr>
+        <w:rPr>
+          <w:i/>
+          <w:iCs/>
+          <w:lang w:val="de-CH"/>
+        </w:rPr>
+      </w:pPr>
+      <w:r>
+        <w:rPr>
+          <w:i/>
+          <w:iCs/>
+          <w:lang w:val="de-CH"/>
+        </w:rPr>
+        <w:lastRenderedPageBreak/>
+        <w:t>15. März 2020: Konferenz über Skype von 13:00-16:0</w:t>
+      </w:r>
+    </w:p>
+    <w:p>
+      <w:pPr>
+        <w:rPr>
+          <w:lang w:val="de-CH"/>
+        </w:rPr>
+      </w:pPr>
+      <w:r>
+        <w:rPr>
+          <w:lang w:val="de-CH"/>
+        </w:rPr>
+        <w:t>Anwesende: alle</w:t>
+      </w:r>
+    </w:p>
+    <w:p>
+      <w:pPr>
+        <w:rPr>
+          <w:lang w:val="de-CH"/>
+        </w:rPr>
+      </w:pPr>
+    </w:p>
+    <w:p>
+      <w:pPr>
+        <w:rPr>
+          <w:lang w:val="de-CH"/>
+        </w:rPr>
+      </w:pPr>
+      <w:r>
+        <w:rPr>
+          <w:lang w:val="de-CH"/>
+        </w:rPr>
+        <w:t xml:space="preserve">Einzelne Arbeiten wurden aufgeteilt. </w:t>
+      </w:r>
+    </w:p>
+    <w:p>
+      <w:pPr>
+        <w:rPr>
+          <w:lang w:val="de-CH"/>
+        </w:rPr>
+      </w:pPr>
+      <w:r>
+        <w:rPr>
+          <w:lang w:val="de-CH"/>
+        </w:rPr>
+        <w:t xml:space="preserve">Melanie = </w:t>
+      </w:r>
+      <w:proofErr w:type="spellStart"/>
+      <w:r>
+        <w:rPr>
+          <w:lang w:val="de-CH"/>
+        </w:rPr>
+        <w:t>Netwerkprotokoll</w:t>
+      </w:r>
+      <w:proofErr w:type="spellEnd"/>
+      <w:r>
+        <w:rPr>
+          <w:lang w:val="de-CH"/>
+        </w:rPr>
+        <w:t xml:space="preserve">, </w:t>
+      </w:r>
+      <w:proofErr w:type="spellStart"/>
+      <w:r>
+        <w:rPr>
+          <w:lang w:val="de-CH"/>
+        </w:rPr>
+        <w:t>Rohail</w:t>
+      </w:r>
+      <w:proofErr w:type="spellEnd"/>
+      <w:r>
+        <w:rPr>
+          <w:lang w:val="de-CH"/>
+        </w:rPr>
+        <w:t xml:space="preserve"> = Chat, Dennis = Verbindungsstücke der einzelnen </w:t>
+      </w:r>
+      <w:r>
+        <w:rPr>
+          <w:lang w:val="de-CH"/>
+        </w:rPr>
+        <w:t>Bereiche</w:t>
+      </w:r>
+      <w:r>
+        <w:rPr>
+          <w:lang w:val="de-CH"/>
+        </w:rPr>
+        <w:t>, Natasha = Einstellungen</w:t>
+      </w:r>
+      <w:r>
+        <w:rPr>
+          <w:lang w:val="de-CH"/>
+        </w:rPr>
+        <w:t xml:space="preserve"> des</w:t>
+      </w:r>
+      <w:r>
+        <w:rPr>
+          <w:lang w:val="de-CH"/>
+        </w:rPr>
+        <w:t xml:space="preserve"> Client</w:t>
+      </w:r>
+      <w:r>
+        <w:rPr>
+          <w:lang w:val="de-CH"/>
+        </w:rPr>
+        <w:t>s (Namen, etc.)</w:t>
+      </w:r>
+    </w:p>
+    <w:p>
+      <w:pPr>
+        <w:rPr>
+          <w:lang w:val="de-CH"/>
+        </w:rPr>
+      </w:pPr>
+      <w:r>
+        <w:rPr>
+          <w:lang w:val="de-CH"/>
+        </w:rPr>
+        <w:t>Gemeinsam suchten wir nach einem Weg, wie Clients miteinander kommunizieren können und besprachen den weiteren Verlauf bis zum zweiten Meilenstein.</w:t>
+      </w:r>
+    </w:p>
+    <w:p>
+      <w:pPr>
+        <w:rPr>
+          <w:lang w:val="de-CH"/>
+        </w:rPr>
+      </w:pPr>
+    </w:p>
+    <w:p>
+      <w:pPr>
+        <w:rPr>
+          <w:lang w:val="de-CH"/>
+        </w:rPr>
+      </w:pPr>
+    </w:p>
+    <w:p>
+      <w:pPr>
+        <w:rPr>
+          <w:i/>
+          <w:iCs/>
+          <w:lang w:val="de-CH"/>
+        </w:rPr>
+      </w:pPr>
+      <w:r>
+        <w:rPr>
+          <w:i/>
+          <w:iCs/>
+          <w:lang w:val="de-CH"/>
+        </w:rPr>
+        <w:t xml:space="preserve">16. März 2020: </w:t>
+      </w:r>
+      <w:r>
+        <w:rPr>
+          <w:i/>
+          <w:iCs/>
+          <w:lang w:val="de-CH"/>
+        </w:rPr>
+        <w:t xml:space="preserve"> </w:t>
+      </w:r>
+      <w:proofErr w:type="spellStart"/>
+      <w:r>
+        <w:rPr>
+          <w:i/>
+          <w:iCs/>
+          <w:lang w:val="de-CH"/>
+        </w:rPr>
+        <w:t>Timetable</w:t>
+      </w:r>
+      <w:proofErr w:type="spellEnd"/>
+      <w:r>
+        <w:rPr>
+          <w:i/>
+          <w:iCs/>
+          <w:lang w:val="de-CH"/>
+        </w:rPr>
+        <w:t xml:space="preserve"> und erste Versuche des Chatrooms</w:t>
+      </w:r>
+    </w:p>
+    <w:p>
+      <w:pPr>
+        <w:rPr>
+          <w:lang w:val="de-CH"/>
+        </w:rPr>
+      </w:pPr>
+      <w:r>
+        <w:rPr>
+          <w:lang w:val="de-CH"/>
+        </w:rPr>
+        <w:t>Anwesend</w:t>
+      </w:r>
+      <w:r>
+        <w:rPr>
+          <w:lang w:val="de-CH"/>
+        </w:rPr>
+        <w:t>e</w:t>
+      </w:r>
+      <w:r>
+        <w:rPr>
+          <w:lang w:val="de-CH"/>
+        </w:rPr>
+        <w:t>: Natasha Dudler</w:t>
+      </w:r>
+      <w:r>
+        <w:rPr>
+          <w:lang w:val="de-CH"/>
+        </w:rPr>
+        <w:t>, Dennis Grunenberg</w:t>
+      </w:r>
+    </w:p>
+    <w:p>
+      <w:pPr>
+        <w:rPr>
+          <w:lang w:val="de-CH"/>
+        </w:rPr>
+      </w:pPr>
+    </w:p>
+    <w:p>
+      <w:pPr>
+        <w:rPr>
+          <w:lang w:val="de-CH"/>
+        </w:rPr>
+      </w:pPr>
+      <w:r>
+        <w:rPr>
+          <w:lang w:val="de-CH"/>
+        </w:rPr>
+        <w:t xml:space="preserve">Natasha: </w:t>
+      </w:r>
+      <w:r>
+        <w:rPr>
+          <w:lang w:val="de-CH"/>
+        </w:rPr>
+        <w:t xml:space="preserve">Update unseres </w:t>
+      </w:r>
+      <w:proofErr w:type="spellStart"/>
+      <w:r>
+        <w:rPr>
+          <w:lang w:val="de-CH"/>
+        </w:rPr>
+        <w:t>Timetables</w:t>
+      </w:r>
+      <w:proofErr w:type="spellEnd"/>
+      <w:r>
+        <w:rPr>
+          <w:lang w:val="de-CH"/>
+        </w:rPr>
+        <w:t>, sowie Programmieren von Klassen für Informationen des Clients an den Server.</w:t>
+      </w:r>
+    </w:p>
+    <w:p>
+      <w:pPr>
+        <w:rPr>
+          <w:lang w:val="de-CH"/>
+        </w:rPr>
+      </w:pPr>
+      <w:r>
+        <w:rPr>
+          <w:lang w:val="de-CH"/>
+        </w:rPr>
+        <w:t>Dennis: Versuch zur Findung einer Möglichkeit eines Chatrooms mit eigenen Threads</w:t>
+      </w:r>
+    </w:p>
+    <w:p>
+      <w:pPr>
+        <w:rPr>
+          <w:lang w:val="de-CH"/>
+        </w:rPr>
+      </w:pPr>
+    </w:p>
+    <w:p>
+      <w:pPr>
+        <w:rPr>
+          <w:lang w:val="de-CH"/>
+        </w:rPr>
+      </w:pPr>
+      <w:r>
+        <w:rPr>
+          <w:lang w:val="de-CH"/>
+        </w:rPr>
+        <w:t xml:space="preserve"> </w:t>
+      </w:r>
+    </w:p>
+    <w:p>
+      <w:pPr>
+        <w:rPr>
+          <w:i/>
+          <w:iCs/>
+          <w:lang w:val="de-CH"/>
+        </w:rPr>
+      </w:pPr>
+      <w:r>
+        <w:rPr>
+          <w:i/>
+          <w:iCs/>
+          <w:lang w:val="de-CH"/>
+        </w:rPr>
+        <w:t xml:space="preserve">17. März 2020: </w:t>
+      </w:r>
+      <w:r>
+        <w:rPr>
+          <w:i/>
+          <w:iCs/>
+          <w:lang w:val="de-CH"/>
+        </w:rPr>
+        <w:t>Chat</w:t>
+      </w:r>
+    </w:p>
+    <w:p>
+      <w:pPr>
+        <w:rPr>
+          <w:lang w:val="de-CH"/>
+        </w:rPr>
+      </w:pPr>
+      <w:r>
+        <w:rPr>
+          <w:lang w:val="de-CH"/>
+        </w:rPr>
+        <w:t>Anwesende: Dennis Grunenberg</w:t>
+      </w:r>
+    </w:p>
+    <w:p>
+      <w:pPr>
+        <w:rPr>
+          <w:lang w:val="de-CH"/>
+        </w:rPr>
+      </w:pPr>
+    </w:p>
+    <w:p>
+      <w:pPr>
+        <w:rPr>
+          <w:lang w:val="de-CH"/>
+        </w:rPr>
+      </w:pPr>
+      <w:r>
+        <w:rPr>
+          <w:lang w:val="de-CH"/>
+        </w:rPr>
+        <w:t>Weitere Versuche für den Chat, sowie das Erstellen eines Informationstext, falls ein Client den Chat verlässt.</w:t>
+      </w:r>
+    </w:p>
+    <w:p>
+      <w:pPr>
+        <w:rPr>
+          <w:lang w:val="de-CH"/>
+        </w:rPr>
+      </w:pPr>
+    </w:p>
+    <w:p>
+      <w:pPr>
+        <w:rPr>
+          <w:lang w:val="de-CH"/>
+        </w:rPr>
+      </w:pPr>
+    </w:p>
+    <w:p>
+      <w:pPr>
+        <w:rPr>
+          <w:i/>
+          <w:iCs/>
+          <w:lang w:val="de-CH"/>
+        </w:rPr>
+      </w:pPr>
+      <w:r>
+        <w:rPr>
+          <w:i/>
+          <w:iCs/>
+          <w:lang w:val="de-CH"/>
+        </w:rPr>
+        <w:t>18. März 2020:</w:t>
+      </w:r>
+      <w:r>
+        <w:rPr>
+          <w:i/>
+          <w:iCs/>
+          <w:lang w:val="de-CH"/>
+        </w:rPr>
+        <w:t xml:space="preserve"> Duplikate</w:t>
+      </w:r>
+    </w:p>
+    <w:p>
+      <w:pPr>
+        <w:rPr>
+          <w:lang w:val="de-CH"/>
+        </w:rPr>
+      </w:pPr>
+      <w:r>
+        <w:rPr>
+          <w:lang w:val="de-CH"/>
+        </w:rPr>
+        <w:t>Anwesende: Natasha Dudler</w:t>
+      </w:r>
+    </w:p>
+    <w:p>
+      <w:pPr>
+        <w:rPr>
+          <w:lang w:val="de-CH"/>
+        </w:rPr>
+      </w:pPr>
+    </w:p>
+    <w:p>
+      <w:pPr>
+        <w:rPr>
+          <w:lang w:val="de-CH"/>
+        </w:rPr>
+      </w:pPr>
+      <w:r>
+        <w:rPr>
+          <w:lang w:val="de-CH"/>
+        </w:rPr>
+        <w:t xml:space="preserve">Erste Methoden für den Server, um Duplikate zu vermeiden. Dafür wurde eine Liste verwendet, die die Namen von Clients abspeichert. </w:t>
+      </w:r>
+    </w:p>
+    <w:p>
+      <w:pPr>
+        <w:rPr>
+          <w:lang w:val="de-CH"/>
+        </w:rPr>
+      </w:pPr>
+    </w:p>
+    <w:p>
+      <w:pPr>
+        <w:rPr>
+          <w:lang w:val="de-CH"/>
+        </w:rPr>
+      </w:pPr>
+    </w:p>
+    <w:p>
+      <w:pPr>
+        <w:rPr>
+          <w:i/>
+          <w:iCs/>
+          <w:lang w:val="de-CH"/>
+        </w:rPr>
+      </w:pPr>
+      <w:r>
+        <w:rPr>
+          <w:i/>
+          <w:iCs/>
+          <w:lang w:val="de-CH"/>
+        </w:rPr>
+        <w:t>19. März 2020:</w:t>
+      </w:r>
+      <w:r>
+        <w:rPr>
+          <w:i/>
+          <w:iCs/>
+          <w:lang w:val="de-CH"/>
+        </w:rPr>
+        <w:t xml:space="preserve"> Netzwerkprotokoll</w:t>
+      </w:r>
+    </w:p>
+    <w:p>
+      <w:pPr>
+        <w:rPr>
+          <w:lang w:val="de-CH"/>
+        </w:rPr>
+      </w:pPr>
+      <w:r>
+        <w:rPr>
+          <w:lang w:val="de-CH"/>
+        </w:rPr>
+        <w:t xml:space="preserve">Anwesende: Melanie </w:t>
+      </w:r>
+      <w:proofErr w:type="spellStart"/>
+      <w:r>
+        <w:rPr>
+          <w:lang w:val="de-CH"/>
+        </w:rPr>
+        <w:t>Svab</w:t>
+      </w:r>
+      <w:proofErr w:type="spellEnd"/>
+      <w:r>
+        <w:rPr>
+          <w:lang w:val="de-CH"/>
+        </w:rPr>
+        <w:t>, Natasha Dudler, Dennis Grunenberg</w:t>
+      </w:r>
+    </w:p>
+    <w:p>
+      <w:pPr>
+        <w:rPr>
+          <w:lang w:val="de-CH"/>
+        </w:rPr>
+      </w:pPr>
+    </w:p>
+    <w:p>
+      <w:pPr>
+        <w:rPr>
+          <w:lang w:val="de-CH"/>
+        </w:rPr>
+      </w:pPr>
+      <w:r>
+        <w:rPr>
+          <w:lang w:val="de-CH"/>
+        </w:rPr>
+        <w:t>Während Melanie den ersten Prototypen für unser Netzwerkprotokoll vollendetet, nahmen Natasha und Dennis eine grossräumige Umbauung vor. Nun hat jeder Client einen Thread, der die Inputs vom Server liest.</w:t>
+      </w:r>
+    </w:p>
+    <w:p>
+      <w:pPr>
+        <w:rPr>
+          <w:lang w:val="de-CH"/>
+        </w:rPr>
+      </w:pPr>
+    </w:p>
+    <w:p>
+      <w:pPr>
+        <w:rPr>
+          <w:lang w:val="de-CH"/>
+        </w:rPr>
+      </w:pPr>
+    </w:p>
+    <w:p>
+      <w:pPr>
+        <w:rPr>
+          <w:i/>
+          <w:iCs/>
+          <w:lang w:val="de-CH"/>
+        </w:rPr>
+      </w:pPr>
+      <w:r>
+        <w:rPr>
+          <w:i/>
+          <w:iCs/>
+          <w:lang w:val="de-CH"/>
+        </w:rPr>
+        <w:t xml:space="preserve">20. März 2020: </w:t>
+      </w:r>
+      <w:r>
+        <w:rPr>
+          <w:i/>
+          <w:iCs/>
+          <w:lang w:val="de-CH"/>
+        </w:rPr>
+        <w:t>Chatroom</w:t>
+      </w:r>
     </w:p>
     <w:p>
       <w:pPr>
@@ -612,19 +1266,108 @@
         <w:rPr>
           <w:lang w:val="de-CH"/>
         </w:rPr>
-        <w:t>Dennis Grunenberg</w:t>
-      </w:r>
-      <w:r>
-        <w:rPr>
-          <w:lang w:val="de-CH"/>
-        </w:rPr>
-        <w:t xml:space="preserve">, Natasha Dudler (Zuhause: </w:t>
-      </w:r>
-      <w:r>
-        <w:rPr>
-          <w:lang w:val="de-CH"/>
-        </w:rPr>
-        <w:t xml:space="preserve">Melanie </w:t>
+        <w:t xml:space="preserve">alle </w:t>
+      </w:r>
+    </w:p>
+    <w:p>
+      <w:pPr>
+        <w:rPr>
+          <w:lang w:val="de-CH"/>
+        </w:rPr>
+      </w:pPr>
+    </w:p>
+    <w:p>
+      <w:pPr>
+        <w:rPr>
+          <w:lang w:val="de-CH"/>
+        </w:rPr>
+      </w:pPr>
+      <w:r>
+        <w:rPr>
+          <w:lang w:val="de-CH"/>
+        </w:rPr>
+        <w:t xml:space="preserve">Gemeinsam fanden wir eine Lösung für einen simplen Chat, kommentierten den Code gründlich und änderten verbliebene Fehler. </w:t>
+      </w:r>
+    </w:p>
+    <w:p>
+      <w:pPr>
+        <w:rPr>
+          <w:lang w:val="de-CH"/>
+        </w:rPr>
+      </w:pPr>
+      <w:r>
+        <w:rPr>
+          <w:lang w:val="de-CH"/>
+        </w:rPr>
+        <w:t xml:space="preserve">Abends testeten wir unseren Fortschritt auf </w:t>
+      </w:r>
+      <w:proofErr w:type="spellStart"/>
+      <w:r>
+        <w:rPr>
+          <w:lang w:val="de-CH"/>
+        </w:rPr>
+        <w:t>Hamachi</w:t>
+      </w:r>
+      <w:proofErr w:type="spellEnd"/>
+      <w:r>
+        <w:rPr>
+          <w:lang w:val="de-CH"/>
+        </w:rPr>
+        <w:t>.</w:t>
+      </w:r>
+    </w:p>
+    <w:p>
+      <w:pPr>
+        <w:rPr>
+          <w:lang w:val="de-CH"/>
+        </w:rPr>
+      </w:pPr>
+    </w:p>
+    <w:p>
+      <w:pPr>
+        <w:rPr>
+          <w:lang w:val="de-CH"/>
+        </w:rPr>
+      </w:pPr>
+    </w:p>
+    <w:p>
+      <w:pPr>
+        <w:rPr>
+          <w:i/>
+          <w:iCs/>
+          <w:lang w:val="de-CH"/>
+        </w:rPr>
+      </w:pPr>
+      <w:r>
+        <w:rPr>
+          <w:i/>
+          <w:iCs/>
+          <w:lang w:val="de-CH"/>
+        </w:rPr>
+        <w:t xml:space="preserve">21. März 2020: Netzwerkprotokoll, Kommentare und </w:t>
+      </w:r>
+      <w:proofErr w:type="spellStart"/>
+      <w:r>
+        <w:rPr>
+          <w:i/>
+          <w:iCs/>
+          <w:lang w:val="de-CH"/>
+        </w:rPr>
+        <w:t>Timetable</w:t>
+      </w:r>
+      <w:proofErr w:type="spellEnd"/>
+    </w:p>
+    <w:p>
+      <w:pPr>
+        <w:rPr>
+          <w:lang w:val="de-CH"/>
+        </w:rPr>
+      </w:pPr>
+      <w:r>
+        <w:rPr>
+          <w:lang w:val="de-CH"/>
+        </w:rPr>
+        <w:t xml:space="preserve">Anwesende: Melanie </w:t>
       </w:r>
       <w:proofErr w:type="spellStart"/>
       <w:r>
@@ -638,94 +1381,172 @@
         <w:rPr>
           <w:lang w:val="de-CH"/>
         </w:rPr>
-        <w:t>)</w:t>
-      </w:r>
-    </w:p>
-    <w:p>
-      <w:pPr>
-        <w:rPr>
-          <w:lang w:val="de-CH"/>
-        </w:rPr>
-      </w:pPr>
-    </w:p>
-    <w:p>
-      <w:pPr>
-        <w:rPr>
-          <w:lang w:val="de-CH"/>
-        </w:rPr>
-      </w:pPr>
-      <w:r>
-        <w:rPr>
-          <w:lang w:val="de-CH"/>
-        </w:rPr>
-        <w:t>Während Dennis und Natasha den ganzen Nachmittag hindurch einen Bug bezüglich der Verbindung mehrerer Clients ausfindig zu machen versuchten, schnitt Melanie die einzelnen Teile der gestrigen Präsentation zu einem coolen Filmchen zusammen.</w:t>
-      </w:r>
-    </w:p>
-    <w:p>
-      <w:pPr>
-        <w:rPr>
-          <w:lang w:val="de-CH"/>
-        </w:rPr>
-      </w:pPr>
-      <w:r>
-        <w:rPr>
-          <w:lang w:val="de-CH"/>
-        </w:rPr>
-        <w:lastRenderedPageBreak/>
-        <w:t>15. März 2020: Konferenz über Skype von 13:00-16:00</w:t>
-      </w:r>
-    </w:p>
-    <w:p>
-      <w:pPr>
-        <w:rPr>
-          <w:lang w:val="de-CH"/>
-        </w:rPr>
-      </w:pPr>
-      <w:r>
-        <w:rPr>
-          <w:lang w:val="de-CH"/>
-        </w:rPr>
-        <w:t>Anwesende: alle</w:t>
-      </w:r>
-    </w:p>
-    <w:p>
-      <w:pPr>
-        <w:rPr>
-          <w:lang w:val="de-CH"/>
-        </w:rPr>
-      </w:pPr>
-    </w:p>
-    <w:p>
-      <w:pPr>
-        <w:rPr>
-          <w:lang w:val="de-CH"/>
-        </w:rPr>
-      </w:pPr>
-      <w:r>
-        <w:rPr>
-          <w:lang w:val="de-CH"/>
-        </w:rPr>
-        <w:t xml:space="preserve">Einzelne Arbeiten wurden aufgeteilt. </w:t>
-      </w:r>
-    </w:p>
-    <w:p>
-      <w:pPr>
-        <w:rPr>
-          <w:lang w:val="de-CH"/>
-        </w:rPr>
-      </w:pPr>
-      <w:r>
-        <w:rPr>
-          <w:lang w:val="de-CH"/>
-        </w:rPr>
-        <w:t xml:space="preserve">Melanie = </w:t>
-      </w:r>
-      <w:proofErr w:type="spellStart"/>
-      <w:r>
-        <w:rPr>
-          <w:lang w:val="de-CH"/>
-        </w:rPr>
-        <w:t>Netwerkprotokoll</w:t>
+        <w:t>, Natasha Dudler</w:t>
+      </w:r>
+    </w:p>
+    <w:p>
+      <w:pPr>
+        <w:rPr>
+          <w:lang w:val="de-CH"/>
+        </w:rPr>
+      </w:pPr>
+    </w:p>
+    <w:p>
+      <w:pPr>
+        <w:rPr>
+          <w:lang w:val="de-CH"/>
+        </w:rPr>
+      </w:pPr>
+      <w:r>
+        <w:rPr>
+          <w:lang w:val="de-CH"/>
+        </w:rPr>
+        <w:t>Melanie fügte die Keywords aus dem Netzwerkprotokoll mit zugehörigen Erklärungen in den Code ein. Natasha machte den Gant-Kalender detaillierter für Meilenstein vier und fünf.</w:t>
+      </w:r>
+    </w:p>
+    <w:p>
+      <w:pPr>
+        <w:rPr>
+          <w:lang w:val="de-CH"/>
+        </w:rPr>
+      </w:pPr>
+    </w:p>
+    <w:p>
+      <w:pPr>
+        <w:rPr>
+          <w:lang w:val="de-CH"/>
+        </w:rPr>
+      </w:pPr>
+    </w:p>
+    <w:p>
+      <w:pPr>
+        <w:rPr>
+          <w:i/>
+          <w:iCs/>
+          <w:lang w:val="de-CH"/>
+        </w:rPr>
+      </w:pPr>
+      <w:r>
+        <w:rPr>
+          <w:i/>
+          <w:iCs/>
+          <w:lang w:val="de-CH"/>
+        </w:rPr>
+        <w:t xml:space="preserve">22. März 2020: </w:t>
+      </w:r>
+      <w:proofErr w:type="spellStart"/>
+      <w:r>
+        <w:rPr>
+          <w:i/>
+          <w:iCs/>
+          <w:lang w:val="de-CH"/>
+        </w:rPr>
+        <w:t>CheckStyle</w:t>
+      </w:r>
+      <w:proofErr w:type="spellEnd"/>
+      <w:r>
+        <w:rPr>
+          <w:i/>
+          <w:iCs/>
+          <w:lang w:val="de-CH"/>
+        </w:rPr>
+        <w:t xml:space="preserve"> und letzte Änderungen</w:t>
+      </w:r>
+    </w:p>
+    <w:p>
+      <w:pPr>
+        <w:rPr>
+          <w:lang w:val="de-CH"/>
+        </w:rPr>
+      </w:pPr>
+      <w:r>
+        <w:rPr>
+          <w:lang w:val="de-CH"/>
+        </w:rPr>
+        <w:t xml:space="preserve">Anwesende: </w:t>
+      </w:r>
+      <w:proofErr w:type="spellStart"/>
+      <w:r>
+        <w:rPr>
+          <w:lang w:val="de-CH"/>
+        </w:rPr>
+        <w:t>Rohail</w:t>
+      </w:r>
+      <w:proofErr w:type="spellEnd"/>
+      <w:r>
+        <w:rPr>
+          <w:lang w:val="de-CH"/>
+        </w:rPr>
+        <w:t xml:space="preserve"> </w:t>
+      </w:r>
+      <w:proofErr w:type="spellStart"/>
+      <w:r>
+        <w:rPr>
+          <w:lang w:val="de-CH"/>
+        </w:rPr>
+        <w:t>Gondal</w:t>
+      </w:r>
+      <w:proofErr w:type="spellEnd"/>
+      <w:r>
+        <w:rPr>
+          <w:lang w:val="de-CH"/>
+        </w:rPr>
+        <w:t>, Natasha Dudler</w:t>
+      </w:r>
+    </w:p>
+    <w:p>
+      <w:pPr>
+        <w:rPr>
+          <w:lang w:val="de-CH"/>
+        </w:rPr>
+      </w:pPr>
+    </w:p>
+    <w:p>
+      <w:pPr>
+        <w:rPr>
+          <w:lang w:val="de-CH"/>
+        </w:rPr>
+      </w:pPr>
+      <w:proofErr w:type="spellStart"/>
+      <w:r>
+        <w:rPr>
+          <w:lang w:val="de-CH"/>
+        </w:rPr>
+        <w:t>Rohail</w:t>
+      </w:r>
+      <w:proofErr w:type="spellEnd"/>
+      <w:r>
+        <w:rPr>
+          <w:lang w:val="de-CH"/>
+        </w:rPr>
+        <w:t xml:space="preserve"> </w:t>
+      </w:r>
+      <w:r>
+        <w:rPr>
+          <w:lang w:val="de-CH"/>
+        </w:rPr>
+        <w:t xml:space="preserve">sorgte dafür, dass der Code den </w:t>
+      </w:r>
+      <w:proofErr w:type="spellStart"/>
+      <w:r>
+        <w:rPr>
+          <w:lang w:val="de-CH"/>
+        </w:rPr>
+        <w:t>Coding</w:t>
+      </w:r>
+      <w:proofErr w:type="spellEnd"/>
+      <w:r>
+        <w:rPr>
+          <w:lang w:val="de-CH"/>
+        </w:rPr>
+        <w:t xml:space="preserve">-Konventionen entspricht und richtig </w:t>
+      </w:r>
+      <w:proofErr w:type="spellStart"/>
+      <w:r>
+        <w:rPr>
+          <w:lang w:val="de-CH"/>
+        </w:rPr>
+        <w:t>encoded</w:t>
       </w:r>
       <w:proofErr w:type="spellEnd"/>
       <w:r>
@@ -739,146 +1560,42 @@
         <w:rPr>
           <w:lang w:val="de-CH"/>
         </w:rPr>
-        <w:t>Rohail</w:t>
-      </w:r>
-      <w:proofErr w:type="spellEnd"/>
-      <w:r>
-        <w:rPr>
-          <w:lang w:val="de-CH"/>
-        </w:rPr>
-        <w:t xml:space="preserve"> = Chat, Dennis = Verbindungsstücke der einzelnen </w:t>
-      </w:r>
-      <w:r>
-        <w:rPr>
-          <w:lang w:val="de-CH"/>
-        </w:rPr>
-        <w:t>Bereiche</w:t>
-      </w:r>
-      <w:r>
-        <w:rPr>
-          <w:lang w:val="de-CH"/>
-        </w:rPr>
-        <w:t>, Natasha = Einstellungen</w:t>
-      </w:r>
-      <w:r>
-        <w:rPr>
-          <w:lang w:val="de-CH"/>
-        </w:rPr>
-        <w:t xml:space="preserve"> des</w:t>
-      </w:r>
-      <w:r>
-        <w:rPr>
-          <w:lang w:val="de-CH"/>
-        </w:rPr>
-        <w:t xml:space="preserve"> Client</w:t>
-      </w:r>
-      <w:r>
-        <w:rPr>
-          <w:lang w:val="de-CH"/>
-        </w:rPr>
-        <w:t>s (Namen, etc.)</w:t>
-      </w:r>
-    </w:p>
-    <w:p>
-      <w:pPr>
-        <w:rPr>
-          <w:lang w:val="de-CH"/>
-        </w:rPr>
-      </w:pPr>
-      <w:r>
-        <w:rPr>
-          <w:lang w:val="de-CH"/>
-        </w:rPr>
-        <w:t>Gemeinsam suchten wir nach einem Weg, wie Clients miteinander kommunizieren können und besprachen den weiteren Verlauf bis zum zweiten Meilenstein.</w:t>
-      </w:r>
-    </w:p>
-    <w:p>
-      <w:pPr>
-        <w:rPr>
-          <w:lang w:val="de-CH"/>
-        </w:rPr>
-      </w:pPr>
-    </w:p>
-    <w:p>
-      <w:pPr>
-        <w:rPr>
-          <w:lang w:val="de-CH"/>
-        </w:rPr>
-      </w:pPr>
-    </w:p>
-    <w:p>
-      <w:pPr>
-        <w:rPr>
-          <w:lang w:val="de-CH"/>
-        </w:rPr>
-      </w:pPr>
-      <w:r>
-        <w:rPr>
-          <w:lang w:val="de-CH"/>
-        </w:rPr>
-        <w:t xml:space="preserve">16. März 2020: </w:t>
-      </w:r>
-    </w:p>
-    <w:p>
-      <w:pPr>
-        <w:rPr>
-          <w:lang w:val="de-CH"/>
-        </w:rPr>
-      </w:pPr>
-      <w:r>
-        <w:rPr>
-          <w:lang w:val="de-CH"/>
-        </w:rPr>
-        <w:t>Anwesend: Natasha Dudler</w:t>
-      </w:r>
-    </w:p>
-    <w:p>
-      <w:pPr>
-        <w:rPr>
-          <w:lang w:val="de-CH"/>
-        </w:rPr>
-      </w:pPr>
-    </w:p>
-    <w:p>
-      <w:pPr>
-        <w:rPr>
-          <w:lang w:val="de-CH"/>
-        </w:rPr>
-      </w:pPr>
-      <w:r>
-        <w:rPr>
-          <w:lang w:val="de-CH"/>
-        </w:rPr>
-        <w:t xml:space="preserve">Update unseres </w:t>
-      </w:r>
-      <w:proofErr w:type="spellStart"/>
-      <w:r>
-        <w:rPr>
-          <w:lang w:val="de-CH"/>
-        </w:rPr>
-        <w:t>Timetables</w:t>
-      </w:r>
-      <w:proofErr w:type="spellEnd"/>
-      <w:r>
-        <w:rPr>
-          <w:lang w:val="de-CH"/>
-        </w:rPr>
-        <w:t>, sowie Programmieren von Klassen für Informationen des Clients an den Server.</w:t>
-      </w:r>
-    </w:p>
-    <w:p>
-      <w:pPr>
-        <w:rPr>
-          <w:lang w:val="de-CH"/>
-        </w:rPr>
-      </w:pPr>
-    </w:p>
-    <w:p>
-      <w:pPr>
-        <w:rPr>
-          <w:lang w:val="de-CH"/>
-        </w:rPr>
-      </w:pPr>
+        <w:t>decoded</w:t>
+      </w:r>
+      <w:proofErr w:type="spellEnd"/>
+      <w:r>
+        <w:rPr>
+          <w:lang w:val="de-CH"/>
+        </w:rPr>
+        <w:t xml:space="preserve"> und </w:t>
+      </w:r>
+      <w:proofErr w:type="spellStart"/>
+      <w:r>
+        <w:rPr>
+          <w:lang w:val="de-CH"/>
+        </w:rPr>
+        <w:t>validated</w:t>
+      </w:r>
+      <w:proofErr w:type="spellEnd"/>
+      <w:r>
+        <w:rPr>
+          <w:lang w:val="de-CH"/>
+        </w:rPr>
+        <w:t xml:space="preserve"> wurde.</w:t>
+      </w:r>
+    </w:p>
+    <w:p>
+      <w:pPr>
+        <w:rPr>
+          <w:lang w:val="de-CH"/>
+        </w:rPr>
+      </w:pPr>
+      <w:r>
+        <w:rPr>
+          <w:lang w:val="de-CH"/>
+        </w:rPr>
+        <w:t>Natasha überflog noch einmal das Tagebuch und nahm eine letzte Veränderung am Code bezüglich der Namensänderung vor.</w:t>
+      </w:r>
     </w:p>
     <w:sectPr>
       <w:pgSz w:w="11900" w:h="16840"/>

</xml_diff>

<commit_message>
Melanie: New entry in diary - pdf version
</commit_message>
<xml_diff>
--- a/Dokumentationen/TagebuchTheFloorIsJava.docx
+++ b/Dokumentationen/TagebuchTheFloorIsJava.docx
@@ -62,27 +62,193 @@
         <w:rPr>
           <w:lang w:val="de-CH"/>
         </w:rPr>
-        <w:t xml:space="preserve">von Melanie </w:t>
+        <w:t xml:space="preserve">von Melanie Svab, Dennis Grunenberg, </w:t>
       </w:r>
       <w:proofErr w:type="spellStart"/>
       <w:r>
         <w:rPr>
           <w:lang w:val="de-CH"/>
         </w:rPr>
-        <w:t>Svab</w:t>
+        <w:t>Rohail</w:t>
       </w:r>
       <w:proofErr w:type="spellEnd"/>
       <w:r>
         <w:rPr>
           <w:lang w:val="de-CH"/>
         </w:rPr>
-        <w:t xml:space="preserve">, Dennis Grunenberg, </w:t>
+        <w:t xml:space="preserve"> </w:t>
       </w:r>
       <w:proofErr w:type="spellStart"/>
       <w:r>
         <w:rPr>
           <w:lang w:val="de-CH"/>
         </w:rPr>
+        <w:t>Gondal</w:t>
+      </w:r>
+      <w:proofErr w:type="spellEnd"/>
+      <w:r>
+        <w:rPr>
+          <w:lang w:val="de-CH"/>
+        </w:rPr>
+        <w:t xml:space="preserve"> </w:t>
+      </w:r>
+      <w:r>
+        <w:rPr>
+          <w:lang w:val="de-CH"/>
+        </w:rPr>
+        <w:t xml:space="preserve">und </w:t>
+      </w:r>
+      <w:r>
+        <w:rPr>
+          <w:lang w:val="de-CH"/>
+        </w:rPr>
+        <w:t>Natasha Dudler</w:t>
+      </w:r>
+    </w:p>
+    <w:p>
+      <w:pPr>
+        <w:rPr>
+          <w:lang w:val="de-CH"/>
+        </w:rPr>
+      </w:pPr>
+    </w:p>
+    <w:p>
+      <w:pPr>
+        <w:rPr>
+          <w:lang w:val="de-CH"/>
+        </w:rPr>
+      </w:pPr>
+    </w:p>
+    <w:p>
+      <w:pPr>
+        <w:rPr>
+          <w:i/>
+          <w:iCs/>
+          <w:lang w:val="de-CH"/>
+        </w:rPr>
+      </w:pPr>
+      <w:r>
+        <w:rPr>
+          <w:i/>
+          <w:iCs/>
+          <w:lang w:val="de-CH"/>
+        </w:rPr>
+        <w:t>27. Februar 2020: Treffen zur Besprechung unserer Game-Idee.</w:t>
+      </w:r>
+    </w:p>
+    <w:p>
+      <w:pPr>
+        <w:rPr>
+          <w:lang w:val="de-CH"/>
+        </w:rPr>
+      </w:pPr>
+      <w:r>
+        <w:rPr>
+          <w:lang w:val="de-CH"/>
+        </w:rPr>
+        <w:t>Anwesende</w:t>
+      </w:r>
+      <w:r>
+        <w:rPr>
+          <w:lang w:val="de-CH"/>
+        </w:rPr>
+        <w:t xml:space="preserve"> der Gruppe</w:t>
+      </w:r>
+      <w:r>
+        <w:rPr>
+          <w:lang w:val="de-CH"/>
+        </w:rPr>
+        <w:t xml:space="preserve">: </w:t>
+      </w:r>
+      <w:r>
+        <w:rPr>
+          <w:lang w:val="de-CH"/>
+        </w:rPr>
+        <w:t>alle</w:t>
+      </w:r>
+    </w:p>
+    <w:p>
+      <w:pPr>
+        <w:rPr>
+          <w:lang w:val="de-CH"/>
+        </w:rPr>
+      </w:pPr>
+    </w:p>
+    <w:p>
+      <w:pPr>
+        <w:rPr>
+          <w:lang w:val="de-CH"/>
+        </w:rPr>
+      </w:pPr>
+      <w:r>
+        <w:rPr>
+          <w:lang w:val="de-CH"/>
+        </w:rPr>
+        <w:t xml:space="preserve">Jeder brachte jeweils drei Ideen mit, die wir ausführlich besprachen. Nun haben wir uns für ein Schildkrötenspiel namens «The Floor </w:t>
+      </w:r>
+      <w:proofErr w:type="spellStart"/>
+      <w:r>
+        <w:rPr>
+          <w:lang w:val="de-CH"/>
+        </w:rPr>
+        <w:t>is</w:t>
+      </w:r>
+      <w:proofErr w:type="spellEnd"/>
+      <w:r>
+        <w:rPr>
+          <w:lang w:val="de-CH"/>
+        </w:rPr>
+        <w:t xml:space="preserve"> Java» entschieden, zu dem wir sämtliche Regeln und Details festlegten.</w:t>
+      </w:r>
+    </w:p>
+    <w:p>
+      <w:pPr>
+        <w:rPr>
+          <w:lang w:val="de-CH"/>
+        </w:rPr>
+      </w:pPr>
+    </w:p>
+    <w:p>
+      <w:pPr>
+        <w:rPr>
+          <w:lang w:val="de-CH"/>
+        </w:rPr>
+      </w:pPr>
+    </w:p>
+    <w:p>
+      <w:pPr>
+        <w:rPr>
+          <w:i/>
+          <w:iCs/>
+          <w:lang w:val="de-CH"/>
+        </w:rPr>
+      </w:pPr>
+      <w:r>
+        <w:rPr>
+          <w:i/>
+          <w:iCs/>
+          <w:lang w:val="de-CH"/>
+        </w:rPr>
+        <w:t>28. Februar 2020: Beginn des Programmierens von Server und Client</w:t>
+      </w:r>
+    </w:p>
+    <w:p>
+      <w:pPr>
+        <w:rPr>
+          <w:lang w:val="de-CH"/>
+        </w:rPr>
+      </w:pPr>
+      <w:r>
+        <w:rPr>
+          <w:lang w:val="de-CH"/>
+        </w:rPr>
+        <w:t xml:space="preserve">Anwesende: Dennis Grunenberg, </w:t>
+      </w:r>
+      <w:proofErr w:type="spellStart"/>
+      <w:r>
+        <w:rPr>
+          <w:lang w:val="de-CH"/>
+        </w:rPr>
         <w:t>Rohail</w:t>
       </w:r>
       <w:proofErr w:type="spellEnd"/>
@@ -100,6 +266,178 @@
         <w:t>Gondal</w:t>
       </w:r>
       <w:proofErr w:type="spellEnd"/>
+    </w:p>
+    <w:p>
+      <w:pPr>
+        <w:rPr>
+          <w:lang w:val="de-CH"/>
+        </w:rPr>
+      </w:pPr>
+    </w:p>
+    <w:p>
+      <w:pPr>
+        <w:rPr>
+          <w:lang w:val="de-CH"/>
+        </w:rPr>
+      </w:pPr>
+      <w:r>
+        <w:rPr>
+          <w:lang w:val="de-CH"/>
+        </w:rPr>
+        <w:t>Die Basics sind nun programmiert. Der Server läuft. Sendet der Client eine Nachricht, so bekommt er eine Antwort vom Server.</w:t>
+      </w:r>
+    </w:p>
+    <w:p>
+      <w:pPr>
+        <w:rPr>
+          <w:lang w:val="de-CH"/>
+        </w:rPr>
+      </w:pPr>
+    </w:p>
+    <w:p>
+      <w:pPr>
+        <w:rPr>
+          <w:lang w:val="de-CH"/>
+        </w:rPr>
+      </w:pPr>
+    </w:p>
+    <w:p>
+      <w:pPr>
+        <w:rPr>
+          <w:i/>
+          <w:iCs/>
+          <w:lang w:val="de-CH"/>
+        </w:rPr>
+      </w:pPr>
+      <w:r>
+        <w:rPr>
+          <w:i/>
+          <w:iCs/>
+          <w:lang w:val="de-CH"/>
+        </w:rPr>
+        <w:t xml:space="preserve">4. März 2020: Erstellen </w:t>
+      </w:r>
+      <w:r>
+        <w:rPr>
+          <w:i/>
+          <w:iCs/>
+          <w:lang w:val="de-CH"/>
+        </w:rPr>
+        <w:t>von Mockups</w:t>
+      </w:r>
+    </w:p>
+    <w:p>
+      <w:pPr>
+        <w:rPr>
+          <w:lang w:val="de-CH"/>
+        </w:rPr>
+      </w:pPr>
+      <w:r>
+        <w:rPr>
+          <w:lang w:val="de-CH"/>
+        </w:rPr>
+        <w:t>Anwesende: Melanie Svab</w:t>
+      </w:r>
+    </w:p>
+    <w:p>
+      <w:pPr>
+        <w:rPr>
+          <w:lang w:val="de-CH"/>
+        </w:rPr>
+      </w:pPr>
+    </w:p>
+    <w:p>
+      <w:pPr>
+        <w:rPr>
+          <w:lang w:val="de-CH"/>
+        </w:rPr>
+      </w:pPr>
+    </w:p>
+    <w:p>
+      <w:pPr>
+        <w:rPr>
+          <w:i/>
+          <w:iCs/>
+          <w:lang w:val="de-CH"/>
+        </w:rPr>
+      </w:pPr>
+      <w:r>
+        <w:rPr>
+          <w:i/>
+          <w:iCs/>
+          <w:lang w:val="de-CH"/>
+        </w:rPr>
+        <w:t xml:space="preserve">5. März 2020: Kreieren des </w:t>
+      </w:r>
+      <w:proofErr w:type="spellStart"/>
+      <w:r>
+        <w:rPr>
+          <w:i/>
+          <w:iCs/>
+          <w:lang w:val="de-CH"/>
+        </w:rPr>
+        <w:t>Timetables</w:t>
+      </w:r>
+      <w:proofErr w:type="spellEnd"/>
+      <w:r>
+        <w:rPr>
+          <w:i/>
+          <w:iCs/>
+          <w:lang w:val="de-CH"/>
+        </w:rPr>
+        <w:t xml:space="preserve"> mit </w:t>
+      </w:r>
+      <w:proofErr w:type="spellStart"/>
+      <w:r>
+        <w:rPr>
+          <w:i/>
+          <w:iCs/>
+          <w:lang w:val="de-CH"/>
+        </w:rPr>
+        <w:t>GanttProjekt</w:t>
+      </w:r>
+      <w:proofErr w:type="spellEnd"/>
+      <w:r>
+        <w:rPr>
+          <w:i/>
+          <w:iCs/>
+          <w:lang w:val="de-CH"/>
+        </w:rPr>
+        <w:t>, sowie des Tagebuches</w:t>
+      </w:r>
+    </w:p>
+    <w:p>
+      <w:pPr>
+        <w:rPr>
+          <w:lang w:val="de-CH"/>
+        </w:rPr>
+      </w:pPr>
+      <w:r>
+        <w:rPr>
+          <w:lang w:val="de-CH"/>
+        </w:rPr>
+        <w:t>Anwesende: Natasha Dudler</w:t>
+      </w:r>
+    </w:p>
+    <w:p>
+      <w:pPr>
+        <w:rPr>
+          <w:lang w:val="de-CH"/>
+        </w:rPr>
+      </w:pPr>
+    </w:p>
+    <w:p>
+      <w:pPr>
+        <w:rPr>
+          <w:lang w:val="de-CH"/>
+        </w:rPr>
+      </w:pPr>
+      <w:r>
+        <w:rPr>
+          <w:lang w:val="de-CH"/>
+        </w:rPr>
+        <w:t>Nach etlichen Stunden des Termine-Verschiebens und des Verzweifelns steht</w:t>
+      </w:r>
       <w:r>
         <w:rPr>
           <w:lang w:val="de-CH"/>
@@ -110,69 +448,51 @@
         <w:rPr>
           <w:lang w:val="de-CH"/>
         </w:rPr>
-        <w:t xml:space="preserve">und </w:t>
-      </w:r>
-      <w:r>
-        <w:rPr>
-          <w:lang w:val="de-CH"/>
-        </w:rPr>
-        <w:t>Natasha Dudler</w:t>
-      </w:r>
-    </w:p>
-    <w:p>
-      <w:pPr>
-        <w:rPr>
-          <w:lang w:val="de-CH"/>
-        </w:rPr>
-      </w:pPr>
-    </w:p>
-    <w:p>
-      <w:pPr>
-        <w:rPr>
-          <w:lang w:val="de-CH"/>
-        </w:rPr>
-      </w:pPr>
-    </w:p>
-    <w:p>
-      <w:pPr>
-        <w:rPr>
-          <w:i/>
-          <w:iCs/>
-          <w:lang w:val="de-CH"/>
-        </w:rPr>
-      </w:pPr>
-      <w:r>
-        <w:rPr>
-          <w:i/>
-          <w:iCs/>
-          <w:lang w:val="de-CH"/>
-        </w:rPr>
-        <w:t>27. Februar 2020: Treffen zur Besprechung unserer Game-Idee.</w:t>
-      </w:r>
-    </w:p>
-    <w:p>
-      <w:pPr>
-        <w:rPr>
-          <w:lang w:val="de-CH"/>
-        </w:rPr>
-      </w:pPr>
-      <w:r>
-        <w:rPr>
-          <w:lang w:val="de-CH"/>
-        </w:rPr>
-        <w:t>Anwesende</w:t>
-      </w:r>
-      <w:r>
-        <w:rPr>
-          <w:lang w:val="de-CH"/>
-        </w:rPr>
-        <w:t xml:space="preserve"> der Gruppe</w:t>
-      </w:r>
-      <w:r>
-        <w:rPr>
-          <w:lang w:val="de-CH"/>
-        </w:rPr>
-        <w:t xml:space="preserve">: </w:t>
+        <w:t>nun der Terminkalender fest. Jetzt müssen wir uns nur noch daran halten…</w:t>
+      </w:r>
+    </w:p>
+    <w:p>
+      <w:pPr>
+        <w:rPr>
+          <w:lang w:val="de-CH"/>
+        </w:rPr>
+      </w:pPr>
+    </w:p>
+    <w:p>
+      <w:pPr>
+        <w:rPr>
+          <w:lang w:val="de-CH"/>
+        </w:rPr>
+      </w:pPr>
+    </w:p>
+    <w:p>
+      <w:pPr>
+        <w:rPr>
+          <w:i/>
+          <w:iCs/>
+          <w:lang w:val="de-CH"/>
+        </w:rPr>
+      </w:pPr>
+      <w:r>
+        <w:rPr>
+          <w:i/>
+          <w:iCs/>
+          <w:lang w:val="de-CH"/>
+        </w:rPr>
+        <w:t>11. März 2020: Vorbereitung Präsentation</w:t>
+      </w:r>
+    </w:p>
+    <w:p>
+      <w:pPr>
+        <w:rPr>
+          <w:lang w:val="de-CH"/>
+        </w:rPr>
+      </w:pPr>
+      <w:r>
+        <w:rPr>
+          <w:lang w:val="de-CH"/>
+        </w:rPr>
+        <w:t xml:space="preserve">Anwesende: </w:t>
       </w:r>
       <w:r>
         <w:rPr>
@@ -198,358 +518,6 @@
         <w:rPr>
           <w:lang w:val="de-CH"/>
         </w:rPr>
-        <w:t xml:space="preserve">Jeder brachte jeweils drei Ideen mit, die wir ausführlich besprachen. Nun haben wir uns für ein Schildkrötenspiel namens «The Floor </w:t>
-      </w:r>
-      <w:proofErr w:type="spellStart"/>
-      <w:r>
-        <w:rPr>
-          <w:lang w:val="de-CH"/>
-        </w:rPr>
-        <w:t>is</w:t>
-      </w:r>
-      <w:proofErr w:type="spellEnd"/>
-      <w:r>
-        <w:rPr>
-          <w:lang w:val="de-CH"/>
-        </w:rPr>
-        <w:t xml:space="preserve"> Java» entschieden, zu dem wir sämtliche Regeln und Details festlegten.</w:t>
-      </w:r>
-    </w:p>
-    <w:p>
-      <w:pPr>
-        <w:rPr>
-          <w:lang w:val="de-CH"/>
-        </w:rPr>
-      </w:pPr>
-    </w:p>
-    <w:p>
-      <w:pPr>
-        <w:rPr>
-          <w:lang w:val="de-CH"/>
-        </w:rPr>
-      </w:pPr>
-    </w:p>
-    <w:p>
-      <w:pPr>
-        <w:rPr>
-          <w:i/>
-          <w:iCs/>
-          <w:lang w:val="de-CH"/>
-        </w:rPr>
-      </w:pPr>
-      <w:r>
-        <w:rPr>
-          <w:i/>
-          <w:iCs/>
-          <w:lang w:val="de-CH"/>
-        </w:rPr>
-        <w:t>28. Februar 2020: Beginn des Programmierens von Server und Client</w:t>
-      </w:r>
-    </w:p>
-    <w:p>
-      <w:pPr>
-        <w:rPr>
-          <w:lang w:val="de-CH"/>
-        </w:rPr>
-      </w:pPr>
-      <w:r>
-        <w:rPr>
-          <w:lang w:val="de-CH"/>
-        </w:rPr>
-        <w:t xml:space="preserve">Anwesende: Dennis Grunenberg, </w:t>
-      </w:r>
-      <w:proofErr w:type="spellStart"/>
-      <w:r>
-        <w:rPr>
-          <w:lang w:val="de-CH"/>
-        </w:rPr>
-        <w:t>Rohail</w:t>
-      </w:r>
-      <w:proofErr w:type="spellEnd"/>
-      <w:r>
-        <w:rPr>
-          <w:lang w:val="de-CH"/>
-        </w:rPr>
-        <w:t xml:space="preserve"> </w:t>
-      </w:r>
-      <w:proofErr w:type="spellStart"/>
-      <w:r>
-        <w:rPr>
-          <w:lang w:val="de-CH"/>
-        </w:rPr>
-        <w:t>Gondal</w:t>
-      </w:r>
-      <w:proofErr w:type="spellEnd"/>
-    </w:p>
-    <w:p>
-      <w:pPr>
-        <w:rPr>
-          <w:lang w:val="de-CH"/>
-        </w:rPr>
-      </w:pPr>
-    </w:p>
-    <w:p>
-      <w:pPr>
-        <w:rPr>
-          <w:lang w:val="de-CH"/>
-        </w:rPr>
-      </w:pPr>
-      <w:r>
-        <w:rPr>
-          <w:lang w:val="de-CH"/>
-        </w:rPr>
-        <w:t>Die Basics sind nun programmiert. Der Server läuft. Sendet der Client eine Nachricht, so bekommt er eine Antwort vom Server.</w:t>
-      </w:r>
-    </w:p>
-    <w:p>
-      <w:pPr>
-        <w:rPr>
-          <w:lang w:val="de-CH"/>
-        </w:rPr>
-      </w:pPr>
-    </w:p>
-    <w:p>
-      <w:pPr>
-        <w:rPr>
-          <w:lang w:val="de-CH"/>
-        </w:rPr>
-      </w:pPr>
-    </w:p>
-    <w:p>
-      <w:pPr>
-        <w:rPr>
-          <w:i/>
-          <w:iCs/>
-          <w:lang w:val="de-CH"/>
-        </w:rPr>
-      </w:pPr>
-      <w:r>
-        <w:rPr>
-          <w:i/>
-          <w:iCs/>
-          <w:lang w:val="de-CH"/>
-        </w:rPr>
-        <w:t xml:space="preserve">4. März 2020: Erstellen </w:t>
-      </w:r>
-      <w:r>
-        <w:rPr>
-          <w:i/>
-          <w:iCs/>
-          <w:lang w:val="de-CH"/>
-        </w:rPr>
-        <w:t xml:space="preserve">von </w:t>
-      </w:r>
-      <w:proofErr w:type="spellStart"/>
-      <w:r>
-        <w:rPr>
-          <w:i/>
-          <w:iCs/>
-          <w:lang w:val="de-CH"/>
-        </w:rPr>
-        <w:t>Mockups</w:t>
-      </w:r>
-      <w:proofErr w:type="spellEnd"/>
-    </w:p>
-    <w:p>
-      <w:pPr>
-        <w:rPr>
-          <w:lang w:val="de-CH"/>
-        </w:rPr>
-      </w:pPr>
-      <w:r>
-        <w:rPr>
-          <w:lang w:val="de-CH"/>
-        </w:rPr>
-        <w:t xml:space="preserve">Anwesende: Melanie </w:t>
-      </w:r>
-      <w:proofErr w:type="spellStart"/>
-      <w:r>
-        <w:rPr>
-          <w:lang w:val="de-CH"/>
-        </w:rPr>
-        <w:t>Svab</w:t>
-      </w:r>
-      <w:proofErr w:type="spellEnd"/>
-    </w:p>
-    <w:p>
-      <w:pPr>
-        <w:rPr>
-          <w:lang w:val="de-CH"/>
-        </w:rPr>
-      </w:pPr>
-    </w:p>
-    <w:p>
-      <w:pPr>
-        <w:rPr>
-          <w:lang w:val="de-CH"/>
-        </w:rPr>
-      </w:pPr>
-    </w:p>
-    <w:p>
-      <w:pPr>
-        <w:rPr>
-          <w:i/>
-          <w:iCs/>
-          <w:lang w:val="de-CH"/>
-        </w:rPr>
-      </w:pPr>
-      <w:r>
-        <w:rPr>
-          <w:i/>
-          <w:iCs/>
-          <w:lang w:val="de-CH"/>
-        </w:rPr>
-        <w:t xml:space="preserve">5. März 2020: Kreieren des </w:t>
-      </w:r>
-      <w:proofErr w:type="spellStart"/>
-      <w:r>
-        <w:rPr>
-          <w:i/>
-          <w:iCs/>
-          <w:lang w:val="de-CH"/>
-        </w:rPr>
-        <w:t>Timetables</w:t>
-      </w:r>
-      <w:proofErr w:type="spellEnd"/>
-      <w:r>
-        <w:rPr>
-          <w:i/>
-          <w:iCs/>
-          <w:lang w:val="de-CH"/>
-        </w:rPr>
-        <w:t xml:space="preserve"> mit </w:t>
-      </w:r>
-      <w:proofErr w:type="spellStart"/>
-      <w:r>
-        <w:rPr>
-          <w:i/>
-          <w:iCs/>
-          <w:lang w:val="de-CH"/>
-        </w:rPr>
-        <w:t>GanttProjekt</w:t>
-      </w:r>
-      <w:proofErr w:type="spellEnd"/>
-      <w:r>
-        <w:rPr>
-          <w:i/>
-          <w:iCs/>
-          <w:lang w:val="de-CH"/>
-        </w:rPr>
-        <w:t>, sowie des Tagebuches</w:t>
-      </w:r>
-    </w:p>
-    <w:p>
-      <w:pPr>
-        <w:rPr>
-          <w:lang w:val="de-CH"/>
-        </w:rPr>
-      </w:pPr>
-      <w:r>
-        <w:rPr>
-          <w:lang w:val="de-CH"/>
-        </w:rPr>
-        <w:t>Anwesende: Natasha Dudler</w:t>
-      </w:r>
-    </w:p>
-    <w:p>
-      <w:pPr>
-        <w:rPr>
-          <w:lang w:val="de-CH"/>
-        </w:rPr>
-      </w:pPr>
-    </w:p>
-    <w:p>
-      <w:pPr>
-        <w:rPr>
-          <w:lang w:val="de-CH"/>
-        </w:rPr>
-      </w:pPr>
-      <w:r>
-        <w:rPr>
-          <w:lang w:val="de-CH"/>
-        </w:rPr>
-        <w:t>Nach etlichen Stunden des Termine-Verschiebens und des Verzweifelns steht</w:t>
-      </w:r>
-      <w:r>
-        <w:rPr>
-          <w:lang w:val="de-CH"/>
-        </w:rPr>
-        <w:t xml:space="preserve"> </w:t>
-      </w:r>
-      <w:r>
-        <w:rPr>
-          <w:lang w:val="de-CH"/>
-        </w:rPr>
-        <w:t>nun der Terminkalender fest. Jetzt müssen wir uns nur noch daran halten…</w:t>
-      </w:r>
-    </w:p>
-    <w:p>
-      <w:pPr>
-        <w:rPr>
-          <w:lang w:val="de-CH"/>
-        </w:rPr>
-      </w:pPr>
-    </w:p>
-    <w:p>
-      <w:pPr>
-        <w:rPr>
-          <w:lang w:val="de-CH"/>
-        </w:rPr>
-      </w:pPr>
-    </w:p>
-    <w:p>
-      <w:pPr>
-        <w:rPr>
-          <w:i/>
-          <w:iCs/>
-          <w:lang w:val="de-CH"/>
-        </w:rPr>
-      </w:pPr>
-      <w:r>
-        <w:rPr>
-          <w:i/>
-          <w:iCs/>
-          <w:lang w:val="de-CH"/>
-        </w:rPr>
-        <w:t>11. März 2020: Vorbereitung Präsentation</w:t>
-      </w:r>
-    </w:p>
-    <w:p>
-      <w:pPr>
-        <w:rPr>
-          <w:lang w:val="de-CH"/>
-        </w:rPr>
-      </w:pPr>
-      <w:r>
-        <w:rPr>
-          <w:lang w:val="de-CH"/>
-        </w:rPr>
-        <w:t xml:space="preserve">Anwesende: </w:t>
-      </w:r>
-      <w:r>
-        <w:rPr>
-          <w:lang w:val="de-CH"/>
-        </w:rPr>
-        <w:t>alle</w:t>
-      </w:r>
-    </w:p>
-    <w:p>
-      <w:pPr>
-        <w:rPr>
-          <w:lang w:val="de-CH"/>
-        </w:rPr>
-      </w:pPr>
-    </w:p>
-    <w:p>
-      <w:pPr>
-        <w:rPr>
-          <w:lang w:val="de-CH"/>
-        </w:rPr>
-      </w:pPr>
-      <w:r>
-        <w:rPr>
-          <w:lang w:val="de-CH"/>
-        </w:rPr>
         <w:t>Aufteilung der Sprechparts der Präsentation. Vorbereitung läuft gut.</w:t>
       </w:r>
     </w:p>
@@ -662,21 +630,7 @@
         <w:rPr>
           <w:lang w:val="de-CH"/>
         </w:rPr>
-        <w:t xml:space="preserve">Anwesende: Dennis Grunenberg, Natasha Dudler (Zuhause: Melanie </w:t>
-      </w:r>
-      <w:proofErr w:type="spellStart"/>
-      <w:r>
-        <w:rPr>
-          <w:lang w:val="de-CH"/>
-        </w:rPr>
-        <w:t>Svab</w:t>
-      </w:r>
-      <w:proofErr w:type="spellEnd"/>
-      <w:r>
-        <w:rPr>
-          <w:lang w:val="de-CH"/>
-        </w:rPr>
-        <w:t>)</w:t>
+        <w:t>Anwesende: Dennis Grunenberg, Natasha Dudler (Zuhause: Melanie Svab)</w:t>
       </w:r>
     </w:p>
     <w:p>
@@ -716,6 +670,14 @@
         <w:lastRenderedPageBreak/>
         <w:t>15. März 2020: Konferenz über Skype von 13:00-16:0</w:t>
       </w:r>
+      <w:r>
+        <w:rPr>
+          <w:i/>
+          <w:iCs/>
+          <w:lang w:val="de-CH"/>
+        </w:rPr>
+        <w:t>0</w:t>
+      </w:r>
     </w:p>
     <w:p>
       <w:pPr>
@@ -1174,80 +1136,267 @@
         <w:rPr>
           <w:lang w:val="de-CH"/>
         </w:rPr>
-        <w:t xml:space="preserve">Anwesende: Melanie </w:t>
+        <w:t>Anwesende: Melanie Svab, Natasha Dudler, Dennis Grunenberg</w:t>
+      </w:r>
+    </w:p>
+    <w:p>
+      <w:pPr>
+        <w:rPr>
+          <w:lang w:val="de-CH"/>
+        </w:rPr>
+      </w:pPr>
+    </w:p>
+    <w:p>
+      <w:pPr>
+        <w:rPr>
+          <w:lang w:val="de-CH"/>
+        </w:rPr>
+      </w:pPr>
+      <w:r>
+        <w:rPr>
+          <w:lang w:val="de-CH"/>
+        </w:rPr>
+        <w:t>Während Melanie den ersten Prototypen für unser Netzwerkprotokoll vollendetet, nahmen Natasha und Dennis eine grossräumige Umbauung vor. Nun hat jeder Client einen Thread, der die Inputs vom Server liest.</w:t>
+      </w:r>
+    </w:p>
+    <w:p>
+      <w:pPr>
+        <w:rPr>
+          <w:lang w:val="de-CH"/>
+        </w:rPr>
+      </w:pPr>
+    </w:p>
+    <w:p>
+      <w:pPr>
+        <w:rPr>
+          <w:lang w:val="de-CH"/>
+        </w:rPr>
+      </w:pPr>
+    </w:p>
+    <w:p>
+      <w:pPr>
+        <w:rPr>
+          <w:i/>
+          <w:iCs/>
+          <w:lang w:val="de-CH"/>
+        </w:rPr>
+      </w:pPr>
+      <w:r>
+        <w:rPr>
+          <w:i/>
+          <w:iCs/>
+          <w:lang w:val="de-CH"/>
+        </w:rPr>
+        <w:t xml:space="preserve">20. März 2020: </w:t>
+      </w:r>
+      <w:r>
+        <w:rPr>
+          <w:i/>
+          <w:iCs/>
+          <w:lang w:val="de-CH"/>
+        </w:rPr>
+        <w:t>Chatroom</w:t>
+      </w:r>
+    </w:p>
+    <w:p>
+      <w:pPr>
+        <w:rPr>
+          <w:lang w:val="de-CH"/>
+        </w:rPr>
+      </w:pPr>
+      <w:r>
+        <w:rPr>
+          <w:lang w:val="de-CH"/>
+        </w:rPr>
+        <w:t xml:space="preserve">Anwesende: </w:t>
+      </w:r>
+      <w:r>
+        <w:rPr>
+          <w:lang w:val="de-CH"/>
+        </w:rPr>
+        <w:t xml:space="preserve">alle </w:t>
+      </w:r>
+    </w:p>
+    <w:p>
+      <w:pPr>
+        <w:rPr>
+          <w:lang w:val="de-CH"/>
+        </w:rPr>
+      </w:pPr>
+    </w:p>
+    <w:p>
+      <w:pPr>
+        <w:rPr>
+          <w:lang w:val="de-CH"/>
+        </w:rPr>
+      </w:pPr>
+      <w:r>
+        <w:rPr>
+          <w:lang w:val="de-CH"/>
+        </w:rPr>
+        <w:t xml:space="preserve">Gemeinsam fanden wir eine Lösung für einen simplen Chat, kommentierten den Code gründlich und änderten verbliebene Fehler. </w:t>
+      </w:r>
+    </w:p>
+    <w:p>
+      <w:pPr>
+        <w:rPr>
+          <w:lang w:val="de-CH"/>
+        </w:rPr>
+      </w:pPr>
+      <w:r>
+        <w:rPr>
+          <w:lang w:val="de-CH"/>
+        </w:rPr>
+        <w:t xml:space="preserve">Abends testeten wir unseren Fortschritt auf </w:t>
       </w:r>
       <w:proofErr w:type="spellStart"/>
       <w:r>
         <w:rPr>
           <w:lang w:val="de-CH"/>
         </w:rPr>
-        <w:t>Svab</w:t>
+        <w:t>Hamachi</w:t>
       </w:r>
       <w:proofErr w:type="spellEnd"/>
       <w:r>
         <w:rPr>
           <w:lang w:val="de-CH"/>
         </w:rPr>
-        <w:t>, Natasha Dudler, Dennis Grunenberg</w:t>
-      </w:r>
-    </w:p>
-    <w:p>
-      <w:pPr>
-        <w:rPr>
-          <w:lang w:val="de-CH"/>
-        </w:rPr>
-      </w:pPr>
-    </w:p>
-    <w:p>
-      <w:pPr>
-        <w:rPr>
-          <w:lang w:val="de-CH"/>
-        </w:rPr>
-      </w:pPr>
-      <w:r>
-        <w:rPr>
-          <w:lang w:val="de-CH"/>
-        </w:rPr>
-        <w:t>Während Melanie den ersten Prototypen für unser Netzwerkprotokoll vollendetet, nahmen Natasha und Dennis eine grossräumige Umbauung vor. Nun hat jeder Client einen Thread, der die Inputs vom Server liest.</w:t>
-      </w:r>
-    </w:p>
-    <w:p>
-      <w:pPr>
-        <w:rPr>
-          <w:lang w:val="de-CH"/>
-        </w:rPr>
-      </w:pPr>
-    </w:p>
-    <w:p>
-      <w:pPr>
-        <w:rPr>
-          <w:lang w:val="de-CH"/>
-        </w:rPr>
-      </w:pPr>
-    </w:p>
-    <w:p>
-      <w:pPr>
-        <w:rPr>
-          <w:i/>
-          <w:iCs/>
-          <w:lang w:val="de-CH"/>
-        </w:rPr>
-      </w:pPr>
-      <w:r>
-        <w:rPr>
-          <w:i/>
-          <w:iCs/>
-          <w:lang w:val="de-CH"/>
-        </w:rPr>
-        <w:t xml:space="preserve">20. März 2020: </w:t>
-      </w:r>
-      <w:r>
-        <w:rPr>
-          <w:i/>
-          <w:iCs/>
-          <w:lang w:val="de-CH"/>
-        </w:rPr>
-        <w:t>Chatroom</w:t>
+        <w:t>.</w:t>
+      </w:r>
+    </w:p>
+    <w:p>
+      <w:pPr>
+        <w:rPr>
+          <w:lang w:val="de-CH"/>
+        </w:rPr>
+      </w:pPr>
+    </w:p>
+    <w:p>
+      <w:pPr>
+        <w:rPr>
+          <w:lang w:val="de-CH"/>
+        </w:rPr>
+      </w:pPr>
+    </w:p>
+    <w:p>
+      <w:pPr>
+        <w:rPr>
+          <w:i/>
+          <w:iCs/>
+          <w:lang w:val="de-CH"/>
+        </w:rPr>
+      </w:pPr>
+      <w:r>
+        <w:rPr>
+          <w:i/>
+          <w:iCs/>
+          <w:lang w:val="de-CH"/>
+        </w:rPr>
+        <w:t xml:space="preserve">21. März 2020: Netzwerkprotokoll, Kommentare und </w:t>
+      </w:r>
+      <w:proofErr w:type="spellStart"/>
+      <w:r>
+        <w:rPr>
+          <w:i/>
+          <w:iCs/>
+          <w:lang w:val="de-CH"/>
+        </w:rPr>
+        <w:t>Timetable</w:t>
+      </w:r>
+      <w:proofErr w:type="spellEnd"/>
+    </w:p>
+    <w:p>
+      <w:pPr>
+        <w:rPr>
+          <w:lang w:val="de-CH"/>
+        </w:rPr>
+      </w:pPr>
+      <w:r>
+        <w:rPr>
+          <w:lang w:val="de-CH"/>
+        </w:rPr>
+        <w:t>Anwesende: Melanie Svab, Natasha Dudler</w:t>
+      </w:r>
+    </w:p>
+    <w:p>
+      <w:pPr>
+        <w:rPr>
+          <w:lang w:val="de-CH"/>
+        </w:rPr>
+      </w:pPr>
+    </w:p>
+    <w:p>
+      <w:pPr>
+        <w:rPr>
+          <w:lang w:val="de-CH"/>
+        </w:rPr>
+      </w:pPr>
+      <w:r>
+        <w:rPr>
+          <w:lang w:val="de-CH"/>
+        </w:rPr>
+        <w:t>Melanie fügte die Keywords aus dem Netzwerkprotokoll mit zugehörigen Erklärungen in den Code ein</w:t>
+      </w:r>
+      <w:r>
+        <w:rPr>
+          <w:lang w:val="de-CH"/>
+        </w:rPr>
+        <w:t xml:space="preserve"> und überarbeitete die Schnittstelleninteraktion von Client und Server</w:t>
+      </w:r>
+      <w:r>
+        <w:rPr>
+          <w:lang w:val="de-CH"/>
+        </w:rPr>
+        <w:t>. Natasha machte den Gant-Kalender detaillierter für Meilenstein vier und fünf.</w:t>
+      </w:r>
+    </w:p>
+    <w:p>
+      <w:pPr>
+        <w:rPr>
+          <w:lang w:val="de-CH"/>
+        </w:rPr>
+      </w:pPr>
+    </w:p>
+    <w:p>
+      <w:pPr>
+        <w:rPr>
+          <w:lang w:val="de-CH"/>
+        </w:rPr>
+      </w:pPr>
+    </w:p>
+    <w:p>
+      <w:pPr>
+        <w:rPr>
+          <w:i/>
+          <w:iCs/>
+          <w:lang w:val="de-CH"/>
+        </w:rPr>
+      </w:pPr>
+      <w:r>
+        <w:rPr>
+          <w:i/>
+          <w:iCs/>
+          <w:lang w:val="de-CH"/>
+        </w:rPr>
+        <w:t xml:space="preserve">22. März 2020: </w:t>
+      </w:r>
+      <w:proofErr w:type="spellStart"/>
+      <w:r>
+        <w:rPr>
+          <w:i/>
+          <w:iCs/>
+          <w:lang w:val="de-CH"/>
+        </w:rPr>
+        <w:t>CheckStyle</w:t>
+      </w:r>
+      <w:proofErr w:type="spellEnd"/>
+      <w:r>
+        <w:rPr>
+          <w:i/>
+          <w:iCs/>
+          <w:lang w:val="de-CH"/>
+        </w:rPr>
+        <w:t xml:space="preserve"> und letzte Änderungen</w:t>
       </w:r>
     </w:p>
     <w:p>
@@ -1266,335 +1415,368 @@
         <w:rPr>
           <w:lang w:val="de-CH"/>
         </w:rPr>
-        <w:t xml:space="preserve">alle </w:t>
-      </w:r>
-    </w:p>
-    <w:p>
-      <w:pPr>
-        <w:rPr>
-          <w:lang w:val="de-CH"/>
-        </w:rPr>
-      </w:pPr>
-    </w:p>
-    <w:p>
-      <w:pPr>
-        <w:rPr>
-          <w:lang w:val="de-CH"/>
-        </w:rPr>
-      </w:pPr>
-      <w:r>
-        <w:rPr>
-          <w:lang w:val="de-CH"/>
-        </w:rPr>
-        <w:t xml:space="preserve">Gemeinsam fanden wir eine Lösung für einen simplen Chat, kommentierten den Code gründlich und änderten verbliebene Fehler. </w:t>
-      </w:r>
-    </w:p>
-    <w:p>
-      <w:pPr>
-        <w:rPr>
-          <w:lang w:val="de-CH"/>
-        </w:rPr>
-      </w:pPr>
-      <w:r>
-        <w:rPr>
-          <w:lang w:val="de-CH"/>
-        </w:rPr>
-        <w:t xml:space="preserve">Abends testeten wir unseren Fortschritt auf </w:t>
+        <w:t xml:space="preserve">anfangs </w:t>
       </w:r>
       <w:proofErr w:type="spellStart"/>
       <w:r>
         <w:rPr>
           <w:lang w:val="de-CH"/>
         </w:rPr>
-        <w:t>Hamachi</w:t>
+        <w:t>Rohail</w:t>
       </w:r>
       <w:proofErr w:type="spellEnd"/>
       <w:r>
         <w:rPr>
           <w:lang w:val="de-CH"/>
         </w:rPr>
+        <w:t xml:space="preserve"> </w:t>
+      </w:r>
+      <w:proofErr w:type="spellStart"/>
+      <w:r>
+        <w:rPr>
+          <w:lang w:val="de-CH"/>
+        </w:rPr>
+        <w:t>Gondal</w:t>
+      </w:r>
+      <w:proofErr w:type="spellEnd"/>
+      <w:r>
+        <w:rPr>
+          <w:lang w:val="de-CH"/>
+        </w:rPr>
+        <w:t xml:space="preserve"> </w:t>
+      </w:r>
+      <w:r>
+        <w:rPr>
+          <w:lang w:val="de-CH"/>
+        </w:rPr>
+        <w:t>und</w:t>
+      </w:r>
+      <w:r>
+        <w:rPr>
+          <w:lang w:val="de-CH"/>
+        </w:rPr>
+        <w:t xml:space="preserve"> Natasha</w:t>
+      </w:r>
+      <w:r>
+        <w:rPr>
+          <w:lang w:val="de-CH"/>
+        </w:rPr>
+        <w:t xml:space="preserve"> Dudler,</w:t>
+      </w:r>
+      <w:r>
+        <w:rPr>
+          <w:lang w:val="de-CH"/>
+        </w:rPr>
+        <w:t xml:space="preserve"> </w:t>
+      </w:r>
+      <w:r>
+        <w:rPr>
+          <w:lang w:val="de-CH"/>
+        </w:rPr>
+        <w:t>s</w:t>
+      </w:r>
+      <w:r>
+        <w:rPr>
+          <w:lang w:val="de-CH"/>
+        </w:rPr>
+        <w:t xml:space="preserve">päter </w:t>
+      </w:r>
+      <w:r>
+        <w:rPr>
+          <w:lang w:val="de-CH"/>
+        </w:rPr>
+        <w:t>alle</w:t>
+      </w:r>
+      <w:r>
+        <w:rPr>
+          <w:lang w:val="de-CH"/>
+        </w:rPr>
+        <w:t xml:space="preserve"> </w:t>
+      </w:r>
+    </w:p>
+    <w:p>
+      <w:pPr>
+        <w:rPr>
+          <w:lang w:val="de-CH"/>
+        </w:rPr>
+      </w:pPr>
+    </w:p>
+    <w:p>
+      <w:pPr>
+        <w:rPr>
+          <w:lang w:val="de-CH"/>
+        </w:rPr>
+      </w:pPr>
+      <w:proofErr w:type="spellStart"/>
+      <w:r>
+        <w:rPr>
+          <w:lang w:val="de-CH"/>
+        </w:rPr>
+        <w:t>Rohail</w:t>
+      </w:r>
+      <w:proofErr w:type="spellEnd"/>
+      <w:r>
+        <w:rPr>
+          <w:lang w:val="de-CH"/>
+        </w:rPr>
+        <w:t xml:space="preserve"> </w:t>
+      </w:r>
+      <w:r>
+        <w:rPr>
+          <w:lang w:val="de-CH"/>
+        </w:rPr>
+        <w:t xml:space="preserve">sorgte dafür, dass der Code den Coding-Konventionen entspricht und richtig </w:t>
+      </w:r>
+      <w:proofErr w:type="spellStart"/>
+      <w:r>
+        <w:rPr>
+          <w:lang w:val="de-CH"/>
+        </w:rPr>
+        <w:t>encoded</w:t>
+      </w:r>
+      <w:proofErr w:type="spellEnd"/>
+      <w:r>
+        <w:rPr>
+          <w:lang w:val="de-CH"/>
+        </w:rPr>
+        <w:t xml:space="preserve">, </w:t>
+      </w:r>
+      <w:proofErr w:type="spellStart"/>
+      <w:r>
+        <w:rPr>
+          <w:lang w:val="de-CH"/>
+        </w:rPr>
+        <w:t>decoded</w:t>
+      </w:r>
+      <w:proofErr w:type="spellEnd"/>
+      <w:r>
+        <w:rPr>
+          <w:lang w:val="de-CH"/>
+        </w:rPr>
+        <w:t xml:space="preserve"> und </w:t>
+      </w:r>
+      <w:proofErr w:type="spellStart"/>
+      <w:r>
+        <w:rPr>
+          <w:lang w:val="de-CH"/>
+        </w:rPr>
+        <w:t>validated</w:t>
+      </w:r>
+      <w:proofErr w:type="spellEnd"/>
+      <w:r>
+        <w:rPr>
+          <w:lang w:val="de-CH"/>
+        </w:rPr>
+        <w:t xml:space="preserve"> wurde.</w:t>
+      </w:r>
+    </w:p>
+    <w:p>
+      <w:pPr>
+        <w:rPr>
+          <w:lang w:val="de-CH"/>
+        </w:rPr>
+      </w:pPr>
+      <w:r>
+        <w:rPr>
+          <w:lang w:val="de-CH"/>
+        </w:rPr>
+        <w:t>Natasha überflog noch einmal das Tagebuch und nahm eine letzte Veränderung am Code bezüglich der Namensänderung vor.</w:t>
+      </w:r>
+    </w:p>
+    <w:p>
+      <w:pPr>
+        <w:jc w:val="both"/>
+        <w:rPr>
+          <w:lang w:val="de-CH"/>
+        </w:rPr>
+      </w:pPr>
+    </w:p>
+    <w:p>
+      <w:pPr>
+        <w:jc w:val="both"/>
+        <w:rPr>
+          <w:lang w:val="de-CH"/>
+        </w:rPr>
+      </w:pPr>
+      <w:r>
+        <w:rPr>
+          <w:lang w:val="de-CH"/>
+        </w:rPr>
+        <w:t>Beim anschliessenden Zoom-Meeting von 13:00 – 14:00 waren alle anwesend.</w:t>
+      </w:r>
+    </w:p>
+    <w:p>
+      <w:pPr>
+        <w:rPr>
+          <w:lang w:val="de-CH"/>
+        </w:rPr>
+      </w:pPr>
+    </w:p>
+    <w:p>
+      <w:pPr>
+        <w:rPr>
+          <w:lang w:val="de-CH"/>
+        </w:rPr>
+      </w:pPr>
+      <w:r>
+        <w:rPr>
+          <w:lang w:val="de-CH"/>
+        </w:rPr>
+        <w:t xml:space="preserve">Letzter </w:t>
+      </w:r>
+      <w:r>
+        <w:rPr>
+          <w:lang w:val="de-CH"/>
+        </w:rPr>
+        <w:t xml:space="preserve">gemeinsamer </w:t>
+      </w:r>
+      <w:r>
+        <w:rPr>
+          <w:lang w:val="de-CH"/>
+        </w:rPr>
+        <w:t>Feinschlif</w:t>
+      </w:r>
+      <w:r>
+        <w:rPr>
+          <w:lang w:val="de-CH"/>
+        </w:rPr>
+        <w:t>f vor Meilenstein 2.</w:t>
+      </w:r>
+      <w:r>
+        <w:rPr>
+          <w:lang w:val="de-CH"/>
+        </w:rPr>
+        <w:t xml:space="preserve"> </w:t>
+      </w:r>
+      <w:r>
+        <w:rPr>
+          <w:lang w:val="de-CH"/>
+        </w:rPr>
+        <w:t>De</w:t>
+      </w:r>
+      <w:r>
+        <w:rPr>
+          <w:lang w:val="de-CH"/>
+        </w:rPr>
+        <w:t>r Code für die</w:t>
+      </w:r>
+      <w:r>
+        <w:rPr>
+          <w:lang w:val="de-CH"/>
+        </w:rPr>
+        <w:t xml:space="preserve"> Namensänderung wurde fertig gestellt</w:t>
+      </w:r>
+      <w:r>
+        <w:rPr>
+          <w:lang w:val="de-CH"/>
+        </w:rPr>
+        <w:t xml:space="preserve"> und das Schliessen der Sockets</w:t>
+      </w:r>
+      <w:r>
+        <w:rPr>
+          <w:lang w:val="de-CH"/>
+        </w:rPr>
+        <w:t xml:space="preserve"> auf Seiten des Clients wurde hinzugefügt</w:t>
+      </w:r>
+      <w:r>
+        <w:rPr>
+          <w:lang w:val="de-CH"/>
+        </w:rPr>
+        <w:t xml:space="preserve"> für ein </w:t>
+      </w:r>
+      <w:r>
+        <w:rPr>
+          <w:lang w:val="de-CH"/>
+        </w:rPr>
+        <w:t>schöneres</w:t>
+      </w:r>
+      <w:r>
+        <w:rPr>
+          <w:lang w:val="de-CH"/>
+        </w:rPr>
+        <w:t xml:space="preserve"> Beenden des Programmes</w:t>
+      </w:r>
+      <w:r>
+        <w:rPr>
+          <w:lang w:val="de-CH"/>
+        </w:rPr>
         <w:t>.</w:t>
       </w:r>
-    </w:p>
-    <w:p>
-      <w:pPr>
-        <w:rPr>
-          <w:lang w:val="de-CH"/>
-        </w:rPr>
-      </w:pPr>
-    </w:p>
-    <w:p>
-      <w:pPr>
-        <w:rPr>
-          <w:lang w:val="de-CH"/>
-        </w:rPr>
-      </w:pPr>
-    </w:p>
-    <w:p>
-      <w:pPr>
-        <w:rPr>
-          <w:i/>
-          <w:iCs/>
-          <w:lang w:val="de-CH"/>
-        </w:rPr>
-      </w:pPr>
-      <w:r>
-        <w:rPr>
-          <w:i/>
-          <w:iCs/>
-          <w:lang w:val="de-CH"/>
-        </w:rPr>
-        <w:t xml:space="preserve">21. März 2020: Netzwerkprotokoll, Kommentare und </w:t>
+      <w:r>
+        <w:rPr>
+          <w:lang w:val="de-CH"/>
+        </w:rPr>
+        <w:t xml:space="preserve"> Wir legten ein </w:t>
+      </w:r>
+      <w:r>
+        <w:rPr>
+          <w:lang w:val="de-CH"/>
+        </w:rPr>
+        <w:t>geupdatetes</w:t>
+      </w:r>
+      <w:r>
+        <w:rPr>
+          <w:lang w:val="de-CH"/>
+        </w:rPr>
+        <w:t xml:space="preserve"> .</w:t>
       </w:r>
       <w:proofErr w:type="spellStart"/>
       <w:r>
         <w:rPr>
-          <w:i/>
-          <w:iCs/>
-          <w:lang w:val="de-CH"/>
-        </w:rPr>
-        <w:t>Timetable</w:t>
+          <w:lang w:val="de-CH"/>
+        </w:rPr>
+        <w:t>gitignore</w:t>
       </w:r>
       <w:proofErr w:type="spellEnd"/>
-    </w:p>
-    <w:p>
-      <w:pPr>
-        <w:rPr>
-          <w:lang w:val="de-CH"/>
-        </w:rPr>
-      </w:pPr>
-      <w:r>
-        <w:rPr>
-          <w:lang w:val="de-CH"/>
-        </w:rPr>
-        <w:t xml:space="preserve">Anwesende: Melanie </w:t>
-      </w:r>
-      <w:proofErr w:type="spellStart"/>
-      <w:r>
-        <w:rPr>
-          <w:lang w:val="de-CH"/>
-        </w:rPr>
-        <w:t>Svab</w:t>
-      </w:r>
-      <w:proofErr w:type="spellEnd"/>
-      <w:r>
-        <w:rPr>
-          <w:lang w:val="de-CH"/>
-        </w:rPr>
-        <w:t>, Natasha Dudler</w:t>
-      </w:r>
-    </w:p>
-    <w:p>
-      <w:pPr>
-        <w:rPr>
-          <w:lang w:val="de-CH"/>
-        </w:rPr>
-      </w:pPr>
-    </w:p>
-    <w:p>
-      <w:pPr>
-        <w:rPr>
-          <w:lang w:val="de-CH"/>
-        </w:rPr>
-      </w:pPr>
-      <w:r>
-        <w:rPr>
-          <w:lang w:val="de-CH"/>
-        </w:rPr>
-        <w:t>Melanie fügte die Keywords aus dem Netzwerkprotokoll mit zugehörigen Erklärungen in den Code ein. Natasha machte den Gant-Kalender detaillierter für Meilenstein vier und fünf.</w:t>
-      </w:r>
-    </w:p>
-    <w:p>
-      <w:pPr>
-        <w:rPr>
-          <w:lang w:val="de-CH"/>
-        </w:rPr>
-      </w:pPr>
-    </w:p>
-    <w:p>
-      <w:pPr>
-        <w:rPr>
-          <w:lang w:val="de-CH"/>
-        </w:rPr>
-      </w:pPr>
-    </w:p>
-    <w:p>
-      <w:pPr>
-        <w:rPr>
-          <w:i/>
-          <w:iCs/>
-          <w:lang w:val="de-CH"/>
-        </w:rPr>
-      </w:pPr>
-      <w:r>
-        <w:rPr>
-          <w:i/>
-          <w:iCs/>
-          <w:lang w:val="de-CH"/>
-        </w:rPr>
-        <w:t xml:space="preserve">22. März 2020: </w:t>
-      </w:r>
-      <w:proofErr w:type="spellStart"/>
-      <w:r>
-        <w:rPr>
-          <w:i/>
-          <w:iCs/>
-          <w:lang w:val="de-CH"/>
-        </w:rPr>
-        <w:t>CheckStyle</w:t>
-      </w:r>
-      <w:proofErr w:type="spellEnd"/>
-      <w:r>
-        <w:rPr>
-          <w:i/>
-          <w:iCs/>
-          <w:lang w:val="de-CH"/>
-        </w:rPr>
-        <w:t xml:space="preserve"> und letzte Änderungen</w:t>
-      </w:r>
-    </w:p>
-    <w:p>
-      <w:pPr>
-        <w:rPr>
-          <w:lang w:val="de-CH"/>
-        </w:rPr>
-      </w:pPr>
-      <w:r>
-        <w:rPr>
-          <w:lang w:val="de-CH"/>
-        </w:rPr>
-        <w:t xml:space="preserve">Anwesende: </w:t>
-      </w:r>
-      <w:proofErr w:type="spellStart"/>
-      <w:r>
-        <w:rPr>
-          <w:lang w:val="de-CH"/>
-        </w:rPr>
-        <w:t>Rohail</w:t>
-      </w:r>
-      <w:proofErr w:type="spellEnd"/>
       <w:r>
         <w:rPr>
           <w:lang w:val="de-CH"/>
         </w:rPr>
         <w:t xml:space="preserve"> </w:t>
       </w:r>
-      <w:proofErr w:type="spellStart"/>
-      <w:r>
-        <w:rPr>
-          <w:lang w:val="de-CH"/>
-        </w:rPr>
-        <w:t>Gondal</w:t>
-      </w:r>
-      <w:proofErr w:type="spellEnd"/>
-      <w:r>
-        <w:rPr>
-          <w:lang w:val="de-CH"/>
-        </w:rPr>
-        <w:t>, Natasha Dudler</w:t>
-      </w:r>
-    </w:p>
-    <w:p>
-      <w:pPr>
-        <w:rPr>
-          <w:lang w:val="de-CH"/>
-        </w:rPr>
-      </w:pPr>
-    </w:p>
-    <w:p>
-      <w:pPr>
-        <w:rPr>
-          <w:lang w:val="de-CH"/>
-        </w:rPr>
-      </w:pPr>
-      <w:proofErr w:type="spellStart"/>
-      <w:r>
-        <w:rPr>
-          <w:lang w:val="de-CH"/>
-        </w:rPr>
-        <w:t>Rohail</w:t>
-      </w:r>
-      <w:proofErr w:type="spellEnd"/>
-      <w:r>
-        <w:rPr>
-          <w:lang w:val="de-CH"/>
-        </w:rPr>
-        <w:t xml:space="preserve"> </w:t>
-      </w:r>
-      <w:r>
-        <w:rPr>
-          <w:lang w:val="de-CH"/>
-        </w:rPr>
-        <w:t xml:space="preserve">sorgte dafür, dass der Code den </w:t>
-      </w:r>
-      <w:proofErr w:type="spellStart"/>
-      <w:r>
-        <w:rPr>
-          <w:lang w:val="de-CH"/>
-        </w:rPr>
-        <w:t>Coding</w:t>
-      </w:r>
-      <w:proofErr w:type="spellEnd"/>
-      <w:r>
-        <w:rPr>
-          <w:lang w:val="de-CH"/>
-        </w:rPr>
-        <w:t xml:space="preserve">-Konventionen entspricht und richtig </w:t>
-      </w:r>
-      <w:proofErr w:type="spellStart"/>
-      <w:r>
-        <w:rPr>
-          <w:lang w:val="de-CH"/>
-        </w:rPr>
-        <w:t>encoded</w:t>
-      </w:r>
-      <w:proofErr w:type="spellEnd"/>
-      <w:r>
-        <w:rPr>
-          <w:lang w:val="de-CH"/>
-        </w:rPr>
-        <w:t xml:space="preserve">, </w:t>
-      </w:r>
-      <w:proofErr w:type="spellStart"/>
-      <w:r>
-        <w:rPr>
-          <w:lang w:val="de-CH"/>
-        </w:rPr>
-        <w:t>decoded</w:t>
-      </w:r>
-      <w:proofErr w:type="spellEnd"/>
-      <w:r>
-        <w:rPr>
-          <w:lang w:val="de-CH"/>
-        </w:rPr>
-        <w:t xml:space="preserve"> und </w:t>
-      </w:r>
-      <w:proofErr w:type="spellStart"/>
-      <w:r>
-        <w:rPr>
-          <w:lang w:val="de-CH"/>
-        </w:rPr>
-        <w:t>validated</w:t>
-      </w:r>
-      <w:proofErr w:type="spellEnd"/>
-      <w:r>
-        <w:rPr>
-          <w:lang w:val="de-CH"/>
-        </w:rPr>
-        <w:t xml:space="preserve"> wurde.</w:t>
-      </w:r>
-    </w:p>
-    <w:p>
-      <w:pPr>
-        <w:rPr>
-          <w:lang w:val="de-CH"/>
-        </w:rPr>
-      </w:pPr>
-      <w:r>
-        <w:rPr>
-          <w:lang w:val="de-CH"/>
-        </w:rPr>
-        <w:t>Natasha überflog noch einmal das Tagebuch und nahm eine letzte Veränderung am Code bezüglich der Namensänderung vor.</w:t>
+      <w:r>
+        <w:rPr>
+          <w:lang w:val="de-CH"/>
+        </w:rPr>
+        <w:t>F</w:t>
+      </w:r>
+      <w:r>
+        <w:rPr>
+          <w:lang w:val="de-CH"/>
+        </w:rPr>
+        <w:t>ile an da</w:t>
+      </w:r>
+      <w:bookmarkStart w:id="0" w:name="_GoBack"/>
+      <w:bookmarkEnd w:id="0"/>
+      <w:r>
+        <w:rPr>
+          <w:lang w:val="de-CH"/>
+        </w:rPr>
+        <w:t>mit</w:t>
+      </w:r>
+      <w:r>
+        <w:rPr>
+          <w:lang w:val="de-CH"/>
+        </w:rPr>
+        <w:t xml:space="preserve"> sicher</w:t>
+      </w:r>
+      <w:r>
+        <w:rPr>
+          <w:lang w:val="de-CH"/>
+        </w:rPr>
+        <w:t xml:space="preserve"> alle von uns verwendeten Tools </w:t>
+      </w:r>
+      <w:r>
+        <w:rPr>
+          <w:lang w:val="de-CH"/>
+        </w:rPr>
+        <w:t>in diesem vorhanden sind</w:t>
+      </w:r>
+      <w:r>
+        <w:rPr>
+          <w:lang w:val="de-CH"/>
+        </w:rPr>
+        <w:t>.</w:t>
       </w:r>
     </w:p>
     <w:sectPr>
@@ -1615,7 +1797,7 @@
         <w:rFonts w:asciiTheme="minorHAnsi" w:eastAsiaTheme="minorHAnsi" w:hAnsiTheme="minorHAnsi" w:cstheme="minorBidi"/>
         <w:sz w:val="24"/>
         <w:szCs w:val="24"/>
-        <w:lang w:val="en-CH" w:eastAsia="en-US" w:bidi="ar-SA"/>
+        <w:lang w:val="de-CH" w:eastAsia="en-US" w:bidi="ar-SA"/>
       </w:rPr>
     </w:rPrDefault>
     <w:pPrDefault/>
@@ -1998,20 +2180,20 @@
     <w:lsdException w:name="Unresolved Mention" w:semiHidden="1" w:unhideWhenUsed="1"/>
     <w:lsdException w:name="Smart Link" w:semiHidden="1" w:unhideWhenUsed="1"/>
   </w:latentStyles>
-  <w:style w:type="paragraph" w:default="1" w:styleId="Normal">
+  <w:style w:type="paragraph" w:default="1" w:styleId="Standard">
     <w:name w:val="Normal"/>
     <w:qFormat/>
     <w:rPr>
       <w:lang w:val="de-DE"/>
     </w:rPr>
   </w:style>
-  <w:style w:type="character" w:default="1" w:styleId="DefaultParagraphFont">
+  <w:style w:type="character" w:default="1" w:styleId="Absatz-Standardschriftart">
     <w:name w:val="Default Paragraph Font"/>
     <w:uiPriority w:val="1"/>
     <w:semiHidden/>
     <w:unhideWhenUsed/>
   </w:style>
-  <w:style w:type="table" w:default="1" w:styleId="TableNormal">
+  <w:style w:type="table" w:default="1" w:styleId="NormaleTabelle">
     <w:name w:val="Normal Table"/>
     <w:uiPriority w:val="99"/>
     <w:semiHidden/>
@@ -2026,7 +2208,7 @@
       </w:tblCellMar>
     </w:tblPr>
   </w:style>
-  <w:style w:type="numbering" w:default="1" w:styleId="NoList">
+  <w:style w:type="numbering" w:default="1" w:styleId="KeineListe">
     <w:name w:val="No List"/>
     <w:uiPriority w:val="99"/>
     <w:semiHidden/>

</xml_diff>

<commit_message>
updated TAGEBUCH. small changes in Board.java and serverclasses (codestyle)
</commit_message>
<xml_diff>
--- a/Dokumentationen/TagebuchTheFloorIsJava.docx
+++ b/Dokumentationen/TagebuchTheFloorIsJava.docx
@@ -1,6 +1,6 @@
 
 <file path=word/document.xml><?xml version="1.0" encoding="utf-8"?>
-<w:document xmlns:wpc="http://schemas.microsoft.com/office/word/2010/wordprocessingCanvas" xmlns:cx="http://schemas.microsoft.com/office/drawing/2014/chartex" xmlns:cx1="http://schemas.microsoft.com/office/drawing/2015/9/8/chartex" xmlns:cx2="http://schemas.microsoft.com/office/drawing/2015/10/21/chartex" xmlns:cx3="http://schemas.microsoft.com/office/drawing/2016/5/9/chartex" xmlns:cx4="http://schemas.microsoft.com/office/drawing/2016/5/10/chartex" xmlns:cx5="http://schemas.microsoft.com/office/drawing/2016/5/11/chartex" xmlns:cx6="http://schemas.microsoft.com/office/drawing/2016/5/12/chartex" xmlns:cx7="http://schemas.microsoft.com/office/drawing/2016/5/13/chartex" xmlns:cx8="http://schemas.microsoft.com/office/drawing/2016/5/14/chartex" xmlns:mc="http://schemas.openxmlformats.org/markup-compatibility/2006" xmlns:aink="http://schemas.microsoft.com/office/drawing/2016/ink" xmlns:am3d="http://schemas.microsoft.com/office/drawing/2017/model3d" xmlns:o="urn:schemas-microsoft-com:office:office" xmlns:r="http://schemas.openxmlformats.org/officeDocument/2006/relationships" xmlns:m="http://schemas.openxmlformats.org/officeDocument/2006/math" xmlns:v="urn:schemas-microsoft-com:vml" xmlns:wp14="http://schemas.microsoft.com/office/word/2010/wordprocessingDrawing" xmlns:wp="http://schemas.openxmlformats.org/drawingml/2006/wordprocessingDrawing" xmlns:w10="urn:schemas-microsoft-com:office:word" xmlns:w="http://schemas.openxmlformats.org/wordprocessingml/2006/main" xmlns:w14="http://schemas.microsoft.com/office/word/2010/wordml" xmlns:w15="http://schemas.microsoft.com/office/word/2012/wordml" xmlns:w16cid="http://schemas.microsoft.com/office/word/2016/wordml/cid" xmlns:w16se="http://schemas.microsoft.com/office/word/2015/wordml/symex" xmlns:wpg="http://schemas.microsoft.com/office/word/2010/wordprocessingGroup" xmlns:wpi="http://schemas.microsoft.com/office/word/2010/wordprocessingInk" xmlns:wne="http://schemas.microsoft.com/office/word/2006/wordml" xmlns:wps="http://schemas.microsoft.com/office/word/2010/wordprocessingShape" mc:Ignorable="w14 w15 w16se w16cid wp14">
+<w:document xmlns:wpc="http://schemas.microsoft.com/office/word/2010/wordprocessingCanvas" xmlns:cx="http://schemas.microsoft.com/office/drawing/2014/chartex" xmlns:cx1="http://schemas.microsoft.com/office/drawing/2015/9/8/chartex" xmlns:cx2="http://schemas.microsoft.com/office/drawing/2015/10/21/chartex" xmlns:cx3="http://schemas.microsoft.com/office/drawing/2016/5/9/chartex" xmlns:cx4="http://schemas.microsoft.com/office/drawing/2016/5/10/chartex" xmlns:cx5="http://schemas.microsoft.com/office/drawing/2016/5/11/chartex" xmlns:cx6="http://schemas.microsoft.com/office/drawing/2016/5/12/chartex" xmlns:cx7="http://schemas.microsoft.com/office/drawing/2016/5/13/chartex" xmlns:cx8="http://schemas.microsoft.com/office/drawing/2016/5/14/chartex" xmlns:mc="http://schemas.openxmlformats.org/markup-compatibility/2006" xmlns:aink="http://schemas.microsoft.com/office/drawing/2016/ink" xmlns:am3d="http://schemas.microsoft.com/office/drawing/2017/model3d" xmlns:o="urn:schemas-microsoft-com:office:office" xmlns:r="http://schemas.openxmlformats.org/officeDocument/2006/relationships" xmlns:m="http://schemas.openxmlformats.org/officeDocument/2006/math" xmlns:v="urn:schemas-microsoft-com:vml" xmlns:wp14="http://schemas.microsoft.com/office/word/2010/wordprocessingDrawing" xmlns:wp="http://schemas.openxmlformats.org/drawingml/2006/wordprocessingDrawing" xmlns:w10="urn:schemas-microsoft-com:office:word" xmlns:w="http://schemas.openxmlformats.org/wordprocessingml/2006/main" xmlns:w14="http://schemas.microsoft.com/office/word/2010/wordml" xmlns:w15="http://schemas.microsoft.com/office/word/2012/wordml" xmlns:w16cex="http://schemas.microsoft.com/office/word/2018/wordml/cex" xmlns:w16cid="http://schemas.microsoft.com/office/word/2016/wordml/cid" xmlns:w16="http://schemas.microsoft.com/office/word/2018/wordml" xmlns:w16se="http://schemas.microsoft.com/office/word/2015/wordml/symex" xmlns:wpg="http://schemas.microsoft.com/office/word/2010/wordprocessingGroup" xmlns:wpi="http://schemas.microsoft.com/office/word/2010/wordprocessingInk" xmlns:wne="http://schemas.microsoft.com/office/word/2006/wordml" xmlns:wps="http://schemas.microsoft.com/office/word/2010/wordprocessingShape" mc:Ignorable="w14 w15 w16se w16cid w16 w16cex wp14">
   <w:body>
     <w:p>
       <w:pPr>
@@ -20,7 +20,29 @@
           <w:szCs w:val="32"/>
           <w:lang w:val="de-CH"/>
         </w:rPr>
-        <w:t>Tagebuch für das Spiel “The Floor is Java”</w:t>
+        <w:t xml:space="preserve">Tagebuch für das Spiel “The Floor </w:t>
+      </w:r>
+      <w:proofErr w:type="spellStart"/>
+      <w:r>
+        <w:rPr>
+          <w:b/>
+          <w:bCs/>
+          <w:sz w:val="32"/>
+          <w:szCs w:val="32"/>
+          <w:lang w:val="de-CH"/>
+        </w:rPr>
+        <w:t>is</w:t>
+      </w:r>
+      <w:proofErr w:type="spellEnd"/>
+      <w:r>
+        <w:rPr>
+          <w:b/>
+          <w:bCs/>
+          <w:sz w:val="32"/>
+          <w:szCs w:val="32"/>
+          <w:lang w:val="de-CH"/>
+        </w:rPr>
+        <w:t xml:space="preserve"> Java”</w:t>
       </w:r>
     </w:p>
     <w:p>
@@ -134,7 +156,21 @@
         <w:rPr>
           <w:lang w:val="de-CH"/>
         </w:rPr>
-        <w:t>Jeder brachte jeweils drei Ideen mit, die wir ausführlich besprachen. Nun haben wir uns für ein Schildkrötenspiel namens «The Floor is Java» entschieden, zu dem wir sämtliche Regeln und Details festlegten.</w:t>
+        <w:t xml:space="preserve">Jeder brachte jeweils drei Ideen mit, die wir ausführlich besprachen. Nun haben wir uns für ein Schildkrötenspiel namens «The Floor </w:t>
+      </w:r>
+      <w:proofErr w:type="spellStart"/>
+      <w:r>
+        <w:rPr>
+          <w:lang w:val="de-CH"/>
+        </w:rPr>
+        <w:t>is</w:t>
+      </w:r>
+      <w:proofErr w:type="spellEnd"/>
+      <w:r>
+        <w:rPr>
+          <w:lang w:val="de-CH"/>
+        </w:rPr>
+        <w:t xml:space="preserve"> Java» entschieden, zu dem wir sämtliche Regeln und Details festlegten.</w:t>
       </w:r>
     </w:p>
     <w:p>
@@ -281,7 +317,43 @@
           <w:iCs/>
           <w:lang w:val="de-CH"/>
         </w:rPr>
-        <w:t>5. März 2020: Kreieren des Timetables mit GanttProjekt, sowie des Tagebuches</w:t>
+        <w:t xml:space="preserve">5. März 2020: Kreieren des </w:t>
+      </w:r>
+      <w:proofErr w:type="spellStart"/>
+      <w:r>
+        <w:rPr>
+          <w:i/>
+          <w:iCs/>
+          <w:lang w:val="de-CH"/>
+        </w:rPr>
+        <w:t>Timetables</w:t>
+      </w:r>
+      <w:proofErr w:type="spellEnd"/>
+      <w:r>
+        <w:rPr>
+          <w:i/>
+          <w:iCs/>
+          <w:lang w:val="de-CH"/>
+        </w:rPr>
+        <w:t xml:space="preserve"> mit </w:t>
+      </w:r>
+      <w:proofErr w:type="spellStart"/>
+      <w:r>
+        <w:rPr>
+          <w:i/>
+          <w:iCs/>
+          <w:lang w:val="de-CH"/>
+        </w:rPr>
+        <w:t>GanttProjekt</w:t>
+      </w:r>
+      <w:proofErr w:type="spellEnd"/>
+      <w:r>
+        <w:rPr>
+          <w:i/>
+          <w:iCs/>
+          <w:lang w:val="de-CH"/>
+        </w:rPr>
+        <w:t>, sowie des Tagebuches</w:t>
       </w:r>
     </w:p>
     <w:p>
@@ -528,7 +600,21 @@
         <w:rPr>
           <w:lang w:val="de-CH"/>
         </w:rPr>
-        <w:t>Während Dennis und Natasha den ganzen Nachmittag hindurch einen Bug bezüglich der Verbindung mehrerer Clients ausfindig zu machen versuchten, schnitt Melanie die einzelnen Teile der gestrigen Präsentation zu einem coolen Filmchen zusammen.</w:t>
+        <w:t xml:space="preserve">Während Dennis und Natasha den ganzen Nachmittag hindurch einen Bug bezüglich der Verbindung mehrerer Clients ausfindig zu machen versuchten, schnitt Melanie die einzelnen Teile der gestrigen Präsentation zu einem </w:t>
+      </w:r>
+      <w:proofErr w:type="gramStart"/>
+      <w:r>
+        <w:rPr>
+          <w:lang w:val="de-CH"/>
+        </w:rPr>
+        <w:t>coolen</w:t>
+      </w:r>
+      <w:proofErr w:type="gramEnd"/>
+      <w:r>
+        <w:rPr>
+          <w:lang w:val="de-CH"/>
+        </w:rPr>
+        <w:t xml:space="preserve"> Filmchen zusammen.</w:t>
       </w:r>
     </w:p>
     <w:p>
@@ -600,7 +686,21 @@
         <w:rPr>
           <w:lang w:val="de-CH"/>
         </w:rPr>
-        <w:t xml:space="preserve">Melanie = Netwerkprotokoll, Rohail = Chat, Dennis = Verbindungsstücke der einzelnen </w:t>
+        <w:t xml:space="preserve">Melanie = </w:t>
+      </w:r>
+      <w:proofErr w:type="spellStart"/>
+      <w:r>
+        <w:rPr>
+          <w:lang w:val="de-CH"/>
+        </w:rPr>
+        <w:t>Netwerkprotokoll</w:t>
+      </w:r>
+      <w:proofErr w:type="spellEnd"/>
+      <w:r>
+        <w:rPr>
+          <w:lang w:val="de-CH"/>
+        </w:rPr>
+        <w:t xml:space="preserve">, Rohail = Chat, Dennis = Verbindungsstücke der einzelnen </w:t>
       </w:r>
       <w:r>
         <w:rPr>
@@ -682,7 +782,25 @@
           <w:iCs/>
           <w:lang w:val="de-CH"/>
         </w:rPr>
-        <w:t xml:space="preserve"> Timetable und erste Versuche des Chatrooms</w:t>
+        <w:t xml:space="preserve"> </w:t>
+      </w:r>
+      <w:proofErr w:type="spellStart"/>
+      <w:r>
+        <w:rPr>
+          <w:i/>
+          <w:iCs/>
+          <w:lang w:val="de-CH"/>
+        </w:rPr>
+        <w:t>Timetable</w:t>
+      </w:r>
+      <w:proofErr w:type="spellEnd"/>
+      <w:r>
+        <w:rPr>
+          <w:i/>
+          <w:iCs/>
+          <w:lang w:val="de-CH"/>
+        </w:rPr>
+        <w:t xml:space="preserve"> und erste Versuche des Chatrooms</w:t>
       </w:r>
     </w:p>
     <w:p>
@@ -739,7 +857,21 @@
         <w:rPr>
           <w:lang w:val="de-CH"/>
         </w:rPr>
-        <w:t>Update unseres Timetables, sowie Programmieren von Klassen für Informationen des Clients an den Server.</w:t>
+        <w:t xml:space="preserve">Update unseres </w:t>
+      </w:r>
+      <w:proofErr w:type="spellStart"/>
+      <w:r>
+        <w:rPr>
+          <w:lang w:val="de-CH"/>
+        </w:rPr>
+        <w:t>Timetables</w:t>
+      </w:r>
+      <w:proofErr w:type="spellEnd"/>
+      <w:r>
+        <w:rPr>
+          <w:lang w:val="de-CH"/>
+        </w:rPr>
+        <w:t>, sowie Programmieren von Klassen für Informationen des Clients an den Server.</w:t>
       </w:r>
     </w:p>
     <w:p>
@@ -1065,39 +1197,63 @@
         <w:rPr>
           <w:lang w:val="de-CH"/>
         </w:rPr>
-        <w:t>Abends testeten wir unseren Fortschritt auf Hamachi.</w:t>
-      </w:r>
-    </w:p>
-    <w:p>
-      <w:pPr>
-        <w:rPr>
-          <w:lang w:val="de-CH"/>
-        </w:rPr>
-      </w:pPr>
-    </w:p>
-    <w:p>
-      <w:pPr>
-        <w:rPr>
-          <w:lang w:val="de-CH"/>
-        </w:rPr>
-      </w:pPr>
-    </w:p>
-    <w:p>
-      <w:pPr>
-        <w:rPr>
-          <w:i/>
-          <w:iCs/>
-          <w:lang w:val="de-CH"/>
-        </w:rPr>
-      </w:pPr>
-      <w:r>
-        <w:rPr>
-          <w:i/>
-          <w:iCs/>
-          <w:lang w:val="de-CH"/>
-        </w:rPr>
-        <w:t>21. März 2020: Netzwerkprotokoll, Kommentare und Timetable</w:t>
-      </w:r>
+        <w:t xml:space="preserve">Abends testeten wir unseren Fortschritt auf </w:t>
+      </w:r>
+      <w:proofErr w:type="spellStart"/>
+      <w:r>
+        <w:rPr>
+          <w:lang w:val="de-CH"/>
+        </w:rPr>
+        <w:t>Hamachi</w:t>
+      </w:r>
+      <w:proofErr w:type="spellEnd"/>
+      <w:r>
+        <w:rPr>
+          <w:lang w:val="de-CH"/>
+        </w:rPr>
+        <w:t>.</w:t>
+      </w:r>
+    </w:p>
+    <w:p>
+      <w:pPr>
+        <w:rPr>
+          <w:lang w:val="de-CH"/>
+        </w:rPr>
+      </w:pPr>
+    </w:p>
+    <w:p>
+      <w:pPr>
+        <w:rPr>
+          <w:lang w:val="de-CH"/>
+        </w:rPr>
+      </w:pPr>
+    </w:p>
+    <w:p>
+      <w:pPr>
+        <w:rPr>
+          <w:i/>
+          <w:iCs/>
+          <w:lang w:val="de-CH"/>
+        </w:rPr>
+      </w:pPr>
+      <w:r>
+        <w:rPr>
+          <w:i/>
+          <w:iCs/>
+          <w:lang w:val="de-CH"/>
+        </w:rPr>
+        <w:t xml:space="preserve">21. März 2020: Netzwerkprotokoll, Kommentare und </w:t>
+      </w:r>
+      <w:proofErr w:type="spellStart"/>
+      <w:r>
+        <w:rPr>
+          <w:i/>
+          <w:iCs/>
+          <w:lang w:val="de-CH"/>
+        </w:rPr>
+        <w:t>Timetable</w:t>
+      </w:r>
+      <w:proofErr w:type="spellEnd"/>
     </w:p>
     <w:p>
       <w:pPr>
@@ -1172,7 +1328,25 @@
           <w:iCs/>
           <w:lang w:val="de-CH"/>
         </w:rPr>
-        <w:t>22. März 2020: CheckStyle und letzte Änderungen</w:t>
+        <w:t xml:space="preserve">22. März 2020: </w:t>
+      </w:r>
+      <w:proofErr w:type="spellStart"/>
+      <w:r>
+        <w:rPr>
+          <w:i/>
+          <w:iCs/>
+          <w:lang w:val="de-CH"/>
+        </w:rPr>
+        <w:t>CheckStyle</w:t>
+      </w:r>
+      <w:proofErr w:type="spellEnd"/>
+      <w:r>
+        <w:rPr>
+          <w:i/>
+          <w:iCs/>
+          <w:lang w:val="de-CH"/>
+        </w:rPr>
+        <w:t xml:space="preserve"> und letzte Änderungen</w:t>
       </w:r>
     </w:p>
     <w:p>
@@ -1277,7 +1451,49 @@
         <w:rPr>
           <w:lang w:val="de-CH"/>
         </w:rPr>
-        <w:t>sorgte dafür, dass der Code den Coding-Konventionen entspricht und richtig encoded, decoded und validated wurde.</w:t>
+        <w:t xml:space="preserve">sorgte dafür, dass der Code den Coding-Konventionen entspricht und richtig </w:t>
+      </w:r>
+      <w:proofErr w:type="spellStart"/>
+      <w:r>
+        <w:rPr>
+          <w:lang w:val="de-CH"/>
+        </w:rPr>
+        <w:t>encoded</w:t>
+      </w:r>
+      <w:proofErr w:type="spellEnd"/>
+      <w:r>
+        <w:rPr>
+          <w:lang w:val="de-CH"/>
+        </w:rPr>
+        <w:t xml:space="preserve">, </w:t>
+      </w:r>
+      <w:proofErr w:type="spellStart"/>
+      <w:r>
+        <w:rPr>
+          <w:lang w:val="de-CH"/>
+        </w:rPr>
+        <w:t>decoded</w:t>
+      </w:r>
+      <w:proofErr w:type="spellEnd"/>
+      <w:r>
+        <w:rPr>
+          <w:lang w:val="de-CH"/>
+        </w:rPr>
+        <w:t xml:space="preserve"> und </w:t>
+      </w:r>
+      <w:proofErr w:type="spellStart"/>
+      <w:r>
+        <w:rPr>
+          <w:lang w:val="de-CH"/>
+        </w:rPr>
+        <w:t>validated</w:t>
+      </w:r>
+      <w:proofErr w:type="spellEnd"/>
+      <w:r>
+        <w:rPr>
+          <w:lang w:val="de-CH"/>
+        </w:rPr>
+        <w:t xml:space="preserve"> wurde.</w:t>
       </w:r>
     </w:p>
     <w:p>
@@ -1418,6 +1634,7 @@
         </w:rPr>
         <w:t xml:space="preserve"> Wir legten ein </w:t>
       </w:r>
+      <w:proofErr w:type="gramStart"/>
       <w:r>
         <w:rPr>
           <w:lang w:val="de-CH"/>
@@ -1428,7 +1645,22 @@
         <w:rPr>
           <w:lang w:val="de-CH"/>
         </w:rPr>
-        <w:t xml:space="preserve"> .gitignore </w:t>
+        <w:t xml:space="preserve"> .</w:t>
+      </w:r>
+      <w:proofErr w:type="spellStart"/>
+      <w:r>
+        <w:rPr>
+          <w:lang w:val="de-CH"/>
+        </w:rPr>
+        <w:t>gitignore</w:t>
+      </w:r>
+      <w:proofErr w:type="spellEnd"/>
+      <w:proofErr w:type="gramEnd"/>
+      <w:r>
+        <w:rPr>
+          <w:lang w:val="de-CH"/>
+        </w:rPr>
+        <w:t xml:space="preserve"> </w:t>
       </w:r>
       <w:r>
         <w:rPr>
@@ -1504,31 +1736,95 @@
           <w:iCs/>
           <w:lang w:val="de-CH"/>
         </w:rPr>
-        <w:t>. März 2020: CheckStyle</w:t>
-      </w:r>
-    </w:p>
-    <w:p>
-      <w:pPr>
-        <w:rPr>
-          <w:i/>
-          <w:iCs/>
-          <w:lang w:val="de-CH"/>
-        </w:rPr>
-      </w:pPr>
-      <w:r>
-        <w:rPr>
-          <w:lang w:val="de-CH"/>
-        </w:rPr>
-        <w:t>Rohail sorgte dafür, dass der Code den Coding-Konventionen entspricht</w:t>
-      </w:r>
-      <w:r>
-        <w:rPr>
-          <w:lang w:val="de-CH"/>
-        </w:rPr>
-        <w:t>.</w:t>
-      </w:r>
-      <w:bookmarkStart w:id="0" w:name="_GoBack"/>
-      <w:bookmarkEnd w:id="0"/>
+        <w:t xml:space="preserve">. März 2020: </w:t>
+      </w:r>
+      <w:proofErr w:type="spellStart"/>
+      <w:r>
+        <w:rPr>
+          <w:i/>
+          <w:iCs/>
+          <w:lang w:val="de-CH"/>
+        </w:rPr>
+        <w:t>CheckStyle</w:t>
+      </w:r>
+      <w:proofErr w:type="spellEnd"/>
+    </w:p>
+    <w:p>
+      <w:pPr>
+        <w:rPr>
+          <w:lang w:val="de-CH"/>
+        </w:rPr>
+      </w:pPr>
+      <w:r>
+        <w:rPr>
+          <w:lang w:val="de-CH"/>
+        </w:rPr>
+        <w:t>Rohail sorgte dafür, dass der Code den Coding-Konventionen entspricht.</w:t>
+      </w:r>
+    </w:p>
+    <w:p>
+      <w:pPr>
+        <w:rPr>
+          <w:lang w:val="de-CH"/>
+        </w:rPr>
+      </w:pPr>
+    </w:p>
+    <w:p>
+      <w:pPr>
+        <w:rPr>
+          <w:i/>
+          <w:lang w:val="de-CH"/>
+        </w:rPr>
+      </w:pPr>
+      <w:r>
+        <w:rPr>
+          <w:i/>
+          <w:lang w:val="de-CH"/>
+        </w:rPr>
+        <w:t xml:space="preserve">26. März 2020: </w:t>
+      </w:r>
+      <w:proofErr w:type="spellStart"/>
+      <w:r>
+        <w:rPr>
+          <w:i/>
+          <w:lang w:val="de-CH"/>
+        </w:rPr>
+        <w:t>GameD</w:t>
+      </w:r>
+      <w:r>
+        <w:rPr>
+          <w:i/>
+          <w:lang w:val="de-CH"/>
+        </w:rPr>
+        <w:t>evelopment</w:t>
+      </w:r>
+      <w:proofErr w:type="spellEnd"/>
+    </w:p>
+    <w:p>
+      <w:pPr>
+        <w:rPr>
+          <w:lang w:val="de-CH"/>
+        </w:rPr>
+      </w:pPr>
+      <w:r>
+        <w:rPr>
+          <w:lang w:val="de-CH"/>
+        </w:rPr>
+        <w:t>Dennis erstellte erste Klassen für das Spiel selbst. Spielfeld und dessen Generierung sind implementiert. Prototypen von Funktionen sind auch aufbereitet. Nächster Schritt: Implementation in Server mit eigenen Threads.</w:t>
+      </w:r>
+    </w:p>
+    <w:p>
+      <w:pPr>
+        <w:rPr>
+          <w:lang w:val="de-CH"/>
+        </w:rPr>
+      </w:pPr>
+      <w:r>
+        <w:rPr>
+          <w:lang w:val="de-CH"/>
+        </w:rPr>
+        <w:t>Natasha überarbeitete Server mit Enumerationstypen, um Schreibfehler im Code zu vermeiden.</w:t>
+      </w:r>
     </w:p>
     <w:p>
       <w:pPr>
@@ -1548,7 +1844,7 @@
 </file>
 
 <file path=word/styles.xml><?xml version="1.0" encoding="utf-8"?>
-<w:styles xmlns:mc="http://schemas.openxmlformats.org/markup-compatibility/2006" xmlns:r="http://schemas.openxmlformats.org/officeDocument/2006/relationships" xmlns:w="http://schemas.openxmlformats.org/wordprocessingml/2006/main" xmlns:w14="http://schemas.microsoft.com/office/word/2010/wordml" xmlns:w15="http://schemas.microsoft.com/office/word/2012/wordml" xmlns:w16cid="http://schemas.microsoft.com/office/word/2016/wordml/cid" xmlns:w16se="http://schemas.microsoft.com/office/word/2015/wordml/symex" mc:Ignorable="w14 w15 w16se w16cid">
+<w:styles xmlns:mc="http://schemas.openxmlformats.org/markup-compatibility/2006" xmlns:r="http://schemas.openxmlformats.org/officeDocument/2006/relationships" xmlns:w="http://schemas.openxmlformats.org/wordprocessingml/2006/main" xmlns:w14="http://schemas.microsoft.com/office/word/2010/wordml" xmlns:w15="http://schemas.microsoft.com/office/word/2012/wordml" xmlns:w16cex="http://schemas.microsoft.com/office/word/2018/wordml/cex" xmlns:w16cid="http://schemas.microsoft.com/office/word/2016/wordml/cid" xmlns:w16="http://schemas.microsoft.com/office/word/2018/wordml" xmlns:w16se="http://schemas.microsoft.com/office/word/2015/wordml/symex" mc:Ignorable="w14 w15 w16se w16cid w16 w16cex">
   <w:docDefaults>
     <w:rPrDefault>
       <w:rPr>

</xml_diff>

<commit_message>
lobbies can be generated now. With STR1:boardsize:maxCoins there is an option to create an individual board as soon as the game starts
</commit_message>
<xml_diff>
--- a/Dokumentationen/TagebuchTheFloorIsJava.docx
+++ b/Dokumentationen/TagebuchTheFloorIsJava.docx
@@ -600,21 +600,7 @@
         <w:rPr>
           <w:lang w:val="de-CH"/>
         </w:rPr>
-        <w:t xml:space="preserve">Während Dennis und Natasha den ganzen Nachmittag hindurch einen Bug bezüglich der Verbindung mehrerer Clients ausfindig zu machen versuchten, schnitt Melanie die einzelnen Teile der gestrigen Präsentation zu einem </w:t>
-      </w:r>
-      <w:proofErr w:type="gramStart"/>
-      <w:r>
-        <w:rPr>
-          <w:lang w:val="de-CH"/>
-        </w:rPr>
-        <w:t>coolen</w:t>
-      </w:r>
-      <w:proofErr w:type="gramEnd"/>
-      <w:r>
-        <w:rPr>
-          <w:lang w:val="de-CH"/>
-        </w:rPr>
-        <w:t xml:space="preserve"> Filmchen zusammen.</w:t>
+        <w:t>Während Dennis und Natasha den ganzen Nachmittag hindurch einen Bug bezüglich der Verbindung mehrerer Clients ausfindig zu machen versuchten, schnitt Melanie die einzelnen Teile der gestrigen Präsentation zu einem coolen Filmchen zusammen.</w:t>
       </w:r>
     </w:p>
     <w:p>
@@ -700,7 +686,21 @@
         <w:rPr>
           <w:lang w:val="de-CH"/>
         </w:rPr>
-        <w:t xml:space="preserve">, Rohail = Chat, Dennis = Verbindungsstücke der einzelnen </w:t>
+        <w:t xml:space="preserve">, </w:t>
+      </w:r>
+      <w:proofErr w:type="spellStart"/>
+      <w:r>
+        <w:rPr>
+          <w:lang w:val="de-CH"/>
+        </w:rPr>
+        <w:t>Rohail</w:t>
+      </w:r>
+      <w:proofErr w:type="spellEnd"/>
+      <w:r>
+        <w:rPr>
+          <w:lang w:val="de-CH"/>
+        </w:rPr>
+        <w:t xml:space="preserve"> = Chat, Dennis = Verbindungsstücke der einzelnen </w:t>
       </w:r>
       <w:r>
         <w:rPr>
@@ -1634,6 +1634,7 @@
         </w:rPr>
         <w:t xml:space="preserve"> Wir legten ein </w:t>
       </w:r>
+      <w:proofErr w:type="spellStart"/>
       <w:proofErr w:type="gramStart"/>
       <w:r>
         <w:rPr>
@@ -1641,6 +1642,7 @@
         </w:rPr>
         <w:t>geupdatetes</w:t>
       </w:r>
+      <w:proofErr w:type="spellEnd"/>
       <w:r>
         <w:rPr>
           <w:lang w:val="de-CH"/>
@@ -1714,6 +1716,15 @@
           <w:lang w:val="de-CH"/>
         </w:rPr>
       </w:pPr>
+    </w:p>
+    <w:p>
+      <w:pPr>
+        <w:rPr>
+          <w:i/>
+          <w:iCs/>
+          <w:lang w:val="de-CH"/>
+        </w:rPr>
+      </w:pPr>
       <w:r>
         <w:rPr>
           <w:i/>
@@ -1759,6 +1770,48 @@
         <w:rPr>
           <w:lang w:val="de-CH"/>
         </w:rPr>
+        <w:t xml:space="preserve">Anwesende: </w:t>
+      </w:r>
+      <w:proofErr w:type="spellStart"/>
+      <w:r>
+        <w:rPr>
+          <w:lang w:val="de-CH"/>
+        </w:rPr>
+        <w:t>Rohail</w:t>
+      </w:r>
+      <w:proofErr w:type="spellEnd"/>
+      <w:r>
+        <w:rPr>
+          <w:lang w:val="de-CH"/>
+        </w:rPr>
+        <w:t xml:space="preserve"> </w:t>
+      </w:r>
+      <w:proofErr w:type="spellStart"/>
+      <w:r>
+        <w:rPr>
+          <w:lang w:val="de-CH"/>
+        </w:rPr>
+        <w:t>Gondal</w:t>
+      </w:r>
+    </w:p>
+    <w:p>
+      <w:pPr>
+        <w:rPr>
+          <w:lang w:val="de-CH"/>
+        </w:rPr>
+      </w:pPr>
+      <w:proofErr w:type="spellEnd"/>
+    </w:p>
+    <w:p>
+      <w:pPr>
+        <w:rPr>
+          <w:lang w:val="de-CH"/>
+        </w:rPr>
+      </w:pPr>
+      <w:r>
+        <w:rPr>
+          <w:lang w:val="de-CH"/>
+        </w:rPr>
         <w:t>Rohail sorgte dafür, dass der Code den Coding-Konventionen entspricht.</w:t>
       </w:r>
     </w:p>
@@ -1776,6 +1829,14 @@
           <w:lang w:val="de-CH"/>
         </w:rPr>
       </w:pPr>
+    </w:p>
+    <w:p>
+      <w:pPr>
+        <w:rPr>
+          <w:i/>
+          <w:lang w:val="de-CH"/>
+        </w:rPr>
+      </w:pPr>
       <w:r>
         <w:rPr>
           <w:i/>
@@ -1810,6 +1871,38 @@
         <w:rPr>
           <w:lang w:val="de-CH"/>
         </w:rPr>
+        <w:t xml:space="preserve">Anwesende: Dennis </w:t>
+      </w:r>
+      <w:r>
+        <w:rPr>
+          <w:lang w:val="de-CH"/>
+        </w:rPr>
+        <w:t>Grunenberg</w:t>
+      </w:r>
+      <w:r>
+        <w:rPr>
+          <w:lang w:val="de-CH"/>
+        </w:rPr>
+        <w:t>, Natasha Dudler</w:t>
+      </w:r>
+    </w:p>
+    <w:p>
+      <w:pPr>
+        <w:rPr>
+          <w:lang w:val="de-CH"/>
+        </w:rPr>
+      </w:pPr>
+    </w:p>
+    <w:p>
+      <w:pPr>
+        <w:rPr>
+          <w:lang w:val="de-CH"/>
+        </w:rPr>
+      </w:pPr>
+      <w:r>
+        <w:rPr>
+          <w:lang w:val="de-CH"/>
+        </w:rPr>
         <w:t>Dennis erstellte erste Klassen für das Spiel selbst. Spielfeld und dessen Generierung sind implementiert. Prototypen von Funktionen sind auch aufbereitet. Nächster Schritt: Implementation in Server mit eigenen Threads.</w:t>
       </w:r>
     </w:p>
@@ -1824,6 +1917,141 @@
           <w:lang w:val="de-CH"/>
         </w:rPr>
         <w:t>Natasha überarbeitete Server mit Enumerationstypen, um Schreibfehler im Code zu vermeiden.</w:t>
+      </w:r>
+      <w:r>
+        <w:rPr>
+          <w:lang w:val="de-CH"/>
+        </w:rPr>
+        <w:t xml:space="preserve"> </w:t>
+      </w:r>
+    </w:p>
+    <w:p>
+      <w:pPr>
+        <w:rPr>
+          <w:lang w:val="de-CH"/>
+        </w:rPr>
+      </w:pPr>
+    </w:p>
+    <w:p>
+      <w:pPr>
+        <w:rPr>
+          <w:lang w:val="de-CH"/>
+        </w:rPr>
+      </w:pPr>
+    </w:p>
+    <w:p>
+      <w:pPr>
+        <w:rPr>
+          <w:lang w:val="de-CH"/>
+        </w:rPr>
+      </w:pPr>
+      <w:r>
+        <w:rPr>
+          <w:lang w:val="de-CH"/>
+        </w:rPr>
+        <w:t>28.März 2020:</w:t>
+      </w:r>
+    </w:p>
+    <w:p>
+      <w:pPr>
+        <w:rPr>
+          <w:lang w:val="de-CH"/>
+        </w:rPr>
+      </w:pPr>
+      <w:r>
+        <w:rPr>
+          <w:lang w:val="de-CH"/>
+        </w:rPr>
+        <w:t>Anwesende: alle</w:t>
+      </w:r>
+    </w:p>
+    <w:p>
+      <w:pPr>
+        <w:rPr>
+          <w:lang w:val="de-CH"/>
+        </w:rPr>
+      </w:pPr>
+    </w:p>
+    <w:p>
+      <w:pPr>
+        <w:rPr>
+          <w:lang w:val="de-CH"/>
+        </w:rPr>
+      </w:pPr>
+      <w:r>
+        <w:rPr>
+          <w:lang w:val="de-CH"/>
+        </w:rPr>
+        <w:t xml:space="preserve">Einzeln erledigten wir folgende Aufgaben: </w:t>
+      </w:r>
+    </w:p>
+    <w:p>
+      <w:pPr>
+        <w:rPr>
+          <w:lang w:val="de-CH"/>
+        </w:rPr>
+      </w:pPr>
+      <w:r>
+        <w:rPr>
+          <w:lang w:val="de-CH"/>
+        </w:rPr>
+        <w:t>Melanie: erste Klassen für einen GUI-Chat</w:t>
+      </w:r>
+    </w:p>
+    <w:p>
+      <w:pPr>
+        <w:rPr>
+          <w:lang w:val="de-CH"/>
+        </w:rPr>
+      </w:pPr>
+      <w:r>
+        <w:rPr>
+          <w:lang w:val="de-CH"/>
+        </w:rPr>
+        <w:lastRenderedPageBreak/>
+        <w:t>Dennis: Basis-Merkmale und Funktionen für das Spielfeld, sowie Zuweisung von Schildkröten an die Spieler</w:t>
+      </w:r>
+    </w:p>
+    <w:p>
+      <w:pPr>
+        <w:rPr>
+          <w:lang w:val="de-CH"/>
+        </w:rPr>
+      </w:pPr>
+      <w:r>
+        <w:rPr>
+          <w:lang w:val="de-CH"/>
+        </w:rPr>
+        <w:t xml:space="preserve">Natasha: Code für das Erstellen und Beitreten von </w:t>
+      </w:r>
+      <w:proofErr w:type="spellStart"/>
+      <w:r>
+        <w:rPr>
+          <w:lang w:val="de-CH"/>
+        </w:rPr>
+        <w:t>Lobbies</w:t>
+      </w:r>
+      <w:proofErr w:type="spellEnd"/>
+    </w:p>
+    <w:p>
+      <w:pPr>
+        <w:rPr>
+          <w:lang w:val="de-CH"/>
+        </w:rPr>
+      </w:pPr>
+      <w:proofErr w:type="spellStart"/>
+      <w:r>
+        <w:rPr>
+          <w:lang w:val="de-CH"/>
+        </w:rPr>
+        <w:t>Rohail</w:t>
+      </w:r>
+      <w:proofErr w:type="spellEnd"/>
+      <w:r>
+        <w:rPr>
+          <w:lang w:val="de-CH"/>
+        </w:rPr>
+        <w:t>: Klasse «Start» von der aus sowohl Server als auch Clients gestartet werden können</w:t>
       </w:r>
     </w:p>
     <w:p>
@@ -2234,20 +2462,20 @@
     <w:lsdException w:name="Unresolved Mention" w:semiHidden="1" w:unhideWhenUsed="1"/>
     <w:lsdException w:name="Smart Link" w:semiHidden="1" w:unhideWhenUsed="1"/>
   </w:latentStyles>
-  <w:style w:type="paragraph" w:default="1" w:styleId="Standard">
+  <w:style w:type="paragraph" w:default="1" w:styleId="Normal">
     <w:name w:val="Normal"/>
     <w:qFormat/>
     <w:rPr>
       <w:lang w:val="de-DE"/>
     </w:rPr>
   </w:style>
-  <w:style w:type="character" w:default="1" w:styleId="Absatz-Standardschriftart">
+  <w:style w:type="character" w:default="1" w:styleId="DefaultParagraphFont">
     <w:name w:val="Default Paragraph Font"/>
     <w:uiPriority w:val="1"/>
     <w:semiHidden/>
     <w:unhideWhenUsed/>
   </w:style>
-  <w:style w:type="table" w:default="1" w:styleId="NormaleTabelle">
+  <w:style w:type="table" w:default="1" w:styleId="TableNormal">
     <w:name w:val="Normal Table"/>
     <w:uiPriority w:val="99"/>
     <w:semiHidden/>
@@ -2262,7 +2490,7 @@
       </w:tblCellMar>
     </w:tblPr>
   </w:style>
-  <w:style w:type="numbering" w:default="1" w:styleId="KeineListe">
+  <w:style w:type="numbering" w:default="1" w:styleId="NoList">
     <w:name w:val="No List"/>
     <w:uiPriority w:val="99"/>
     <w:semiHidden/>

</xml_diff>

<commit_message>
ServerThreadForClients will be deleted from the set of online players if they went offline due to a connection lost
</commit_message>
<xml_diff>
--- a/Dokumentationen/TagebuchTheFloorIsJava.docx
+++ b/Dokumentationen/TagebuchTheFloorIsJava.docx
@@ -1793,14 +1793,14 @@
         </w:rPr>
         <w:t>Gondal</w:t>
       </w:r>
-    </w:p>
-    <w:p>
-      <w:pPr>
-        <w:rPr>
-          <w:lang w:val="de-CH"/>
-        </w:rPr>
-      </w:pPr>
       <w:proofErr w:type="spellEnd"/>
+    </w:p>
+    <w:p>
+      <w:pPr>
+        <w:rPr>
+          <w:lang w:val="de-CH"/>
+        </w:rPr>
+      </w:pPr>
     </w:p>
     <w:p>
       <w:pPr>
@@ -2060,6 +2060,73 @@
           <w:lang w:val="de-CH"/>
         </w:rPr>
       </w:pPr>
+    </w:p>
+    <w:p>
+      <w:pPr>
+        <w:rPr>
+          <w:lang w:val="de-CH"/>
+        </w:rPr>
+      </w:pPr>
+    </w:p>
+    <w:p>
+      <w:pPr>
+        <w:rPr>
+          <w:lang w:val="de-CH"/>
+        </w:rPr>
+      </w:pPr>
+      <w:r>
+        <w:rPr>
+          <w:lang w:val="de-CH"/>
+        </w:rPr>
+        <w:t>2. April 2020:</w:t>
+      </w:r>
+    </w:p>
+    <w:p>
+      <w:pPr>
+        <w:rPr>
+          <w:lang w:val="de-CH"/>
+        </w:rPr>
+      </w:pPr>
+      <w:r>
+        <w:rPr>
+          <w:lang w:val="de-CH"/>
+        </w:rPr>
+        <w:t>Anwesende: Natasha Dudler</w:t>
+      </w:r>
+    </w:p>
+    <w:p>
+      <w:pPr>
+        <w:rPr>
+          <w:lang w:val="de-CH"/>
+        </w:rPr>
+      </w:pPr>
+    </w:p>
+    <w:p>
+      <w:pPr>
+        <w:rPr>
+          <w:lang w:val="de-CH"/>
+        </w:rPr>
+      </w:pPr>
+      <w:r>
+        <w:rPr>
+          <w:lang w:val="de-CH"/>
+        </w:rPr>
+        <w:t>Da bei der Playerliste auch Clients angezeigt werden, die durch Connection Lost nicht mehr tatsächlich anwesend sind, wurde eine Methode entwickelt, die diese Clients aus der Liste der «</w:t>
+      </w:r>
+      <w:proofErr w:type="spellStart"/>
+      <w:r>
+        <w:rPr>
+          <w:lang w:val="de-CH"/>
+        </w:rPr>
+        <w:t>userthreads</w:t>
+      </w:r>
+      <w:proofErr w:type="spellEnd"/>
+      <w:r>
+        <w:rPr>
+          <w:lang w:val="de-CH"/>
+        </w:rPr>
+        <w:t>» herauslöscht.</w:t>
+      </w:r>
     </w:p>
     <w:sectPr>
       <w:pgSz w:w="11900" w:h="16840"/>

</xml_diff>

<commit_message>
updating the diary and using second wave twice with boards that have a length of more than >= 15.
</commit_message>
<xml_diff>
--- a/Dokumentationen/TagebuchTheFloorIsJava.docx
+++ b/Dokumentationen/TagebuchTheFloorIsJava.docx
@@ -3228,6 +3228,2150 @@
           <w:lang w:val="de-CH"/>
         </w:rPr>
         <w:t xml:space="preserve"> bezüglich des Spielverlaufs)</w:t>
+      </w:r>
+    </w:p>
+    <w:p>
+      <w:pPr>
+        <w:rPr>
+          <w:lang w:val="de-CH"/>
+        </w:rPr>
+      </w:pPr>
+    </w:p>
+    <w:p>
+      <w:pPr>
+        <w:rPr>
+          <w:lang w:val="de-CH"/>
+        </w:rPr>
+      </w:pPr>
+    </w:p>
+    <w:p>
+      <w:pPr>
+        <w:rPr>
+          <w:i/>
+          <w:iCs/>
+          <w:lang w:val="de-CH"/>
+        </w:rPr>
+      </w:pPr>
+      <w:r>
+        <w:rPr>
+          <w:i/>
+          <w:iCs/>
+          <w:lang w:val="de-CH"/>
+        </w:rPr>
+        <w:t>6</w:t>
+      </w:r>
+      <w:r>
+        <w:rPr>
+          <w:i/>
+          <w:iCs/>
+          <w:lang w:val="de-CH"/>
+        </w:rPr>
+        <w:t>. April 2020: Verschiedenes</w:t>
+      </w:r>
+    </w:p>
+    <w:p>
+      <w:pPr>
+        <w:rPr>
+          <w:lang w:val="de-CH"/>
+        </w:rPr>
+      </w:pPr>
+      <w:r>
+        <w:rPr>
+          <w:lang w:val="de-CH"/>
+        </w:rPr>
+        <w:t>Anwesende:</w:t>
+      </w:r>
+      <w:r>
+        <w:rPr>
+          <w:lang w:val="de-CH"/>
+        </w:rPr>
+        <w:t xml:space="preserve"> </w:t>
+      </w:r>
+      <w:r>
+        <w:rPr>
+          <w:lang w:val="de-CH"/>
+        </w:rPr>
+        <w:t>Melanie Svab, Rohail Gondal, Natasha Dudler</w:t>
+      </w:r>
+    </w:p>
+    <w:p>
+      <w:pPr>
+        <w:rPr>
+          <w:lang w:val="de-CH"/>
+        </w:rPr>
+      </w:pPr>
+    </w:p>
+    <w:p>
+      <w:pPr>
+        <w:rPr>
+          <w:lang w:val="de-CH"/>
+        </w:rPr>
+      </w:pPr>
+      <w:r>
+        <w:rPr>
+          <w:lang w:val="de-CH"/>
+        </w:rPr>
+        <w:t xml:space="preserve">Melanie: Bilder für Felder des Spiels wurden </w:t>
+      </w:r>
+      <w:proofErr w:type="spellStart"/>
+      <w:r>
+        <w:rPr>
+          <w:lang w:val="de-CH"/>
+        </w:rPr>
+        <w:t>geadded</w:t>
+      </w:r>
+      <w:proofErr w:type="spellEnd"/>
+      <w:r>
+        <w:rPr>
+          <w:lang w:val="de-CH"/>
+        </w:rPr>
+        <w:t>.</w:t>
+      </w:r>
+    </w:p>
+    <w:p>
+      <w:pPr>
+        <w:rPr>
+          <w:lang w:val="de-CH"/>
+        </w:rPr>
+      </w:pPr>
+      <w:r>
+        <w:rPr>
+          <w:lang w:val="de-CH"/>
+        </w:rPr>
+        <w:t xml:space="preserve">Rohail: </w:t>
+      </w:r>
+      <w:proofErr w:type="spellStart"/>
+      <w:r>
+        <w:rPr>
+          <w:lang w:val="de-CH"/>
+        </w:rPr>
+        <w:t>CheckSytle</w:t>
+      </w:r>
+      <w:proofErr w:type="spellEnd"/>
+      <w:r>
+        <w:rPr>
+          <w:lang w:val="de-CH"/>
+        </w:rPr>
+        <w:t xml:space="preserve"> und hinzufügen des Dokumentes Qualitätsmanagement</w:t>
+      </w:r>
+    </w:p>
+    <w:p>
+      <w:pPr>
+        <w:rPr>
+          <w:lang w:val="de-CH"/>
+        </w:rPr>
+      </w:pPr>
+      <w:r>
+        <w:rPr>
+          <w:lang w:val="de-CH"/>
+        </w:rPr>
+        <w:t xml:space="preserve">Natasha: </w:t>
+      </w:r>
+      <w:proofErr w:type="spellStart"/>
+      <w:r>
+        <w:rPr>
+          <w:lang w:val="de-CH"/>
+        </w:rPr>
+        <w:t>Merging</w:t>
+      </w:r>
+      <w:proofErr w:type="spellEnd"/>
+      <w:r>
+        <w:rPr>
+          <w:lang w:val="de-CH"/>
+        </w:rPr>
+        <w:t xml:space="preserve"> der zwei Versionen für die Präsentation (falls erwünscht).</w:t>
+      </w:r>
+    </w:p>
+    <w:p>
+      <w:pPr>
+        <w:rPr>
+          <w:lang w:val="de-CH"/>
+        </w:rPr>
+      </w:pPr>
+    </w:p>
+    <w:p>
+      <w:pPr>
+        <w:rPr>
+          <w:lang w:val="de-CH"/>
+        </w:rPr>
+      </w:pPr>
+    </w:p>
+    <w:p>
+      <w:pPr>
+        <w:rPr>
+          <w:i/>
+          <w:iCs/>
+          <w:lang w:val="de-CH"/>
+        </w:rPr>
+      </w:pPr>
+      <w:r>
+        <w:rPr>
+          <w:i/>
+          <w:iCs/>
+          <w:lang w:val="de-CH"/>
+        </w:rPr>
+        <w:t>7</w:t>
+      </w:r>
+      <w:r>
+        <w:rPr>
+          <w:i/>
+          <w:iCs/>
+          <w:lang w:val="de-CH"/>
+        </w:rPr>
+        <w:t>. April 2020:</w:t>
+      </w:r>
+      <w:r>
+        <w:rPr>
+          <w:i/>
+          <w:iCs/>
+          <w:lang w:val="de-CH"/>
+        </w:rPr>
+        <w:t xml:space="preserve"> Graphisches</w:t>
+      </w:r>
+    </w:p>
+    <w:p>
+      <w:pPr>
+        <w:rPr>
+          <w:lang w:val="de-CH"/>
+        </w:rPr>
+      </w:pPr>
+      <w:r>
+        <w:rPr>
+          <w:lang w:val="de-CH"/>
+        </w:rPr>
+        <w:t>Anwesende:</w:t>
+      </w:r>
+      <w:r>
+        <w:rPr>
+          <w:lang w:val="de-CH"/>
+        </w:rPr>
+        <w:t xml:space="preserve"> </w:t>
+      </w:r>
+      <w:r>
+        <w:rPr>
+          <w:lang w:val="de-CH"/>
+        </w:rPr>
+        <w:t>Melanie Svab</w:t>
+      </w:r>
+    </w:p>
+    <w:p>
+      <w:pPr>
+        <w:rPr>
+          <w:lang w:val="de-CH"/>
+        </w:rPr>
+      </w:pPr>
+    </w:p>
+    <w:p>
+      <w:pPr>
+        <w:rPr>
+          <w:lang w:val="de-CH"/>
+        </w:rPr>
+      </w:pPr>
+      <w:r>
+        <w:rPr>
+          <w:lang w:val="de-CH"/>
+        </w:rPr>
+        <w:t>Hinzufügen einiger Kommentare, um den Einstieg in Swing und AWT zu erleichtern.</w:t>
+      </w:r>
+    </w:p>
+    <w:p>
+      <w:pPr>
+        <w:rPr>
+          <w:lang w:val="de-CH"/>
+        </w:rPr>
+      </w:pPr>
+    </w:p>
+    <w:p>
+      <w:pPr>
+        <w:rPr>
+          <w:lang w:val="de-CH"/>
+        </w:rPr>
+      </w:pPr>
+    </w:p>
+    <w:p>
+      <w:pPr>
+        <w:rPr>
+          <w:i/>
+          <w:iCs/>
+          <w:lang w:val="de-CH"/>
+        </w:rPr>
+      </w:pPr>
+      <w:r>
+        <w:rPr>
+          <w:i/>
+          <w:iCs/>
+          <w:lang w:val="de-CH"/>
+        </w:rPr>
+        <w:t>9</w:t>
+      </w:r>
+      <w:r>
+        <w:rPr>
+          <w:i/>
+          <w:iCs/>
+          <w:lang w:val="de-CH"/>
+        </w:rPr>
+        <w:t>. April 2020:</w:t>
+      </w:r>
+      <w:r>
+        <w:rPr>
+          <w:i/>
+          <w:iCs/>
+          <w:lang w:val="de-CH"/>
+        </w:rPr>
+        <w:t xml:space="preserve"> </w:t>
+      </w:r>
+      <w:r>
+        <w:rPr>
+          <w:i/>
+          <w:iCs/>
+          <w:lang w:val="de-CH"/>
+        </w:rPr>
+        <w:t>Board</w:t>
+      </w:r>
+    </w:p>
+    <w:p>
+      <w:pPr>
+        <w:rPr>
+          <w:lang w:val="de-CH"/>
+        </w:rPr>
+      </w:pPr>
+      <w:r>
+        <w:rPr>
+          <w:lang w:val="de-CH"/>
+        </w:rPr>
+        <w:t>Anwesende:</w:t>
+      </w:r>
+      <w:r>
+        <w:rPr>
+          <w:lang w:val="de-CH"/>
+        </w:rPr>
+        <w:t xml:space="preserve"> </w:t>
+      </w:r>
+      <w:r>
+        <w:rPr>
+          <w:lang w:val="de-CH"/>
+        </w:rPr>
+        <w:t>Natasha Dudler</w:t>
+      </w:r>
+    </w:p>
+    <w:p>
+      <w:pPr>
+        <w:rPr>
+          <w:lang w:val="de-CH"/>
+        </w:rPr>
+      </w:pPr>
+    </w:p>
+    <w:p>
+      <w:pPr>
+        <w:rPr>
+          <w:lang w:val="de-CH"/>
+        </w:rPr>
+      </w:pPr>
+      <w:r>
+        <w:rPr>
+          <w:lang w:val="de-CH"/>
+        </w:rPr>
+        <w:t>Trennung der Berechnung vom Auftauchen zufälligen Münzen im Konstruktor des Boards als einzelne Methode, um den Konstruktor auch auf Client Seite für die Nutzung eines späteren, dem Server identischen Boards.</w:t>
+      </w:r>
+    </w:p>
+    <w:p>
+      <w:pPr>
+        <w:rPr>
+          <w:lang w:val="de-CH"/>
+        </w:rPr>
+      </w:pPr>
+    </w:p>
+    <w:p>
+      <w:pPr>
+        <w:rPr>
+          <w:lang w:val="de-CH"/>
+        </w:rPr>
+      </w:pPr>
+    </w:p>
+    <w:p>
+      <w:pPr>
+        <w:rPr>
+          <w:i/>
+          <w:iCs/>
+          <w:lang w:val="de-CH"/>
+        </w:rPr>
+      </w:pPr>
+      <w:r>
+        <w:rPr>
+          <w:i/>
+          <w:iCs/>
+          <w:lang w:val="de-CH"/>
+        </w:rPr>
+        <w:t>10 &amp; 11</w:t>
+      </w:r>
+      <w:r>
+        <w:rPr>
+          <w:i/>
+          <w:iCs/>
+          <w:lang w:val="de-CH"/>
+        </w:rPr>
+        <w:t>. April 2020:</w:t>
+      </w:r>
+      <w:r>
+        <w:rPr>
+          <w:i/>
+          <w:iCs/>
+          <w:lang w:val="de-CH"/>
+        </w:rPr>
+        <w:t xml:space="preserve"> Graphisches</w:t>
+      </w:r>
+    </w:p>
+    <w:p>
+      <w:pPr>
+        <w:rPr>
+          <w:lang w:val="de-CH"/>
+        </w:rPr>
+      </w:pPr>
+      <w:r>
+        <w:rPr>
+          <w:lang w:val="de-CH"/>
+        </w:rPr>
+        <w:t>Anwesende:</w:t>
+      </w:r>
+      <w:r>
+        <w:rPr>
+          <w:lang w:val="de-CH"/>
+        </w:rPr>
+        <w:t xml:space="preserve"> </w:t>
+      </w:r>
+      <w:r>
+        <w:rPr>
+          <w:lang w:val="de-CH"/>
+        </w:rPr>
+        <w:t>Melanie Svab</w:t>
+      </w:r>
+    </w:p>
+    <w:p>
+      <w:pPr>
+        <w:rPr>
+          <w:lang w:val="de-CH"/>
+        </w:rPr>
+      </w:pPr>
+    </w:p>
+    <w:p>
+      <w:pPr>
+        <w:rPr>
+          <w:lang w:val="de-CH"/>
+        </w:rPr>
+      </w:pPr>
+      <w:r>
+        <w:rPr>
+          <w:lang w:val="de-CH"/>
+        </w:rPr>
+        <w:t>Hinzufügen der wichtigen Elemente für den Main Frame, bestehend aus Chat, einem Panel mit Knöpfen und dem Spiel selbst.</w:t>
+      </w:r>
+    </w:p>
+    <w:p>
+      <w:pPr>
+        <w:rPr>
+          <w:lang w:val="de-CH"/>
+        </w:rPr>
+      </w:pPr>
+    </w:p>
+    <w:p>
+      <w:pPr>
+        <w:rPr>
+          <w:lang w:val="de-CH"/>
+        </w:rPr>
+      </w:pPr>
+    </w:p>
+    <w:p>
+      <w:pPr>
+        <w:rPr>
+          <w:i/>
+          <w:iCs/>
+          <w:lang w:val="de-CH"/>
+        </w:rPr>
+      </w:pPr>
+      <w:r>
+        <w:rPr>
+          <w:i/>
+          <w:iCs/>
+          <w:lang w:val="de-CH"/>
+        </w:rPr>
+        <w:t>12</w:t>
+      </w:r>
+      <w:r>
+        <w:rPr>
+          <w:i/>
+          <w:iCs/>
+          <w:lang w:val="de-CH"/>
+        </w:rPr>
+        <w:t xml:space="preserve">. </w:t>
+      </w:r>
+      <w:r>
+        <w:rPr>
+          <w:i/>
+          <w:iCs/>
+          <w:lang w:val="de-CH"/>
+        </w:rPr>
+        <w:t>April 2020:</w:t>
+      </w:r>
+      <w:r>
+        <w:rPr>
+          <w:i/>
+          <w:iCs/>
+          <w:lang w:val="de-CH"/>
+        </w:rPr>
+        <w:t xml:space="preserve"> </w:t>
+      </w:r>
+      <w:proofErr w:type="spellStart"/>
+      <w:r>
+        <w:rPr>
+          <w:i/>
+          <w:iCs/>
+          <w:lang w:val="de-CH"/>
+        </w:rPr>
+        <w:t>Boardmethoden</w:t>
+      </w:r>
+      <w:proofErr w:type="spellEnd"/>
+      <w:r>
+        <w:rPr>
+          <w:i/>
+          <w:iCs/>
+          <w:lang w:val="de-CH"/>
+        </w:rPr>
+        <w:t xml:space="preserve"> und Demo</w:t>
+      </w:r>
+    </w:p>
+    <w:p>
+      <w:pPr>
+        <w:rPr>
+          <w:lang w:val="de-CH"/>
+        </w:rPr>
+      </w:pPr>
+      <w:r>
+        <w:rPr>
+          <w:lang w:val="de-CH"/>
+        </w:rPr>
+        <w:t>Anwesende:</w:t>
+      </w:r>
+      <w:r>
+        <w:rPr>
+          <w:lang w:val="de-CH"/>
+        </w:rPr>
+        <w:t xml:space="preserve"> </w:t>
+      </w:r>
+      <w:r>
+        <w:rPr>
+          <w:lang w:val="de-CH"/>
+        </w:rPr>
+        <w:t xml:space="preserve">Dennis Grunenberg, </w:t>
+      </w:r>
+      <w:r>
+        <w:rPr>
+          <w:lang w:val="de-CH"/>
+        </w:rPr>
+        <w:t>Natasha Dudler</w:t>
+      </w:r>
+    </w:p>
+    <w:p>
+      <w:pPr>
+        <w:rPr>
+          <w:lang w:val="de-CH"/>
+        </w:rPr>
+      </w:pPr>
+    </w:p>
+    <w:p>
+      <w:pPr>
+        <w:rPr>
+          <w:lang w:val="de-CH"/>
+        </w:rPr>
+      </w:pPr>
+      <w:r>
+        <w:rPr>
+          <w:lang w:val="de-CH"/>
+        </w:rPr>
+        <w:t xml:space="preserve">Natasha: </w:t>
+      </w:r>
+      <w:r>
+        <w:rPr>
+          <w:lang w:val="de-CH"/>
+        </w:rPr>
+        <w:t xml:space="preserve">Alle Methoden des Spielbretts beim Server geben ab sofort einen String </w:t>
+      </w:r>
+      <w:r>
+        <w:rPr>
+          <w:lang w:val="de-CH"/>
+        </w:rPr>
+        <w:t xml:space="preserve">mit dem jeweiligen Schlüsselwort (zum Beispiel das vom Erdbeben, einer Überschwemmung, Münzen) </w:t>
+      </w:r>
+      <w:r>
+        <w:rPr>
+          <w:lang w:val="de-CH"/>
+        </w:rPr>
+        <w:t>zurück</w:t>
+      </w:r>
+      <w:r>
+        <w:rPr>
+          <w:lang w:val="de-CH"/>
+        </w:rPr>
+        <w:t>.</w:t>
+      </w:r>
+    </w:p>
+    <w:p>
+      <w:pPr>
+        <w:rPr>
+          <w:lang w:val="de-CH"/>
+        </w:rPr>
+      </w:pPr>
+      <w:r>
+        <w:rPr>
+          <w:lang w:val="de-CH"/>
+        </w:rPr>
+        <w:t xml:space="preserve">Dennis: Über das </w:t>
+      </w:r>
+      <w:proofErr w:type="spellStart"/>
+      <w:r>
+        <w:rPr>
+          <w:lang w:val="de-CH"/>
+        </w:rPr>
+        <w:t>Keywort</w:t>
+      </w:r>
+      <w:proofErr w:type="spellEnd"/>
+      <w:r>
+        <w:rPr>
+          <w:lang w:val="de-CH"/>
+        </w:rPr>
+        <w:t xml:space="preserve"> «Demo» wird ein Spielbrett dargestellt, das für die Präsentation von Meilenstein drei geeignet ist.</w:t>
+      </w:r>
+    </w:p>
+    <w:p>
+      <w:pPr>
+        <w:rPr>
+          <w:lang w:val="de-CH"/>
+        </w:rPr>
+      </w:pPr>
+    </w:p>
+    <w:p>
+      <w:pPr>
+        <w:rPr>
+          <w:i/>
+          <w:iCs/>
+          <w:lang w:val="de-CH"/>
+        </w:rPr>
+      </w:pPr>
+      <w:r>
+        <w:rPr>
+          <w:lang w:val="de-CH"/>
+        </w:rPr>
+        <w:lastRenderedPageBreak/>
+        <w:t xml:space="preserve"> </w:t>
+      </w:r>
+      <w:r>
+        <w:rPr>
+          <w:i/>
+          <w:iCs/>
+          <w:lang w:val="de-CH"/>
+        </w:rPr>
+        <w:t>13. April 2020: N</w:t>
+      </w:r>
+      <w:r>
+        <w:rPr>
+          <w:i/>
+          <w:iCs/>
+          <w:lang w:val="de-CH"/>
+        </w:rPr>
+        <w:t>achspielen des Spielbrettes auf Clients Seiten</w:t>
+      </w:r>
+    </w:p>
+    <w:p>
+      <w:pPr>
+        <w:rPr>
+          <w:i/>
+          <w:iCs/>
+          <w:lang w:val="de-CH"/>
+        </w:rPr>
+      </w:pPr>
+    </w:p>
+    <w:p>
+      <w:pPr>
+        <w:rPr>
+          <w:lang w:val="de-CH"/>
+        </w:rPr>
+      </w:pPr>
+      <w:r>
+        <w:rPr>
+          <w:lang w:val="de-CH"/>
+        </w:rPr>
+        <w:t>Nachrichten des Boards werden</w:t>
+      </w:r>
+      <w:r>
+        <w:rPr>
+          <w:lang w:val="de-CH"/>
+        </w:rPr>
+        <w:t xml:space="preserve"> an den Client gesendet und interpretiert. </w:t>
+      </w:r>
+      <w:r>
+        <w:rPr>
+          <w:lang w:val="de-CH"/>
+        </w:rPr>
+        <w:t>Jetzt</w:t>
+      </w:r>
+      <w:r>
+        <w:rPr>
+          <w:lang w:val="de-CH"/>
+        </w:rPr>
+        <w:t xml:space="preserve"> werden</w:t>
+      </w:r>
+      <w:r>
+        <w:rPr>
+          <w:lang w:val="de-CH"/>
+        </w:rPr>
+        <w:t xml:space="preserve"> dort</w:t>
+      </w:r>
+      <w:r>
+        <w:rPr>
+          <w:lang w:val="de-CH"/>
+        </w:rPr>
+        <w:t xml:space="preserve"> die Spielzüge des Servers nachgespielt, um eine perfekte Kopie des Spiels beim Client graphisch darstellen zu können.</w:t>
+      </w:r>
+    </w:p>
+    <w:p>
+      <w:pPr>
+        <w:rPr>
+          <w:i/>
+          <w:iCs/>
+          <w:lang w:val="de-CH"/>
+        </w:rPr>
+      </w:pPr>
+    </w:p>
+    <w:p>
+      <w:pPr>
+        <w:rPr>
+          <w:i/>
+          <w:iCs/>
+          <w:lang w:val="de-CH"/>
+        </w:rPr>
+      </w:pPr>
+    </w:p>
+    <w:p>
+      <w:pPr>
+        <w:rPr>
+          <w:i/>
+          <w:iCs/>
+          <w:lang w:val="de-CH"/>
+        </w:rPr>
+      </w:pPr>
+    </w:p>
+    <w:p>
+      <w:pPr>
+        <w:rPr>
+          <w:i/>
+          <w:iCs/>
+          <w:lang w:val="de-CH"/>
+        </w:rPr>
+      </w:pPr>
+    </w:p>
+    <w:p>
+      <w:pPr>
+        <w:rPr>
+          <w:i/>
+          <w:iCs/>
+          <w:lang w:val="de-CH"/>
+        </w:rPr>
+      </w:pPr>
+      <w:r>
+        <w:rPr>
+          <w:i/>
+          <w:iCs/>
+          <w:lang w:val="de-CH"/>
+        </w:rPr>
+        <w:t>15</w:t>
+      </w:r>
+      <w:r>
+        <w:rPr>
+          <w:i/>
+          <w:iCs/>
+          <w:lang w:val="de-CH"/>
+        </w:rPr>
+        <w:t xml:space="preserve">. </w:t>
+      </w:r>
+      <w:r>
+        <w:rPr>
+          <w:i/>
+          <w:iCs/>
+          <w:lang w:val="de-CH"/>
+        </w:rPr>
+        <w:t>April 2020:</w:t>
+      </w:r>
+      <w:r>
+        <w:rPr>
+          <w:i/>
+          <w:iCs/>
+          <w:lang w:val="de-CH"/>
+        </w:rPr>
+        <w:t xml:space="preserve"> Graphisches</w:t>
+      </w:r>
+      <w:r>
+        <w:rPr>
+          <w:i/>
+          <w:iCs/>
+          <w:lang w:val="de-CH"/>
+        </w:rPr>
+        <w:t xml:space="preserve"> &amp; Präsentation</w:t>
+      </w:r>
+    </w:p>
+    <w:p>
+      <w:pPr>
+        <w:rPr>
+          <w:lang w:val="de-CH"/>
+        </w:rPr>
+      </w:pPr>
+      <w:r>
+        <w:rPr>
+          <w:lang w:val="de-CH"/>
+        </w:rPr>
+        <w:t>Anwesende:</w:t>
+      </w:r>
+      <w:r>
+        <w:rPr>
+          <w:lang w:val="de-CH"/>
+        </w:rPr>
+        <w:t xml:space="preserve"> </w:t>
+      </w:r>
+      <w:r>
+        <w:rPr>
+          <w:lang w:val="de-CH"/>
+        </w:rPr>
+        <w:t>Melanie Svab</w:t>
+      </w:r>
+      <w:r>
+        <w:rPr>
+          <w:lang w:val="de-CH"/>
+        </w:rPr>
+        <w:t>, Dennis Grunenberg, Natasha Dudler</w:t>
+      </w:r>
+    </w:p>
+    <w:p>
+      <w:pPr>
+        <w:rPr>
+          <w:lang w:val="de-CH"/>
+        </w:rPr>
+      </w:pPr>
+    </w:p>
+    <w:p>
+      <w:pPr>
+        <w:rPr>
+          <w:lang w:val="de-CH"/>
+        </w:rPr>
+      </w:pPr>
+      <w:r>
+        <w:rPr>
+          <w:lang w:val="de-CH"/>
+        </w:rPr>
+        <w:t>Melanie: Das Bild für Startpositionen wurde hinzugefügt.</w:t>
+      </w:r>
+    </w:p>
+    <w:p>
+      <w:pPr>
+        <w:rPr>
+          <w:lang w:val="de-CH"/>
+        </w:rPr>
+      </w:pPr>
+      <w:r>
+        <w:rPr>
+          <w:lang w:val="de-CH"/>
+        </w:rPr>
+        <w:t>Dennis, Natasha: Letzte Details für die Präsentation wurden angepasst</w:t>
+      </w:r>
+    </w:p>
+    <w:p>
+      <w:pPr>
+        <w:rPr>
+          <w:lang w:val="de-CH"/>
+        </w:rPr>
+      </w:pPr>
+    </w:p>
+    <w:p>
+      <w:pPr>
+        <w:rPr>
+          <w:lang w:val="de-CH"/>
+        </w:rPr>
+      </w:pPr>
+    </w:p>
+    <w:p>
+      <w:pPr>
+        <w:rPr>
+          <w:i/>
+          <w:iCs/>
+          <w:lang w:val="de-CH"/>
+        </w:rPr>
+      </w:pPr>
+      <w:r>
+        <w:rPr>
+          <w:i/>
+          <w:iCs/>
+          <w:lang w:val="de-CH"/>
+        </w:rPr>
+        <w:t>1</w:t>
+      </w:r>
+      <w:r>
+        <w:rPr>
+          <w:i/>
+          <w:iCs/>
+          <w:lang w:val="de-CH"/>
+        </w:rPr>
+        <w:t>6</w:t>
+      </w:r>
+      <w:r>
+        <w:rPr>
+          <w:i/>
+          <w:iCs/>
+          <w:lang w:val="de-CH"/>
+        </w:rPr>
+        <w:t>. April 2020:</w:t>
+      </w:r>
+      <w:r>
+        <w:rPr>
+          <w:i/>
+          <w:iCs/>
+          <w:lang w:val="de-CH"/>
+        </w:rPr>
+        <w:t xml:space="preserve"> Graphisches</w:t>
+      </w:r>
+    </w:p>
+    <w:p>
+      <w:pPr>
+        <w:rPr>
+          <w:lang w:val="de-CH"/>
+        </w:rPr>
+      </w:pPr>
+      <w:r>
+        <w:rPr>
+          <w:lang w:val="de-CH"/>
+        </w:rPr>
+        <w:t>Anwesende:</w:t>
+      </w:r>
+      <w:r>
+        <w:rPr>
+          <w:lang w:val="de-CH"/>
+        </w:rPr>
+        <w:t xml:space="preserve"> </w:t>
+      </w:r>
+      <w:r>
+        <w:rPr>
+          <w:lang w:val="de-CH"/>
+        </w:rPr>
+        <w:t>Melanie Svab</w:t>
+      </w:r>
+    </w:p>
+    <w:p>
+      <w:pPr>
+        <w:rPr>
+          <w:lang w:val="de-CH"/>
+        </w:rPr>
+      </w:pPr>
+    </w:p>
+    <w:p>
+      <w:pPr>
+        <w:rPr>
+          <w:lang w:val="de-CH"/>
+        </w:rPr>
+      </w:pPr>
+      <w:r>
+        <w:rPr>
+          <w:lang w:val="de-CH"/>
+        </w:rPr>
+        <w:t>Das Panel der Knöpfe ist nun so implementiert, dass auf einen Knopfdruck reagiert wird. Ausserdem erhielten manche Panels ein neues, eigenes Design und der Chat enthält alle Servernachrichten.</w:t>
+      </w:r>
+      <w:r>
+        <w:rPr>
+          <w:lang w:val="de-CH"/>
+        </w:rPr>
+        <w:t xml:space="preserve"> </w:t>
+      </w:r>
+    </w:p>
+    <w:p>
+      <w:pPr>
+        <w:rPr>
+          <w:lang w:val="de-CH"/>
+        </w:rPr>
+      </w:pPr>
+    </w:p>
+    <w:p>
+      <w:pPr>
+        <w:rPr>
+          <w:lang w:val="de-CH"/>
+        </w:rPr>
+      </w:pPr>
+    </w:p>
+    <w:p>
+      <w:pPr>
+        <w:rPr>
+          <w:i/>
+          <w:iCs/>
+          <w:lang w:val="de-CH"/>
+        </w:rPr>
+      </w:pPr>
+      <w:r>
+        <w:rPr>
+          <w:i/>
+          <w:iCs/>
+          <w:lang w:val="de-CH"/>
+        </w:rPr>
+        <w:t>1</w:t>
+      </w:r>
+      <w:r>
+        <w:rPr>
+          <w:i/>
+          <w:iCs/>
+          <w:lang w:val="de-CH"/>
+        </w:rPr>
+        <w:t>7</w:t>
+      </w:r>
+      <w:r>
+        <w:rPr>
+          <w:i/>
+          <w:iCs/>
+          <w:lang w:val="de-CH"/>
+        </w:rPr>
+        <w:t>. April 2020:</w:t>
+      </w:r>
+      <w:r>
+        <w:rPr>
+          <w:i/>
+          <w:iCs/>
+          <w:lang w:val="de-CH"/>
+        </w:rPr>
+        <w:t xml:space="preserve"> </w:t>
+      </w:r>
+      <w:proofErr w:type="spellStart"/>
+      <w:r>
+        <w:rPr>
+          <w:i/>
+          <w:iCs/>
+          <w:lang w:val="de-CH"/>
+        </w:rPr>
+        <w:t>Merging</w:t>
+      </w:r>
+      <w:proofErr w:type="spellEnd"/>
+      <w:r>
+        <w:rPr>
+          <w:i/>
+          <w:iCs/>
+          <w:lang w:val="de-CH"/>
+        </w:rPr>
+        <w:t xml:space="preserve"> &amp; Graphisches</w:t>
+      </w:r>
+    </w:p>
+    <w:p>
+      <w:pPr>
+        <w:rPr>
+          <w:lang w:val="de-CH"/>
+        </w:rPr>
+      </w:pPr>
+      <w:r>
+        <w:rPr>
+          <w:lang w:val="de-CH"/>
+        </w:rPr>
+        <w:t>Anwesende:</w:t>
+      </w:r>
+      <w:r>
+        <w:rPr>
+          <w:lang w:val="de-CH"/>
+        </w:rPr>
+        <w:t xml:space="preserve"> </w:t>
+      </w:r>
+      <w:r>
+        <w:rPr>
+          <w:lang w:val="de-CH"/>
+        </w:rPr>
+        <w:t>Melanie Svab, Natasha Dudler</w:t>
+      </w:r>
+    </w:p>
+    <w:p>
+      <w:pPr>
+        <w:rPr>
+          <w:lang w:val="de-CH"/>
+        </w:rPr>
+      </w:pPr>
+    </w:p>
+    <w:p>
+      <w:pPr>
+        <w:rPr>
+          <w:lang w:val="de-CH"/>
+        </w:rPr>
+      </w:pPr>
+      <w:r>
+        <w:rPr>
+          <w:lang w:val="de-CH"/>
+        </w:rPr>
+        <w:t xml:space="preserve">Melanie: </w:t>
+      </w:r>
+      <w:r>
+        <w:rPr>
+          <w:lang w:val="de-CH"/>
+        </w:rPr>
+        <w:t>Punktestand eines Spielers und die aktuelle Runde sind ebenfalls im Gamepanel zu sehen.</w:t>
+      </w:r>
+    </w:p>
+    <w:p>
+      <w:pPr>
+        <w:rPr>
+          <w:lang w:val="de-CH"/>
+        </w:rPr>
+      </w:pPr>
+      <w:r>
+        <w:rPr>
+          <w:lang w:val="de-CH"/>
+        </w:rPr>
+        <w:t xml:space="preserve">Natasha: Der </w:t>
+      </w:r>
+      <w:proofErr w:type="spellStart"/>
+      <w:r>
+        <w:rPr>
+          <w:lang w:val="de-CH"/>
+        </w:rPr>
+        <w:t>Branch</w:t>
+      </w:r>
+      <w:proofErr w:type="spellEnd"/>
+      <w:r>
+        <w:rPr>
+          <w:lang w:val="de-CH"/>
+        </w:rPr>
+        <w:t xml:space="preserve">, an dem wir die letzten Tage gearbeitet hatten, um für die Präsentation keine Fehler zu machen, wurde nun mit dem </w:t>
+      </w:r>
+      <w:proofErr w:type="spellStart"/>
+      <w:r>
+        <w:rPr>
+          <w:lang w:val="de-CH"/>
+        </w:rPr>
+        <w:t>Hauptbranch</w:t>
+      </w:r>
+      <w:proofErr w:type="spellEnd"/>
+      <w:r>
+        <w:rPr>
+          <w:lang w:val="de-CH"/>
+        </w:rPr>
+        <w:t xml:space="preserve"> kombiniert. Die </w:t>
+      </w:r>
+      <w:proofErr w:type="spellStart"/>
+      <w:r>
+        <w:rPr>
+          <w:lang w:val="de-CH"/>
+        </w:rPr>
+        <w:t>Boardklasse</w:t>
+      </w:r>
+      <w:proofErr w:type="spellEnd"/>
+      <w:r>
+        <w:rPr>
+          <w:lang w:val="de-CH"/>
+        </w:rPr>
+        <w:t xml:space="preserve"> kreiert nun ein Spielbrett der gewünschten Grösse + 2, da die Felder ganz am Rand nicht betreten werden können.</w:t>
+      </w:r>
+    </w:p>
+    <w:p>
+      <w:pPr>
+        <w:rPr>
+          <w:lang w:val="de-CH"/>
+        </w:rPr>
+      </w:pPr>
+    </w:p>
+    <w:p>
+      <w:pPr>
+        <w:rPr>
+          <w:lang w:val="de-CH"/>
+        </w:rPr>
+      </w:pPr>
+    </w:p>
+    <w:p>
+      <w:pPr>
+        <w:rPr>
+          <w:i/>
+          <w:iCs/>
+          <w:lang w:val="de-CH"/>
+        </w:rPr>
+      </w:pPr>
+      <w:r>
+        <w:rPr>
+          <w:i/>
+          <w:iCs/>
+          <w:lang w:val="de-CH"/>
+        </w:rPr>
+        <w:t>18</w:t>
+      </w:r>
+      <w:r>
+        <w:rPr>
+          <w:i/>
+          <w:iCs/>
+          <w:lang w:val="de-CH"/>
+        </w:rPr>
+        <w:t xml:space="preserve">. April 2020: </w:t>
+      </w:r>
+      <w:r>
+        <w:rPr>
+          <w:i/>
+          <w:iCs/>
+          <w:lang w:val="de-CH"/>
+        </w:rPr>
+        <w:t>Graphisches</w:t>
+      </w:r>
+    </w:p>
+    <w:p>
+      <w:pPr>
+        <w:rPr>
+          <w:lang w:val="de-CH"/>
+        </w:rPr>
+      </w:pPr>
+      <w:r>
+        <w:rPr>
+          <w:lang w:val="de-CH"/>
+        </w:rPr>
+        <w:t>Anwesende:</w:t>
+      </w:r>
+      <w:r>
+        <w:rPr>
+          <w:lang w:val="de-CH"/>
+        </w:rPr>
+        <w:t xml:space="preserve"> </w:t>
+      </w:r>
+      <w:r>
+        <w:rPr>
+          <w:lang w:val="de-CH"/>
+        </w:rPr>
+        <w:t>Natasha Dudler</w:t>
+      </w:r>
+    </w:p>
+    <w:p>
+      <w:pPr>
+        <w:rPr>
+          <w:lang w:val="de-CH"/>
+        </w:rPr>
+      </w:pPr>
+    </w:p>
+    <w:p>
+      <w:pPr>
+        <w:rPr>
+          <w:lang w:val="de-CH"/>
+        </w:rPr>
+      </w:pPr>
+      <w:r>
+        <w:rPr>
+          <w:lang w:val="de-CH"/>
+        </w:rPr>
+        <w:t>Schildkröten kriegen je nach Schildkrötennummer eine andere Farbe. Zusätzlich können sie über die Pfeile des Keyboards gesteuert werden.</w:t>
+      </w:r>
+    </w:p>
+    <w:p>
+      <w:pPr>
+        <w:rPr>
+          <w:lang w:val="de-CH"/>
+        </w:rPr>
+      </w:pPr>
+    </w:p>
+    <w:p>
+      <w:pPr>
+        <w:rPr>
+          <w:lang w:val="de-CH"/>
+        </w:rPr>
+      </w:pPr>
+    </w:p>
+    <w:p>
+      <w:pPr>
+        <w:rPr>
+          <w:i/>
+          <w:iCs/>
+          <w:lang w:val="de-CH"/>
+        </w:rPr>
+      </w:pPr>
+      <w:r>
+        <w:rPr>
+          <w:i/>
+          <w:iCs/>
+          <w:lang w:val="de-CH"/>
+        </w:rPr>
+        <w:t>1</w:t>
+      </w:r>
+      <w:r>
+        <w:rPr>
+          <w:i/>
+          <w:iCs/>
+          <w:lang w:val="de-CH"/>
+        </w:rPr>
+        <w:t>9</w:t>
+      </w:r>
+      <w:r>
+        <w:rPr>
+          <w:i/>
+          <w:iCs/>
+          <w:lang w:val="de-CH"/>
+        </w:rPr>
+        <w:t xml:space="preserve">. April 2020: </w:t>
+      </w:r>
+      <w:r>
+        <w:rPr>
+          <w:i/>
+          <w:iCs/>
+          <w:lang w:val="de-CH"/>
+        </w:rPr>
+        <w:t>Graphisches</w:t>
+      </w:r>
+    </w:p>
+    <w:p>
+      <w:pPr>
+        <w:rPr>
+          <w:lang w:val="de-CH"/>
+        </w:rPr>
+      </w:pPr>
+      <w:r>
+        <w:rPr>
+          <w:lang w:val="de-CH"/>
+        </w:rPr>
+        <w:t>Anwesende:</w:t>
+      </w:r>
+      <w:r>
+        <w:rPr>
+          <w:lang w:val="de-CH"/>
+        </w:rPr>
+        <w:t xml:space="preserve"> </w:t>
+      </w:r>
+      <w:r>
+        <w:rPr>
+          <w:lang w:val="de-CH"/>
+        </w:rPr>
+        <w:t>Melanie Svab, Rohail Gondal</w:t>
+      </w:r>
+    </w:p>
+    <w:p>
+      <w:pPr>
+        <w:rPr>
+          <w:lang w:val="de-CH"/>
+        </w:rPr>
+      </w:pPr>
+    </w:p>
+    <w:p>
+      <w:pPr>
+        <w:rPr>
+          <w:lang w:val="de-CH"/>
+        </w:rPr>
+      </w:pPr>
+      <w:r>
+        <w:rPr>
+          <w:lang w:val="de-CH"/>
+        </w:rPr>
+        <w:t>Melanie &amp; Rohail: Die GUI Fenster können nun geschlossen werden, ohne, dass eine Fehlermeldung erscheint.</w:t>
+      </w:r>
+    </w:p>
+    <w:p>
+      <w:pPr>
+        <w:rPr>
+          <w:lang w:val="de-CH"/>
+        </w:rPr>
+      </w:pPr>
+      <w:r>
+        <w:rPr>
+          <w:lang w:val="de-CH"/>
+        </w:rPr>
+        <w:lastRenderedPageBreak/>
+        <w:t xml:space="preserve">Melanie: Das </w:t>
+      </w:r>
+      <w:proofErr w:type="spellStart"/>
+      <w:r>
+        <w:rPr>
+          <w:lang w:val="de-CH"/>
+        </w:rPr>
+        <w:t>Join</w:t>
+      </w:r>
+      <w:proofErr w:type="spellEnd"/>
+      <w:r>
+        <w:rPr>
+          <w:lang w:val="de-CH"/>
+        </w:rPr>
+        <w:t>- und Start-Panel, das auftaucht, sobald man die jeweiligen Knöpfe drückt, enthalten nun Spinner, mit denen die gewünschten Zahlen angegeben werden können.</w:t>
+      </w:r>
+    </w:p>
+    <w:p>
+      <w:pPr>
+        <w:rPr>
+          <w:lang w:val="de-CH"/>
+        </w:rPr>
+      </w:pPr>
+    </w:p>
+    <w:p>
+      <w:pPr>
+        <w:rPr>
+          <w:lang w:val="de-CH"/>
+        </w:rPr>
+      </w:pPr>
+    </w:p>
+    <w:p>
+      <w:pPr>
+        <w:rPr>
+          <w:i/>
+          <w:iCs/>
+          <w:lang w:val="de-CH"/>
+        </w:rPr>
+      </w:pPr>
+      <w:r>
+        <w:rPr>
+          <w:i/>
+          <w:iCs/>
+          <w:lang w:val="de-CH"/>
+        </w:rPr>
+        <w:t>20</w:t>
+      </w:r>
+      <w:r>
+        <w:rPr>
+          <w:i/>
+          <w:iCs/>
+          <w:lang w:val="de-CH"/>
+        </w:rPr>
+        <w:t>. April 2020: Verschiedenes</w:t>
+      </w:r>
+    </w:p>
+    <w:p>
+      <w:pPr>
+        <w:rPr>
+          <w:lang w:val="de-CH"/>
+        </w:rPr>
+      </w:pPr>
+      <w:r>
+        <w:rPr>
+          <w:lang w:val="de-CH"/>
+        </w:rPr>
+        <w:t>Anwesende:</w:t>
+      </w:r>
+      <w:r>
+        <w:rPr>
+          <w:lang w:val="de-CH"/>
+        </w:rPr>
+        <w:t xml:space="preserve"> </w:t>
+      </w:r>
+      <w:r>
+        <w:rPr>
+          <w:lang w:val="de-CH"/>
+        </w:rPr>
+        <w:t>Rohail Gondal, Dennis Grunenberg, Natasha Dudler</w:t>
+      </w:r>
+    </w:p>
+    <w:p>
+      <w:pPr>
+        <w:rPr>
+          <w:lang w:val="de-CH"/>
+        </w:rPr>
+      </w:pPr>
+    </w:p>
+    <w:p>
+      <w:pPr>
+        <w:rPr>
+          <w:lang w:val="de-CH"/>
+        </w:rPr>
+      </w:pPr>
+      <w:r>
+        <w:rPr>
+          <w:lang w:val="de-CH"/>
+        </w:rPr>
+        <w:t>Gemeinsam diskutierten wir</w:t>
+      </w:r>
+      <w:r>
+        <w:rPr>
+          <w:lang w:val="de-CH"/>
+        </w:rPr>
+        <w:t xml:space="preserve"> </w:t>
+      </w:r>
+      <w:r>
+        <w:rPr>
+          <w:lang w:val="de-CH"/>
+        </w:rPr>
+        <w:t>neue, graphischen Klassen.</w:t>
+      </w:r>
+    </w:p>
+    <w:p>
+      <w:pPr>
+        <w:rPr>
+          <w:lang w:val="de-CH"/>
+        </w:rPr>
+      </w:pPr>
+      <w:r>
+        <w:rPr>
+          <w:lang w:val="de-CH"/>
+        </w:rPr>
+        <w:t xml:space="preserve">Dennis, Natasha: Veränderung der </w:t>
+      </w:r>
+      <w:proofErr w:type="spellStart"/>
+      <w:r>
+        <w:rPr>
+          <w:lang w:val="de-CH"/>
+        </w:rPr>
+        <w:t>Coin</w:t>
+      </w:r>
+      <w:proofErr w:type="spellEnd"/>
+      <w:r>
+        <w:rPr>
+          <w:lang w:val="de-CH"/>
+        </w:rPr>
+        <w:t>-Methode, um Äpfel häufiger auf dem Spielfeld darzustellen.</w:t>
+      </w:r>
+    </w:p>
+    <w:p>
+      <w:pPr>
+        <w:rPr>
+          <w:lang w:val="de-CH"/>
+        </w:rPr>
+      </w:pPr>
+      <w:r>
+        <w:rPr>
+          <w:lang w:val="de-CH"/>
+        </w:rPr>
+        <w:t>Natasha: Das Spielfeld ist nicht mehr von der Spielfeldgrösse abhängig, da man über einen Mausklick am (neu hinzugefügten) Rand des Spieles andere Bereiche des Brettes sehen kann. An diesen Rändern werden nun auch die Nachrichten für das laufende Spiel angezeigt.</w:t>
+      </w:r>
+    </w:p>
+    <w:p>
+      <w:pPr>
+        <w:rPr>
+          <w:lang w:val="de-CH"/>
+        </w:rPr>
+      </w:pPr>
+    </w:p>
+    <w:p>
+      <w:pPr>
+        <w:rPr>
+          <w:lang w:val="de-CH"/>
+        </w:rPr>
+      </w:pPr>
+    </w:p>
+    <w:p>
+      <w:pPr>
+        <w:rPr>
+          <w:i/>
+          <w:iCs/>
+          <w:lang w:val="de-CH"/>
+        </w:rPr>
+      </w:pPr>
+      <w:r>
+        <w:rPr>
+          <w:i/>
+          <w:iCs/>
+          <w:lang w:val="de-CH"/>
+        </w:rPr>
+        <w:t>21</w:t>
+      </w:r>
+      <w:r>
+        <w:rPr>
+          <w:i/>
+          <w:iCs/>
+          <w:lang w:val="de-CH"/>
+        </w:rPr>
+        <w:t xml:space="preserve">. April 2020: </w:t>
+      </w:r>
+      <w:r>
+        <w:rPr>
+          <w:i/>
+          <w:iCs/>
+          <w:lang w:val="de-CH"/>
+        </w:rPr>
+        <w:t>Graphisches</w:t>
+      </w:r>
+    </w:p>
+    <w:p>
+      <w:pPr>
+        <w:rPr>
+          <w:lang w:val="de-CH"/>
+        </w:rPr>
+      </w:pPr>
+      <w:r>
+        <w:rPr>
+          <w:lang w:val="de-CH"/>
+        </w:rPr>
+        <w:t>Anwesende:</w:t>
+      </w:r>
+      <w:r>
+        <w:rPr>
+          <w:lang w:val="de-CH"/>
+        </w:rPr>
+        <w:t xml:space="preserve"> </w:t>
+      </w:r>
+      <w:r>
+        <w:rPr>
+          <w:lang w:val="de-CH"/>
+        </w:rPr>
+        <w:t>Melanie Svab, Natasha Dudler</w:t>
+      </w:r>
+    </w:p>
+    <w:p>
+      <w:pPr>
+        <w:rPr>
+          <w:lang w:val="de-CH"/>
+        </w:rPr>
+      </w:pPr>
+    </w:p>
+    <w:p>
+      <w:pPr>
+        <w:rPr>
+          <w:lang w:val="de-CH"/>
+        </w:rPr>
+      </w:pPr>
+      <w:r>
+        <w:rPr>
+          <w:lang w:val="de-CH"/>
+        </w:rPr>
+        <w:t>Zusammen fügten wir ein Namepanel ein, mit dem der Name des Spielers oder der Spielerin geändert werden kann. Dabei werden nicht erlaubte Zeichen überprüft.</w:t>
+      </w:r>
+    </w:p>
+    <w:p>
+      <w:pPr>
+        <w:rPr>
+          <w:lang w:val="de-CH"/>
+        </w:rPr>
+      </w:pPr>
+      <w:r>
+        <w:rPr>
+          <w:lang w:val="de-CH"/>
+        </w:rPr>
+        <w:t xml:space="preserve">Melanie: </w:t>
+      </w:r>
+      <w:r>
+        <w:rPr>
+          <w:lang w:val="de-CH"/>
+        </w:rPr>
+        <w:t>Doppelter Code ist gelöscht worden</w:t>
+      </w:r>
+      <w:r>
+        <w:rPr>
+          <w:lang w:val="de-CH"/>
+        </w:rPr>
+        <w:t>. Falls ein ungültiger Spielzug gemacht werden möchte, kommt eine Fehlermeldung, die im unteren Rand zu sehen ist.</w:t>
+      </w:r>
+    </w:p>
+    <w:p>
+      <w:pPr>
+        <w:rPr>
+          <w:lang w:val="de-CH"/>
+        </w:rPr>
+      </w:pPr>
+      <w:r>
+        <w:rPr>
+          <w:lang w:val="de-CH"/>
+        </w:rPr>
+        <w:t>Natasha: Ecken des Spielrands beinhalten jeweils einen Spieler mit dessen Punktestand.</w:t>
+      </w:r>
+    </w:p>
+    <w:p>
+      <w:pPr>
+        <w:rPr>
+          <w:lang w:val="de-CH"/>
+        </w:rPr>
+      </w:pPr>
+    </w:p>
+    <w:p>
+      <w:pPr>
+        <w:rPr>
+          <w:lang w:val="de-CH"/>
+        </w:rPr>
+      </w:pPr>
+      <w:r>
+        <w:rPr>
+          <w:lang w:val="de-CH"/>
+        </w:rPr>
+        <w:t xml:space="preserve"> </w:t>
+      </w:r>
+    </w:p>
+    <w:p>
+      <w:pPr>
+        <w:rPr>
+          <w:i/>
+          <w:iCs/>
+          <w:lang w:val="de-CH"/>
+        </w:rPr>
+      </w:pPr>
+      <w:r>
+        <w:rPr>
+          <w:i/>
+          <w:iCs/>
+          <w:lang w:val="de-CH"/>
+        </w:rPr>
+        <w:t>22</w:t>
+      </w:r>
+      <w:r>
+        <w:rPr>
+          <w:i/>
+          <w:iCs/>
+          <w:lang w:val="de-CH"/>
+        </w:rPr>
+        <w:t xml:space="preserve">. April 2020: </w:t>
+      </w:r>
+      <w:r>
+        <w:rPr>
+          <w:i/>
+          <w:iCs/>
+          <w:lang w:val="de-CH"/>
+        </w:rPr>
+        <w:t>Graphisches</w:t>
+      </w:r>
+    </w:p>
+    <w:p>
+      <w:pPr>
+        <w:rPr>
+          <w:lang w:val="de-CH"/>
+        </w:rPr>
+      </w:pPr>
+      <w:r>
+        <w:rPr>
+          <w:lang w:val="de-CH"/>
+        </w:rPr>
+        <w:t>Anwesende:</w:t>
+      </w:r>
+      <w:r>
+        <w:rPr>
+          <w:lang w:val="de-CH"/>
+        </w:rPr>
+        <w:t xml:space="preserve"> </w:t>
+      </w:r>
+      <w:r>
+        <w:rPr>
+          <w:lang w:val="de-CH"/>
+        </w:rPr>
+        <w:t>alle</w:t>
+      </w:r>
+    </w:p>
+    <w:p>
+      <w:pPr>
+        <w:rPr>
+          <w:lang w:val="de-CH"/>
+        </w:rPr>
+      </w:pPr>
+    </w:p>
+    <w:p>
+      <w:pPr>
+        <w:rPr>
+          <w:lang w:val="de-CH"/>
+        </w:rPr>
+      </w:pPr>
+      <w:r>
+        <w:rPr>
+          <w:lang w:val="de-CH"/>
+        </w:rPr>
+        <w:t xml:space="preserve">Dennis, Rohail, Natasha: weitere Kommentare und Diskussionen über neue GUI-Klassen. Nachrichten werden nun nicht mehr im Chatfenster gezeigt, da sie ein eigenes «Messages»-Fenster erhalten. Darin sind Fehlermeldungen rot gekennzeichnet. </w:t>
+      </w:r>
+    </w:p>
+    <w:p>
+      <w:pPr>
+        <w:rPr>
+          <w:lang w:val="de-CH"/>
+        </w:rPr>
+      </w:pPr>
+      <w:r>
+        <w:rPr>
+          <w:lang w:val="de-CH"/>
+        </w:rPr>
+        <w:t xml:space="preserve">Melanie: </w:t>
+      </w:r>
+      <w:r>
+        <w:rPr>
+          <w:lang w:val="de-CH"/>
+        </w:rPr>
+        <w:t>Das Spiel und Panels, die über Knöpfe auftauchen werden nicht mehr übereinander, sondern hintereinander dargestellt.</w:t>
+      </w:r>
+    </w:p>
+    <w:p>
+      <w:pPr>
+        <w:rPr>
+          <w:lang w:val="de-CH"/>
+        </w:rPr>
+      </w:pPr>
+      <w:r>
+        <w:rPr>
+          <w:lang w:val="de-CH"/>
+        </w:rPr>
+        <w:t xml:space="preserve">Rohail: Das Spiel wird solange fortgeführt, bis ein eindeutiger Gewinner hervorgeht. </w:t>
+      </w:r>
+    </w:p>
+    <w:p>
+      <w:pPr>
+        <w:rPr>
+          <w:lang w:val="de-CH"/>
+        </w:rPr>
+      </w:pPr>
+    </w:p>
+    <w:p>
+      <w:pPr>
+        <w:rPr>
+          <w:lang w:val="de-CH"/>
+        </w:rPr>
+      </w:pPr>
+    </w:p>
+    <w:p>
+      <w:pPr>
+        <w:rPr>
+          <w:i/>
+          <w:iCs/>
+          <w:lang w:val="de-CH"/>
+        </w:rPr>
+      </w:pPr>
+      <w:r>
+        <w:rPr>
+          <w:i/>
+          <w:iCs/>
+          <w:lang w:val="de-CH"/>
+        </w:rPr>
+        <w:t>23</w:t>
+      </w:r>
+      <w:r>
+        <w:rPr>
+          <w:i/>
+          <w:iCs/>
+          <w:lang w:val="de-CH"/>
+        </w:rPr>
+        <w:t xml:space="preserve">. April 2020: </w:t>
+      </w:r>
+      <w:r>
+        <w:rPr>
+          <w:i/>
+          <w:iCs/>
+          <w:lang w:val="de-CH"/>
+        </w:rPr>
+        <w:t>Graphisches</w:t>
+      </w:r>
+    </w:p>
+    <w:p>
+      <w:pPr>
+        <w:rPr>
+          <w:lang w:val="de-CH"/>
+        </w:rPr>
+      </w:pPr>
+      <w:r>
+        <w:rPr>
+          <w:lang w:val="de-CH"/>
+        </w:rPr>
+        <w:t>Anwesende:</w:t>
+      </w:r>
+      <w:r>
+        <w:rPr>
+          <w:lang w:val="de-CH"/>
+        </w:rPr>
+        <w:t xml:space="preserve"> </w:t>
+      </w:r>
+      <w:r>
+        <w:rPr>
+          <w:lang w:val="de-CH"/>
+        </w:rPr>
+        <w:t>Rohail Gondal, Dennis Grunenberg, Natasha Dudler</w:t>
+      </w:r>
+    </w:p>
+    <w:p>
+      <w:pPr>
+        <w:rPr>
+          <w:lang w:val="de-CH"/>
+        </w:rPr>
+      </w:pPr>
+    </w:p>
+    <w:p>
+      <w:pPr>
+        <w:rPr>
+          <w:lang w:val="de-CH"/>
+        </w:rPr>
+      </w:pPr>
+      <w:r>
+        <w:rPr>
+          <w:lang w:val="de-CH"/>
+        </w:rPr>
+        <w:t>Gemeinsam diskutierten wir alle restlichen GUI-Klassen und versahen sie mit Kommentaren.</w:t>
+      </w:r>
+    </w:p>
+    <w:p>
+      <w:pPr>
+        <w:rPr>
+          <w:lang w:val="de-CH"/>
+        </w:rPr>
+      </w:pPr>
+      <w:r>
+        <w:rPr>
+          <w:lang w:val="de-CH"/>
+        </w:rPr>
+        <w:t>Zusätzlich kann das Spielbrett jetzt verschoben werden, in dem die Maus in den Randbereich tritt. Es muss also nicht mehr geklickt werden, was angenehmer zum Spielen ist.</w:t>
+      </w:r>
+    </w:p>
+    <w:p>
+      <w:pPr>
+        <w:rPr>
+          <w:lang w:val="de-CH"/>
+        </w:rPr>
+      </w:pPr>
+      <w:r>
+        <w:rPr>
+          <w:lang w:val="de-CH"/>
+        </w:rPr>
+        <w:t>Natasha: Alle Panels, die am gleichen Ort sind, bis auf ein Gewünschtes werden auf nicht sichtbar gesetzt, um eine Überlappung der einzelnen Panels vollständig zu verhindern.</w:t>
+      </w:r>
+    </w:p>
+    <w:p>
+      <w:pPr>
+        <w:rPr>
+          <w:lang w:val="de-CH"/>
+        </w:rPr>
+      </w:pPr>
+      <w:r>
+        <w:rPr>
+          <w:lang w:val="de-CH"/>
+        </w:rPr>
+        <w:t>Gab es zuvor eine Fehlernachricht und jetzt eine normale Nachricht, so wird der Text wieder schwarz gesetzt.</w:t>
+      </w:r>
+    </w:p>
+    <w:p>
+      <w:pPr>
+        <w:rPr>
+          <w:i/>
+          <w:iCs/>
+          <w:lang w:val="de-CH"/>
+        </w:rPr>
+      </w:pPr>
+      <w:r>
+        <w:rPr>
+          <w:i/>
+          <w:iCs/>
+          <w:lang w:val="de-CH"/>
+        </w:rPr>
+        <w:lastRenderedPageBreak/>
+        <w:t>24</w:t>
+      </w:r>
+      <w:r>
+        <w:rPr>
+          <w:i/>
+          <w:iCs/>
+          <w:lang w:val="de-CH"/>
+        </w:rPr>
+        <w:t xml:space="preserve">. April 2020: </w:t>
+      </w:r>
+      <w:proofErr w:type="spellStart"/>
+      <w:r>
+        <w:rPr>
+          <w:i/>
+          <w:iCs/>
+          <w:lang w:val="de-CH"/>
+        </w:rPr>
+        <w:t>Highscore</w:t>
+      </w:r>
+      <w:proofErr w:type="spellEnd"/>
+      <w:r>
+        <w:rPr>
+          <w:i/>
+          <w:iCs/>
+          <w:lang w:val="de-CH"/>
+        </w:rPr>
+        <w:t xml:space="preserve"> &amp; Anderes</w:t>
+      </w:r>
+    </w:p>
+    <w:p>
+      <w:pPr>
+        <w:rPr>
+          <w:lang w:val="de-CH"/>
+        </w:rPr>
+      </w:pPr>
+      <w:r>
+        <w:rPr>
+          <w:lang w:val="de-CH"/>
+        </w:rPr>
+        <w:t>Anwesende:</w:t>
+      </w:r>
+      <w:r>
+        <w:rPr>
+          <w:lang w:val="de-CH"/>
+        </w:rPr>
+        <w:t xml:space="preserve"> </w:t>
+      </w:r>
+      <w:r>
+        <w:rPr>
+          <w:lang w:val="de-CH"/>
+        </w:rPr>
+        <w:t>Dennis Grunenberg, Natasha Dudler</w:t>
+      </w:r>
+    </w:p>
+    <w:p>
+      <w:pPr>
+        <w:rPr>
+          <w:lang w:val="de-CH"/>
+        </w:rPr>
+      </w:pPr>
+    </w:p>
+    <w:p>
+      <w:pPr>
+        <w:rPr>
+          <w:lang w:val="de-CH"/>
+        </w:rPr>
+      </w:pPr>
+      <w:r>
+        <w:rPr>
+          <w:lang w:val="de-CH"/>
+        </w:rPr>
+        <w:t>Gemeinsam fügten wir der Überschwemmungsmethode des Spielbrettes eine zweite Welle hinzu, die je nach Anzahl Nachbarn, die überflutet wurden, einzelne Felder ebenfalls überfluten lässt, um die Wellen realistischer darzustellen.</w:t>
+      </w:r>
+    </w:p>
+    <w:p>
+      <w:pPr>
+        <w:rPr>
+          <w:lang w:val="de-CH"/>
+        </w:rPr>
+      </w:pPr>
+      <w:r>
+        <w:rPr>
+          <w:lang w:val="de-CH"/>
+        </w:rPr>
+        <w:t xml:space="preserve">Dennis: </w:t>
+      </w:r>
+      <w:r>
+        <w:rPr>
+          <w:lang w:val="de-CH"/>
+        </w:rPr>
+        <w:t xml:space="preserve">Eine </w:t>
+      </w:r>
+      <w:proofErr w:type="spellStart"/>
+      <w:r>
+        <w:rPr>
+          <w:lang w:val="de-CH"/>
+        </w:rPr>
+        <w:t>Highscoreliste</w:t>
+      </w:r>
+      <w:proofErr w:type="spellEnd"/>
+      <w:r>
+        <w:rPr>
+          <w:lang w:val="de-CH"/>
+        </w:rPr>
+        <w:t xml:space="preserve"> speichert und </w:t>
+      </w:r>
+      <w:proofErr w:type="spellStart"/>
+      <w:r>
+        <w:rPr>
+          <w:lang w:val="de-CH"/>
+        </w:rPr>
+        <w:t>updated</w:t>
+      </w:r>
+      <w:proofErr w:type="spellEnd"/>
+      <w:r>
+        <w:rPr>
+          <w:lang w:val="de-CH"/>
+        </w:rPr>
+        <w:t xml:space="preserve"> die höchsten Punktzahlen und kann während des Spielens aufgerufen werden.</w:t>
+      </w:r>
+    </w:p>
+    <w:p>
+      <w:pPr>
+        <w:rPr>
+          <w:lang w:val="de-CH"/>
+        </w:rPr>
+      </w:pPr>
+      <w:r>
+        <w:rPr>
+          <w:lang w:val="de-CH"/>
+        </w:rPr>
+        <w:t xml:space="preserve">Natasha: Alle Punktestände sind nun sichtbar, das Netzwerkprotokoll ist auf dem aktuellen Stand und die Klasse für Ecken braucht es nicht mehr. </w:t>
+      </w:r>
+    </w:p>
+    <w:p>
+      <w:pPr>
+        <w:rPr>
+          <w:lang w:val="de-CH"/>
+        </w:rPr>
+      </w:pPr>
+    </w:p>
+    <w:p>
+      <w:pPr>
+        <w:rPr>
+          <w:lang w:val="de-CH"/>
+        </w:rPr>
+      </w:pPr>
+    </w:p>
+    <w:p>
+      <w:pPr>
+        <w:rPr>
+          <w:i/>
+          <w:iCs/>
+          <w:lang w:val="de-CH"/>
+        </w:rPr>
+      </w:pPr>
+      <w:r>
+        <w:rPr>
+          <w:i/>
+          <w:iCs/>
+          <w:lang w:val="de-CH"/>
+        </w:rPr>
+        <w:t>25</w:t>
+      </w:r>
+      <w:r>
+        <w:rPr>
+          <w:i/>
+          <w:iCs/>
+          <w:lang w:val="de-CH"/>
+        </w:rPr>
+        <w:t xml:space="preserve">. April 2020: </w:t>
+      </w:r>
+      <w:r>
+        <w:rPr>
+          <w:i/>
+          <w:iCs/>
+          <w:lang w:val="de-CH"/>
+        </w:rPr>
+        <w:t>letzte Änderungen</w:t>
+      </w:r>
+    </w:p>
+    <w:p>
+      <w:pPr>
+        <w:rPr>
+          <w:lang w:val="de-CH"/>
+        </w:rPr>
+      </w:pPr>
+      <w:r>
+        <w:rPr>
+          <w:lang w:val="de-CH"/>
+        </w:rPr>
+        <w:t>Anwesende:</w:t>
+      </w:r>
+      <w:r>
+        <w:rPr>
+          <w:lang w:val="de-CH"/>
+        </w:rPr>
+        <w:t xml:space="preserve"> </w:t>
+      </w:r>
+      <w:r>
+        <w:rPr>
+          <w:lang w:val="de-CH"/>
+        </w:rPr>
+        <w:t xml:space="preserve">Natasha </w:t>
+      </w:r>
+      <w:r>
+        <w:rPr>
+          <w:lang w:val="de-CH"/>
+        </w:rPr>
+        <w:t>Dudler</w:t>
+      </w:r>
+    </w:p>
+    <w:p>
+      <w:pPr>
+        <w:rPr>
+          <w:lang w:val="de-CH"/>
+        </w:rPr>
+      </w:pPr>
+    </w:p>
+    <w:p>
+      <w:pPr>
+        <w:rPr>
+          <w:lang w:val="de-CH"/>
+        </w:rPr>
+      </w:pPr>
+      <w:r>
+        <w:rPr>
+          <w:lang w:val="de-CH"/>
+        </w:rPr>
+        <w:t xml:space="preserve">Das Tagebuch wird </w:t>
+      </w:r>
+      <w:proofErr w:type="spellStart"/>
+      <w:r>
+        <w:rPr>
+          <w:lang w:val="de-CH"/>
+        </w:rPr>
+        <w:t>abgedated</w:t>
+      </w:r>
+      <w:proofErr w:type="spellEnd"/>
+      <w:r>
+        <w:rPr>
+          <w:lang w:val="de-CH"/>
+        </w:rPr>
+        <w:t xml:space="preserve"> und eine zweite Welle der Überschwemmung findet häufiger statt.</w:t>
       </w:r>
     </w:p>
     <w:p>

</xml_diff>

<commit_message>
correcting spelling mistakes in the diary
</commit_message>
<xml_diff>
--- a/Dokumentationen/TagebuchTheFloorIsJava.docx
+++ b/Dokumentationen/TagebuchTheFloorIsJava.docx
@@ -3518,15 +3518,99 @@
           <w:iCs/>
           <w:lang w:val="de-CH"/>
         </w:rPr>
+        <w:t xml:space="preserve"> Board</w:t>
+      </w:r>
+    </w:p>
+    <w:p>
+      <w:pPr>
+        <w:rPr>
+          <w:lang w:val="de-CH"/>
+        </w:rPr>
+      </w:pPr>
+      <w:r>
+        <w:rPr>
+          <w:lang w:val="de-CH"/>
+        </w:rPr>
+        <w:t>Anwesende:</w:t>
+      </w:r>
+      <w:r>
+        <w:rPr>
+          <w:lang w:val="de-CH"/>
+        </w:rPr>
         <w:t xml:space="preserve"> </w:t>
       </w:r>
       <w:r>
         <w:rPr>
-          <w:i/>
-          <w:iCs/>
-          <w:lang w:val="de-CH"/>
-        </w:rPr>
-        <w:t>Board</w:t>
+          <w:lang w:val="de-CH"/>
+        </w:rPr>
+        <w:t>Natasha Dudler</w:t>
+      </w:r>
+    </w:p>
+    <w:p>
+      <w:pPr>
+        <w:rPr>
+          <w:lang w:val="de-CH"/>
+        </w:rPr>
+      </w:pPr>
+    </w:p>
+    <w:p>
+      <w:pPr>
+        <w:rPr>
+          <w:lang w:val="de-CH"/>
+        </w:rPr>
+      </w:pPr>
+      <w:r>
+        <w:rPr>
+          <w:lang w:val="de-CH"/>
+        </w:rPr>
+        <w:t>Trennung der Berechnung vom Auftauchen zufälligen Münzen im Konstruktor des Boards als einzelne Methode, um den Konstruktor auch auf Client Seite für die Nutzung eines späteren, dem Server identischen Boards.</w:t>
+      </w:r>
+    </w:p>
+    <w:p>
+      <w:pPr>
+        <w:rPr>
+          <w:lang w:val="de-CH"/>
+        </w:rPr>
+      </w:pPr>
+    </w:p>
+    <w:p>
+      <w:pPr>
+        <w:rPr>
+          <w:lang w:val="de-CH"/>
+        </w:rPr>
+      </w:pPr>
+    </w:p>
+    <w:p>
+      <w:pPr>
+        <w:rPr>
+          <w:i/>
+          <w:iCs/>
+          <w:lang w:val="de-CH"/>
+        </w:rPr>
+      </w:pPr>
+      <w:r>
+        <w:rPr>
+          <w:i/>
+          <w:iCs/>
+          <w:lang w:val="de-CH"/>
+        </w:rPr>
+        <w:t>10 &amp; 11</w:t>
+      </w:r>
+      <w:r>
+        <w:rPr>
+          <w:i/>
+          <w:iCs/>
+          <w:lang w:val="de-CH"/>
+        </w:rPr>
+        <w:t>. April 2020:</w:t>
+      </w:r>
+      <w:r>
+        <w:rPr>
+          <w:i/>
+          <w:iCs/>
+          <w:lang w:val="de-CH"/>
+        </w:rPr>
+        <w:t xml:space="preserve"> Graphisches</w:t>
       </w:r>
     </w:p>
     <w:p>
@@ -3551,74 +3635,100 @@
         <w:rPr>
           <w:lang w:val="de-CH"/>
         </w:rPr>
-        <w:t>Natasha Dudler</w:t>
-      </w:r>
-    </w:p>
-    <w:p>
-      <w:pPr>
-        <w:rPr>
-          <w:lang w:val="de-CH"/>
-        </w:rPr>
-      </w:pPr>
-    </w:p>
-    <w:p>
-      <w:pPr>
-        <w:rPr>
-          <w:lang w:val="de-CH"/>
-        </w:rPr>
-      </w:pPr>
-      <w:r>
-        <w:rPr>
-          <w:lang w:val="de-CH"/>
-        </w:rPr>
-        <w:t>Trennung der Berechnung vom Auftauchen zufälligen Münzen im Konstruktor des Boards als einzelne Methode, um den Konstruktor auch auf Client Seite für die Nutzung eines späteren, dem Server identischen Boards.</w:t>
-      </w:r>
-    </w:p>
-    <w:p>
-      <w:pPr>
-        <w:rPr>
-          <w:lang w:val="de-CH"/>
-        </w:rPr>
-      </w:pPr>
-    </w:p>
-    <w:p>
-      <w:pPr>
-        <w:rPr>
-          <w:lang w:val="de-CH"/>
-        </w:rPr>
-      </w:pPr>
-    </w:p>
-    <w:p>
-      <w:pPr>
-        <w:rPr>
-          <w:i/>
-          <w:iCs/>
-          <w:lang w:val="de-CH"/>
-        </w:rPr>
-      </w:pPr>
-      <w:r>
-        <w:rPr>
-          <w:i/>
-          <w:iCs/>
-          <w:lang w:val="de-CH"/>
-        </w:rPr>
-        <w:t>10 &amp; 11</w:t>
-      </w:r>
-      <w:r>
-        <w:rPr>
-          <w:i/>
-          <w:iCs/>
-          <w:lang w:val="de-CH"/>
-        </w:rPr>
-        <w:t>. April 2020:</w:t>
-      </w:r>
-      <w:r>
-        <w:rPr>
-          <w:i/>
-          <w:iCs/>
-          <w:lang w:val="de-CH"/>
-        </w:rPr>
-        <w:t xml:space="preserve"> Graphisches</w:t>
+        <w:t>Melanie Svab</w:t>
+      </w:r>
+    </w:p>
+    <w:p>
+      <w:pPr>
+        <w:rPr>
+          <w:lang w:val="de-CH"/>
+        </w:rPr>
+      </w:pPr>
+    </w:p>
+    <w:p>
+      <w:pPr>
+        <w:rPr>
+          <w:lang w:val="de-CH"/>
+        </w:rPr>
+      </w:pPr>
+      <w:r>
+        <w:rPr>
+          <w:lang w:val="de-CH"/>
+        </w:rPr>
+        <w:t>Hinzufügen der wichtigen Elemente für den Main Frame, bestehend aus Chat, einem Panel mit Knöpfen und dem Spiel selbst.</w:t>
+      </w:r>
+    </w:p>
+    <w:p>
+      <w:pPr>
+        <w:rPr>
+          <w:lang w:val="de-CH"/>
+        </w:rPr>
+      </w:pPr>
+    </w:p>
+    <w:p>
+      <w:pPr>
+        <w:rPr>
+          <w:lang w:val="de-CH"/>
+        </w:rPr>
+      </w:pPr>
+    </w:p>
+    <w:p>
+      <w:pPr>
+        <w:rPr>
+          <w:i/>
+          <w:iCs/>
+          <w:lang w:val="de-CH"/>
+        </w:rPr>
+      </w:pPr>
+      <w:r>
+        <w:rPr>
+          <w:i/>
+          <w:iCs/>
+          <w:lang w:val="de-CH"/>
+        </w:rPr>
+        <w:t>12</w:t>
+      </w:r>
+      <w:r>
+        <w:rPr>
+          <w:i/>
+          <w:iCs/>
+          <w:lang w:val="de-CH"/>
+        </w:rPr>
+        <w:t xml:space="preserve">. </w:t>
+      </w:r>
+      <w:r>
+        <w:rPr>
+          <w:i/>
+          <w:iCs/>
+          <w:lang w:val="de-CH"/>
+        </w:rPr>
+        <w:t>April 2020:</w:t>
+      </w:r>
+      <w:r>
+        <w:rPr>
+          <w:i/>
+          <w:iCs/>
+          <w:lang w:val="de-CH"/>
+        </w:rPr>
+        <w:t xml:space="preserve"> </w:t>
+      </w:r>
+      <w:proofErr w:type="spellStart"/>
+      <w:r>
+        <w:rPr>
+          <w:i/>
+          <w:iCs/>
+          <w:lang w:val="de-CH"/>
+        </w:rPr>
+        <w:t>Boardmethoden</w:t>
+      </w:r>
+      <w:proofErr w:type="spellEnd"/>
+      <w:r>
+        <w:rPr>
+          <w:i/>
+          <w:iCs/>
+          <w:lang w:val="de-CH"/>
+        </w:rPr>
+        <w:t xml:space="preserve"> und Demo</w:t>
       </w:r>
     </w:p>
     <w:p>
@@ -3643,131 +3753,7 @@
         <w:rPr>
           <w:lang w:val="de-CH"/>
         </w:rPr>
-        <w:t>Melanie Svab</w:t>
-      </w:r>
-    </w:p>
-    <w:p>
-      <w:pPr>
-        <w:rPr>
-          <w:lang w:val="de-CH"/>
-        </w:rPr>
-      </w:pPr>
-    </w:p>
-    <w:p>
-      <w:pPr>
-        <w:rPr>
-          <w:lang w:val="de-CH"/>
-        </w:rPr>
-      </w:pPr>
-      <w:r>
-        <w:rPr>
-          <w:lang w:val="de-CH"/>
-        </w:rPr>
-        <w:t>Hinzufügen der wichtigen Elemente für den Main Frame, bestehend aus Chat, einem Panel mit Knöpfen und dem Spiel selbst.</w:t>
-      </w:r>
-    </w:p>
-    <w:p>
-      <w:pPr>
-        <w:rPr>
-          <w:lang w:val="de-CH"/>
-        </w:rPr>
-      </w:pPr>
-    </w:p>
-    <w:p>
-      <w:pPr>
-        <w:rPr>
-          <w:lang w:val="de-CH"/>
-        </w:rPr>
-      </w:pPr>
-    </w:p>
-    <w:p>
-      <w:pPr>
-        <w:rPr>
-          <w:i/>
-          <w:iCs/>
-          <w:lang w:val="de-CH"/>
-        </w:rPr>
-      </w:pPr>
-      <w:r>
-        <w:rPr>
-          <w:i/>
-          <w:iCs/>
-          <w:lang w:val="de-CH"/>
-        </w:rPr>
-        <w:t>12</w:t>
-      </w:r>
-      <w:r>
-        <w:rPr>
-          <w:i/>
-          <w:iCs/>
-          <w:lang w:val="de-CH"/>
-        </w:rPr>
-        <w:t xml:space="preserve">. </w:t>
-      </w:r>
-      <w:r>
-        <w:rPr>
-          <w:i/>
-          <w:iCs/>
-          <w:lang w:val="de-CH"/>
-        </w:rPr>
-        <w:t>April 2020:</w:t>
-      </w:r>
-      <w:r>
-        <w:rPr>
-          <w:i/>
-          <w:iCs/>
-          <w:lang w:val="de-CH"/>
-        </w:rPr>
-        <w:t xml:space="preserve"> </w:t>
-      </w:r>
-      <w:proofErr w:type="spellStart"/>
-      <w:r>
-        <w:rPr>
-          <w:i/>
-          <w:iCs/>
-          <w:lang w:val="de-CH"/>
-        </w:rPr>
-        <w:t>Boardmethoden</w:t>
-      </w:r>
-      <w:proofErr w:type="spellEnd"/>
-      <w:r>
-        <w:rPr>
-          <w:i/>
-          <w:iCs/>
-          <w:lang w:val="de-CH"/>
-        </w:rPr>
-        <w:t xml:space="preserve"> und Demo</w:t>
-      </w:r>
-    </w:p>
-    <w:p>
-      <w:pPr>
-        <w:rPr>
-          <w:lang w:val="de-CH"/>
-        </w:rPr>
-      </w:pPr>
-      <w:r>
-        <w:rPr>
-          <w:lang w:val="de-CH"/>
-        </w:rPr>
-        <w:t>Anwesende:</w:t>
-      </w:r>
-      <w:r>
-        <w:rPr>
-          <w:lang w:val="de-CH"/>
-        </w:rPr>
-        <w:t xml:space="preserve"> </w:t>
-      </w:r>
-      <w:r>
-        <w:rPr>
-          <w:lang w:val="de-CH"/>
-        </w:rPr>
-        <w:t xml:space="preserve">Dennis Grunenberg, </w:t>
-      </w:r>
-      <w:r>
-        <w:rPr>
-          <w:lang w:val="de-CH"/>
-        </w:rPr>
-        <w:t>Natasha Dudler</w:t>
+        <w:t>Dennis Grunenberg, Natasha Dudler</w:t>
       </w:r>
     </w:p>
     <w:p>
@@ -3869,86 +3855,30 @@
           <w:iCs/>
           <w:lang w:val="de-CH"/>
         </w:rPr>
-        <w:t>13. April 2020: N</w:t>
-      </w:r>
-      <w:r>
-        <w:rPr>
-          <w:i/>
-          <w:iCs/>
-          <w:lang w:val="de-CH"/>
-        </w:rPr>
-        <w:t>achspielen des Spielbrettes auf Clients Seiten</w:t>
-      </w:r>
-    </w:p>
-    <w:p>
-      <w:pPr>
-        <w:rPr>
-          <w:i/>
-          <w:iCs/>
-          <w:lang w:val="de-CH"/>
-        </w:rPr>
-      </w:pPr>
-    </w:p>
-    <w:p>
-      <w:pPr>
-        <w:rPr>
-          <w:lang w:val="de-CH"/>
-        </w:rPr>
-      </w:pPr>
-      <w:r>
-        <w:rPr>
-          <w:lang w:val="de-CH"/>
-        </w:rPr>
-        <w:t>Nachrichten des Boards werden</w:t>
-      </w:r>
-      <w:r>
-        <w:rPr>
-          <w:lang w:val="de-CH"/>
-        </w:rPr>
-        <w:t xml:space="preserve"> an den Client gesendet und interpretiert. </w:t>
-      </w:r>
-      <w:r>
-        <w:rPr>
-          <w:lang w:val="de-CH"/>
-        </w:rPr>
-        <w:t>Jetzt</w:t>
-      </w:r>
-      <w:r>
-        <w:rPr>
-          <w:lang w:val="de-CH"/>
-        </w:rPr>
-        <w:t xml:space="preserve"> werden</w:t>
-      </w:r>
-      <w:r>
-        <w:rPr>
-          <w:lang w:val="de-CH"/>
-        </w:rPr>
-        <w:t xml:space="preserve"> dort</w:t>
-      </w:r>
-      <w:r>
-        <w:rPr>
-          <w:lang w:val="de-CH"/>
-        </w:rPr>
-        <w:t xml:space="preserve"> die Spielzüge des Servers nachgespielt, um eine perfekte Kopie des Spiels beim Client graphisch darstellen zu können.</w:t>
-      </w:r>
-    </w:p>
-    <w:p>
-      <w:pPr>
-        <w:rPr>
-          <w:i/>
-          <w:iCs/>
-          <w:lang w:val="de-CH"/>
-        </w:rPr>
-      </w:pPr>
-    </w:p>
-    <w:p>
-      <w:pPr>
-        <w:rPr>
-          <w:i/>
-          <w:iCs/>
-          <w:lang w:val="de-CH"/>
-        </w:rPr>
-      </w:pPr>
+        <w:t>13. April 2020: Nachspielen des Spielbrettes auf Clients Seiten</w:t>
+      </w:r>
+    </w:p>
+    <w:p>
+      <w:pPr>
+        <w:rPr>
+          <w:i/>
+          <w:iCs/>
+          <w:lang w:val="de-CH"/>
+        </w:rPr>
+      </w:pPr>
+    </w:p>
+    <w:p>
+      <w:pPr>
+        <w:rPr>
+          <w:lang w:val="de-CH"/>
+        </w:rPr>
+      </w:pPr>
+      <w:r>
+        <w:rPr>
+          <w:lang w:val="de-CH"/>
+        </w:rPr>
+        <w:t>Nachrichten des Boards werden an den Client gesendet und interpretiert. Jetzt werden dort die Spielzüge des Servers nachgespielt, um eine perfekte Kopie des Spiels beim Client graphisch darstellen zu können.</w:t>
+      </w:r>
     </w:p>
     <w:p>
       <w:pPr>
@@ -4178,86 +4108,219 @@
         <w:rPr>
           <w:lang w:val="de-CH"/>
         </w:rPr>
-        <w:t>Das Panel der Knöpfe ist nun so implementiert, dass auf einen Knopfdruck reagiert wird. Ausserdem erhielten manche Panels ein neues, eigenes Design und der Chat enthält alle Servernachrichten.</w:t>
-      </w:r>
-      <w:r>
-        <w:rPr>
+        <w:t xml:space="preserve">Das Panel der Knöpfe ist nun so implementiert, dass auf einen Knopfdruck reagiert wird. Ausserdem erhielten manche Panels ein neues, eigenes Design und der Chat enthält alle Servernachrichten. </w:t>
+      </w:r>
+    </w:p>
+    <w:p>
+      <w:pPr>
+        <w:rPr>
+          <w:lang w:val="de-CH"/>
+        </w:rPr>
+      </w:pPr>
+    </w:p>
+    <w:p>
+      <w:pPr>
+        <w:rPr>
+          <w:lang w:val="de-CH"/>
+        </w:rPr>
+      </w:pPr>
+    </w:p>
+    <w:p>
+      <w:pPr>
+        <w:rPr>
+          <w:i/>
+          <w:iCs/>
+          <w:lang w:val="de-CH"/>
+        </w:rPr>
+      </w:pPr>
+      <w:r>
+        <w:rPr>
+          <w:i/>
+          <w:iCs/>
+          <w:lang w:val="de-CH"/>
+        </w:rPr>
+        <w:t>17</w:t>
+      </w:r>
+      <w:r>
+        <w:rPr>
+          <w:i/>
+          <w:iCs/>
+          <w:lang w:val="de-CH"/>
+        </w:rPr>
+        <w:t>. April 2020:</w:t>
+      </w:r>
+      <w:r>
+        <w:rPr>
+          <w:i/>
+          <w:iCs/>
           <w:lang w:val="de-CH"/>
         </w:rPr>
         <w:t xml:space="preserve"> </w:t>
       </w:r>
-    </w:p>
-    <w:p>
-      <w:pPr>
-        <w:rPr>
-          <w:lang w:val="de-CH"/>
-        </w:rPr>
-      </w:pPr>
-    </w:p>
-    <w:p>
-      <w:pPr>
-        <w:rPr>
-          <w:lang w:val="de-CH"/>
-        </w:rPr>
-      </w:pPr>
-    </w:p>
-    <w:p>
-      <w:pPr>
-        <w:rPr>
-          <w:i/>
-          <w:iCs/>
-          <w:lang w:val="de-CH"/>
-        </w:rPr>
-      </w:pPr>
-      <w:r>
-        <w:rPr>
-          <w:i/>
-          <w:iCs/>
-          <w:lang w:val="de-CH"/>
-        </w:rPr>
-        <w:t>1</w:t>
-      </w:r>
-      <w:r>
-        <w:rPr>
-          <w:i/>
-          <w:iCs/>
-          <w:lang w:val="de-CH"/>
-        </w:rPr>
-        <w:t>7</w:t>
-      </w:r>
-      <w:r>
-        <w:rPr>
-          <w:i/>
-          <w:iCs/>
-          <w:lang w:val="de-CH"/>
-        </w:rPr>
-        <w:t>. April 2020:</w:t>
-      </w:r>
-      <w:r>
-        <w:rPr>
-          <w:i/>
-          <w:iCs/>
+      <w:proofErr w:type="spellStart"/>
+      <w:r>
+        <w:rPr>
+          <w:i/>
+          <w:iCs/>
+          <w:lang w:val="de-CH"/>
+        </w:rPr>
+        <w:t>Merging</w:t>
+      </w:r>
+      <w:proofErr w:type="spellEnd"/>
+      <w:r>
+        <w:rPr>
+          <w:i/>
+          <w:iCs/>
+          <w:lang w:val="de-CH"/>
+        </w:rPr>
+        <w:t xml:space="preserve"> &amp; Graphisches</w:t>
+      </w:r>
+    </w:p>
+    <w:p>
+      <w:pPr>
+        <w:rPr>
+          <w:lang w:val="de-CH"/>
+        </w:rPr>
+      </w:pPr>
+      <w:r>
+        <w:rPr>
+          <w:lang w:val="de-CH"/>
+        </w:rPr>
+        <w:t>Anwesende:</w:t>
+      </w:r>
+      <w:r>
+        <w:rPr>
           <w:lang w:val="de-CH"/>
         </w:rPr>
         <w:t xml:space="preserve"> </w:t>
       </w:r>
+      <w:r>
+        <w:rPr>
+          <w:lang w:val="de-CH"/>
+        </w:rPr>
+        <w:t>Melanie Svab, Natasha Dudler</w:t>
+      </w:r>
+    </w:p>
+    <w:p>
+      <w:pPr>
+        <w:rPr>
+          <w:lang w:val="de-CH"/>
+        </w:rPr>
+      </w:pPr>
+    </w:p>
+    <w:p>
+      <w:pPr>
+        <w:rPr>
+          <w:lang w:val="de-CH"/>
+        </w:rPr>
+      </w:pPr>
+      <w:r>
+        <w:rPr>
+          <w:lang w:val="de-CH"/>
+        </w:rPr>
+        <w:t>Melanie: Punktestand eines Spielers und die aktuelle Runde sind ebenfalls im Gamepanel zu sehen.</w:t>
+      </w:r>
+    </w:p>
+    <w:p>
+      <w:pPr>
+        <w:rPr>
+          <w:lang w:val="de-CH"/>
+        </w:rPr>
+      </w:pPr>
+      <w:r>
+        <w:rPr>
+          <w:lang w:val="de-CH"/>
+        </w:rPr>
+        <w:t xml:space="preserve">Natasha: Der </w:t>
+      </w:r>
       <w:proofErr w:type="spellStart"/>
       <w:r>
         <w:rPr>
-          <w:i/>
-          <w:iCs/>
-          <w:lang w:val="de-CH"/>
-        </w:rPr>
-        <w:t>Merging</w:t>
+          <w:lang w:val="de-CH"/>
+        </w:rPr>
+        <w:t>Branch</w:t>
       </w:r>
       <w:proofErr w:type="spellEnd"/>
       <w:r>
         <w:rPr>
-          <w:i/>
-          <w:iCs/>
-          <w:lang w:val="de-CH"/>
-        </w:rPr>
-        <w:t xml:space="preserve"> &amp; Graphisches</w:t>
+          <w:lang w:val="de-CH"/>
+        </w:rPr>
+        <w:t xml:space="preserve">, an dem wir die letzten Tage gearbeitet hatten, um für die Präsentation keine Fehler zu machen, wurde nun mit dem </w:t>
+      </w:r>
+      <w:proofErr w:type="spellStart"/>
+      <w:r>
+        <w:rPr>
+          <w:lang w:val="de-CH"/>
+        </w:rPr>
+        <w:t>Hauptbranch</w:t>
+      </w:r>
+      <w:proofErr w:type="spellEnd"/>
+      <w:r>
+        <w:rPr>
+          <w:lang w:val="de-CH"/>
+        </w:rPr>
+        <w:t xml:space="preserve"> kombiniert. Die </w:t>
+      </w:r>
+      <w:proofErr w:type="spellStart"/>
+      <w:r>
+        <w:rPr>
+          <w:lang w:val="de-CH"/>
+        </w:rPr>
+        <w:t>Boardklasse</w:t>
+      </w:r>
+      <w:proofErr w:type="spellEnd"/>
+      <w:r>
+        <w:rPr>
+          <w:lang w:val="de-CH"/>
+        </w:rPr>
+        <w:t xml:space="preserve"> kreiert nun ein Spielbrett der gewünschten Grösse + 2, da die Felder ganz am Rand nicht betreten werden können.</w:t>
+      </w:r>
+    </w:p>
+    <w:p>
+      <w:pPr>
+        <w:rPr>
+          <w:lang w:val="de-CH"/>
+        </w:rPr>
+      </w:pPr>
+    </w:p>
+    <w:p>
+      <w:pPr>
+        <w:rPr>
+          <w:lang w:val="de-CH"/>
+        </w:rPr>
+      </w:pPr>
+    </w:p>
+    <w:p>
+      <w:pPr>
+        <w:rPr>
+          <w:i/>
+          <w:iCs/>
+          <w:lang w:val="de-CH"/>
+        </w:rPr>
+      </w:pPr>
+      <w:r>
+        <w:rPr>
+          <w:i/>
+          <w:iCs/>
+          <w:lang w:val="de-CH"/>
+        </w:rPr>
+        <w:t>18</w:t>
+      </w:r>
+      <w:r>
+        <w:rPr>
+          <w:i/>
+          <w:iCs/>
+          <w:lang w:val="de-CH"/>
+        </w:rPr>
+        <w:t xml:space="preserve">. April 2020: </w:t>
+      </w:r>
+      <w:r>
+        <w:rPr>
+          <w:i/>
+          <w:iCs/>
+          <w:lang w:val="de-CH"/>
+        </w:rPr>
+        <w:t>Graphisches</w:t>
       </w:r>
     </w:p>
     <w:p>
@@ -4282,6 +4345,353 @@
         <w:rPr>
           <w:lang w:val="de-CH"/>
         </w:rPr>
+        <w:t>Natasha Dudler</w:t>
+      </w:r>
+    </w:p>
+    <w:p>
+      <w:pPr>
+        <w:rPr>
+          <w:lang w:val="de-CH"/>
+        </w:rPr>
+      </w:pPr>
+    </w:p>
+    <w:p>
+      <w:pPr>
+        <w:rPr>
+          <w:lang w:val="de-CH"/>
+        </w:rPr>
+      </w:pPr>
+      <w:r>
+        <w:rPr>
+          <w:lang w:val="de-CH"/>
+        </w:rPr>
+        <w:t>Schildkröten kriegen je nach Schildkrötennummer eine andere Farbe. Zusätzlich können sie über die Pfeile des Keyboards gesteuert werden.</w:t>
+      </w:r>
+    </w:p>
+    <w:p>
+      <w:pPr>
+        <w:rPr>
+          <w:lang w:val="de-CH"/>
+        </w:rPr>
+      </w:pPr>
+    </w:p>
+    <w:p>
+      <w:pPr>
+        <w:rPr>
+          <w:lang w:val="de-CH"/>
+        </w:rPr>
+      </w:pPr>
+    </w:p>
+    <w:p>
+      <w:pPr>
+        <w:rPr>
+          <w:i/>
+          <w:iCs/>
+          <w:lang w:val="de-CH"/>
+        </w:rPr>
+      </w:pPr>
+      <w:r>
+        <w:rPr>
+          <w:i/>
+          <w:iCs/>
+          <w:lang w:val="de-CH"/>
+        </w:rPr>
+        <w:t>19</w:t>
+      </w:r>
+      <w:r>
+        <w:rPr>
+          <w:i/>
+          <w:iCs/>
+          <w:lang w:val="de-CH"/>
+        </w:rPr>
+        <w:t xml:space="preserve">. April 2020: </w:t>
+      </w:r>
+      <w:r>
+        <w:rPr>
+          <w:i/>
+          <w:iCs/>
+          <w:lang w:val="de-CH"/>
+        </w:rPr>
+        <w:t>Graphisches</w:t>
+      </w:r>
+    </w:p>
+    <w:p>
+      <w:pPr>
+        <w:rPr>
+          <w:lang w:val="de-CH"/>
+        </w:rPr>
+      </w:pPr>
+      <w:r>
+        <w:rPr>
+          <w:lang w:val="de-CH"/>
+        </w:rPr>
+        <w:t>Anwesende:</w:t>
+      </w:r>
+      <w:r>
+        <w:rPr>
+          <w:lang w:val="de-CH"/>
+        </w:rPr>
+        <w:t xml:space="preserve"> </w:t>
+      </w:r>
+      <w:r>
+        <w:rPr>
+          <w:lang w:val="de-CH"/>
+        </w:rPr>
+        <w:t>Melanie Svab, Rohail Gondal</w:t>
+      </w:r>
+    </w:p>
+    <w:p>
+      <w:pPr>
+        <w:rPr>
+          <w:lang w:val="de-CH"/>
+        </w:rPr>
+      </w:pPr>
+    </w:p>
+    <w:p>
+      <w:pPr>
+        <w:rPr>
+          <w:lang w:val="de-CH"/>
+        </w:rPr>
+      </w:pPr>
+      <w:r>
+        <w:rPr>
+          <w:lang w:val="de-CH"/>
+        </w:rPr>
+        <w:t>Melanie &amp; Rohail: Die GUI Fenster können nun geschlossen werden, ohne, dass eine Fehlermeldung erscheint.</w:t>
+      </w:r>
+    </w:p>
+    <w:p>
+      <w:pPr>
+        <w:rPr>
+          <w:lang w:val="de-CH"/>
+        </w:rPr>
+      </w:pPr>
+      <w:r>
+        <w:rPr>
+          <w:lang w:val="de-CH"/>
+        </w:rPr>
+        <w:t xml:space="preserve">Melanie: Das </w:t>
+      </w:r>
+      <w:proofErr w:type="spellStart"/>
+      <w:r>
+        <w:rPr>
+          <w:lang w:val="de-CH"/>
+        </w:rPr>
+        <w:t>Join</w:t>
+      </w:r>
+      <w:proofErr w:type="spellEnd"/>
+      <w:r>
+        <w:rPr>
+          <w:lang w:val="de-CH"/>
+        </w:rPr>
+        <w:t>- und Start-Panel, das auftaucht, sobald man die jeweiligen Knöpfe drückt, enthalten nun Spinner, mit denen die gewünschten Zahlen angegeben werden können.</w:t>
+      </w:r>
+    </w:p>
+    <w:p>
+      <w:pPr>
+        <w:rPr>
+          <w:lang w:val="de-CH"/>
+        </w:rPr>
+      </w:pPr>
+    </w:p>
+    <w:p>
+      <w:pPr>
+        <w:rPr>
+          <w:lang w:val="de-CH"/>
+        </w:rPr>
+      </w:pPr>
+    </w:p>
+    <w:p>
+      <w:pPr>
+        <w:rPr>
+          <w:i/>
+          <w:iCs/>
+          <w:lang w:val="de-CH"/>
+        </w:rPr>
+      </w:pPr>
+      <w:r>
+        <w:rPr>
+          <w:i/>
+          <w:iCs/>
+          <w:lang w:val="de-CH"/>
+        </w:rPr>
+        <w:t>20</w:t>
+      </w:r>
+      <w:r>
+        <w:rPr>
+          <w:i/>
+          <w:iCs/>
+          <w:lang w:val="de-CH"/>
+        </w:rPr>
+        <w:t>. April 2020: Verschiedenes</w:t>
+      </w:r>
+    </w:p>
+    <w:p>
+      <w:pPr>
+        <w:rPr>
+          <w:lang w:val="de-CH"/>
+        </w:rPr>
+      </w:pPr>
+      <w:r>
+        <w:rPr>
+          <w:lang w:val="de-CH"/>
+        </w:rPr>
+        <w:t>Anwesende:</w:t>
+      </w:r>
+      <w:r>
+        <w:rPr>
+          <w:lang w:val="de-CH"/>
+        </w:rPr>
+        <w:t xml:space="preserve"> </w:t>
+      </w:r>
+      <w:r>
+        <w:rPr>
+          <w:lang w:val="de-CH"/>
+        </w:rPr>
+        <w:t>Rohail Gondal, Dennis Grunenberg, Natasha Dudler</w:t>
+      </w:r>
+    </w:p>
+    <w:p>
+      <w:pPr>
+        <w:rPr>
+          <w:lang w:val="de-CH"/>
+        </w:rPr>
+      </w:pPr>
+    </w:p>
+    <w:p>
+      <w:pPr>
+        <w:rPr>
+          <w:lang w:val="de-CH"/>
+        </w:rPr>
+      </w:pPr>
+      <w:r>
+        <w:rPr>
+          <w:lang w:val="de-CH"/>
+        </w:rPr>
+        <w:t>Gemeinsam diskutierten wir</w:t>
+      </w:r>
+      <w:r>
+        <w:rPr>
+          <w:lang w:val="de-CH"/>
+        </w:rPr>
+        <w:t xml:space="preserve"> </w:t>
+      </w:r>
+      <w:r>
+        <w:rPr>
+          <w:lang w:val="de-CH"/>
+        </w:rPr>
+        <w:t>neue, graphischen Klassen.</w:t>
+      </w:r>
+    </w:p>
+    <w:p>
+      <w:pPr>
+        <w:rPr>
+          <w:lang w:val="de-CH"/>
+        </w:rPr>
+      </w:pPr>
+      <w:r>
+        <w:rPr>
+          <w:lang w:val="de-CH"/>
+        </w:rPr>
+        <w:t xml:space="preserve">Dennis, Natasha: Veränderung der </w:t>
+      </w:r>
+      <w:proofErr w:type="spellStart"/>
+      <w:r>
+        <w:rPr>
+          <w:lang w:val="de-CH"/>
+        </w:rPr>
+        <w:t>Coin</w:t>
+      </w:r>
+      <w:proofErr w:type="spellEnd"/>
+      <w:r>
+        <w:rPr>
+          <w:lang w:val="de-CH"/>
+        </w:rPr>
+        <w:t>-Methode, um Äpfel häufiger auf dem Spielfeld darzustellen.</w:t>
+      </w:r>
+    </w:p>
+    <w:p>
+      <w:pPr>
+        <w:rPr>
+          <w:lang w:val="de-CH"/>
+        </w:rPr>
+      </w:pPr>
+      <w:r>
+        <w:rPr>
+          <w:lang w:val="de-CH"/>
+        </w:rPr>
+        <w:t>Natasha: Das Spielfeld ist nicht mehr von der Spielfeldgrösse abhängig, da man über einen Mausklick am (neu hinzugefügten) Rand des Spieles andere Bereiche des Brettes sehen kann. An diesen Rändern werden nun auch die Nachrichten für das laufende Spiel angezeigt.</w:t>
+      </w:r>
+    </w:p>
+    <w:p>
+      <w:pPr>
+        <w:rPr>
+          <w:lang w:val="de-CH"/>
+        </w:rPr>
+      </w:pPr>
+    </w:p>
+    <w:p>
+      <w:pPr>
+        <w:rPr>
+          <w:lang w:val="de-CH"/>
+        </w:rPr>
+      </w:pPr>
+    </w:p>
+    <w:p>
+      <w:pPr>
+        <w:rPr>
+          <w:i/>
+          <w:iCs/>
+          <w:lang w:val="de-CH"/>
+        </w:rPr>
+      </w:pPr>
+      <w:r>
+        <w:rPr>
+          <w:i/>
+          <w:iCs/>
+          <w:lang w:val="de-CH"/>
+        </w:rPr>
+        <w:t>21</w:t>
+      </w:r>
+      <w:r>
+        <w:rPr>
+          <w:i/>
+          <w:iCs/>
+          <w:lang w:val="de-CH"/>
+        </w:rPr>
+        <w:t xml:space="preserve">. April 2020: </w:t>
+      </w:r>
+      <w:r>
+        <w:rPr>
+          <w:i/>
+          <w:iCs/>
+          <w:lang w:val="de-CH"/>
+        </w:rPr>
+        <w:t>Graphisches</w:t>
+      </w:r>
+    </w:p>
+    <w:p>
+      <w:pPr>
+        <w:rPr>
+          <w:lang w:val="de-CH"/>
+        </w:rPr>
+      </w:pPr>
+      <w:r>
+        <w:rPr>
+          <w:lang w:val="de-CH"/>
+        </w:rPr>
+        <w:t>Anwesende:</w:t>
+      </w:r>
+      <w:r>
+        <w:rPr>
+          <w:lang w:val="de-CH"/>
+        </w:rPr>
+        <w:t xml:space="preserve"> </w:t>
+      </w:r>
+      <w:r>
+        <w:rPr>
+          <w:lang w:val="de-CH"/>
+        </w:rPr>
         <w:t>Melanie Svab, Natasha Dudler</w:t>
       </w:r>
     </w:p>
@@ -4302,99 +4712,473 @@
         <w:rPr>
           <w:lang w:val="de-CH"/>
         </w:rPr>
-        <w:t xml:space="preserve">Melanie: </w:t>
-      </w:r>
-      <w:r>
-        <w:rPr>
-          <w:lang w:val="de-CH"/>
-        </w:rPr>
-        <w:t>Punktestand eines Spielers und die aktuelle Runde sind ebenfalls im Gamepanel zu sehen.</w:t>
-      </w:r>
-    </w:p>
-    <w:p>
-      <w:pPr>
-        <w:rPr>
-          <w:lang w:val="de-CH"/>
-        </w:rPr>
-      </w:pPr>
-      <w:r>
-        <w:rPr>
-          <w:lang w:val="de-CH"/>
-        </w:rPr>
-        <w:t xml:space="preserve">Natasha: Der </w:t>
+        <w:t>Zusammen fügten wir ein Namepanel ein, mit dem der Name des Spielers oder der Spielerin geändert werden kann. Dabei werden nicht erlaubte Zeichen überprüft.</w:t>
+      </w:r>
+    </w:p>
+    <w:p>
+      <w:pPr>
+        <w:rPr>
+          <w:lang w:val="de-CH"/>
+        </w:rPr>
+      </w:pPr>
+      <w:r>
+        <w:rPr>
+          <w:lang w:val="de-CH"/>
+        </w:rPr>
+        <w:t>Melanie: Doppelter Code ist gelöscht worden</w:t>
+      </w:r>
+      <w:r>
+        <w:rPr>
+          <w:lang w:val="de-CH"/>
+        </w:rPr>
+        <w:t>. Falls ein ungültiger Spielzug gemacht werden möchte, kommt eine Fehlermeldung, die im unteren Rand zu sehen ist.</w:t>
+      </w:r>
+    </w:p>
+    <w:p>
+      <w:pPr>
+        <w:rPr>
+          <w:lang w:val="de-CH"/>
+        </w:rPr>
+      </w:pPr>
+      <w:r>
+        <w:rPr>
+          <w:lang w:val="de-CH"/>
+        </w:rPr>
+        <w:t>Natasha: Ecken des Spielrands beinhalten jeweils einen Spieler mit dessen Punktestand.</w:t>
+      </w:r>
+    </w:p>
+    <w:p>
+      <w:pPr>
+        <w:rPr>
+          <w:lang w:val="de-CH"/>
+        </w:rPr>
+      </w:pPr>
+    </w:p>
+    <w:p>
+      <w:pPr>
+        <w:rPr>
+          <w:lang w:val="de-CH"/>
+        </w:rPr>
+      </w:pPr>
+      <w:r>
+        <w:rPr>
+          <w:lang w:val="de-CH"/>
+        </w:rPr>
+        <w:t xml:space="preserve"> </w:t>
+      </w:r>
+    </w:p>
+    <w:p>
+      <w:pPr>
+        <w:rPr>
+          <w:i/>
+          <w:iCs/>
+          <w:lang w:val="de-CH"/>
+        </w:rPr>
+      </w:pPr>
+      <w:r>
+        <w:rPr>
+          <w:i/>
+          <w:iCs/>
+          <w:lang w:val="de-CH"/>
+        </w:rPr>
+        <w:t>22</w:t>
+      </w:r>
+      <w:r>
+        <w:rPr>
+          <w:i/>
+          <w:iCs/>
+          <w:lang w:val="de-CH"/>
+        </w:rPr>
+        <w:t xml:space="preserve">. April 2020: </w:t>
+      </w:r>
+      <w:r>
+        <w:rPr>
+          <w:i/>
+          <w:iCs/>
+          <w:lang w:val="de-CH"/>
+        </w:rPr>
+        <w:t>Graphisches</w:t>
+      </w:r>
+    </w:p>
+    <w:p>
+      <w:pPr>
+        <w:rPr>
+          <w:lang w:val="de-CH"/>
+        </w:rPr>
+      </w:pPr>
+      <w:r>
+        <w:rPr>
+          <w:lang w:val="de-CH"/>
+        </w:rPr>
+        <w:t>Anwesende:</w:t>
+      </w:r>
+      <w:r>
+        <w:rPr>
+          <w:lang w:val="de-CH"/>
+        </w:rPr>
+        <w:t xml:space="preserve"> </w:t>
+      </w:r>
+      <w:r>
+        <w:rPr>
+          <w:lang w:val="de-CH"/>
+        </w:rPr>
+        <w:t>alle</w:t>
+      </w:r>
+    </w:p>
+    <w:p>
+      <w:pPr>
+        <w:rPr>
+          <w:lang w:val="de-CH"/>
+        </w:rPr>
+      </w:pPr>
+    </w:p>
+    <w:p>
+      <w:pPr>
+        <w:rPr>
+          <w:lang w:val="de-CH"/>
+        </w:rPr>
+      </w:pPr>
+      <w:r>
+        <w:rPr>
+          <w:lang w:val="de-CH"/>
+        </w:rPr>
+        <w:t xml:space="preserve">Dennis, Rohail, Natasha: weitere Kommentare und Diskussionen über neue GUI-Klassen. Nachrichten werden nun nicht mehr im Chatfenster gezeigt, da sie ein eigenes «Messages»-Fenster erhalten. Darin sind Fehlermeldungen rot gekennzeichnet. </w:t>
+      </w:r>
+    </w:p>
+    <w:p>
+      <w:pPr>
+        <w:rPr>
+          <w:lang w:val="de-CH"/>
+        </w:rPr>
+      </w:pPr>
+      <w:r>
+        <w:rPr>
+          <w:lang w:val="de-CH"/>
+        </w:rPr>
+        <w:t>Melanie: Das Spiel und Panels, die über Knöpfe auftauchen werden nicht mehr übereinander, sondern hintereinander dargestellt.</w:t>
+      </w:r>
+    </w:p>
+    <w:p>
+      <w:pPr>
+        <w:rPr>
+          <w:lang w:val="de-CH"/>
+        </w:rPr>
+      </w:pPr>
+      <w:r>
+        <w:rPr>
+          <w:lang w:val="de-CH"/>
+        </w:rPr>
+        <w:t xml:space="preserve">Rohail: Das Spiel wird solange fortgeführt, bis ein eindeutiger Gewinner hervorgeht. </w:t>
+      </w:r>
+    </w:p>
+    <w:p>
+      <w:pPr>
+        <w:rPr>
+          <w:lang w:val="de-CH"/>
+        </w:rPr>
+      </w:pPr>
+    </w:p>
+    <w:p>
+      <w:pPr>
+        <w:rPr>
+          <w:lang w:val="de-CH"/>
+        </w:rPr>
+      </w:pPr>
+    </w:p>
+    <w:p>
+      <w:pPr>
+        <w:rPr>
+          <w:i/>
+          <w:iCs/>
+          <w:lang w:val="de-CH"/>
+        </w:rPr>
+      </w:pPr>
+      <w:r>
+        <w:rPr>
+          <w:i/>
+          <w:iCs/>
+          <w:lang w:val="de-CH"/>
+        </w:rPr>
+        <w:t>23</w:t>
+      </w:r>
+      <w:r>
+        <w:rPr>
+          <w:i/>
+          <w:iCs/>
+          <w:lang w:val="de-CH"/>
+        </w:rPr>
+        <w:t xml:space="preserve">. April 2020: </w:t>
+      </w:r>
+      <w:r>
+        <w:rPr>
+          <w:i/>
+          <w:iCs/>
+          <w:lang w:val="de-CH"/>
+        </w:rPr>
+        <w:t>Graphisches</w:t>
+      </w:r>
+    </w:p>
+    <w:p>
+      <w:pPr>
+        <w:rPr>
+          <w:lang w:val="de-CH"/>
+        </w:rPr>
+      </w:pPr>
+      <w:r>
+        <w:rPr>
+          <w:lang w:val="de-CH"/>
+        </w:rPr>
+        <w:t>Anwesende:</w:t>
+      </w:r>
+      <w:r>
+        <w:rPr>
+          <w:lang w:val="de-CH"/>
+        </w:rPr>
+        <w:t xml:space="preserve"> </w:t>
+      </w:r>
+      <w:r>
+        <w:rPr>
+          <w:lang w:val="de-CH"/>
+        </w:rPr>
+        <w:t>Rohail Gondal, Dennis Grunenberg, Natasha Dudler</w:t>
+      </w:r>
+    </w:p>
+    <w:p>
+      <w:pPr>
+        <w:rPr>
+          <w:lang w:val="de-CH"/>
+        </w:rPr>
+      </w:pPr>
+    </w:p>
+    <w:p>
+      <w:pPr>
+        <w:rPr>
+          <w:lang w:val="de-CH"/>
+        </w:rPr>
+      </w:pPr>
+      <w:r>
+        <w:rPr>
+          <w:lang w:val="de-CH"/>
+        </w:rPr>
+        <w:t>Gemeinsam diskutierten wir alle restlichen GUI-Klassen und versahen sie mit Kommentaren.</w:t>
+      </w:r>
+    </w:p>
+    <w:p>
+      <w:pPr>
+        <w:rPr>
+          <w:lang w:val="de-CH"/>
+        </w:rPr>
+      </w:pPr>
+      <w:r>
+        <w:rPr>
+          <w:lang w:val="de-CH"/>
+        </w:rPr>
+        <w:t>Zusätzlich kann das Spielbrett jetzt verschoben werden, in dem die Maus in den Randbereich tritt. Es muss also nicht mehr geklickt werden, was angenehmer zum Spielen ist.</w:t>
+      </w:r>
+    </w:p>
+    <w:p>
+      <w:pPr>
+        <w:rPr>
+          <w:lang w:val="de-CH"/>
+        </w:rPr>
+      </w:pPr>
+      <w:r>
+        <w:rPr>
+          <w:lang w:val="de-CH"/>
+        </w:rPr>
+        <w:t>Natasha: Alle Panels, die am gleichen Ort sind, bis auf ein Gewünschtes werden auf nicht sichtbar gesetzt, um eine Überlappung der einzelnen Panels vollständig zu verhindern.</w:t>
+      </w:r>
+    </w:p>
+    <w:p>
+      <w:pPr>
+        <w:rPr>
+          <w:lang w:val="de-CH"/>
+        </w:rPr>
+      </w:pPr>
+      <w:r>
+        <w:rPr>
+          <w:lang w:val="de-CH"/>
+        </w:rPr>
+        <w:t>Gab es zuvor eine Fehlernachricht und jetzt eine normale Nachricht, so wird der Text wieder schwarz gesetzt.</w:t>
+      </w:r>
+    </w:p>
+    <w:p>
+      <w:pPr>
+        <w:rPr>
+          <w:i/>
+          <w:iCs/>
+          <w:lang w:val="de-CH"/>
+        </w:rPr>
+      </w:pPr>
+      <w:r>
+        <w:rPr>
+          <w:i/>
+          <w:iCs/>
+          <w:lang w:val="de-CH"/>
+        </w:rPr>
+        <w:t>24</w:t>
+      </w:r>
+      <w:r>
+        <w:rPr>
+          <w:i/>
+          <w:iCs/>
+          <w:lang w:val="de-CH"/>
+        </w:rPr>
+        <w:t xml:space="preserve">. April 2020: </w:t>
       </w:r>
       <w:proofErr w:type="spellStart"/>
       <w:r>
         <w:rPr>
-          <w:lang w:val="de-CH"/>
-        </w:rPr>
-        <w:t>Branch</w:t>
+          <w:i/>
+          <w:iCs/>
+          <w:lang w:val="de-CH"/>
+        </w:rPr>
+        <w:t>Highscore</w:t>
       </w:r>
       <w:proofErr w:type="spellEnd"/>
       <w:r>
         <w:rPr>
-          <w:lang w:val="de-CH"/>
-        </w:rPr>
-        <w:t xml:space="preserve">, an dem wir die letzten Tage gearbeitet hatten, um für die Präsentation keine Fehler zu machen, wurde nun mit dem </w:t>
+          <w:i/>
+          <w:iCs/>
+          <w:lang w:val="de-CH"/>
+        </w:rPr>
+        <w:t xml:space="preserve"> &amp; Anderes</w:t>
+      </w:r>
+    </w:p>
+    <w:p>
+      <w:pPr>
+        <w:rPr>
+          <w:lang w:val="de-CH"/>
+        </w:rPr>
+      </w:pPr>
+      <w:r>
+        <w:rPr>
+          <w:lang w:val="de-CH"/>
+        </w:rPr>
+        <w:t>Anwesende:</w:t>
+      </w:r>
+      <w:r>
+        <w:rPr>
+          <w:lang w:val="de-CH"/>
+        </w:rPr>
+        <w:t xml:space="preserve"> </w:t>
+      </w:r>
+      <w:r>
+        <w:rPr>
+          <w:lang w:val="de-CH"/>
+        </w:rPr>
+        <w:t>Dennis Grunenberg, Natasha Dudler</w:t>
+      </w:r>
+    </w:p>
+    <w:p>
+      <w:pPr>
+        <w:rPr>
+          <w:lang w:val="de-CH"/>
+        </w:rPr>
+      </w:pPr>
+    </w:p>
+    <w:p>
+      <w:pPr>
+        <w:rPr>
+          <w:lang w:val="de-CH"/>
+        </w:rPr>
+      </w:pPr>
+      <w:r>
+        <w:rPr>
+          <w:lang w:val="de-CH"/>
+        </w:rPr>
+        <w:t>Gemeinsam fügten wir der Überschwemmungsmethode des Spielbrettes eine zweite Welle hinzu, die je nach Anzahl Nachbarn, die überflutet wurden, einzelne Felder ebenfalls überfluten lässt, um die Wellen realistischer darzustellen.</w:t>
+      </w:r>
+    </w:p>
+    <w:p>
+      <w:pPr>
+        <w:rPr>
+          <w:lang w:val="de-CH"/>
+        </w:rPr>
+      </w:pPr>
+      <w:r>
+        <w:rPr>
+          <w:lang w:val="de-CH"/>
+        </w:rPr>
+        <w:t xml:space="preserve">Dennis: </w:t>
+      </w:r>
+      <w:r>
+        <w:rPr>
+          <w:lang w:val="de-CH"/>
+        </w:rPr>
+        <w:t xml:space="preserve">Eine </w:t>
       </w:r>
       <w:proofErr w:type="spellStart"/>
       <w:r>
         <w:rPr>
           <w:lang w:val="de-CH"/>
         </w:rPr>
-        <w:t>Hauptbranch</w:t>
+        <w:t>Highscoreliste</w:t>
       </w:r>
       <w:proofErr w:type="spellEnd"/>
       <w:r>
         <w:rPr>
           <w:lang w:val="de-CH"/>
         </w:rPr>
-        <w:t xml:space="preserve"> kombiniert. Die </w:t>
+        <w:t xml:space="preserve"> speichert und </w:t>
       </w:r>
       <w:proofErr w:type="spellStart"/>
       <w:r>
         <w:rPr>
           <w:lang w:val="de-CH"/>
         </w:rPr>
-        <w:t>Boardklasse</w:t>
+        <w:t>updated</w:t>
       </w:r>
       <w:proofErr w:type="spellEnd"/>
       <w:r>
         <w:rPr>
           <w:lang w:val="de-CH"/>
         </w:rPr>
-        <w:t xml:space="preserve"> kreiert nun ein Spielbrett der gewünschten Grösse + 2, da die Felder ganz am Rand nicht betreten werden können.</w:t>
-      </w:r>
-    </w:p>
-    <w:p>
-      <w:pPr>
-        <w:rPr>
-          <w:lang w:val="de-CH"/>
-        </w:rPr>
-      </w:pPr>
-    </w:p>
-    <w:p>
-      <w:pPr>
-        <w:rPr>
-          <w:lang w:val="de-CH"/>
-        </w:rPr>
-      </w:pPr>
-    </w:p>
-    <w:p>
-      <w:pPr>
-        <w:rPr>
-          <w:i/>
-          <w:iCs/>
-          <w:lang w:val="de-CH"/>
-        </w:rPr>
-      </w:pPr>
-      <w:r>
-        <w:rPr>
-          <w:i/>
-          <w:iCs/>
-          <w:lang w:val="de-CH"/>
-        </w:rPr>
-        <w:t>18</w:t>
+        <w:t xml:space="preserve"> die höchsten Punktzahlen und kann während des Spielens aufgerufen werden.</w:t>
+      </w:r>
+    </w:p>
+    <w:p>
+      <w:pPr>
+        <w:rPr>
+          <w:lang w:val="de-CH"/>
+        </w:rPr>
+      </w:pPr>
+      <w:r>
+        <w:rPr>
+          <w:lang w:val="de-CH"/>
+        </w:rPr>
+        <w:t xml:space="preserve">Natasha: Alle Punktestände sind nun sichtbar, das Netzwerkprotokoll ist auf dem aktuellen Stand und die Klasse für Ecken braucht es nicht mehr. </w:t>
+      </w:r>
+    </w:p>
+    <w:p>
+      <w:pPr>
+        <w:rPr>
+          <w:lang w:val="de-CH"/>
+        </w:rPr>
+      </w:pPr>
+    </w:p>
+    <w:p>
+      <w:pPr>
+        <w:rPr>
+          <w:lang w:val="de-CH"/>
+        </w:rPr>
+      </w:pPr>
+    </w:p>
+    <w:p>
+      <w:pPr>
+        <w:rPr>
+          <w:i/>
+          <w:iCs/>
+          <w:lang w:val="de-CH"/>
+        </w:rPr>
+      </w:pPr>
+      <w:r>
+        <w:rPr>
+          <w:i/>
+          <w:iCs/>
+          <w:lang w:val="de-CH"/>
+        </w:rPr>
+        <w:t>25</w:t>
       </w:r>
       <w:r>
         <w:rPr>
@@ -4410,7 +5194,7 @@
           <w:iCs/>
           <w:lang w:val="de-CH"/>
         </w:rPr>
-        <w:t>Graphisches</w:t>
+        <w:t>letzte Änderungen</w:t>
       </w:r>
     </w:p>
     <w:p>
@@ -4455,918 +5239,14 @@
         <w:rPr>
           <w:lang w:val="de-CH"/>
         </w:rPr>
-        <w:t>Schildkröten kriegen je nach Schildkrötennummer eine andere Farbe. Zusätzlich können sie über die Pfeile des Keyboards gesteuert werden.</w:t>
-      </w:r>
-    </w:p>
-    <w:p>
-      <w:pPr>
-        <w:rPr>
-          <w:lang w:val="de-CH"/>
-        </w:rPr>
-      </w:pPr>
-    </w:p>
-    <w:p>
-      <w:pPr>
-        <w:rPr>
-          <w:lang w:val="de-CH"/>
-        </w:rPr>
-      </w:pPr>
-    </w:p>
-    <w:p>
-      <w:pPr>
-        <w:rPr>
-          <w:i/>
-          <w:iCs/>
-          <w:lang w:val="de-CH"/>
-        </w:rPr>
-      </w:pPr>
-      <w:r>
-        <w:rPr>
-          <w:i/>
-          <w:iCs/>
-          <w:lang w:val="de-CH"/>
-        </w:rPr>
-        <w:t>1</w:t>
-      </w:r>
-      <w:r>
-        <w:rPr>
-          <w:i/>
-          <w:iCs/>
-          <w:lang w:val="de-CH"/>
-        </w:rPr>
-        <w:t>9</w:t>
-      </w:r>
-      <w:r>
-        <w:rPr>
-          <w:i/>
-          <w:iCs/>
-          <w:lang w:val="de-CH"/>
-        </w:rPr>
-        <w:t xml:space="preserve">. April 2020: </w:t>
-      </w:r>
-      <w:r>
-        <w:rPr>
-          <w:i/>
-          <w:iCs/>
-          <w:lang w:val="de-CH"/>
-        </w:rPr>
-        <w:t>Graphisches</w:t>
-      </w:r>
-    </w:p>
-    <w:p>
-      <w:pPr>
-        <w:rPr>
-          <w:lang w:val="de-CH"/>
-        </w:rPr>
-      </w:pPr>
-      <w:r>
-        <w:rPr>
-          <w:lang w:val="de-CH"/>
-        </w:rPr>
-        <w:t>Anwesende:</w:t>
-      </w:r>
-      <w:r>
-        <w:rPr>
-          <w:lang w:val="de-CH"/>
-        </w:rPr>
-        <w:t xml:space="preserve"> </w:t>
-      </w:r>
-      <w:r>
-        <w:rPr>
-          <w:lang w:val="de-CH"/>
-        </w:rPr>
-        <w:t>Melanie Svab, Rohail Gondal</w:t>
-      </w:r>
-    </w:p>
-    <w:p>
-      <w:pPr>
-        <w:rPr>
-          <w:lang w:val="de-CH"/>
-        </w:rPr>
-      </w:pPr>
-    </w:p>
-    <w:p>
-      <w:pPr>
-        <w:rPr>
-          <w:lang w:val="de-CH"/>
-        </w:rPr>
-      </w:pPr>
-      <w:r>
-        <w:rPr>
-          <w:lang w:val="de-CH"/>
-        </w:rPr>
-        <w:t>Melanie &amp; Rohail: Die GUI Fenster können nun geschlossen werden, ohne, dass eine Fehlermeldung erscheint.</w:t>
-      </w:r>
-    </w:p>
-    <w:p>
-      <w:pPr>
-        <w:rPr>
-          <w:lang w:val="de-CH"/>
-        </w:rPr>
-      </w:pPr>
-      <w:r>
-        <w:rPr>
-          <w:lang w:val="de-CH"/>
-        </w:rPr>
-        <w:lastRenderedPageBreak/>
-        <w:t xml:space="preserve">Melanie: Das </w:t>
-      </w:r>
-      <w:proofErr w:type="spellStart"/>
-      <w:r>
-        <w:rPr>
-          <w:lang w:val="de-CH"/>
-        </w:rPr>
-        <w:t>Join</w:t>
-      </w:r>
-      <w:proofErr w:type="spellEnd"/>
-      <w:r>
-        <w:rPr>
-          <w:lang w:val="de-CH"/>
-        </w:rPr>
-        <w:t>- und Start-Panel, das auftaucht, sobald man die jeweiligen Knöpfe drückt, enthalten nun Spinner, mit denen die gewünschten Zahlen angegeben werden können.</w:t>
-      </w:r>
-    </w:p>
-    <w:p>
-      <w:pPr>
-        <w:rPr>
-          <w:lang w:val="de-CH"/>
-        </w:rPr>
-      </w:pPr>
-    </w:p>
-    <w:p>
-      <w:pPr>
-        <w:rPr>
-          <w:lang w:val="de-CH"/>
-        </w:rPr>
-      </w:pPr>
-    </w:p>
-    <w:p>
-      <w:pPr>
-        <w:rPr>
-          <w:i/>
-          <w:iCs/>
-          <w:lang w:val="de-CH"/>
-        </w:rPr>
-      </w:pPr>
-      <w:r>
-        <w:rPr>
-          <w:i/>
-          <w:iCs/>
-          <w:lang w:val="de-CH"/>
-        </w:rPr>
-        <w:t>20</w:t>
-      </w:r>
-      <w:r>
-        <w:rPr>
-          <w:i/>
-          <w:iCs/>
-          <w:lang w:val="de-CH"/>
-        </w:rPr>
-        <w:t>. April 2020: Verschiedenes</w:t>
-      </w:r>
-    </w:p>
-    <w:p>
-      <w:pPr>
-        <w:rPr>
-          <w:lang w:val="de-CH"/>
-        </w:rPr>
-      </w:pPr>
-      <w:r>
-        <w:rPr>
-          <w:lang w:val="de-CH"/>
-        </w:rPr>
-        <w:t>Anwesende:</w:t>
-      </w:r>
-      <w:r>
-        <w:rPr>
-          <w:lang w:val="de-CH"/>
-        </w:rPr>
-        <w:t xml:space="preserve"> </w:t>
-      </w:r>
-      <w:r>
-        <w:rPr>
-          <w:lang w:val="de-CH"/>
-        </w:rPr>
-        <w:t>Rohail Gondal, Dennis Grunenberg, Natasha Dudler</w:t>
-      </w:r>
-    </w:p>
-    <w:p>
-      <w:pPr>
-        <w:rPr>
-          <w:lang w:val="de-CH"/>
-        </w:rPr>
-      </w:pPr>
-    </w:p>
-    <w:p>
-      <w:pPr>
-        <w:rPr>
-          <w:lang w:val="de-CH"/>
-        </w:rPr>
-      </w:pPr>
-      <w:r>
-        <w:rPr>
-          <w:lang w:val="de-CH"/>
-        </w:rPr>
-        <w:t>Gemeinsam diskutierten wir</w:t>
-      </w:r>
-      <w:r>
-        <w:rPr>
-          <w:lang w:val="de-CH"/>
-        </w:rPr>
-        <w:t xml:space="preserve"> </w:t>
-      </w:r>
-      <w:r>
-        <w:rPr>
-          <w:lang w:val="de-CH"/>
-        </w:rPr>
-        <w:t>neue, graphischen Klassen.</w:t>
-      </w:r>
-    </w:p>
-    <w:p>
-      <w:pPr>
-        <w:rPr>
-          <w:lang w:val="de-CH"/>
-        </w:rPr>
-      </w:pPr>
-      <w:r>
-        <w:rPr>
-          <w:lang w:val="de-CH"/>
-        </w:rPr>
-        <w:t xml:space="preserve">Dennis, Natasha: Veränderung der </w:t>
-      </w:r>
-      <w:proofErr w:type="spellStart"/>
-      <w:r>
-        <w:rPr>
-          <w:lang w:val="de-CH"/>
-        </w:rPr>
-        <w:t>Coin</w:t>
-      </w:r>
-      <w:proofErr w:type="spellEnd"/>
-      <w:r>
-        <w:rPr>
-          <w:lang w:val="de-CH"/>
-        </w:rPr>
-        <w:t>-Methode, um Äpfel häufiger auf dem Spielfeld darzustellen.</w:t>
-      </w:r>
-    </w:p>
-    <w:p>
-      <w:pPr>
-        <w:rPr>
-          <w:lang w:val="de-CH"/>
-        </w:rPr>
-      </w:pPr>
-      <w:r>
-        <w:rPr>
-          <w:lang w:val="de-CH"/>
-        </w:rPr>
-        <w:t>Natasha: Das Spielfeld ist nicht mehr von der Spielfeldgrösse abhängig, da man über einen Mausklick am (neu hinzugefügten) Rand des Spieles andere Bereiche des Brettes sehen kann. An diesen Rändern werden nun auch die Nachrichten für das laufende Spiel angezeigt.</w:t>
-      </w:r>
-    </w:p>
-    <w:p>
-      <w:pPr>
-        <w:rPr>
-          <w:lang w:val="de-CH"/>
-        </w:rPr>
-      </w:pPr>
-    </w:p>
-    <w:p>
-      <w:pPr>
-        <w:rPr>
-          <w:lang w:val="de-CH"/>
-        </w:rPr>
-      </w:pPr>
-    </w:p>
-    <w:p>
-      <w:pPr>
-        <w:rPr>
-          <w:i/>
-          <w:iCs/>
-          <w:lang w:val="de-CH"/>
-        </w:rPr>
-      </w:pPr>
-      <w:r>
-        <w:rPr>
-          <w:i/>
-          <w:iCs/>
-          <w:lang w:val="de-CH"/>
-        </w:rPr>
-        <w:t>21</w:t>
-      </w:r>
-      <w:r>
-        <w:rPr>
-          <w:i/>
-          <w:iCs/>
-          <w:lang w:val="de-CH"/>
-        </w:rPr>
-        <w:t xml:space="preserve">. April 2020: </w:t>
-      </w:r>
-      <w:r>
-        <w:rPr>
-          <w:i/>
-          <w:iCs/>
-          <w:lang w:val="de-CH"/>
-        </w:rPr>
-        <w:t>Graphisches</w:t>
-      </w:r>
-    </w:p>
-    <w:p>
-      <w:pPr>
-        <w:rPr>
-          <w:lang w:val="de-CH"/>
-        </w:rPr>
-      </w:pPr>
-      <w:r>
-        <w:rPr>
-          <w:lang w:val="de-CH"/>
-        </w:rPr>
-        <w:t>Anwesende:</w:t>
-      </w:r>
-      <w:r>
-        <w:rPr>
-          <w:lang w:val="de-CH"/>
-        </w:rPr>
-        <w:t xml:space="preserve"> </w:t>
-      </w:r>
-      <w:r>
-        <w:rPr>
-          <w:lang w:val="de-CH"/>
-        </w:rPr>
-        <w:t>Melanie Svab, Natasha Dudler</w:t>
-      </w:r>
-    </w:p>
-    <w:p>
-      <w:pPr>
-        <w:rPr>
-          <w:lang w:val="de-CH"/>
-        </w:rPr>
-      </w:pPr>
-    </w:p>
-    <w:p>
-      <w:pPr>
-        <w:rPr>
-          <w:lang w:val="de-CH"/>
-        </w:rPr>
-      </w:pPr>
-      <w:r>
-        <w:rPr>
-          <w:lang w:val="de-CH"/>
-        </w:rPr>
-        <w:t>Zusammen fügten wir ein Namepanel ein, mit dem der Name des Spielers oder der Spielerin geändert werden kann. Dabei werden nicht erlaubte Zeichen überprüft.</w:t>
-      </w:r>
-    </w:p>
-    <w:p>
-      <w:pPr>
-        <w:rPr>
-          <w:lang w:val="de-CH"/>
-        </w:rPr>
-      </w:pPr>
-      <w:r>
-        <w:rPr>
-          <w:lang w:val="de-CH"/>
-        </w:rPr>
-        <w:t xml:space="preserve">Melanie: </w:t>
-      </w:r>
-      <w:r>
-        <w:rPr>
-          <w:lang w:val="de-CH"/>
-        </w:rPr>
-        <w:t>Doppelter Code ist gelöscht worden</w:t>
-      </w:r>
-      <w:r>
-        <w:rPr>
-          <w:lang w:val="de-CH"/>
-        </w:rPr>
-        <w:t>. Falls ein ungültiger Spielzug gemacht werden möchte, kommt eine Fehlermeldung, die im unteren Rand zu sehen ist.</w:t>
-      </w:r>
-    </w:p>
-    <w:p>
-      <w:pPr>
-        <w:rPr>
-          <w:lang w:val="de-CH"/>
-        </w:rPr>
-      </w:pPr>
-      <w:r>
-        <w:rPr>
-          <w:lang w:val="de-CH"/>
-        </w:rPr>
-        <w:t>Natasha: Ecken des Spielrands beinhalten jeweils einen Spieler mit dessen Punktestand.</w:t>
-      </w:r>
-    </w:p>
-    <w:p>
-      <w:pPr>
-        <w:rPr>
-          <w:lang w:val="de-CH"/>
-        </w:rPr>
-      </w:pPr>
-    </w:p>
-    <w:p>
-      <w:pPr>
-        <w:rPr>
-          <w:lang w:val="de-CH"/>
-        </w:rPr>
-      </w:pPr>
-      <w:r>
-        <w:rPr>
-          <w:lang w:val="de-CH"/>
-        </w:rPr>
-        <w:t xml:space="preserve"> </w:t>
-      </w:r>
-    </w:p>
-    <w:p>
-      <w:pPr>
-        <w:rPr>
-          <w:i/>
-          <w:iCs/>
-          <w:lang w:val="de-CH"/>
-        </w:rPr>
-      </w:pPr>
-      <w:r>
-        <w:rPr>
-          <w:i/>
-          <w:iCs/>
-          <w:lang w:val="de-CH"/>
-        </w:rPr>
-        <w:t>22</w:t>
-      </w:r>
-      <w:r>
-        <w:rPr>
-          <w:i/>
-          <w:iCs/>
-          <w:lang w:val="de-CH"/>
-        </w:rPr>
-        <w:t xml:space="preserve">. April 2020: </w:t>
-      </w:r>
-      <w:r>
-        <w:rPr>
-          <w:i/>
-          <w:iCs/>
-          <w:lang w:val="de-CH"/>
-        </w:rPr>
-        <w:t>Graphisches</w:t>
-      </w:r>
-    </w:p>
-    <w:p>
-      <w:pPr>
-        <w:rPr>
-          <w:lang w:val="de-CH"/>
-        </w:rPr>
-      </w:pPr>
-      <w:r>
-        <w:rPr>
-          <w:lang w:val="de-CH"/>
-        </w:rPr>
-        <w:t>Anwesende:</w:t>
-      </w:r>
-      <w:r>
-        <w:rPr>
-          <w:lang w:val="de-CH"/>
-        </w:rPr>
-        <w:t xml:space="preserve"> </w:t>
-      </w:r>
-      <w:r>
-        <w:rPr>
-          <w:lang w:val="de-CH"/>
-        </w:rPr>
-        <w:t>alle</w:t>
-      </w:r>
-    </w:p>
-    <w:p>
-      <w:pPr>
-        <w:rPr>
-          <w:lang w:val="de-CH"/>
-        </w:rPr>
-      </w:pPr>
-    </w:p>
-    <w:p>
-      <w:pPr>
-        <w:rPr>
-          <w:lang w:val="de-CH"/>
-        </w:rPr>
-      </w:pPr>
-      <w:r>
-        <w:rPr>
-          <w:lang w:val="de-CH"/>
-        </w:rPr>
-        <w:t xml:space="preserve">Dennis, Rohail, Natasha: weitere Kommentare und Diskussionen über neue GUI-Klassen. Nachrichten werden nun nicht mehr im Chatfenster gezeigt, da sie ein eigenes «Messages»-Fenster erhalten. Darin sind Fehlermeldungen rot gekennzeichnet. </w:t>
-      </w:r>
-    </w:p>
-    <w:p>
-      <w:pPr>
-        <w:rPr>
-          <w:lang w:val="de-CH"/>
-        </w:rPr>
-      </w:pPr>
-      <w:r>
-        <w:rPr>
-          <w:lang w:val="de-CH"/>
-        </w:rPr>
-        <w:t xml:space="preserve">Melanie: </w:t>
-      </w:r>
-      <w:r>
-        <w:rPr>
-          <w:lang w:val="de-CH"/>
-        </w:rPr>
-        <w:t>Das Spiel und Panels, die über Knöpfe auftauchen werden nicht mehr übereinander, sondern hintereinander dargestellt.</w:t>
-      </w:r>
-    </w:p>
-    <w:p>
-      <w:pPr>
-        <w:rPr>
-          <w:lang w:val="de-CH"/>
-        </w:rPr>
-      </w:pPr>
-      <w:r>
-        <w:rPr>
-          <w:lang w:val="de-CH"/>
-        </w:rPr>
-        <w:t xml:space="preserve">Rohail: Das Spiel wird solange fortgeführt, bis ein eindeutiger Gewinner hervorgeht. </w:t>
-      </w:r>
-    </w:p>
-    <w:p>
-      <w:pPr>
-        <w:rPr>
-          <w:lang w:val="de-CH"/>
-        </w:rPr>
-      </w:pPr>
-    </w:p>
-    <w:p>
-      <w:pPr>
-        <w:rPr>
-          <w:lang w:val="de-CH"/>
-        </w:rPr>
-      </w:pPr>
-    </w:p>
-    <w:p>
-      <w:pPr>
-        <w:rPr>
-          <w:i/>
-          <w:iCs/>
-          <w:lang w:val="de-CH"/>
-        </w:rPr>
-      </w:pPr>
-      <w:r>
-        <w:rPr>
-          <w:i/>
-          <w:iCs/>
-          <w:lang w:val="de-CH"/>
-        </w:rPr>
-        <w:t>23</w:t>
-      </w:r>
-      <w:r>
-        <w:rPr>
-          <w:i/>
-          <w:iCs/>
-          <w:lang w:val="de-CH"/>
-        </w:rPr>
-        <w:t xml:space="preserve">. April 2020: </w:t>
-      </w:r>
-      <w:r>
-        <w:rPr>
-          <w:i/>
-          <w:iCs/>
-          <w:lang w:val="de-CH"/>
-        </w:rPr>
-        <w:t>Graphisches</w:t>
-      </w:r>
-    </w:p>
-    <w:p>
-      <w:pPr>
-        <w:rPr>
-          <w:lang w:val="de-CH"/>
-        </w:rPr>
-      </w:pPr>
-      <w:r>
-        <w:rPr>
-          <w:lang w:val="de-CH"/>
-        </w:rPr>
-        <w:t>Anwesende:</w:t>
-      </w:r>
-      <w:r>
-        <w:rPr>
-          <w:lang w:val="de-CH"/>
-        </w:rPr>
-        <w:t xml:space="preserve"> </w:t>
-      </w:r>
-      <w:r>
-        <w:rPr>
-          <w:lang w:val="de-CH"/>
-        </w:rPr>
-        <w:t>Rohail Gondal, Dennis Grunenberg, Natasha Dudler</w:t>
-      </w:r>
-    </w:p>
-    <w:p>
-      <w:pPr>
-        <w:rPr>
-          <w:lang w:val="de-CH"/>
-        </w:rPr>
-      </w:pPr>
-    </w:p>
-    <w:p>
-      <w:pPr>
-        <w:rPr>
-          <w:lang w:val="de-CH"/>
-        </w:rPr>
-      </w:pPr>
-      <w:r>
-        <w:rPr>
-          <w:lang w:val="de-CH"/>
-        </w:rPr>
-        <w:t>Gemeinsam diskutierten wir alle restlichen GUI-Klassen und versahen sie mit Kommentaren.</w:t>
-      </w:r>
-    </w:p>
-    <w:p>
-      <w:pPr>
-        <w:rPr>
-          <w:lang w:val="de-CH"/>
-        </w:rPr>
-      </w:pPr>
-      <w:r>
-        <w:rPr>
-          <w:lang w:val="de-CH"/>
-        </w:rPr>
-        <w:t>Zusätzlich kann das Spielbrett jetzt verschoben werden, in dem die Maus in den Randbereich tritt. Es muss also nicht mehr geklickt werden, was angenehmer zum Spielen ist.</w:t>
-      </w:r>
-    </w:p>
-    <w:p>
-      <w:pPr>
-        <w:rPr>
-          <w:lang w:val="de-CH"/>
-        </w:rPr>
-      </w:pPr>
-      <w:r>
-        <w:rPr>
-          <w:lang w:val="de-CH"/>
-        </w:rPr>
-        <w:t>Natasha: Alle Panels, die am gleichen Ort sind, bis auf ein Gewünschtes werden auf nicht sichtbar gesetzt, um eine Überlappung der einzelnen Panels vollständig zu verhindern.</w:t>
-      </w:r>
-    </w:p>
-    <w:p>
-      <w:pPr>
-        <w:rPr>
-          <w:lang w:val="de-CH"/>
-        </w:rPr>
-      </w:pPr>
-      <w:r>
-        <w:rPr>
-          <w:lang w:val="de-CH"/>
-        </w:rPr>
-        <w:t>Gab es zuvor eine Fehlernachricht und jetzt eine normale Nachricht, so wird der Text wieder schwarz gesetzt.</w:t>
-      </w:r>
-    </w:p>
-    <w:p>
-      <w:pPr>
-        <w:rPr>
-          <w:i/>
-          <w:iCs/>
-          <w:lang w:val="de-CH"/>
-        </w:rPr>
-      </w:pPr>
-      <w:r>
-        <w:rPr>
-          <w:i/>
-          <w:iCs/>
-          <w:lang w:val="de-CH"/>
-        </w:rPr>
-        <w:lastRenderedPageBreak/>
-        <w:t>24</w:t>
-      </w:r>
-      <w:r>
-        <w:rPr>
-          <w:i/>
-          <w:iCs/>
-          <w:lang w:val="de-CH"/>
-        </w:rPr>
-        <w:t xml:space="preserve">. April 2020: </w:t>
-      </w:r>
-      <w:proofErr w:type="spellStart"/>
-      <w:r>
-        <w:rPr>
-          <w:i/>
-          <w:iCs/>
-          <w:lang w:val="de-CH"/>
-        </w:rPr>
-        <w:t>Highscore</w:t>
-      </w:r>
-      <w:proofErr w:type="spellEnd"/>
-      <w:r>
-        <w:rPr>
-          <w:i/>
-          <w:iCs/>
-          <w:lang w:val="de-CH"/>
-        </w:rPr>
-        <w:t xml:space="preserve"> &amp; Anderes</w:t>
-      </w:r>
-    </w:p>
-    <w:p>
-      <w:pPr>
-        <w:rPr>
-          <w:lang w:val="de-CH"/>
-        </w:rPr>
-      </w:pPr>
-      <w:r>
-        <w:rPr>
-          <w:lang w:val="de-CH"/>
-        </w:rPr>
-        <w:t>Anwesende:</w:t>
-      </w:r>
-      <w:r>
-        <w:rPr>
-          <w:lang w:val="de-CH"/>
-        </w:rPr>
-        <w:t xml:space="preserve"> </w:t>
-      </w:r>
-      <w:r>
-        <w:rPr>
-          <w:lang w:val="de-CH"/>
-        </w:rPr>
-        <w:t>Dennis Grunenberg, Natasha Dudler</w:t>
-      </w:r>
-    </w:p>
-    <w:p>
-      <w:pPr>
-        <w:rPr>
-          <w:lang w:val="de-CH"/>
-        </w:rPr>
-      </w:pPr>
-    </w:p>
-    <w:p>
-      <w:pPr>
-        <w:rPr>
-          <w:lang w:val="de-CH"/>
-        </w:rPr>
-      </w:pPr>
-      <w:r>
-        <w:rPr>
-          <w:lang w:val="de-CH"/>
-        </w:rPr>
-        <w:t>Gemeinsam fügten wir der Überschwemmungsmethode des Spielbrettes eine zweite Welle hinzu, die je nach Anzahl Nachbarn, die überflutet wurden, einzelne Felder ebenfalls überfluten lässt, um die Wellen realistischer darzustellen.</w:t>
-      </w:r>
-    </w:p>
-    <w:p>
-      <w:pPr>
-        <w:rPr>
-          <w:lang w:val="de-CH"/>
-        </w:rPr>
-      </w:pPr>
-      <w:r>
-        <w:rPr>
-          <w:lang w:val="de-CH"/>
-        </w:rPr>
-        <w:t xml:space="preserve">Dennis: </w:t>
-      </w:r>
-      <w:r>
-        <w:rPr>
-          <w:lang w:val="de-CH"/>
-        </w:rPr>
-        <w:t xml:space="preserve">Eine </w:t>
-      </w:r>
-      <w:proofErr w:type="spellStart"/>
-      <w:r>
-        <w:rPr>
-          <w:lang w:val="de-CH"/>
-        </w:rPr>
-        <w:t>Highscoreliste</w:t>
-      </w:r>
-      <w:proofErr w:type="spellEnd"/>
-      <w:r>
-        <w:rPr>
-          <w:lang w:val="de-CH"/>
-        </w:rPr>
-        <w:t xml:space="preserve"> speichert und </w:t>
-      </w:r>
-      <w:proofErr w:type="spellStart"/>
-      <w:r>
-        <w:rPr>
-          <w:lang w:val="de-CH"/>
-        </w:rPr>
-        <w:t>updated</w:t>
-      </w:r>
-      <w:proofErr w:type="spellEnd"/>
-      <w:r>
-        <w:rPr>
-          <w:lang w:val="de-CH"/>
-        </w:rPr>
-        <w:t xml:space="preserve"> die höchsten Punktzahlen und kann während des Spielens aufgerufen werden.</w:t>
-      </w:r>
-    </w:p>
-    <w:p>
-      <w:pPr>
-        <w:rPr>
-          <w:lang w:val="de-CH"/>
-        </w:rPr>
-      </w:pPr>
-      <w:r>
-        <w:rPr>
-          <w:lang w:val="de-CH"/>
-        </w:rPr>
-        <w:t xml:space="preserve">Natasha: Alle Punktestände sind nun sichtbar, das Netzwerkprotokoll ist auf dem aktuellen Stand und die Klasse für Ecken braucht es nicht mehr. </w:t>
-      </w:r>
-    </w:p>
-    <w:p>
-      <w:pPr>
-        <w:rPr>
-          <w:lang w:val="de-CH"/>
-        </w:rPr>
-      </w:pPr>
-    </w:p>
-    <w:p>
-      <w:pPr>
-        <w:rPr>
-          <w:lang w:val="de-CH"/>
-        </w:rPr>
-      </w:pPr>
-    </w:p>
-    <w:p>
-      <w:pPr>
-        <w:rPr>
-          <w:i/>
-          <w:iCs/>
-          <w:lang w:val="de-CH"/>
-        </w:rPr>
-      </w:pPr>
-      <w:r>
-        <w:rPr>
-          <w:i/>
-          <w:iCs/>
-          <w:lang w:val="de-CH"/>
-        </w:rPr>
-        <w:t>25</w:t>
-      </w:r>
-      <w:r>
-        <w:rPr>
-          <w:i/>
-          <w:iCs/>
-          <w:lang w:val="de-CH"/>
-        </w:rPr>
-        <w:t xml:space="preserve">. April 2020: </w:t>
-      </w:r>
-      <w:r>
-        <w:rPr>
-          <w:i/>
-          <w:iCs/>
-          <w:lang w:val="de-CH"/>
-        </w:rPr>
-        <w:t>letzte Änderungen</w:t>
-      </w:r>
-    </w:p>
-    <w:p>
-      <w:pPr>
-        <w:rPr>
-          <w:lang w:val="de-CH"/>
-        </w:rPr>
-      </w:pPr>
-      <w:r>
-        <w:rPr>
-          <w:lang w:val="de-CH"/>
-        </w:rPr>
-        <w:t>Anwesende:</w:t>
-      </w:r>
-      <w:r>
-        <w:rPr>
-          <w:lang w:val="de-CH"/>
-        </w:rPr>
-        <w:t xml:space="preserve"> </w:t>
-      </w:r>
-      <w:r>
-        <w:rPr>
-          <w:lang w:val="de-CH"/>
-        </w:rPr>
-        <w:t xml:space="preserve">Natasha </w:t>
-      </w:r>
-      <w:r>
-        <w:rPr>
-          <w:lang w:val="de-CH"/>
-        </w:rPr>
-        <w:t>Dudler</w:t>
-      </w:r>
-    </w:p>
-    <w:p>
-      <w:pPr>
-        <w:rPr>
-          <w:lang w:val="de-CH"/>
-        </w:rPr>
-      </w:pPr>
-    </w:p>
-    <w:p>
-      <w:pPr>
-        <w:rPr>
-          <w:lang w:val="de-CH"/>
-        </w:rPr>
-      </w:pPr>
-      <w:r>
-        <w:rPr>
-          <w:lang w:val="de-CH"/>
-        </w:rPr>
         <w:t xml:space="preserve">Das Tagebuch wird </w:t>
       </w:r>
-      <w:proofErr w:type="spellStart"/>
-      <w:r>
-        <w:rPr>
-          <w:lang w:val="de-CH"/>
-        </w:rPr>
-        <w:t>abgedated</w:t>
-      </w:r>
-      <w:proofErr w:type="spellEnd"/>
+      <w:r>
+        <w:rPr>
+          <w:lang w:val="de-CH"/>
+        </w:rPr>
+        <w:t>erneuert</w:t>
+      </w:r>
       <w:r>
         <w:rPr>
           <w:lang w:val="de-CH"/>

</xml_diff>

<commit_message>
updating the diary with an entry for the 25th April 2020
</commit_message>
<xml_diff>
--- a/Dokumentationen/TagebuchTheFloorIsJava.docx
+++ b/Dokumentationen/TagebuchTheFloorIsJava.docx
@@ -1,6 +1,6 @@
 
 <file path=word/document.xml><?xml version="1.0" encoding="utf-8"?>
-<w:document xmlns:wpc="http://schemas.microsoft.com/office/word/2010/wordprocessingCanvas" xmlns:cx="http://schemas.microsoft.com/office/drawing/2014/chartex" xmlns:cx1="http://schemas.microsoft.com/office/drawing/2015/9/8/chartex" xmlns:cx2="http://schemas.microsoft.com/office/drawing/2015/10/21/chartex" xmlns:cx3="http://schemas.microsoft.com/office/drawing/2016/5/9/chartex" xmlns:cx4="http://schemas.microsoft.com/office/drawing/2016/5/10/chartex" xmlns:cx5="http://schemas.microsoft.com/office/drawing/2016/5/11/chartex" xmlns:cx6="http://schemas.microsoft.com/office/drawing/2016/5/12/chartex" xmlns:cx7="http://schemas.microsoft.com/office/drawing/2016/5/13/chartex" xmlns:cx8="http://schemas.microsoft.com/office/drawing/2016/5/14/chartex" xmlns:mc="http://schemas.openxmlformats.org/markup-compatibility/2006" xmlns:aink="http://schemas.microsoft.com/office/drawing/2016/ink" xmlns:am3d="http://schemas.microsoft.com/office/drawing/2017/model3d" xmlns:o="urn:schemas-microsoft-com:office:office" xmlns:r="http://schemas.openxmlformats.org/officeDocument/2006/relationships" xmlns:m="http://schemas.openxmlformats.org/officeDocument/2006/math" xmlns:v="urn:schemas-microsoft-com:vml" xmlns:wp14="http://schemas.microsoft.com/office/word/2010/wordprocessingDrawing" xmlns:wp="http://schemas.openxmlformats.org/drawingml/2006/wordprocessingDrawing" xmlns:w10="urn:schemas-microsoft-com:office:word" xmlns:w="http://schemas.openxmlformats.org/wordprocessingml/2006/main" xmlns:w14="http://schemas.microsoft.com/office/word/2010/wordml" xmlns:w15="http://schemas.microsoft.com/office/word/2012/wordml" xmlns:w16cid="http://schemas.microsoft.com/office/word/2016/wordml/cid" xmlns:w16se="http://schemas.microsoft.com/office/word/2015/wordml/symex" xmlns:wpg="http://schemas.microsoft.com/office/word/2010/wordprocessingGroup" xmlns:wpi="http://schemas.microsoft.com/office/word/2010/wordprocessingInk" xmlns:wne="http://schemas.microsoft.com/office/word/2006/wordml" xmlns:wps="http://schemas.microsoft.com/office/word/2010/wordprocessingShape" mc:Ignorable="w14 w15 w16se w16cid wp14">
+<w:document xmlns:wpc="http://schemas.microsoft.com/office/word/2010/wordprocessingCanvas" xmlns:cx="http://schemas.microsoft.com/office/drawing/2014/chartex" xmlns:cx1="http://schemas.microsoft.com/office/drawing/2015/9/8/chartex" xmlns:cx2="http://schemas.microsoft.com/office/drawing/2015/10/21/chartex" xmlns:cx3="http://schemas.microsoft.com/office/drawing/2016/5/9/chartex" xmlns:cx4="http://schemas.microsoft.com/office/drawing/2016/5/10/chartex" xmlns:cx5="http://schemas.microsoft.com/office/drawing/2016/5/11/chartex" xmlns:cx6="http://schemas.microsoft.com/office/drawing/2016/5/12/chartex" xmlns:cx7="http://schemas.microsoft.com/office/drawing/2016/5/13/chartex" xmlns:cx8="http://schemas.microsoft.com/office/drawing/2016/5/14/chartex" xmlns:mc="http://schemas.openxmlformats.org/markup-compatibility/2006" xmlns:aink="http://schemas.microsoft.com/office/drawing/2016/ink" xmlns:am3d="http://schemas.microsoft.com/office/drawing/2017/model3d" xmlns:o="urn:schemas-microsoft-com:office:office" xmlns:r="http://schemas.openxmlformats.org/officeDocument/2006/relationships" xmlns:m="http://schemas.openxmlformats.org/officeDocument/2006/math" xmlns:v="urn:schemas-microsoft-com:vml" xmlns:wp14="http://schemas.microsoft.com/office/word/2010/wordprocessingDrawing" xmlns:wp="http://schemas.openxmlformats.org/drawingml/2006/wordprocessingDrawing" xmlns:w10="urn:schemas-microsoft-com:office:word" xmlns:w="http://schemas.openxmlformats.org/wordprocessingml/2006/main" xmlns:w14="http://schemas.microsoft.com/office/word/2010/wordml" xmlns:w15="http://schemas.microsoft.com/office/word/2012/wordml" xmlns:w16cex="http://schemas.microsoft.com/office/word/2018/wordml/cex" xmlns:w16cid="http://schemas.microsoft.com/office/word/2016/wordml/cid" xmlns:w16="http://schemas.microsoft.com/office/word/2018/wordml" xmlns:w16se="http://schemas.microsoft.com/office/word/2015/wordml/symex" xmlns:wpg="http://schemas.microsoft.com/office/word/2010/wordprocessingGroup" xmlns:wpi="http://schemas.microsoft.com/office/word/2010/wordprocessingInk" xmlns:wne="http://schemas.microsoft.com/office/word/2006/wordml" xmlns:wps="http://schemas.microsoft.com/office/word/2010/wordprocessingShape" mc:Ignorable="w14 w15 w16se w16cid w16 w16cex wp14">
   <w:body>
     <w:p>
       <w:pPr>
@@ -20,7 +20,29 @@
           <w:szCs w:val="32"/>
           <w:lang w:val="de-CH"/>
         </w:rPr>
-        <w:t>Tagebuch für das Spiel “The Floor is Java”</w:t>
+        <w:t xml:space="preserve">Tagebuch für das Spiel “The Floor </w:t>
+      </w:r>
+      <w:proofErr w:type="spellStart"/>
+      <w:r>
+        <w:rPr>
+          <w:b/>
+          <w:bCs/>
+          <w:sz w:val="32"/>
+          <w:szCs w:val="32"/>
+          <w:lang w:val="de-CH"/>
+        </w:rPr>
+        <w:t>is</w:t>
+      </w:r>
+      <w:proofErr w:type="spellEnd"/>
+      <w:r>
+        <w:rPr>
+          <w:b/>
+          <w:bCs/>
+          <w:sz w:val="32"/>
+          <w:szCs w:val="32"/>
+          <w:lang w:val="de-CH"/>
+        </w:rPr>
+        <w:t xml:space="preserve"> Java”</w:t>
       </w:r>
     </w:p>
     <w:p>
@@ -152,7 +174,21 @@
         <w:rPr>
           <w:lang w:val="de-CH"/>
         </w:rPr>
-        <w:t>Jeder brachte jeweils drei Ideen mit, die wir ausführlich besprachen. Nun haben wir uns für ein Schildkrötenspiel namens «The Floor is Java» entschieden, zu dem wir sämtliche Regeln und Details festlegten.</w:t>
+        <w:t xml:space="preserve">Jeder brachte jeweils drei Ideen mit, die wir ausführlich besprachen. Nun haben wir uns für ein Schildkrötenspiel namens «The Floor </w:t>
+      </w:r>
+      <w:proofErr w:type="spellStart"/>
+      <w:r>
+        <w:rPr>
+          <w:lang w:val="de-CH"/>
+        </w:rPr>
+        <w:t>is</w:t>
+      </w:r>
+      <w:proofErr w:type="spellEnd"/>
+      <w:r>
+        <w:rPr>
+          <w:lang w:val="de-CH"/>
+        </w:rPr>
+        <w:t xml:space="preserve"> Java» entschieden, zu dem wir sämtliche Regeln und Details festlegten.</w:t>
       </w:r>
     </w:p>
     <w:p>
@@ -255,8 +291,18 @@
           <w:iCs/>
           <w:lang w:val="de-CH"/>
         </w:rPr>
-        <w:t>von Mockups</w:t>
-      </w:r>
+        <w:t xml:space="preserve">von </w:t>
+      </w:r>
+      <w:proofErr w:type="spellStart"/>
+      <w:r>
+        <w:rPr>
+          <w:i/>
+          <w:iCs/>
+          <w:lang w:val="de-CH"/>
+        </w:rPr>
+        <w:t>Mockups</w:t>
+      </w:r>
+      <w:proofErr w:type="spellEnd"/>
     </w:p>
     <w:p>
       <w:pPr>
@@ -299,7 +345,43 @@
           <w:iCs/>
           <w:lang w:val="de-CH"/>
         </w:rPr>
-        <w:t>5. März 2020: Kreieren des Timetables mit GanttProjekt, sowie des Tagebuches</w:t>
+        <w:t xml:space="preserve">5. März 2020: Kreieren des </w:t>
+      </w:r>
+      <w:proofErr w:type="spellStart"/>
+      <w:r>
+        <w:rPr>
+          <w:i/>
+          <w:iCs/>
+          <w:lang w:val="de-CH"/>
+        </w:rPr>
+        <w:t>Timetables</w:t>
+      </w:r>
+      <w:proofErr w:type="spellEnd"/>
+      <w:r>
+        <w:rPr>
+          <w:i/>
+          <w:iCs/>
+          <w:lang w:val="de-CH"/>
+        </w:rPr>
+        <w:t xml:space="preserve"> mit </w:t>
+      </w:r>
+      <w:proofErr w:type="spellStart"/>
+      <w:r>
+        <w:rPr>
+          <w:i/>
+          <w:iCs/>
+          <w:lang w:val="de-CH"/>
+        </w:rPr>
+        <w:t>GanttProjekt</w:t>
+      </w:r>
+      <w:proofErr w:type="spellEnd"/>
+      <w:r>
+        <w:rPr>
+          <w:i/>
+          <w:iCs/>
+          <w:lang w:val="de-CH"/>
+        </w:rPr>
+        <w:t>, sowie des Tagebuches</w:t>
       </w:r>
     </w:p>
     <w:p>
@@ -618,7 +700,21 @@
         <w:rPr>
           <w:lang w:val="de-CH"/>
         </w:rPr>
-        <w:t xml:space="preserve">Melanie = Netwerkprotokoll, Rohail = Chat, Dennis = Verbindungsstücke der einzelnen </w:t>
+        <w:t xml:space="preserve">Melanie = </w:t>
+      </w:r>
+      <w:proofErr w:type="spellStart"/>
+      <w:r>
+        <w:rPr>
+          <w:lang w:val="de-CH"/>
+        </w:rPr>
+        <w:t>Netwerkprotokoll</w:t>
+      </w:r>
+      <w:proofErr w:type="spellEnd"/>
+      <w:r>
+        <w:rPr>
+          <w:lang w:val="de-CH"/>
+        </w:rPr>
+        <w:t xml:space="preserve">, Rohail = Chat, Dennis = Verbindungsstücke der einzelnen </w:t>
       </w:r>
       <w:r>
         <w:rPr>
@@ -700,7 +796,25 @@
           <w:iCs/>
           <w:lang w:val="de-CH"/>
         </w:rPr>
-        <w:t xml:space="preserve"> Timetable und erste Versuche des Chatrooms</w:t>
+        <w:t xml:space="preserve"> </w:t>
+      </w:r>
+      <w:proofErr w:type="spellStart"/>
+      <w:r>
+        <w:rPr>
+          <w:i/>
+          <w:iCs/>
+          <w:lang w:val="de-CH"/>
+        </w:rPr>
+        <w:t>Timetable</w:t>
+      </w:r>
+      <w:proofErr w:type="spellEnd"/>
+      <w:r>
+        <w:rPr>
+          <w:i/>
+          <w:iCs/>
+          <w:lang w:val="de-CH"/>
+        </w:rPr>
+        <w:t xml:space="preserve"> und erste Versuche des Chatrooms</w:t>
       </w:r>
     </w:p>
     <w:p>
@@ -757,7 +871,21 @@
         <w:rPr>
           <w:lang w:val="de-CH"/>
         </w:rPr>
-        <w:t>Update unseres Timetables, sowie Programmieren von Klassen für Informationen des Clients an den Server.</w:t>
+        <w:t xml:space="preserve">Update unseres </w:t>
+      </w:r>
+      <w:proofErr w:type="spellStart"/>
+      <w:r>
+        <w:rPr>
+          <w:lang w:val="de-CH"/>
+        </w:rPr>
+        <w:t>Timetables</w:t>
+      </w:r>
+      <w:proofErr w:type="spellEnd"/>
+      <w:r>
+        <w:rPr>
+          <w:lang w:val="de-CH"/>
+        </w:rPr>
+        <w:t>, sowie Programmieren von Klassen für Informationen des Clients an den Server.</w:t>
       </w:r>
     </w:p>
     <w:p>
@@ -1083,39 +1211,63 @@
         <w:rPr>
           <w:lang w:val="de-CH"/>
         </w:rPr>
-        <w:t>Abends testeten wir unseren Fortschritt auf Hamachi.</w:t>
-      </w:r>
-    </w:p>
-    <w:p>
-      <w:pPr>
-        <w:rPr>
-          <w:lang w:val="de-CH"/>
-        </w:rPr>
-      </w:pPr>
-    </w:p>
-    <w:p>
-      <w:pPr>
-        <w:rPr>
-          <w:lang w:val="de-CH"/>
-        </w:rPr>
-      </w:pPr>
-    </w:p>
-    <w:p>
-      <w:pPr>
-        <w:rPr>
-          <w:i/>
-          <w:iCs/>
-          <w:lang w:val="de-CH"/>
-        </w:rPr>
-      </w:pPr>
-      <w:r>
-        <w:rPr>
-          <w:i/>
-          <w:iCs/>
-          <w:lang w:val="de-CH"/>
-        </w:rPr>
-        <w:t>21. März 2020: Netzwerkprotokoll, Kommentare und Timetable</w:t>
-      </w:r>
+        <w:t xml:space="preserve">Abends testeten wir unseren Fortschritt auf </w:t>
+      </w:r>
+      <w:proofErr w:type="spellStart"/>
+      <w:r>
+        <w:rPr>
+          <w:lang w:val="de-CH"/>
+        </w:rPr>
+        <w:t>Hamachi</w:t>
+      </w:r>
+      <w:proofErr w:type="spellEnd"/>
+      <w:r>
+        <w:rPr>
+          <w:lang w:val="de-CH"/>
+        </w:rPr>
+        <w:t>.</w:t>
+      </w:r>
+    </w:p>
+    <w:p>
+      <w:pPr>
+        <w:rPr>
+          <w:lang w:val="de-CH"/>
+        </w:rPr>
+      </w:pPr>
+    </w:p>
+    <w:p>
+      <w:pPr>
+        <w:rPr>
+          <w:lang w:val="de-CH"/>
+        </w:rPr>
+      </w:pPr>
+    </w:p>
+    <w:p>
+      <w:pPr>
+        <w:rPr>
+          <w:i/>
+          <w:iCs/>
+          <w:lang w:val="de-CH"/>
+        </w:rPr>
+      </w:pPr>
+      <w:r>
+        <w:rPr>
+          <w:i/>
+          <w:iCs/>
+          <w:lang w:val="de-CH"/>
+        </w:rPr>
+        <w:t xml:space="preserve">21. März 2020: Netzwerkprotokoll, Kommentare und </w:t>
+      </w:r>
+      <w:proofErr w:type="spellStart"/>
+      <w:r>
+        <w:rPr>
+          <w:i/>
+          <w:iCs/>
+          <w:lang w:val="de-CH"/>
+        </w:rPr>
+        <w:t>Timetable</w:t>
+      </w:r>
+      <w:proofErr w:type="spellEnd"/>
     </w:p>
     <w:p>
       <w:pPr>
@@ -1190,7 +1342,25 @@
           <w:iCs/>
           <w:lang w:val="de-CH"/>
         </w:rPr>
-        <w:t>22. März 2020: CheckStyle und letzte Änderungen</w:t>
+        <w:t xml:space="preserve">22. März 2020: </w:t>
+      </w:r>
+      <w:proofErr w:type="spellStart"/>
+      <w:r>
+        <w:rPr>
+          <w:i/>
+          <w:iCs/>
+          <w:lang w:val="de-CH"/>
+        </w:rPr>
+        <w:t>CheckStyle</w:t>
+      </w:r>
+      <w:proofErr w:type="spellEnd"/>
+      <w:r>
+        <w:rPr>
+          <w:i/>
+          <w:iCs/>
+          <w:lang w:val="de-CH"/>
+        </w:rPr>
+        <w:t xml:space="preserve"> und letzte Änderungen</w:t>
       </w:r>
     </w:p>
     <w:p>
@@ -1295,7 +1465,63 @@
         <w:rPr>
           <w:lang w:val="de-CH"/>
         </w:rPr>
-        <w:t>sorgte dafür, dass der Code den Coding-Konventionen entspricht und richtig encoded, decoded und validated wurde.</w:t>
+        <w:t xml:space="preserve">sorgte dafür, dass der Code den </w:t>
+      </w:r>
+      <w:proofErr w:type="spellStart"/>
+      <w:r>
+        <w:rPr>
+          <w:lang w:val="de-CH"/>
+        </w:rPr>
+        <w:t>Coding</w:t>
+      </w:r>
+      <w:proofErr w:type="spellEnd"/>
+      <w:r>
+        <w:rPr>
+          <w:lang w:val="de-CH"/>
+        </w:rPr>
+        <w:t xml:space="preserve">-Konventionen entspricht und richtig </w:t>
+      </w:r>
+      <w:proofErr w:type="spellStart"/>
+      <w:r>
+        <w:rPr>
+          <w:lang w:val="de-CH"/>
+        </w:rPr>
+        <w:t>encoded</w:t>
+      </w:r>
+      <w:proofErr w:type="spellEnd"/>
+      <w:r>
+        <w:rPr>
+          <w:lang w:val="de-CH"/>
+        </w:rPr>
+        <w:t xml:space="preserve">, </w:t>
+      </w:r>
+      <w:proofErr w:type="spellStart"/>
+      <w:r>
+        <w:rPr>
+          <w:lang w:val="de-CH"/>
+        </w:rPr>
+        <w:t>decoded</w:t>
+      </w:r>
+      <w:proofErr w:type="spellEnd"/>
+      <w:r>
+        <w:rPr>
+          <w:lang w:val="de-CH"/>
+        </w:rPr>
+        <w:t xml:space="preserve"> und </w:t>
+      </w:r>
+      <w:proofErr w:type="spellStart"/>
+      <w:r>
+        <w:rPr>
+          <w:lang w:val="de-CH"/>
+        </w:rPr>
+        <w:t>validated</w:t>
+      </w:r>
+      <w:proofErr w:type="spellEnd"/>
+      <w:r>
+        <w:rPr>
+          <w:lang w:val="de-CH"/>
+        </w:rPr>
+        <w:t xml:space="preserve"> wurde.</w:t>
       </w:r>
     </w:p>
     <w:p>
@@ -1436,17 +1662,35 @@
         </w:rPr>
         <w:t xml:space="preserve"> Wir legten ein </w:t>
       </w:r>
+      <w:proofErr w:type="spellStart"/>
+      <w:proofErr w:type="gramStart"/>
       <w:r>
         <w:rPr>
           <w:lang w:val="de-CH"/>
         </w:rPr>
         <w:t>geupdatetes</w:t>
       </w:r>
-      <w:r>
-        <w:rPr>
-          <w:lang w:val="de-CH"/>
-        </w:rPr>
-        <w:t xml:space="preserve"> .gitignore </w:t>
+      <w:proofErr w:type="spellEnd"/>
+      <w:r>
+        <w:rPr>
+          <w:lang w:val="de-CH"/>
+        </w:rPr>
+        <w:t xml:space="preserve"> .</w:t>
+      </w:r>
+      <w:proofErr w:type="spellStart"/>
+      <w:r>
+        <w:rPr>
+          <w:lang w:val="de-CH"/>
+        </w:rPr>
+        <w:t>gitignore</w:t>
+      </w:r>
+      <w:proofErr w:type="spellEnd"/>
+      <w:proofErr w:type="gramEnd"/>
+      <w:r>
+        <w:rPr>
+          <w:lang w:val="de-CH"/>
+        </w:rPr>
+        <w:t xml:space="preserve"> </w:t>
       </w:r>
       <w:r>
         <w:rPr>
@@ -1531,8 +1775,18 @@
           <w:iCs/>
           <w:lang w:val="de-CH"/>
         </w:rPr>
-        <w:t>. März 2020: CheckStyle</w:t>
-      </w:r>
+        <w:t xml:space="preserve">. März 2020: </w:t>
+      </w:r>
+      <w:proofErr w:type="spellStart"/>
+      <w:r>
+        <w:rPr>
+          <w:i/>
+          <w:iCs/>
+          <w:lang w:val="de-CH"/>
+        </w:rPr>
+        <w:t>CheckStyle</w:t>
+      </w:r>
+      <w:proofErr w:type="spellEnd"/>
     </w:p>
     <w:p>
       <w:pPr>
@@ -1564,7 +1818,21 @@
         <w:rPr>
           <w:lang w:val="de-CH"/>
         </w:rPr>
-        <w:t>Rohail sorgte dafür, dass der Code den Coding-Konventionen entspricht.</w:t>
+        <w:t xml:space="preserve">Rohail sorgte dafür, dass der Code den </w:t>
+      </w:r>
+      <w:proofErr w:type="spellStart"/>
+      <w:r>
+        <w:rPr>
+          <w:lang w:val="de-CH"/>
+        </w:rPr>
+        <w:t>Coding</w:t>
+      </w:r>
+      <w:proofErr w:type="spellEnd"/>
+      <w:r>
+        <w:rPr>
+          <w:lang w:val="de-CH"/>
+        </w:rPr>
+        <w:t>-Konventionen entspricht.</w:t>
       </w:r>
     </w:p>
     <w:p>
@@ -1603,7 +1871,25 @@
           <w:iCs/>
           <w:lang w:val="de-CH"/>
         </w:rPr>
-        <w:t>: Enum Klasse</w:t>
+        <w:t xml:space="preserve">: </w:t>
+      </w:r>
+      <w:proofErr w:type="spellStart"/>
+      <w:r>
+        <w:rPr>
+          <w:i/>
+          <w:iCs/>
+          <w:lang w:val="de-CH"/>
+        </w:rPr>
+        <w:t>Enum</w:t>
+      </w:r>
+      <w:proofErr w:type="spellEnd"/>
+      <w:r>
+        <w:rPr>
+          <w:i/>
+          <w:iCs/>
+          <w:lang w:val="de-CH"/>
+        </w:rPr>
+        <w:t xml:space="preserve"> Klasse</w:t>
       </w:r>
     </w:p>
     <w:p>
@@ -1636,37 +1922,59 @@
         <w:rPr>
           <w:lang w:val="de-CH"/>
         </w:rPr>
-        <w:t>Eine Enum-Klasse namens «Protokoll» wurde hinzugefügt, um das Handling mit Keywords einfacher zu gestalten.</w:t>
-      </w:r>
-    </w:p>
-    <w:p>
-      <w:pPr>
-        <w:rPr>
-          <w:lang w:val="de-CH"/>
-        </w:rPr>
-      </w:pPr>
-    </w:p>
-    <w:p>
-      <w:pPr>
-        <w:rPr>
-          <w:i/>
-          <w:lang w:val="de-CH"/>
-        </w:rPr>
-      </w:pPr>
-    </w:p>
-    <w:p>
-      <w:pPr>
-        <w:rPr>
-          <w:i/>
-          <w:lang w:val="de-CH"/>
-        </w:rPr>
-      </w:pPr>
-      <w:r>
-        <w:rPr>
-          <w:i/>
-          <w:lang w:val="de-CH"/>
-        </w:rPr>
-        <w:t>26. März 2020: GameD</w:t>
+        <w:t xml:space="preserve">Eine </w:t>
+      </w:r>
+      <w:proofErr w:type="spellStart"/>
+      <w:r>
+        <w:rPr>
+          <w:lang w:val="de-CH"/>
+        </w:rPr>
+        <w:t>Enum</w:t>
+      </w:r>
+      <w:proofErr w:type="spellEnd"/>
+      <w:r>
+        <w:rPr>
+          <w:lang w:val="de-CH"/>
+        </w:rPr>
+        <w:t>-Klasse namens «Protokoll» wurde hinzugefügt, um das Handling mit Keywords einfacher zu gestalten.</w:t>
+      </w:r>
+    </w:p>
+    <w:p>
+      <w:pPr>
+        <w:rPr>
+          <w:lang w:val="de-CH"/>
+        </w:rPr>
+      </w:pPr>
+    </w:p>
+    <w:p>
+      <w:pPr>
+        <w:rPr>
+          <w:i/>
+          <w:lang w:val="de-CH"/>
+        </w:rPr>
+      </w:pPr>
+    </w:p>
+    <w:p>
+      <w:pPr>
+        <w:rPr>
+          <w:i/>
+          <w:lang w:val="de-CH"/>
+        </w:rPr>
+      </w:pPr>
+      <w:r>
+        <w:rPr>
+          <w:i/>
+          <w:lang w:val="de-CH"/>
+        </w:rPr>
+        <w:t xml:space="preserve">26. März 2020: </w:t>
+      </w:r>
+      <w:proofErr w:type="spellStart"/>
+      <w:r>
+        <w:rPr>
+          <w:i/>
+          <w:lang w:val="de-CH"/>
+        </w:rPr>
+        <w:t>GameD</w:t>
       </w:r>
       <w:r>
         <w:rPr>
@@ -1675,6 +1983,7 @@
         </w:rPr>
         <w:t>evelopment</w:t>
       </w:r>
+      <w:proofErr w:type="spellEnd"/>
     </w:p>
     <w:p>
       <w:pPr>
@@ -1752,7 +2061,21 @@
           <w:lang w:val="de-CH"/>
         </w:rPr>
         <w:lastRenderedPageBreak/>
-        <w:t>Natasha überarbeitete Server mit Enumerationstypen, um Schreibfehler im Code zu vermeiden.</w:t>
+        <w:t xml:space="preserve">Natasha überarbeitete Server mit </w:t>
+      </w:r>
+      <w:proofErr w:type="spellStart"/>
+      <w:r>
+        <w:rPr>
+          <w:lang w:val="de-CH"/>
+        </w:rPr>
+        <w:t>Enumerationstypen</w:t>
+      </w:r>
+      <w:proofErr w:type="spellEnd"/>
+      <w:r>
+        <w:rPr>
+          <w:lang w:val="de-CH"/>
+        </w:rPr>
+        <w:t>, um Schreibfehler im Code zu vermeiden.</w:t>
       </w:r>
       <w:r>
         <w:rPr>
@@ -1836,7 +2159,37 @@
         <w:rPr>
           <w:lang w:val="de-CH"/>
         </w:rPr>
-        <w:t>Nun gibt es Methoden, die sowohl von Client- wie auch von Server-Seite überprüfen, ob die Informationen nach den Schlüsselwörtern (zum Beispiel das «nickname» nach NAME:nickname) für einen Spielzug / eine Änderung korrekt eingegeben wurden.</w:t>
+        <w:t>Nun gibt es Methoden, die sowohl von Client- wie auch von Server-Seite überprüfen, ob die Informationen nach den Schlüsselwörtern (zum Beispiel das «</w:t>
+      </w:r>
+      <w:proofErr w:type="spellStart"/>
+      <w:r>
+        <w:rPr>
+          <w:lang w:val="de-CH"/>
+        </w:rPr>
+        <w:t>nickname</w:t>
+      </w:r>
+      <w:proofErr w:type="spellEnd"/>
+      <w:r>
+        <w:rPr>
+          <w:lang w:val="de-CH"/>
+        </w:rPr>
+        <w:t xml:space="preserve">» nach </w:t>
+      </w:r>
+      <w:proofErr w:type="spellStart"/>
+      <w:proofErr w:type="gramStart"/>
+      <w:r>
+        <w:rPr>
+          <w:lang w:val="de-CH"/>
+        </w:rPr>
+        <w:t>NAME:nickname</w:t>
+      </w:r>
+      <w:proofErr w:type="spellEnd"/>
+      <w:proofErr w:type="gramEnd"/>
+      <w:r>
+        <w:rPr>
+          <w:lang w:val="de-CH"/>
+        </w:rPr>
+        <w:t>) für einen Spielzug / eine Änderung korrekt eingegeben wurden.</w:t>
       </w:r>
     </w:p>
     <w:p>
@@ -1947,8 +2300,16 @@
         <w:rPr>
           <w:lang w:val="de-CH"/>
         </w:rPr>
-        <w:t>Natasha: Code für das Erstellen und Beitreten von Lobbies</w:t>
-      </w:r>
+        <w:t xml:space="preserve">Natasha: Code für das Erstellen und Beitreten von </w:t>
+      </w:r>
+      <w:proofErr w:type="spellStart"/>
+      <w:r>
+        <w:rPr>
+          <w:lang w:val="de-CH"/>
+        </w:rPr>
+        <w:t>Lobbies</w:t>
+      </w:r>
+      <w:proofErr w:type="spellEnd"/>
     </w:p>
     <w:p>
       <w:pPr>
@@ -2032,20 +2393,78 @@
         <w:rPr>
           <w:lang w:val="de-CH"/>
         </w:rPr>
-        <w:t>Melanie: der Chat kann nicht mehr vom Terminal aus benutzt werden, sondern hat nun sein eigenes Chatfenster. Methoden für den Whisperchat und den Broadcastchat wurden implementiert.</w:t>
-      </w:r>
-    </w:p>
-    <w:p>
-      <w:pPr>
-        <w:rPr>
-          <w:lang w:val="de-CH"/>
-        </w:rPr>
-      </w:pPr>
-      <w:r>
-        <w:rPr>
-          <w:lang w:val="de-CH"/>
-        </w:rPr>
-        <w:t>Rohail: Durch setting.gradlew kann nun ein Jar file erstellt werden.</w:t>
+        <w:t xml:space="preserve">Melanie: der Chat kann nicht mehr vom Terminal aus benutzt werden, sondern hat nun sein eigenes Chatfenster. Methoden für den </w:t>
+      </w:r>
+      <w:proofErr w:type="spellStart"/>
+      <w:r>
+        <w:rPr>
+          <w:lang w:val="de-CH"/>
+        </w:rPr>
+        <w:t>Whisperchat</w:t>
+      </w:r>
+      <w:proofErr w:type="spellEnd"/>
+      <w:r>
+        <w:rPr>
+          <w:lang w:val="de-CH"/>
+        </w:rPr>
+        <w:t xml:space="preserve"> und den Broadcastchat wurden implementiert.</w:t>
+      </w:r>
+    </w:p>
+    <w:p>
+      <w:pPr>
+        <w:rPr>
+          <w:lang w:val="de-CH"/>
+        </w:rPr>
+      </w:pPr>
+      <w:r>
+        <w:rPr>
+          <w:lang w:val="de-CH"/>
+        </w:rPr>
+        <w:t xml:space="preserve">Rohail: Durch </w:t>
+      </w:r>
+      <w:proofErr w:type="spellStart"/>
+      <w:proofErr w:type="gramStart"/>
+      <w:r>
+        <w:rPr>
+          <w:lang w:val="de-CH"/>
+        </w:rPr>
+        <w:t>setting.gradlew</w:t>
+      </w:r>
+      <w:proofErr w:type="spellEnd"/>
+      <w:proofErr w:type="gramEnd"/>
+      <w:r>
+        <w:rPr>
+          <w:lang w:val="de-CH"/>
+        </w:rPr>
+        <w:t xml:space="preserve"> kann nun ein </w:t>
+      </w:r>
+      <w:proofErr w:type="spellStart"/>
+      <w:r>
+        <w:rPr>
+          <w:lang w:val="de-CH"/>
+        </w:rPr>
+        <w:t>Jar</w:t>
+      </w:r>
+      <w:proofErr w:type="spellEnd"/>
+      <w:r>
+        <w:rPr>
+          <w:lang w:val="de-CH"/>
+        </w:rPr>
+        <w:t xml:space="preserve"> </w:t>
+      </w:r>
+      <w:proofErr w:type="spellStart"/>
+      <w:r>
+        <w:rPr>
+          <w:lang w:val="de-CH"/>
+        </w:rPr>
+        <w:t>file</w:t>
+      </w:r>
+      <w:proofErr w:type="spellEnd"/>
+      <w:r>
+        <w:rPr>
+          <w:lang w:val="de-CH"/>
+        </w:rPr>
+        <w:t xml:space="preserve"> erstellt werden.</w:t>
       </w:r>
     </w:p>
     <w:p>
@@ -2220,22 +2639,58 @@
           <w:lang w:val="en-US"/>
         </w:rPr>
         <w:lastRenderedPageBreak/>
-        <w:t>31. März 2020</w:t>
-      </w:r>
+        <w:t xml:space="preserve">31. </w:t>
+      </w:r>
+      <w:proofErr w:type="spellStart"/>
       <w:r>
         <w:rPr>
           <w:i/>
           <w:iCs/>
           <w:lang w:val="en-US"/>
         </w:rPr>
-        <w:t>/ 1.April 2020</w:t>
-      </w:r>
+        <w:t>März</w:t>
+      </w:r>
+      <w:proofErr w:type="spellEnd"/>
       <w:r>
         <w:rPr>
           <w:i/>
           <w:iCs/>
           <w:lang w:val="en-US"/>
         </w:rPr>
+        <w:t xml:space="preserve"> 2020</w:t>
+      </w:r>
+      <w:r>
+        <w:rPr>
+          <w:i/>
+          <w:iCs/>
+          <w:lang w:val="en-US"/>
+        </w:rPr>
+        <w:t xml:space="preserve">/ </w:t>
+      </w:r>
+      <w:proofErr w:type="gramStart"/>
+      <w:r>
+        <w:rPr>
+          <w:i/>
+          <w:iCs/>
+          <w:lang w:val="en-US"/>
+        </w:rPr>
+        <w:t>1.April</w:t>
+      </w:r>
+      <w:proofErr w:type="gramEnd"/>
+      <w:r>
+        <w:rPr>
+          <w:i/>
+          <w:iCs/>
+          <w:lang w:val="en-US"/>
+        </w:rPr>
+        <w:t xml:space="preserve"> 2020</w:t>
+      </w:r>
+      <w:r>
+        <w:rPr>
+          <w:i/>
+          <w:iCs/>
+          <w:lang w:val="en-US"/>
+        </w:rPr>
         <w:t>: Start client local</w:t>
       </w:r>
       <w:r>
@@ -2314,7 +2769,21 @@
         <w:rPr>
           <w:lang w:val="de-CH"/>
         </w:rPr>
-        <w:t>Logger können nun verwendet werden und gitignore beachtet Linux-Geräte.</w:t>
+        <w:t xml:space="preserve">Logger können nun verwendet werden und </w:t>
+      </w:r>
+      <w:proofErr w:type="spellStart"/>
+      <w:r>
+        <w:rPr>
+          <w:lang w:val="de-CH"/>
+        </w:rPr>
+        <w:t>gitignore</w:t>
+      </w:r>
+      <w:proofErr w:type="spellEnd"/>
+      <w:r>
+        <w:rPr>
+          <w:lang w:val="de-CH"/>
+        </w:rPr>
+        <w:t xml:space="preserve"> beachtet Linux-Geräte.</w:t>
       </w:r>
     </w:p>
     <w:p>
@@ -2328,8 +2797,16 @@
         <w:rPr>
           <w:lang w:val="de-CH"/>
         </w:rPr>
-        <w:t>Es wird versucht, über den Kommand</w:t>
-      </w:r>
+        <w:t xml:space="preserve">Es wird versucht, über den </w:t>
+      </w:r>
+      <w:proofErr w:type="spellStart"/>
+      <w:r>
+        <w:rPr>
+          <w:lang w:val="de-CH"/>
+        </w:rPr>
+        <w:t>Kommand</w:t>
+      </w:r>
+      <w:proofErr w:type="spellEnd"/>
       <w:r>
         <w:rPr>
           <w:rFonts w:ascii="Times New Roman" w:eastAsia="Times New Roman" w:hAnsi="Times New Roman" w:cs="Times New Roman"/>
@@ -2341,7 +2818,49 @@
         <w:rPr>
           <w:lang w:val="de-CH"/>
         </w:rPr>
-        <w:t>«build-cs 108» sowohl ein Jar-Dokument wie auch ein Javadoc zu erstellen.</w:t>
+        <w:t>«</w:t>
+      </w:r>
+      <w:proofErr w:type="spellStart"/>
+      <w:r>
+        <w:rPr>
+          <w:lang w:val="de-CH"/>
+        </w:rPr>
+        <w:t>build-cs</w:t>
+      </w:r>
+      <w:proofErr w:type="spellEnd"/>
+      <w:r>
+        <w:rPr>
+          <w:lang w:val="de-CH"/>
+        </w:rPr>
+        <w:t xml:space="preserve"> 108» sowohl ein </w:t>
+      </w:r>
+      <w:proofErr w:type="spellStart"/>
+      <w:r>
+        <w:rPr>
+          <w:lang w:val="de-CH"/>
+        </w:rPr>
+        <w:t>Jar</w:t>
+      </w:r>
+      <w:proofErr w:type="spellEnd"/>
+      <w:r>
+        <w:rPr>
+          <w:lang w:val="de-CH"/>
+        </w:rPr>
+        <w:t xml:space="preserve">-Dokument wie auch ein </w:t>
+      </w:r>
+      <w:proofErr w:type="spellStart"/>
+      <w:r>
+        <w:rPr>
+          <w:lang w:val="de-CH"/>
+        </w:rPr>
+        <w:t>Javadoc</w:t>
+      </w:r>
+      <w:proofErr w:type="spellEnd"/>
+      <w:r>
+        <w:rPr>
+          <w:lang w:val="de-CH"/>
+        </w:rPr>
+        <w:t xml:space="preserve"> zu erstellen.</w:t>
       </w:r>
     </w:p>
     <w:p>
@@ -2467,7 +2986,21 @@
         <w:rPr>
           <w:lang w:val="de-CH"/>
         </w:rPr>
-        <w:t>Da bei der Playerliste auch Clients angezeigt werden, die durch Connection Lost nicht mehr tatsächlich anwesend sind, wurde eine Methode entwickelt, die diese Clients aus der Liste der «userthreads» herauslöscht.</w:t>
+        <w:t>Da bei der Playerliste auch Clients angezeigt werden, die durch Connection Lost nicht mehr tatsächlich anwesend sind, wurde eine Methode entwickelt, die diese Clients aus der Liste der «</w:t>
+      </w:r>
+      <w:proofErr w:type="spellStart"/>
+      <w:r>
+        <w:rPr>
+          <w:lang w:val="de-CH"/>
+        </w:rPr>
+        <w:t>userthreads</w:t>
+      </w:r>
+      <w:proofErr w:type="spellEnd"/>
+      <w:r>
+        <w:rPr>
+          <w:lang w:val="de-CH"/>
+        </w:rPr>
+        <w:t>» herauslöscht.</w:t>
       </w:r>
     </w:p>
     <w:p>
@@ -2615,7 +3148,21 @@
         <w:rPr>
           <w:lang w:val="de-CH"/>
         </w:rPr>
-        <w:t>Natasha: Aktualisieren aller Dokumente. Erstellen des Manuals, sowie leichte Verbesserungen für «Spectators».</w:t>
+        <w:t>Natasha: Aktualisieren aller Dokumente. Erstellen des Manuals, sowie leichte Verbesserungen für «</w:t>
+      </w:r>
+      <w:proofErr w:type="spellStart"/>
+      <w:r>
+        <w:rPr>
+          <w:lang w:val="de-CH"/>
+        </w:rPr>
+        <w:t>Spectators</w:t>
+      </w:r>
+      <w:proofErr w:type="spellEnd"/>
+      <w:r>
+        <w:rPr>
+          <w:lang w:val="de-CH"/>
+        </w:rPr>
+        <w:t>».</w:t>
       </w:r>
     </w:p>
     <w:p>
@@ -2718,7 +3265,21 @@
         <w:rPr>
           <w:lang w:val="de-CH"/>
         </w:rPr>
-        <w:t>Grundsätzliche Räumungs- und Verbesserungsarbeiten beim Spiel wie beim Code im Allgemeinen. (Kommentare, Q/A, Interpretation des ClientReaderThreads bezüglich des Spielverlaufs)</w:t>
+        <w:t xml:space="preserve">Grundsätzliche Räumungs- und Verbesserungsarbeiten beim Spiel wie beim Code im Allgemeinen. (Kommentare, Q/A, Interpretation des </w:t>
+      </w:r>
+      <w:proofErr w:type="spellStart"/>
+      <w:r>
+        <w:rPr>
+          <w:lang w:val="de-CH"/>
+        </w:rPr>
+        <w:t>ClientReaderThreads</w:t>
+      </w:r>
+      <w:proofErr w:type="spellEnd"/>
+      <w:r>
+        <w:rPr>
+          <w:lang w:val="de-CH"/>
+        </w:rPr>
+        <w:t xml:space="preserve"> bezüglich des Spielverlaufs)</w:t>
       </w:r>
     </w:p>
     <w:p>
@@ -2802,33 +3363,75 @@
         <w:rPr>
           <w:lang w:val="de-CH"/>
         </w:rPr>
-        <w:t>Melanie: Bilder für Felder des Spiels wurden geadded.</w:t>
-      </w:r>
-    </w:p>
-    <w:p>
-      <w:pPr>
-        <w:rPr>
-          <w:lang w:val="de-CH"/>
-        </w:rPr>
-      </w:pPr>
-      <w:r>
-        <w:rPr>
-          <w:lang w:val="de-CH"/>
-        </w:rPr>
-        <w:t>Rohail: CheckSytle und hinzufügen des Dokumentes Qualitätsmanagement</w:t>
-      </w:r>
-    </w:p>
-    <w:p>
-      <w:pPr>
-        <w:rPr>
-          <w:lang w:val="de-CH"/>
-        </w:rPr>
-      </w:pPr>
-      <w:r>
-        <w:rPr>
-          <w:lang w:val="de-CH"/>
-        </w:rPr>
-        <w:t>Natasha: Merging der zwei Versionen für die Präsentation (falls erwünscht).</w:t>
+        <w:t xml:space="preserve">Melanie: Bilder für Felder des Spiels wurden </w:t>
+      </w:r>
+      <w:proofErr w:type="spellStart"/>
+      <w:r>
+        <w:rPr>
+          <w:lang w:val="de-CH"/>
+        </w:rPr>
+        <w:t>geadded</w:t>
+      </w:r>
+      <w:proofErr w:type="spellEnd"/>
+      <w:r>
+        <w:rPr>
+          <w:lang w:val="de-CH"/>
+        </w:rPr>
+        <w:t>.</w:t>
+      </w:r>
+    </w:p>
+    <w:p>
+      <w:pPr>
+        <w:rPr>
+          <w:lang w:val="de-CH"/>
+        </w:rPr>
+      </w:pPr>
+      <w:r>
+        <w:rPr>
+          <w:lang w:val="de-CH"/>
+        </w:rPr>
+        <w:t xml:space="preserve">Rohail: </w:t>
+      </w:r>
+      <w:proofErr w:type="spellStart"/>
+      <w:r>
+        <w:rPr>
+          <w:lang w:val="de-CH"/>
+        </w:rPr>
+        <w:t>CheckSytle</w:t>
+      </w:r>
+      <w:proofErr w:type="spellEnd"/>
+      <w:r>
+        <w:rPr>
+          <w:lang w:val="de-CH"/>
+        </w:rPr>
+        <w:t xml:space="preserve"> und hinzufügen des Dokumentes Qualitätsmanagement</w:t>
+      </w:r>
+    </w:p>
+    <w:p>
+      <w:pPr>
+        <w:rPr>
+          <w:lang w:val="de-CH"/>
+        </w:rPr>
+      </w:pPr>
+      <w:r>
+        <w:rPr>
+          <w:lang w:val="de-CH"/>
+        </w:rPr>
+        <w:t xml:space="preserve">Natasha: </w:t>
+      </w:r>
+      <w:proofErr w:type="spellStart"/>
+      <w:r>
+        <w:rPr>
+          <w:lang w:val="de-CH"/>
+        </w:rPr>
+        <w:t>Merging</w:t>
+      </w:r>
+      <w:proofErr w:type="spellEnd"/>
+      <w:r>
+        <w:rPr>
+          <w:lang w:val="de-CH"/>
+        </w:rPr>
+        <w:t xml:space="preserve"> der zwei Versionen für die Präsentation (falls erwünscht).</w:t>
       </w:r>
     </w:p>
     <w:p>
@@ -3161,13 +3764,23 @@
         </w:rPr>
         <w:t xml:space="preserve"> </w:t>
       </w:r>
-      <w:r>
-        <w:rPr>
-          <w:i/>
-          <w:iCs/>
-          <w:lang w:val="de-CH"/>
-        </w:rPr>
-        <w:t>Boardmethoden und Demo</w:t>
+      <w:proofErr w:type="spellStart"/>
+      <w:r>
+        <w:rPr>
+          <w:i/>
+          <w:iCs/>
+          <w:lang w:val="de-CH"/>
+        </w:rPr>
+        <w:t>Boardmethoden</w:t>
+      </w:r>
+      <w:proofErr w:type="spellEnd"/>
+      <w:r>
+        <w:rPr>
+          <w:i/>
+          <w:iCs/>
+          <w:lang w:val="de-CH"/>
+        </w:rPr>
+        <w:t xml:space="preserve"> und Demo</w:t>
       </w:r>
     </w:p>
     <w:p>
@@ -3249,7 +3862,21 @@
         <w:rPr>
           <w:lang w:val="de-CH"/>
         </w:rPr>
-        <w:t>Dennis: Über das Keywort «Demo» wird ein Spielbrett dargestellt, das für die Präsentation von Meilenstein drei geeignet ist.</w:t>
+        <w:t xml:space="preserve">Dennis: Über das </w:t>
+      </w:r>
+      <w:proofErr w:type="spellStart"/>
+      <w:r>
+        <w:rPr>
+          <w:lang w:val="de-CH"/>
+        </w:rPr>
+        <w:t>Keywort</w:t>
+      </w:r>
+      <w:proofErr w:type="spellEnd"/>
+      <w:r>
+        <w:rPr>
+          <w:lang w:val="de-CH"/>
+        </w:rPr>
+        <w:t xml:space="preserve"> «Demo» wird ein Spielbrett dargestellt, das für die Präsentation von Meilenstein drei geeignet ist.</w:t>
       </w:r>
     </w:p>
     <w:p>
@@ -3580,7 +4207,25 @@
           <w:iCs/>
           <w:lang w:val="de-CH"/>
         </w:rPr>
-        <w:t xml:space="preserve"> Merging &amp; Graphisches</w:t>
+        <w:t xml:space="preserve"> </w:t>
+      </w:r>
+      <w:proofErr w:type="spellStart"/>
+      <w:r>
+        <w:rPr>
+          <w:i/>
+          <w:iCs/>
+          <w:lang w:val="de-CH"/>
+        </w:rPr>
+        <w:t>Merging</w:t>
+      </w:r>
+      <w:proofErr w:type="spellEnd"/>
+      <w:r>
+        <w:rPr>
+          <w:i/>
+          <w:iCs/>
+          <w:lang w:val="de-CH"/>
+        </w:rPr>
+        <w:t xml:space="preserve"> &amp; Graphisches</w:t>
       </w:r>
     </w:p>
     <w:p>
@@ -3638,7 +4283,49 @@
         <w:rPr>
           <w:lang w:val="de-CH"/>
         </w:rPr>
-        <w:t>Natasha: Der Branch, an dem wir die letzten Tage gearbeitet hatten, um für die Präsentation keine Fehler zu machen, wurde nun mit dem Hauptbranch kombiniert. Die Boardklasse kreiert nun ein Spielbrett der gewünschten Grösse + 2, da die Felder ganz am Rand nicht betreten werden können.</w:t>
+        <w:t xml:space="preserve">Natasha: Der </w:t>
+      </w:r>
+      <w:proofErr w:type="spellStart"/>
+      <w:r>
+        <w:rPr>
+          <w:lang w:val="de-CH"/>
+        </w:rPr>
+        <w:t>Branch</w:t>
+      </w:r>
+      <w:proofErr w:type="spellEnd"/>
+      <w:r>
+        <w:rPr>
+          <w:lang w:val="de-CH"/>
+        </w:rPr>
+        <w:t xml:space="preserve">, an dem wir die letzten Tage gearbeitet hatten, um für die Präsentation keine Fehler zu machen, wurde nun mit dem </w:t>
+      </w:r>
+      <w:proofErr w:type="spellStart"/>
+      <w:r>
+        <w:rPr>
+          <w:lang w:val="de-CH"/>
+        </w:rPr>
+        <w:t>Hauptbranch</w:t>
+      </w:r>
+      <w:proofErr w:type="spellEnd"/>
+      <w:r>
+        <w:rPr>
+          <w:lang w:val="de-CH"/>
+        </w:rPr>
+        <w:t xml:space="preserve"> kombiniert. Die </w:t>
+      </w:r>
+      <w:proofErr w:type="spellStart"/>
+      <w:r>
+        <w:rPr>
+          <w:lang w:val="de-CH"/>
+        </w:rPr>
+        <w:t>Boardklasse</w:t>
+      </w:r>
+      <w:proofErr w:type="spellEnd"/>
+      <w:r>
+        <w:rPr>
+          <w:lang w:val="de-CH"/>
+        </w:rPr>
+        <w:t xml:space="preserve"> kreiert nun ein Spielbrett der gewünschten Grösse + 2, da die Felder ganz am Rand nicht betreten werden können.</w:t>
       </w:r>
     </w:p>
     <w:p>
@@ -3835,7 +4522,21 @@
         <w:rPr>
           <w:lang w:val="de-CH"/>
         </w:rPr>
-        <w:t>Melanie: Das Join- und Start-Panel, das auftaucht, sobald man die jeweiligen Knöpfe drückt, enthalten nun Spinner, mit denen die gewünschten Zahlen angegeben werden können.</w:t>
+        <w:t xml:space="preserve">Melanie: Das </w:t>
+      </w:r>
+      <w:proofErr w:type="spellStart"/>
+      <w:r>
+        <w:rPr>
+          <w:lang w:val="de-CH"/>
+        </w:rPr>
+        <w:t>Join</w:t>
+      </w:r>
+      <w:proofErr w:type="spellEnd"/>
+      <w:r>
+        <w:rPr>
+          <w:lang w:val="de-CH"/>
+        </w:rPr>
+        <w:t>- und Start-Panel, das auftaucht, sobald man die jeweiligen Knöpfe drückt, enthalten nun Spinner, mit denen die gewünschten Zahlen angegeben werden können.</w:t>
       </w:r>
     </w:p>
     <w:p>
@@ -3944,7 +4645,21 @@
         <w:rPr>
           <w:lang w:val="de-CH"/>
         </w:rPr>
-        <w:t>Dennis, Natasha: Veränderung der Coin-Methode, um Äpfel häufiger auf dem Spielfeld darzustellen.</w:t>
+        <w:t xml:space="preserve">Dennis, Natasha: Veränderung der </w:t>
+      </w:r>
+      <w:proofErr w:type="spellStart"/>
+      <w:r>
+        <w:rPr>
+          <w:lang w:val="de-CH"/>
+        </w:rPr>
+        <w:t>Coin</w:t>
+      </w:r>
+      <w:proofErr w:type="spellEnd"/>
+      <w:r>
+        <w:rPr>
+          <w:lang w:val="de-CH"/>
+        </w:rPr>
+        <w:t>-Methode, um Äpfel häufiger auf dem Spielfeld darzustellen.</w:t>
       </w:r>
     </w:p>
     <w:p>
@@ -4363,13 +5078,23 @@
         </w:rPr>
         <w:t xml:space="preserve">. April 2020: </w:t>
       </w:r>
-      <w:r>
-        <w:rPr>
-          <w:i/>
-          <w:iCs/>
-          <w:lang w:val="de-CH"/>
-        </w:rPr>
-        <w:t>Highscore &amp; Anderes</w:t>
+      <w:proofErr w:type="spellStart"/>
+      <w:r>
+        <w:rPr>
+          <w:i/>
+          <w:iCs/>
+          <w:lang w:val="de-CH"/>
+        </w:rPr>
+        <w:t>Highscore</w:t>
+      </w:r>
+      <w:proofErr w:type="spellEnd"/>
+      <w:r>
+        <w:rPr>
+          <w:i/>
+          <w:iCs/>
+          <w:lang w:val="de-CH"/>
+        </w:rPr>
+        <w:t xml:space="preserve"> &amp; Anderes</w:t>
       </w:r>
     </w:p>
     <w:p>
@@ -4433,7 +5158,35 @@
         <w:rPr>
           <w:lang w:val="de-CH"/>
         </w:rPr>
-        <w:t>Eine Highscoreliste speichert und updated die höchsten Punktzahlen und kann während des Spielens aufgerufen werden.</w:t>
+        <w:t xml:space="preserve">Eine </w:t>
+      </w:r>
+      <w:proofErr w:type="spellStart"/>
+      <w:r>
+        <w:rPr>
+          <w:lang w:val="de-CH"/>
+        </w:rPr>
+        <w:t>Highscoreliste</w:t>
+      </w:r>
+      <w:proofErr w:type="spellEnd"/>
+      <w:r>
+        <w:rPr>
+          <w:lang w:val="de-CH"/>
+        </w:rPr>
+        <w:t xml:space="preserve"> speichert und </w:t>
+      </w:r>
+      <w:proofErr w:type="spellStart"/>
+      <w:r>
+        <w:rPr>
+          <w:lang w:val="de-CH"/>
+        </w:rPr>
+        <w:t>updated</w:t>
+      </w:r>
+      <w:proofErr w:type="spellEnd"/>
+      <w:r>
+        <w:rPr>
+          <w:lang w:val="de-CH"/>
+        </w:rPr>
+        <w:t xml:space="preserve"> die höchsten Punktzahlen und kann während des Spielens aufgerufen werden.</w:t>
       </w:r>
     </w:p>
     <w:p>
@@ -4493,7 +5246,7 @@
           <w:iCs/>
           <w:lang w:val="de-CH"/>
         </w:rPr>
-        <w:t>letzte Änderungen</w:t>
+        <w:t>Verschiedenes</w:t>
       </w:r>
     </w:p>
     <w:p>
@@ -4563,37 +5316,177 @@
         <w:rPr>
           <w:lang w:val="de-CH"/>
         </w:rPr>
-        <w:t xml:space="preserve">Melanie &amp; Rohail: </w:t>
-      </w:r>
-      <w:r>
-        <w:rPr>
-          <w:lang w:val="de-CH"/>
-        </w:rPr>
-        <w:t>Die Chat-Funktionalitäten «Chat» und «Broadcast» sind durch eine JComboBox nun einfacher verfügbar.</w:t>
-      </w:r>
-      <w:bookmarkStart w:id="0" w:name="_GoBack"/>
-      <w:bookmarkEnd w:id="0"/>
-    </w:p>
-    <w:p>
-      <w:pPr>
-        <w:rPr>
-          <w:lang w:val="de-CH"/>
-        </w:rPr>
-      </w:pPr>
-    </w:p>
-    <w:p>
-      <w:pPr>
-        <w:rPr>
-          <w:lang w:val="de-CH"/>
-        </w:rPr>
-      </w:pPr>
-    </w:p>
-    <w:p>
-      <w:pPr>
-        <w:rPr>
-          <w:lang w:val="de-CH"/>
-        </w:rPr>
-      </w:pPr>
+        <w:t xml:space="preserve">Melanie &amp; Rohail: Die Chat-Funktionalitäten «Chat» und «Broadcast» sind durch eine </w:t>
+      </w:r>
+      <w:proofErr w:type="spellStart"/>
+      <w:r>
+        <w:rPr>
+          <w:lang w:val="de-CH"/>
+        </w:rPr>
+        <w:t>JComboBox</w:t>
+      </w:r>
+      <w:proofErr w:type="spellEnd"/>
+      <w:r>
+        <w:rPr>
+          <w:lang w:val="de-CH"/>
+        </w:rPr>
+        <w:t xml:space="preserve"> nun einfacher verfügbar.</w:t>
+      </w:r>
+    </w:p>
+    <w:p>
+      <w:pPr>
+        <w:rPr>
+          <w:lang w:val="de-CH"/>
+        </w:rPr>
+      </w:pPr>
+    </w:p>
+    <w:p>
+      <w:pPr>
+        <w:rPr>
+          <w:lang w:val="de-CH"/>
+        </w:rPr>
+      </w:pPr>
+    </w:p>
+    <w:p>
+      <w:pPr>
+        <w:rPr>
+          <w:i/>
+          <w:iCs/>
+          <w:lang w:val="de-CH"/>
+        </w:rPr>
+      </w:pPr>
+      <w:r>
+        <w:rPr>
+          <w:i/>
+          <w:iCs/>
+          <w:lang w:val="de-CH"/>
+        </w:rPr>
+        <w:t>2</w:t>
+      </w:r>
+      <w:r>
+        <w:rPr>
+          <w:i/>
+          <w:iCs/>
+          <w:lang w:val="de-CH"/>
+        </w:rPr>
+        <w:t>6</w:t>
+      </w:r>
+      <w:r>
+        <w:rPr>
+          <w:i/>
+          <w:iCs/>
+          <w:lang w:val="de-CH"/>
+        </w:rPr>
+        <w:t xml:space="preserve">. April 2020: </w:t>
+      </w:r>
+      <w:r>
+        <w:rPr>
+          <w:i/>
+          <w:iCs/>
+          <w:lang w:val="de-CH"/>
+        </w:rPr>
+        <w:t>Verschiedenes</w:t>
+      </w:r>
+    </w:p>
+    <w:p>
+      <w:pPr>
+        <w:rPr>
+          <w:lang w:val="de-CH"/>
+        </w:rPr>
+      </w:pPr>
+      <w:r>
+        <w:rPr>
+          <w:lang w:val="de-CH"/>
+        </w:rPr>
+        <w:t xml:space="preserve">Anwesende: </w:t>
+      </w:r>
+      <w:r>
+        <w:rPr>
+          <w:lang w:val="de-CH"/>
+        </w:rPr>
+        <w:t>alle</w:t>
+      </w:r>
+    </w:p>
+    <w:p>
+      <w:pPr>
+        <w:rPr>
+          <w:lang w:val="de-CH"/>
+        </w:rPr>
+      </w:pPr>
+    </w:p>
+    <w:p>
+      <w:pPr>
+        <w:rPr>
+          <w:lang w:val="de-CH"/>
+        </w:rPr>
+      </w:pPr>
+      <w:r>
+        <w:rPr>
+          <w:lang w:val="de-CH"/>
+        </w:rPr>
+        <w:t xml:space="preserve">Rohail: Hinzufügen von </w:t>
+      </w:r>
+      <w:proofErr w:type="spellStart"/>
+      <w:r>
+        <w:rPr>
+          <w:lang w:val="de-CH"/>
+        </w:rPr>
+        <w:t>Unittests</w:t>
+      </w:r>
+      <w:proofErr w:type="spellEnd"/>
+    </w:p>
+    <w:p>
+      <w:pPr>
+        <w:rPr>
+          <w:lang w:val="de-CH"/>
+        </w:rPr>
+      </w:pPr>
+      <w:r>
+        <w:rPr>
+          <w:lang w:val="de-CH"/>
+        </w:rPr>
+        <w:t>Melanie: Der Broadcast enthält die gesamte Nachricht und löscht nicht mehr die ersten drei Buchstaben.</w:t>
+      </w:r>
+    </w:p>
+    <w:p>
+      <w:pPr>
+        <w:rPr>
+          <w:lang w:val="de-CH"/>
+        </w:rPr>
+      </w:pPr>
+      <w:r>
+        <w:rPr>
+          <w:lang w:val="de-CH"/>
+        </w:rPr>
+        <w:t xml:space="preserve">Dennis: Die bisherigen Einträge der </w:t>
+      </w:r>
+      <w:proofErr w:type="spellStart"/>
+      <w:r>
+        <w:rPr>
+          <w:lang w:val="de-CH"/>
+        </w:rPr>
+        <w:t>Highscoreliste</w:t>
+      </w:r>
+      <w:proofErr w:type="spellEnd"/>
+      <w:r>
+        <w:rPr>
+          <w:lang w:val="de-CH"/>
+        </w:rPr>
+        <w:t xml:space="preserve"> werden zurückgesetzt.</w:t>
+      </w:r>
+    </w:p>
+    <w:p>
+      <w:pPr>
+        <w:rPr>
+          <w:lang w:val="de-CH"/>
+        </w:rPr>
+      </w:pPr>
+      <w:r>
+        <w:rPr>
+          <w:lang w:val="de-CH"/>
+        </w:rPr>
+        <w:t>Natasha: Die Ränder des Spiels erhalten einen Boolean, um zu wissen, ob ein Spielbrett vorhanden ist oder nicht.</w:t>
+      </w:r>
     </w:p>
     <w:sectPr>
       <w:pgSz w:w="11900" w:h="16840"/>
@@ -4606,7 +5499,7 @@
 </file>
 
 <file path=word/styles.xml><?xml version="1.0" encoding="utf-8"?>
-<w:styles xmlns:mc="http://schemas.openxmlformats.org/markup-compatibility/2006" xmlns:r="http://schemas.openxmlformats.org/officeDocument/2006/relationships" xmlns:w="http://schemas.openxmlformats.org/wordprocessingml/2006/main" xmlns:w14="http://schemas.microsoft.com/office/word/2010/wordml" xmlns:w15="http://schemas.microsoft.com/office/word/2012/wordml" xmlns:w16cid="http://schemas.microsoft.com/office/word/2016/wordml/cid" xmlns:w16se="http://schemas.microsoft.com/office/word/2015/wordml/symex" mc:Ignorable="w14 w15 w16se w16cid">
+<w:styles xmlns:mc="http://schemas.openxmlformats.org/markup-compatibility/2006" xmlns:r="http://schemas.openxmlformats.org/officeDocument/2006/relationships" xmlns:w="http://schemas.openxmlformats.org/wordprocessingml/2006/main" xmlns:w14="http://schemas.microsoft.com/office/word/2010/wordml" xmlns:w15="http://schemas.microsoft.com/office/word/2012/wordml" xmlns:w16cex="http://schemas.microsoft.com/office/word/2018/wordml/cex" xmlns:w16cid="http://schemas.microsoft.com/office/word/2016/wordml/cid" xmlns:w16="http://schemas.microsoft.com/office/word/2018/wordml" xmlns:w16se="http://schemas.microsoft.com/office/word/2015/wordml/symex" mc:Ignorable="w14 w15 w16se w16cid w16 w16cex">
   <w:docDefaults>
     <w:rPrDefault>
       <w:rPr>
@@ -4996,20 +5889,20 @@
     <w:lsdException w:name="Unresolved Mention" w:semiHidden="1" w:unhideWhenUsed="1"/>
     <w:lsdException w:name="Smart Link" w:semiHidden="1" w:unhideWhenUsed="1"/>
   </w:latentStyles>
-  <w:style w:type="paragraph" w:default="1" w:styleId="Standard">
+  <w:style w:type="paragraph" w:default="1" w:styleId="Normal">
     <w:name w:val="Normal"/>
     <w:qFormat/>
     <w:rPr>
       <w:lang w:val="de-DE"/>
     </w:rPr>
   </w:style>
-  <w:style w:type="character" w:default="1" w:styleId="Absatz-Standardschriftart">
+  <w:style w:type="character" w:default="1" w:styleId="DefaultParagraphFont">
     <w:name w:val="Default Paragraph Font"/>
     <w:uiPriority w:val="1"/>
     <w:semiHidden/>
     <w:unhideWhenUsed/>
   </w:style>
-  <w:style w:type="table" w:default="1" w:styleId="NormaleTabelle">
+  <w:style w:type="table" w:default="1" w:styleId="TableNormal">
     <w:name w:val="Normal Table"/>
     <w:uiPriority w:val="99"/>
     <w:semiHidden/>
@@ -5024,7 +5917,7 @@
       </w:tblCellMar>
     </w:tblPr>
   </w:style>
-  <w:style w:type="numbering" w:default="1" w:styleId="KeineListe">
+  <w:style w:type="numbering" w:default="1" w:styleId="NoList">
     <w:name w:val="No List"/>
     <w:uiPriority w:val="99"/>
     <w:semiHidden/>
@@ -5032,7 +5925,7 @@
   </w:style>
   <w:style w:type="character" w:customStyle="1" w:styleId="apple-converted-space">
     <w:name w:val="apple-converted-space"/>
-    <w:basedOn w:val="Absatz-Standardschriftart"/>
+    <w:basedOn w:val="DefaultParagraphFont"/>
     <w:rsid w:val="00F02261"/>
   </w:style>
 </w:styles>

</xml_diff>

<commit_message>
Dennis, Natasha: Updating diary and manual
</commit_message>
<xml_diff>
--- a/Dokumentationen/TagebuchTheFloorIsJava.docx
+++ b/Dokumentationen/TagebuchTheFloorIsJava.docx
@@ -20,7 +20,29 @@
           <w:szCs w:val="32"/>
           <w:lang w:val="de-CH"/>
         </w:rPr>
-        <w:t>Tagebuch für das Spiel “The Floor is Java”</w:t>
+        <w:t xml:space="preserve">Tagebuch für das Spiel “The Floor </w:t>
+      </w:r>
+      <w:proofErr w:type="spellStart"/>
+      <w:r>
+        <w:rPr>
+          <w:b/>
+          <w:bCs/>
+          <w:sz w:val="32"/>
+          <w:szCs w:val="32"/>
+          <w:lang w:val="de-CH"/>
+        </w:rPr>
+        <w:t>is</w:t>
+      </w:r>
+      <w:proofErr w:type="spellEnd"/>
+      <w:r>
+        <w:rPr>
+          <w:b/>
+          <w:bCs/>
+          <w:sz w:val="32"/>
+          <w:szCs w:val="32"/>
+          <w:lang w:val="de-CH"/>
+        </w:rPr>
+        <w:t xml:space="preserve"> Java”</w:t>
       </w:r>
     </w:p>
     <w:p>
@@ -152,7 +174,21 @@
         <w:rPr>
           <w:lang w:val="de-CH"/>
         </w:rPr>
-        <w:t>Jeder brachte jeweils drei Ideen mit, die wir ausführlich besprachen. Nun haben wir uns für ein Schildkrötenspiel namens «The Floor is Java» entschieden, zu dem wir sämtliche Regeln und Details festlegten.</w:t>
+        <w:t xml:space="preserve">Jeder brachte jeweils drei Ideen mit, die wir ausführlich besprachen. Nun haben wir uns für ein Schildkrötenspiel namens «The Floor </w:t>
+      </w:r>
+      <w:proofErr w:type="spellStart"/>
+      <w:r>
+        <w:rPr>
+          <w:lang w:val="de-CH"/>
+        </w:rPr>
+        <w:t>is</w:t>
+      </w:r>
+      <w:proofErr w:type="spellEnd"/>
+      <w:r>
+        <w:rPr>
+          <w:lang w:val="de-CH"/>
+        </w:rPr>
+        <w:t xml:space="preserve"> Java» entschieden, zu dem wir sämtliche Regeln und Details festlegten.</w:t>
       </w:r>
     </w:p>
     <w:p>
@@ -255,8 +291,18 @@
           <w:iCs/>
           <w:lang w:val="de-CH"/>
         </w:rPr>
-        <w:t>von Mockups</w:t>
-      </w:r>
+        <w:t xml:space="preserve">von </w:t>
+      </w:r>
+      <w:proofErr w:type="spellStart"/>
+      <w:r>
+        <w:rPr>
+          <w:i/>
+          <w:iCs/>
+          <w:lang w:val="de-CH"/>
+        </w:rPr>
+        <w:t>Mockups</w:t>
+      </w:r>
+      <w:proofErr w:type="spellEnd"/>
     </w:p>
     <w:p>
       <w:pPr>
@@ -299,7 +345,43 @@
           <w:iCs/>
           <w:lang w:val="de-CH"/>
         </w:rPr>
-        <w:t>5. März 2020: Kreieren des Timetables mit GanttProjekt, sowie des Tagebuches</w:t>
+        <w:t xml:space="preserve">5. März 2020: Kreieren des </w:t>
+      </w:r>
+      <w:proofErr w:type="spellStart"/>
+      <w:r>
+        <w:rPr>
+          <w:i/>
+          <w:iCs/>
+          <w:lang w:val="de-CH"/>
+        </w:rPr>
+        <w:t>Timetables</w:t>
+      </w:r>
+      <w:proofErr w:type="spellEnd"/>
+      <w:r>
+        <w:rPr>
+          <w:i/>
+          <w:iCs/>
+          <w:lang w:val="de-CH"/>
+        </w:rPr>
+        <w:t xml:space="preserve"> mit </w:t>
+      </w:r>
+      <w:proofErr w:type="spellStart"/>
+      <w:r>
+        <w:rPr>
+          <w:i/>
+          <w:iCs/>
+          <w:lang w:val="de-CH"/>
+        </w:rPr>
+        <w:t>GanttProjekt</w:t>
+      </w:r>
+      <w:proofErr w:type="spellEnd"/>
+      <w:r>
+        <w:rPr>
+          <w:i/>
+          <w:iCs/>
+          <w:lang w:val="de-CH"/>
+        </w:rPr>
+        <w:t>, sowie des Tagebuches</w:t>
       </w:r>
     </w:p>
     <w:p>
@@ -618,7 +700,21 @@
         <w:rPr>
           <w:lang w:val="de-CH"/>
         </w:rPr>
-        <w:t xml:space="preserve">Melanie = Netwerkprotokoll, Rohail = Chat, Dennis = Verbindungsstücke der einzelnen </w:t>
+        <w:t xml:space="preserve">Melanie = </w:t>
+      </w:r>
+      <w:proofErr w:type="spellStart"/>
+      <w:r>
+        <w:rPr>
+          <w:lang w:val="de-CH"/>
+        </w:rPr>
+        <w:t>Netwerkprotokoll</w:t>
+      </w:r>
+      <w:proofErr w:type="spellEnd"/>
+      <w:r>
+        <w:rPr>
+          <w:lang w:val="de-CH"/>
+        </w:rPr>
+        <w:t xml:space="preserve">, Rohail = Chat, Dennis = Verbindungsstücke der einzelnen </w:t>
       </w:r>
       <w:r>
         <w:rPr>
@@ -700,7 +796,25 @@
           <w:iCs/>
           <w:lang w:val="de-CH"/>
         </w:rPr>
-        <w:t xml:space="preserve"> Timetable und erste Versuche des Chatrooms</w:t>
+        <w:t xml:space="preserve"> </w:t>
+      </w:r>
+      <w:proofErr w:type="spellStart"/>
+      <w:r>
+        <w:rPr>
+          <w:i/>
+          <w:iCs/>
+          <w:lang w:val="de-CH"/>
+        </w:rPr>
+        <w:t>Timetable</w:t>
+      </w:r>
+      <w:proofErr w:type="spellEnd"/>
+      <w:r>
+        <w:rPr>
+          <w:i/>
+          <w:iCs/>
+          <w:lang w:val="de-CH"/>
+        </w:rPr>
+        <w:t xml:space="preserve"> und erste Versuche des Chatrooms</w:t>
       </w:r>
     </w:p>
     <w:p>
@@ -757,7 +871,21 @@
         <w:rPr>
           <w:lang w:val="de-CH"/>
         </w:rPr>
-        <w:t>Update unseres Timetables, sowie Programmieren von Klassen für Informationen des Clients an den Server.</w:t>
+        <w:t xml:space="preserve">Update unseres </w:t>
+      </w:r>
+      <w:proofErr w:type="spellStart"/>
+      <w:r>
+        <w:rPr>
+          <w:lang w:val="de-CH"/>
+        </w:rPr>
+        <w:t>Timetables</w:t>
+      </w:r>
+      <w:proofErr w:type="spellEnd"/>
+      <w:r>
+        <w:rPr>
+          <w:lang w:val="de-CH"/>
+        </w:rPr>
+        <w:t>, sowie Programmieren von Klassen für Informationen des Clients an den Server.</w:t>
       </w:r>
     </w:p>
     <w:p>
@@ -1083,39 +1211,63 @@
         <w:rPr>
           <w:lang w:val="de-CH"/>
         </w:rPr>
-        <w:t>Abends testeten wir unseren Fortschritt auf Hamachi.</w:t>
-      </w:r>
-    </w:p>
-    <w:p>
-      <w:pPr>
-        <w:rPr>
-          <w:lang w:val="de-CH"/>
-        </w:rPr>
-      </w:pPr>
-    </w:p>
-    <w:p>
-      <w:pPr>
-        <w:rPr>
-          <w:lang w:val="de-CH"/>
-        </w:rPr>
-      </w:pPr>
-    </w:p>
-    <w:p>
-      <w:pPr>
-        <w:rPr>
-          <w:i/>
-          <w:iCs/>
-          <w:lang w:val="de-CH"/>
-        </w:rPr>
-      </w:pPr>
-      <w:r>
-        <w:rPr>
-          <w:i/>
-          <w:iCs/>
-          <w:lang w:val="de-CH"/>
-        </w:rPr>
-        <w:t>21. März 2020: Netzwerkprotokoll, Kommentare und Timetable</w:t>
-      </w:r>
+        <w:t xml:space="preserve">Abends testeten wir unseren Fortschritt auf </w:t>
+      </w:r>
+      <w:proofErr w:type="spellStart"/>
+      <w:r>
+        <w:rPr>
+          <w:lang w:val="de-CH"/>
+        </w:rPr>
+        <w:t>Hamachi</w:t>
+      </w:r>
+      <w:proofErr w:type="spellEnd"/>
+      <w:r>
+        <w:rPr>
+          <w:lang w:val="de-CH"/>
+        </w:rPr>
+        <w:t>.</w:t>
+      </w:r>
+    </w:p>
+    <w:p>
+      <w:pPr>
+        <w:rPr>
+          <w:lang w:val="de-CH"/>
+        </w:rPr>
+      </w:pPr>
+    </w:p>
+    <w:p>
+      <w:pPr>
+        <w:rPr>
+          <w:lang w:val="de-CH"/>
+        </w:rPr>
+      </w:pPr>
+    </w:p>
+    <w:p>
+      <w:pPr>
+        <w:rPr>
+          <w:i/>
+          <w:iCs/>
+          <w:lang w:val="de-CH"/>
+        </w:rPr>
+      </w:pPr>
+      <w:r>
+        <w:rPr>
+          <w:i/>
+          <w:iCs/>
+          <w:lang w:val="de-CH"/>
+        </w:rPr>
+        <w:t xml:space="preserve">21. März 2020: Netzwerkprotokoll, Kommentare und </w:t>
+      </w:r>
+      <w:proofErr w:type="spellStart"/>
+      <w:r>
+        <w:rPr>
+          <w:i/>
+          <w:iCs/>
+          <w:lang w:val="de-CH"/>
+        </w:rPr>
+        <w:t>Timetable</w:t>
+      </w:r>
+      <w:proofErr w:type="spellEnd"/>
     </w:p>
     <w:p>
       <w:pPr>
@@ -1190,7 +1342,25 @@
           <w:iCs/>
           <w:lang w:val="de-CH"/>
         </w:rPr>
-        <w:t>22. März 2020: CheckStyle und letzte Änderungen</w:t>
+        <w:t xml:space="preserve">22. März 2020: </w:t>
+      </w:r>
+      <w:proofErr w:type="spellStart"/>
+      <w:r>
+        <w:rPr>
+          <w:i/>
+          <w:iCs/>
+          <w:lang w:val="de-CH"/>
+        </w:rPr>
+        <w:t>CheckStyle</w:t>
+      </w:r>
+      <w:proofErr w:type="spellEnd"/>
+      <w:r>
+        <w:rPr>
+          <w:i/>
+          <w:iCs/>
+          <w:lang w:val="de-CH"/>
+        </w:rPr>
+        <w:t xml:space="preserve"> und letzte Änderungen</w:t>
       </w:r>
     </w:p>
     <w:p>
@@ -1295,7 +1465,63 @@
         <w:rPr>
           <w:lang w:val="de-CH"/>
         </w:rPr>
-        <w:t>sorgte dafür, dass der Code den Coding-Konventionen entspricht und richtig encoded, decoded und validated wurde.</w:t>
+        <w:t xml:space="preserve">sorgte dafür, dass der Code den </w:t>
+      </w:r>
+      <w:proofErr w:type="spellStart"/>
+      <w:r>
+        <w:rPr>
+          <w:lang w:val="de-CH"/>
+        </w:rPr>
+        <w:t>Coding</w:t>
+      </w:r>
+      <w:proofErr w:type="spellEnd"/>
+      <w:r>
+        <w:rPr>
+          <w:lang w:val="de-CH"/>
+        </w:rPr>
+        <w:t xml:space="preserve">-Konventionen entspricht und richtig </w:t>
+      </w:r>
+      <w:proofErr w:type="spellStart"/>
+      <w:r>
+        <w:rPr>
+          <w:lang w:val="de-CH"/>
+        </w:rPr>
+        <w:t>encoded</w:t>
+      </w:r>
+      <w:proofErr w:type="spellEnd"/>
+      <w:r>
+        <w:rPr>
+          <w:lang w:val="de-CH"/>
+        </w:rPr>
+        <w:t xml:space="preserve">, </w:t>
+      </w:r>
+      <w:proofErr w:type="spellStart"/>
+      <w:r>
+        <w:rPr>
+          <w:lang w:val="de-CH"/>
+        </w:rPr>
+        <w:t>decoded</w:t>
+      </w:r>
+      <w:proofErr w:type="spellEnd"/>
+      <w:r>
+        <w:rPr>
+          <w:lang w:val="de-CH"/>
+        </w:rPr>
+        <w:t xml:space="preserve"> und </w:t>
+      </w:r>
+      <w:proofErr w:type="spellStart"/>
+      <w:r>
+        <w:rPr>
+          <w:lang w:val="de-CH"/>
+        </w:rPr>
+        <w:t>validated</w:t>
+      </w:r>
+      <w:proofErr w:type="spellEnd"/>
+      <w:r>
+        <w:rPr>
+          <w:lang w:val="de-CH"/>
+        </w:rPr>
+        <w:t xml:space="preserve"> wurde.</w:t>
       </w:r>
     </w:p>
     <w:p>
@@ -1436,17 +1662,35 @@
         </w:rPr>
         <w:t xml:space="preserve"> Wir legten ein </w:t>
       </w:r>
+      <w:proofErr w:type="spellStart"/>
+      <w:proofErr w:type="gramStart"/>
       <w:r>
         <w:rPr>
           <w:lang w:val="de-CH"/>
         </w:rPr>
         <w:t>geupdatetes</w:t>
       </w:r>
-      <w:r>
-        <w:rPr>
-          <w:lang w:val="de-CH"/>
-        </w:rPr>
-        <w:t xml:space="preserve"> .gitignore </w:t>
+      <w:proofErr w:type="spellEnd"/>
+      <w:r>
+        <w:rPr>
+          <w:lang w:val="de-CH"/>
+        </w:rPr>
+        <w:t xml:space="preserve"> .</w:t>
+      </w:r>
+      <w:proofErr w:type="spellStart"/>
+      <w:r>
+        <w:rPr>
+          <w:lang w:val="de-CH"/>
+        </w:rPr>
+        <w:t>gitignore</w:t>
+      </w:r>
+      <w:proofErr w:type="spellEnd"/>
+      <w:proofErr w:type="gramEnd"/>
+      <w:r>
+        <w:rPr>
+          <w:lang w:val="de-CH"/>
+        </w:rPr>
+        <w:t xml:space="preserve"> </w:t>
       </w:r>
       <w:r>
         <w:rPr>
@@ -1531,8 +1775,18 @@
           <w:iCs/>
           <w:lang w:val="de-CH"/>
         </w:rPr>
-        <w:t>. März 2020: CheckStyle</w:t>
-      </w:r>
+        <w:t xml:space="preserve">. März 2020: </w:t>
+      </w:r>
+      <w:proofErr w:type="spellStart"/>
+      <w:r>
+        <w:rPr>
+          <w:i/>
+          <w:iCs/>
+          <w:lang w:val="de-CH"/>
+        </w:rPr>
+        <w:t>CheckStyle</w:t>
+      </w:r>
+      <w:proofErr w:type="spellEnd"/>
     </w:p>
     <w:p>
       <w:pPr>
@@ -1564,7 +1818,21 @@
         <w:rPr>
           <w:lang w:val="de-CH"/>
         </w:rPr>
-        <w:t>Rohail sorgte dafür, dass der Code den Coding-Konventionen entspricht.</w:t>
+        <w:t xml:space="preserve">Rohail sorgte dafür, dass der Code den </w:t>
+      </w:r>
+      <w:proofErr w:type="spellStart"/>
+      <w:r>
+        <w:rPr>
+          <w:lang w:val="de-CH"/>
+        </w:rPr>
+        <w:t>Coding</w:t>
+      </w:r>
+      <w:proofErr w:type="spellEnd"/>
+      <w:r>
+        <w:rPr>
+          <w:lang w:val="de-CH"/>
+        </w:rPr>
+        <w:t>-Konventionen entspricht.</w:t>
       </w:r>
     </w:p>
     <w:p>
@@ -1603,7 +1871,25 @@
           <w:iCs/>
           <w:lang w:val="de-CH"/>
         </w:rPr>
-        <w:t>: Enum Klasse</w:t>
+        <w:t xml:space="preserve">: </w:t>
+      </w:r>
+      <w:proofErr w:type="spellStart"/>
+      <w:r>
+        <w:rPr>
+          <w:i/>
+          <w:iCs/>
+          <w:lang w:val="de-CH"/>
+        </w:rPr>
+        <w:t>Enum</w:t>
+      </w:r>
+      <w:proofErr w:type="spellEnd"/>
+      <w:r>
+        <w:rPr>
+          <w:i/>
+          <w:iCs/>
+          <w:lang w:val="de-CH"/>
+        </w:rPr>
+        <w:t xml:space="preserve"> Klasse</w:t>
       </w:r>
     </w:p>
     <w:p>
@@ -1636,37 +1922,59 @@
         <w:rPr>
           <w:lang w:val="de-CH"/>
         </w:rPr>
-        <w:t>Eine Enum-Klasse namens «Protokoll» wurde hinzugefügt, um das Handling mit Keywords einfacher zu gestalten.</w:t>
-      </w:r>
-    </w:p>
-    <w:p>
-      <w:pPr>
-        <w:rPr>
-          <w:lang w:val="de-CH"/>
-        </w:rPr>
-      </w:pPr>
-    </w:p>
-    <w:p>
-      <w:pPr>
-        <w:rPr>
-          <w:i/>
-          <w:lang w:val="de-CH"/>
-        </w:rPr>
-      </w:pPr>
-    </w:p>
-    <w:p>
-      <w:pPr>
-        <w:rPr>
-          <w:i/>
-          <w:lang w:val="de-CH"/>
-        </w:rPr>
-      </w:pPr>
-      <w:r>
-        <w:rPr>
-          <w:i/>
-          <w:lang w:val="de-CH"/>
-        </w:rPr>
-        <w:t>26. März 2020: GameD</w:t>
+        <w:t xml:space="preserve">Eine </w:t>
+      </w:r>
+      <w:proofErr w:type="spellStart"/>
+      <w:r>
+        <w:rPr>
+          <w:lang w:val="de-CH"/>
+        </w:rPr>
+        <w:t>Enum</w:t>
+      </w:r>
+      <w:proofErr w:type="spellEnd"/>
+      <w:r>
+        <w:rPr>
+          <w:lang w:val="de-CH"/>
+        </w:rPr>
+        <w:t>-Klasse namens «Protokoll» wurde hinzugefügt, um das Handling mit Keywords einfacher zu gestalten.</w:t>
+      </w:r>
+    </w:p>
+    <w:p>
+      <w:pPr>
+        <w:rPr>
+          <w:lang w:val="de-CH"/>
+        </w:rPr>
+      </w:pPr>
+    </w:p>
+    <w:p>
+      <w:pPr>
+        <w:rPr>
+          <w:i/>
+          <w:lang w:val="de-CH"/>
+        </w:rPr>
+      </w:pPr>
+    </w:p>
+    <w:p>
+      <w:pPr>
+        <w:rPr>
+          <w:i/>
+          <w:lang w:val="de-CH"/>
+        </w:rPr>
+      </w:pPr>
+      <w:r>
+        <w:rPr>
+          <w:i/>
+          <w:lang w:val="de-CH"/>
+        </w:rPr>
+        <w:t xml:space="preserve">26. März 2020: </w:t>
+      </w:r>
+      <w:proofErr w:type="spellStart"/>
+      <w:r>
+        <w:rPr>
+          <w:i/>
+          <w:lang w:val="de-CH"/>
+        </w:rPr>
+        <w:t>GameD</w:t>
       </w:r>
       <w:r>
         <w:rPr>
@@ -1675,6 +1983,7 @@
         </w:rPr>
         <w:t>evelopment</w:t>
       </w:r>
+      <w:proofErr w:type="spellEnd"/>
     </w:p>
     <w:p>
       <w:pPr>
@@ -1752,7 +2061,21 @@
           <w:lang w:val="de-CH"/>
         </w:rPr>
         <w:lastRenderedPageBreak/>
-        <w:t>Natasha überarbeitete Server mit Enumerationstypen, um Schreibfehler im Code zu vermeiden.</w:t>
+        <w:t xml:space="preserve">Natasha überarbeitete Server mit </w:t>
+      </w:r>
+      <w:proofErr w:type="spellStart"/>
+      <w:r>
+        <w:rPr>
+          <w:lang w:val="de-CH"/>
+        </w:rPr>
+        <w:t>Enumerationstypen</w:t>
+      </w:r>
+      <w:proofErr w:type="spellEnd"/>
+      <w:r>
+        <w:rPr>
+          <w:lang w:val="de-CH"/>
+        </w:rPr>
+        <w:t>, um Schreibfehler im Code zu vermeiden.</w:t>
       </w:r>
       <w:r>
         <w:rPr>
@@ -1836,7 +2159,37 @@
         <w:rPr>
           <w:lang w:val="de-CH"/>
         </w:rPr>
-        <w:t>Nun gibt es Methoden, die sowohl von Client- wie auch von Server-Seite überprüfen, ob die Informationen nach den Schlüsselwörtern (zum Beispiel das «nickname» nach NAME:nickname) für einen Spielzug / eine Änderung korrekt eingegeben wurden.</w:t>
+        <w:t>Nun gibt es Methoden, die sowohl von Client- wie auch von Server-Seite überprüfen, ob die Informationen nach den Schlüsselwörtern (zum Beispiel das «</w:t>
+      </w:r>
+      <w:proofErr w:type="spellStart"/>
+      <w:r>
+        <w:rPr>
+          <w:lang w:val="de-CH"/>
+        </w:rPr>
+        <w:t>nickname</w:t>
+      </w:r>
+      <w:proofErr w:type="spellEnd"/>
+      <w:r>
+        <w:rPr>
+          <w:lang w:val="de-CH"/>
+        </w:rPr>
+        <w:t xml:space="preserve">» nach </w:t>
+      </w:r>
+      <w:proofErr w:type="spellStart"/>
+      <w:proofErr w:type="gramStart"/>
+      <w:r>
+        <w:rPr>
+          <w:lang w:val="de-CH"/>
+        </w:rPr>
+        <w:t>NAME:nickname</w:t>
+      </w:r>
+      <w:proofErr w:type="spellEnd"/>
+      <w:proofErr w:type="gramEnd"/>
+      <w:r>
+        <w:rPr>
+          <w:lang w:val="de-CH"/>
+        </w:rPr>
+        <w:t>) für einen Spielzug / eine Änderung korrekt eingegeben wurden.</w:t>
       </w:r>
     </w:p>
     <w:p>
@@ -1947,8 +2300,16 @@
         <w:rPr>
           <w:lang w:val="de-CH"/>
         </w:rPr>
-        <w:t>Natasha: Code für das Erstellen und Beitreten von Lobbies</w:t>
-      </w:r>
+        <w:t xml:space="preserve">Natasha: Code für das Erstellen und Beitreten von </w:t>
+      </w:r>
+      <w:proofErr w:type="spellStart"/>
+      <w:r>
+        <w:rPr>
+          <w:lang w:val="de-CH"/>
+        </w:rPr>
+        <w:t>Lobbies</w:t>
+      </w:r>
+      <w:proofErr w:type="spellEnd"/>
     </w:p>
     <w:p>
       <w:pPr>
@@ -2032,20 +2393,78 @@
         <w:rPr>
           <w:lang w:val="de-CH"/>
         </w:rPr>
-        <w:t>Melanie: der Chat kann nicht mehr vom Terminal aus benutzt werden, sondern hat nun sein eigenes Chatfenster. Methoden für den Whisperchat und den Broadcastchat wurden implementiert.</w:t>
-      </w:r>
-    </w:p>
-    <w:p>
-      <w:pPr>
-        <w:rPr>
-          <w:lang w:val="de-CH"/>
-        </w:rPr>
-      </w:pPr>
-      <w:r>
-        <w:rPr>
-          <w:lang w:val="de-CH"/>
-        </w:rPr>
-        <w:t>Rohail: Durch setting.gradlew kann nun ein Jar file erstellt werden.</w:t>
+        <w:t xml:space="preserve">Melanie: der Chat kann nicht mehr vom Terminal aus benutzt werden, sondern hat nun sein eigenes Chatfenster. Methoden für den </w:t>
+      </w:r>
+      <w:proofErr w:type="spellStart"/>
+      <w:r>
+        <w:rPr>
+          <w:lang w:val="de-CH"/>
+        </w:rPr>
+        <w:t>Whisperchat</w:t>
+      </w:r>
+      <w:proofErr w:type="spellEnd"/>
+      <w:r>
+        <w:rPr>
+          <w:lang w:val="de-CH"/>
+        </w:rPr>
+        <w:t xml:space="preserve"> und den Broadcastchat wurden implementiert.</w:t>
+      </w:r>
+    </w:p>
+    <w:p>
+      <w:pPr>
+        <w:rPr>
+          <w:lang w:val="de-CH"/>
+        </w:rPr>
+      </w:pPr>
+      <w:r>
+        <w:rPr>
+          <w:lang w:val="de-CH"/>
+        </w:rPr>
+        <w:t xml:space="preserve">Rohail: Durch </w:t>
+      </w:r>
+      <w:proofErr w:type="spellStart"/>
+      <w:proofErr w:type="gramStart"/>
+      <w:r>
+        <w:rPr>
+          <w:lang w:val="de-CH"/>
+        </w:rPr>
+        <w:t>setting.gradlew</w:t>
+      </w:r>
+      <w:proofErr w:type="spellEnd"/>
+      <w:proofErr w:type="gramEnd"/>
+      <w:r>
+        <w:rPr>
+          <w:lang w:val="de-CH"/>
+        </w:rPr>
+        <w:t xml:space="preserve"> kann nun ein </w:t>
+      </w:r>
+      <w:proofErr w:type="spellStart"/>
+      <w:r>
+        <w:rPr>
+          <w:lang w:val="de-CH"/>
+        </w:rPr>
+        <w:t>Jar</w:t>
+      </w:r>
+      <w:proofErr w:type="spellEnd"/>
+      <w:r>
+        <w:rPr>
+          <w:lang w:val="de-CH"/>
+        </w:rPr>
+        <w:t xml:space="preserve"> </w:t>
+      </w:r>
+      <w:proofErr w:type="spellStart"/>
+      <w:r>
+        <w:rPr>
+          <w:lang w:val="de-CH"/>
+        </w:rPr>
+        <w:t>file</w:t>
+      </w:r>
+      <w:proofErr w:type="spellEnd"/>
+      <w:r>
+        <w:rPr>
+          <w:lang w:val="de-CH"/>
+        </w:rPr>
+        <w:t xml:space="preserve"> erstellt werden.</w:t>
       </w:r>
     </w:p>
     <w:p>
@@ -2220,22 +2639,58 @@
           <w:lang w:val="en-US"/>
         </w:rPr>
         <w:lastRenderedPageBreak/>
-        <w:t>31. März 2020</w:t>
-      </w:r>
+        <w:t xml:space="preserve">31. </w:t>
+      </w:r>
+      <w:proofErr w:type="spellStart"/>
       <w:r>
         <w:rPr>
           <w:i/>
           <w:iCs/>
           <w:lang w:val="en-US"/>
         </w:rPr>
-        <w:t>/ 1.April 2020</w:t>
-      </w:r>
+        <w:t>März</w:t>
+      </w:r>
+      <w:proofErr w:type="spellEnd"/>
       <w:r>
         <w:rPr>
           <w:i/>
           <w:iCs/>
           <w:lang w:val="en-US"/>
         </w:rPr>
+        <w:t xml:space="preserve"> 2020</w:t>
+      </w:r>
+      <w:r>
+        <w:rPr>
+          <w:i/>
+          <w:iCs/>
+          <w:lang w:val="en-US"/>
+        </w:rPr>
+        <w:t xml:space="preserve">/ </w:t>
+      </w:r>
+      <w:proofErr w:type="gramStart"/>
+      <w:r>
+        <w:rPr>
+          <w:i/>
+          <w:iCs/>
+          <w:lang w:val="en-US"/>
+        </w:rPr>
+        <w:t>1.April</w:t>
+      </w:r>
+      <w:proofErr w:type="gramEnd"/>
+      <w:r>
+        <w:rPr>
+          <w:i/>
+          <w:iCs/>
+          <w:lang w:val="en-US"/>
+        </w:rPr>
+        <w:t xml:space="preserve"> 2020</w:t>
+      </w:r>
+      <w:r>
+        <w:rPr>
+          <w:i/>
+          <w:iCs/>
+          <w:lang w:val="en-US"/>
+        </w:rPr>
         <w:t>: Start client local</w:t>
       </w:r>
       <w:r>
@@ -2314,7 +2769,21 @@
         <w:rPr>
           <w:lang w:val="de-CH"/>
         </w:rPr>
-        <w:t>Logger können nun verwendet werden und gitignore beachtet Linux-Geräte.</w:t>
+        <w:t xml:space="preserve">Logger können nun verwendet werden und </w:t>
+      </w:r>
+      <w:proofErr w:type="spellStart"/>
+      <w:r>
+        <w:rPr>
+          <w:lang w:val="de-CH"/>
+        </w:rPr>
+        <w:t>gitignore</w:t>
+      </w:r>
+      <w:proofErr w:type="spellEnd"/>
+      <w:r>
+        <w:rPr>
+          <w:lang w:val="de-CH"/>
+        </w:rPr>
+        <w:t xml:space="preserve"> beachtet Linux-Geräte.</w:t>
       </w:r>
     </w:p>
     <w:p>
@@ -2328,8 +2797,16 @@
         <w:rPr>
           <w:lang w:val="de-CH"/>
         </w:rPr>
-        <w:t>Es wird versucht, über den Kommand</w:t>
-      </w:r>
+        <w:t xml:space="preserve">Es wird versucht, über den </w:t>
+      </w:r>
+      <w:proofErr w:type="spellStart"/>
+      <w:r>
+        <w:rPr>
+          <w:lang w:val="de-CH"/>
+        </w:rPr>
+        <w:t>Kommand</w:t>
+      </w:r>
+      <w:proofErr w:type="spellEnd"/>
       <w:r>
         <w:rPr>
           <w:rFonts w:ascii="Times New Roman" w:eastAsia="Times New Roman" w:hAnsi="Times New Roman" w:cs="Times New Roman"/>
@@ -2341,7 +2818,49 @@
         <w:rPr>
           <w:lang w:val="de-CH"/>
         </w:rPr>
-        <w:t>«build-cs 108» sowohl ein Jar-Dokument wie auch ein Javadoc zu erstellen.</w:t>
+        <w:t>«</w:t>
+      </w:r>
+      <w:proofErr w:type="spellStart"/>
+      <w:r>
+        <w:rPr>
+          <w:lang w:val="de-CH"/>
+        </w:rPr>
+        <w:t>build-cs</w:t>
+      </w:r>
+      <w:proofErr w:type="spellEnd"/>
+      <w:r>
+        <w:rPr>
+          <w:lang w:val="de-CH"/>
+        </w:rPr>
+        <w:t xml:space="preserve"> 108» sowohl ein </w:t>
+      </w:r>
+      <w:proofErr w:type="spellStart"/>
+      <w:r>
+        <w:rPr>
+          <w:lang w:val="de-CH"/>
+        </w:rPr>
+        <w:t>Jar</w:t>
+      </w:r>
+      <w:proofErr w:type="spellEnd"/>
+      <w:r>
+        <w:rPr>
+          <w:lang w:val="de-CH"/>
+        </w:rPr>
+        <w:t xml:space="preserve">-Dokument wie auch ein </w:t>
+      </w:r>
+      <w:proofErr w:type="spellStart"/>
+      <w:r>
+        <w:rPr>
+          <w:lang w:val="de-CH"/>
+        </w:rPr>
+        <w:t>Javadoc</w:t>
+      </w:r>
+      <w:proofErr w:type="spellEnd"/>
+      <w:r>
+        <w:rPr>
+          <w:lang w:val="de-CH"/>
+        </w:rPr>
+        <w:t xml:space="preserve"> zu erstellen.</w:t>
       </w:r>
     </w:p>
     <w:p>
@@ -2467,7 +2986,21 @@
         <w:rPr>
           <w:lang w:val="de-CH"/>
         </w:rPr>
-        <w:t>Da bei der Playerliste auch Clients angezeigt werden, die durch Connection Lost nicht mehr tatsächlich anwesend sind, wurde eine Methode entwickelt, die diese Clients aus der Liste der «userthreads» herauslöscht.</w:t>
+        <w:t>Da bei der Playerliste auch Clients angezeigt werden, die durch Connection Lost nicht mehr tatsächlich anwesend sind, wurde eine Methode entwickelt, die diese Clients aus der Liste der «</w:t>
+      </w:r>
+      <w:proofErr w:type="spellStart"/>
+      <w:r>
+        <w:rPr>
+          <w:lang w:val="de-CH"/>
+        </w:rPr>
+        <w:t>userthreads</w:t>
+      </w:r>
+      <w:proofErr w:type="spellEnd"/>
+      <w:r>
+        <w:rPr>
+          <w:lang w:val="de-CH"/>
+        </w:rPr>
+        <w:t>» herauslöscht.</w:t>
       </w:r>
     </w:p>
     <w:p>
@@ -2615,7 +3148,21 @@
         <w:rPr>
           <w:lang w:val="de-CH"/>
         </w:rPr>
-        <w:t>Natasha: Aktualisieren aller Dokumente. Erstellen des Manuals, sowie leichte Verbesserungen für «Spectators».</w:t>
+        <w:t>Natasha: Aktualisieren aller Dokumente. Erstellen des Manuals, sowie leichte Verbesserungen für «</w:t>
+      </w:r>
+      <w:proofErr w:type="spellStart"/>
+      <w:r>
+        <w:rPr>
+          <w:lang w:val="de-CH"/>
+        </w:rPr>
+        <w:t>Spectators</w:t>
+      </w:r>
+      <w:proofErr w:type="spellEnd"/>
+      <w:r>
+        <w:rPr>
+          <w:lang w:val="de-CH"/>
+        </w:rPr>
+        <w:t>».</w:t>
       </w:r>
     </w:p>
     <w:p>
@@ -2718,7 +3265,21 @@
         <w:rPr>
           <w:lang w:val="de-CH"/>
         </w:rPr>
-        <w:t>Grundsätzliche Räumungs- und Verbesserungsarbeiten beim Spiel wie beim Code im Allgemeinen. (Kommentare, Q/A, Interpretation des ClientReaderThreads bezüglich des Spielverlaufs)</w:t>
+        <w:t xml:space="preserve">Grundsätzliche Räumungs- und Verbesserungsarbeiten beim Spiel wie beim Code im Allgemeinen. (Kommentare, Q/A, Interpretation des </w:t>
+      </w:r>
+      <w:proofErr w:type="spellStart"/>
+      <w:r>
+        <w:rPr>
+          <w:lang w:val="de-CH"/>
+        </w:rPr>
+        <w:t>ClientReaderThreads</w:t>
+      </w:r>
+      <w:proofErr w:type="spellEnd"/>
+      <w:r>
+        <w:rPr>
+          <w:lang w:val="de-CH"/>
+        </w:rPr>
+        <w:t xml:space="preserve"> bezüglich des Spielverlaufs)</w:t>
       </w:r>
     </w:p>
     <w:p>
@@ -2802,33 +3363,75 @@
         <w:rPr>
           <w:lang w:val="de-CH"/>
         </w:rPr>
-        <w:t>Melanie: Bilder für Felder des Spiels wurden geadded.</w:t>
-      </w:r>
-    </w:p>
-    <w:p>
-      <w:pPr>
-        <w:rPr>
-          <w:lang w:val="de-CH"/>
-        </w:rPr>
-      </w:pPr>
-      <w:r>
-        <w:rPr>
-          <w:lang w:val="de-CH"/>
-        </w:rPr>
-        <w:t>Rohail: CheckSytle und hinzufügen des Dokumentes Qualitätsmanagement</w:t>
-      </w:r>
-    </w:p>
-    <w:p>
-      <w:pPr>
-        <w:rPr>
-          <w:lang w:val="de-CH"/>
-        </w:rPr>
-      </w:pPr>
-      <w:r>
-        <w:rPr>
-          <w:lang w:val="de-CH"/>
-        </w:rPr>
-        <w:t>Natasha: Merging der zwei Versionen für die Präsentation (falls erwünscht).</w:t>
+        <w:t xml:space="preserve">Melanie: Bilder für Felder des Spiels wurden </w:t>
+      </w:r>
+      <w:proofErr w:type="spellStart"/>
+      <w:r>
+        <w:rPr>
+          <w:lang w:val="de-CH"/>
+        </w:rPr>
+        <w:t>geadded</w:t>
+      </w:r>
+      <w:proofErr w:type="spellEnd"/>
+      <w:r>
+        <w:rPr>
+          <w:lang w:val="de-CH"/>
+        </w:rPr>
+        <w:t>.</w:t>
+      </w:r>
+    </w:p>
+    <w:p>
+      <w:pPr>
+        <w:rPr>
+          <w:lang w:val="de-CH"/>
+        </w:rPr>
+      </w:pPr>
+      <w:r>
+        <w:rPr>
+          <w:lang w:val="de-CH"/>
+        </w:rPr>
+        <w:t xml:space="preserve">Rohail: </w:t>
+      </w:r>
+      <w:proofErr w:type="spellStart"/>
+      <w:r>
+        <w:rPr>
+          <w:lang w:val="de-CH"/>
+        </w:rPr>
+        <w:t>CheckSytle</w:t>
+      </w:r>
+      <w:proofErr w:type="spellEnd"/>
+      <w:r>
+        <w:rPr>
+          <w:lang w:val="de-CH"/>
+        </w:rPr>
+        <w:t xml:space="preserve"> und hinzufügen des Dokumentes Qualitätsmanagement</w:t>
+      </w:r>
+    </w:p>
+    <w:p>
+      <w:pPr>
+        <w:rPr>
+          <w:lang w:val="de-CH"/>
+        </w:rPr>
+      </w:pPr>
+      <w:r>
+        <w:rPr>
+          <w:lang w:val="de-CH"/>
+        </w:rPr>
+        <w:t xml:space="preserve">Natasha: </w:t>
+      </w:r>
+      <w:proofErr w:type="spellStart"/>
+      <w:r>
+        <w:rPr>
+          <w:lang w:val="de-CH"/>
+        </w:rPr>
+        <w:t>Merging</w:t>
+      </w:r>
+      <w:proofErr w:type="spellEnd"/>
+      <w:r>
+        <w:rPr>
+          <w:lang w:val="de-CH"/>
+        </w:rPr>
+        <w:t xml:space="preserve"> der zwei Versionen für die Präsentation (falls erwünscht).</w:t>
       </w:r>
     </w:p>
     <w:p>
@@ -3161,13 +3764,23 @@
         </w:rPr>
         <w:t xml:space="preserve"> </w:t>
       </w:r>
-      <w:r>
-        <w:rPr>
-          <w:i/>
-          <w:iCs/>
-          <w:lang w:val="de-CH"/>
-        </w:rPr>
-        <w:t>Boardmethoden und Demo</w:t>
+      <w:proofErr w:type="spellStart"/>
+      <w:r>
+        <w:rPr>
+          <w:i/>
+          <w:iCs/>
+          <w:lang w:val="de-CH"/>
+        </w:rPr>
+        <w:t>Boardmethoden</w:t>
+      </w:r>
+      <w:proofErr w:type="spellEnd"/>
+      <w:r>
+        <w:rPr>
+          <w:i/>
+          <w:iCs/>
+          <w:lang w:val="de-CH"/>
+        </w:rPr>
+        <w:t xml:space="preserve"> und Demo</w:t>
       </w:r>
     </w:p>
     <w:p>
@@ -3249,7 +3862,21 @@
         <w:rPr>
           <w:lang w:val="de-CH"/>
         </w:rPr>
-        <w:t>Dennis: Über das Keywort «Demo» wird ein Spielbrett dargestellt, das für die Präsentation von Meilenstein drei geeignet ist.</w:t>
+        <w:t xml:space="preserve">Dennis: Über das </w:t>
+      </w:r>
+      <w:proofErr w:type="spellStart"/>
+      <w:r>
+        <w:rPr>
+          <w:lang w:val="de-CH"/>
+        </w:rPr>
+        <w:t>Keywort</w:t>
+      </w:r>
+      <w:proofErr w:type="spellEnd"/>
+      <w:r>
+        <w:rPr>
+          <w:lang w:val="de-CH"/>
+        </w:rPr>
+        <w:t xml:space="preserve"> «Demo» wird ein Spielbrett dargestellt, das für die Präsentation von Meilenstein drei geeignet ist.</w:t>
       </w:r>
     </w:p>
     <w:p>
@@ -3580,7 +4207,25 @@
           <w:iCs/>
           <w:lang w:val="de-CH"/>
         </w:rPr>
-        <w:t xml:space="preserve"> Merging &amp; Graphisches</w:t>
+        <w:t xml:space="preserve"> </w:t>
+      </w:r>
+      <w:proofErr w:type="spellStart"/>
+      <w:r>
+        <w:rPr>
+          <w:i/>
+          <w:iCs/>
+          <w:lang w:val="de-CH"/>
+        </w:rPr>
+        <w:t>Merging</w:t>
+      </w:r>
+      <w:proofErr w:type="spellEnd"/>
+      <w:r>
+        <w:rPr>
+          <w:i/>
+          <w:iCs/>
+          <w:lang w:val="de-CH"/>
+        </w:rPr>
+        <w:t xml:space="preserve"> &amp; Graphisches</w:t>
       </w:r>
     </w:p>
     <w:p>
@@ -3638,7 +4283,49 @@
         <w:rPr>
           <w:lang w:val="de-CH"/>
         </w:rPr>
-        <w:t>Natasha: Der Branch, an dem wir die letzten Tage gearbeitet hatten, um für die Präsentation keine Fehler zu machen, wurde nun mit dem Hauptbranch kombiniert. Die Boardklasse kreiert nun ein Spielbrett der gewünschten Grösse + 2, da die Felder ganz am Rand nicht betreten werden können.</w:t>
+        <w:t xml:space="preserve">Natasha: Der </w:t>
+      </w:r>
+      <w:proofErr w:type="spellStart"/>
+      <w:r>
+        <w:rPr>
+          <w:lang w:val="de-CH"/>
+        </w:rPr>
+        <w:t>Branch</w:t>
+      </w:r>
+      <w:proofErr w:type="spellEnd"/>
+      <w:r>
+        <w:rPr>
+          <w:lang w:val="de-CH"/>
+        </w:rPr>
+        <w:t xml:space="preserve">, an dem wir die letzten Tage gearbeitet hatten, um für die Präsentation keine Fehler zu machen, wurde nun mit dem </w:t>
+      </w:r>
+      <w:proofErr w:type="spellStart"/>
+      <w:r>
+        <w:rPr>
+          <w:lang w:val="de-CH"/>
+        </w:rPr>
+        <w:t>Hauptbranch</w:t>
+      </w:r>
+      <w:proofErr w:type="spellEnd"/>
+      <w:r>
+        <w:rPr>
+          <w:lang w:val="de-CH"/>
+        </w:rPr>
+        <w:t xml:space="preserve"> kombiniert. Die </w:t>
+      </w:r>
+      <w:proofErr w:type="spellStart"/>
+      <w:r>
+        <w:rPr>
+          <w:lang w:val="de-CH"/>
+        </w:rPr>
+        <w:t>Boardklasse</w:t>
+      </w:r>
+      <w:proofErr w:type="spellEnd"/>
+      <w:r>
+        <w:rPr>
+          <w:lang w:val="de-CH"/>
+        </w:rPr>
+        <w:t xml:space="preserve"> kreiert nun ein Spielbrett der gewünschten Grösse + 2, da die Felder ganz am Rand nicht betreten werden können.</w:t>
       </w:r>
     </w:p>
     <w:p>
@@ -3835,7 +4522,21 @@
         <w:rPr>
           <w:lang w:val="de-CH"/>
         </w:rPr>
-        <w:t>Melanie: Das Join- und Start-Panel, das auftaucht, sobald man die jeweiligen Knöpfe drückt, enthalten nun Spinner, mit denen die gewünschten Zahlen angegeben werden können.</w:t>
+        <w:t xml:space="preserve">Melanie: Das </w:t>
+      </w:r>
+      <w:proofErr w:type="spellStart"/>
+      <w:r>
+        <w:rPr>
+          <w:lang w:val="de-CH"/>
+        </w:rPr>
+        <w:t>Join</w:t>
+      </w:r>
+      <w:proofErr w:type="spellEnd"/>
+      <w:r>
+        <w:rPr>
+          <w:lang w:val="de-CH"/>
+        </w:rPr>
+        <w:t>- und Start-Panel, das auftaucht, sobald man die jeweiligen Knöpfe drückt, enthalten nun Spinner, mit denen die gewünschten Zahlen angegeben werden können.</w:t>
       </w:r>
     </w:p>
     <w:p>
@@ -3944,7 +4645,21 @@
         <w:rPr>
           <w:lang w:val="de-CH"/>
         </w:rPr>
-        <w:t>Dennis, Natasha: Veränderung der Coin-Methode, um Äpfel häufiger auf dem Spielfeld darzustellen.</w:t>
+        <w:t xml:space="preserve">Dennis, Natasha: Veränderung der </w:t>
+      </w:r>
+      <w:proofErr w:type="spellStart"/>
+      <w:r>
+        <w:rPr>
+          <w:lang w:val="de-CH"/>
+        </w:rPr>
+        <w:t>Coin</w:t>
+      </w:r>
+      <w:proofErr w:type="spellEnd"/>
+      <w:r>
+        <w:rPr>
+          <w:lang w:val="de-CH"/>
+        </w:rPr>
+        <w:t>-Methode, um Äpfel häufiger auf dem Spielfeld darzustellen.</w:t>
       </w:r>
     </w:p>
     <w:p>
@@ -4363,13 +5078,23 @@
         </w:rPr>
         <w:t xml:space="preserve">. April 2020: </w:t>
       </w:r>
-      <w:r>
-        <w:rPr>
-          <w:i/>
-          <w:iCs/>
-          <w:lang w:val="de-CH"/>
-        </w:rPr>
-        <w:t>Highscore &amp; Anderes</w:t>
+      <w:proofErr w:type="spellStart"/>
+      <w:r>
+        <w:rPr>
+          <w:i/>
+          <w:iCs/>
+          <w:lang w:val="de-CH"/>
+        </w:rPr>
+        <w:t>Highscore</w:t>
+      </w:r>
+      <w:proofErr w:type="spellEnd"/>
+      <w:r>
+        <w:rPr>
+          <w:i/>
+          <w:iCs/>
+          <w:lang w:val="de-CH"/>
+        </w:rPr>
+        <w:t xml:space="preserve"> &amp; Anderes</w:t>
       </w:r>
     </w:p>
     <w:p>
@@ -4433,7 +5158,35 @@
         <w:rPr>
           <w:lang w:val="de-CH"/>
         </w:rPr>
-        <w:t>Eine Highscoreliste speichert und updated die höchsten Punktzahlen und kann während des Spielens aufgerufen werden.</w:t>
+        <w:t xml:space="preserve">Eine </w:t>
+      </w:r>
+      <w:proofErr w:type="spellStart"/>
+      <w:r>
+        <w:rPr>
+          <w:lang w:val="de-CH"/>
+        </w:rPr>
+        <w:t>Highscoreliste</w:t>
+      </w:r>
+      <w:proofErr w:type="spellEnd"/>
+      <w:r>
+        <w:rPr>
+          <w:lang w:val="de-CH"/>
+        </w:rPr>
+        <w:t xml:space="preserve"> speichert und </w:t>
+      </w:r>
+      <w:proofErr w:type="spellStart"/>
+      <w:r>
+        <w:rPr>
+          <w:lang w:val="de-CH"/>
+        </w:rPr>
+        <w:t>updated</w:t>
+      </w:r>
+      <w:proofErr w:type="spellEnd"/>
+      <w:r>
+        <w:rPr>
+          <w:lang w:val="de-CH"/>
+        </w:rPr>
+        <w:t xml:space="preserve"> die höchsten Punktzahlen und kann während des Spielens aufgerufen werden.</w:t>
       </w:r>
     </w:p>
     <w:p>
@@ -4563,20 +5316,48 @@
         <w:rPr>
           <w:lang w:val="de-CH"/>
         </w:rPr>
-        <w:t>Melanie &amp; Rohail: Die Chat-Funktionalitäten «Chat» und «Broadcast» sind durch eine JComboBox nun einfacher verfügbar.</w:t>
-      </w:r>
-    </w:p>
-    <w:p>
-      <w:pPr>
-        <w:rPr>
-          <w:lang w:val="de-CH"/>
-        </w:rPr>
-      </w:pPr>
-      <w:r>
-        <w:rPr>
-          <w:lang w:val="de-CH"/>
-        </w:rPr>
-        <w:t>Dennis: Entwurf und Finalisierung Highscore-Klassen. Implementierung erfolgreich.</w:t>
+        <w:t xml:space="preserve">Melanie &amp; Rohail: Die Chat-Funktionalitäten «Chat» und «Broadcast» sind durch eine </w:t>
+      </w:r>
+      <w:proofErr w:type="spellStart"/>
+      <w:r>
+        <w:rPr>
+          <w:lang w:val="de-CH"/>
+        </w:rPr>
+        <w:t>JComboBox</w:t>
+      </w:r>
+      <w:proofErr w:type="spellEnd"/>
+      <w:r>
+        <w:rPr>
+          <w:lang w:val="de-CH"/>
+        </w:rPr>
+        <w:t xml:space="preserve"> nun einfacher verfügbar.</w:t>
+      </w:r>
+    </w:p>
+    <w:p>
+      <w:pPr>
+        <w:rPr>
+          <w:lang w:val="de-CH"/>
+        </w:rPr>
+      </w:pPr>
+      <w:r>
+        <w:rPr>
+          <w:lang w:val="de-CH"/>
+        </w:rPr>
+        <w:t xml:space="preserve">Dennis: Entwurf und Finalisierung </w:t>
+      </w:r>
+      <w:proofErr w:type="spellStart"/>
+      <w:r>
+        <w:rPr>
+          <w:lang w:val="de-CH"/>
+        </w:rPr>
+        <w:t>Highscore</w:t>
+      </w:r>
+      <w:proofErr w:type="spellEnd"/>
+      <w:r>
+        <w:rPr>
+          <w:lang w:val="de-CH"/>
+        </w:rPr>
+        <w:t>-Klassen. Implementierung erfolgreich.</w:t>
       </w:r>
     </w:p>
     <w:p>
@@ -4662,8 +5443,16 @@
         <w:rPr>
           <w:lang w:val="de-CH"/>
         </w:rPr>
-        <w:t>Rohail: Hinzufügen von Unittests</w:t>
-      </w:r>
+        <w:t xml:space="preserve">Rohail: Hinzufügen von </w:t>
+      </w:r>
+      <w:proofErr w:type="spellStart"/>
+      <w:r>
+        <w:rPr>
+          <w:lang w:val="de-CH"/>
+        </w:rPr>
+        <w:t>Unittests</w:t>
+      </w:r>
+      <w:proofErr w:type="spellEnd"/>
     </w:p>
     <w:p>
       <w:pPr>
@@ -4688,13 +5477,55 @@
         <w:rPr>
           <w:lang w:val="de-CH"/>
         </w:rPr>
-        <w:t>Dennis: Die bisherigen Einträge der Highscoreliste werden zurückgesetz</w:t>
-      </w:r>
-      <w:r>
-        <w:rPr>
-          <w:lang w:val="de-CH"/>
-        </w:rPr>
-        <w:t>t; Highscore-Klassen werden dokumentiert bzw. mit JavaDoc ergänzt.</w:t>
+        <w:t xml:space="preserve">Dennis: Die bisherigen Einträge der </w:t>
+      </w:r>
+      <w:proofErr w:type="spellStart"/>
+      <w:r>
+        <w:rPr>
+          <w:lang w:val="de-CH"/>
+        </w:rPr>
+        <w:t>Highscoreliste</w:t>
+      </w:r>
+      <w:proofErr w:type="spellEnd"/>
+      <w:r>
+        <w:rPr>
+          <w:lang w:val="de-CH"/>
+        </w:rPr>
+        <w:t xml:space="preserve"> werden zurückgesetz</w:t>
+      </w:r>
+      <w:r>
+        <w:rPr>
+          <w:lang w:val="de-CH"/>
+        </w:rPr>
+        <w:t xml:space="preserve">t; </w:t>
+      </w:r>
+      <w:proofErr w:type="spellStart"/>
+      <w:r>
+        <w:rPr>
+          <w:lang w:val="de-CH"/>
+        </w:rPr>
+        <w:t>Highscore</w:t>
+      </w:r>
+      <w:proofErr w:type="spellEnd"/>
+      <w:r>
+        <w:rPr>
+          <w:lang w:val="de-CH"/>
+        </w:rPr>
+        <w:t xml:space="preserve">-Klassen werden dokumentiert bzw. mit </w:t>
+      </w:r>
+      <w:proofErr w:type="spellStart"/>
+      <w:r>
+        <w:rPr>
+          <w:lang w:val="de-CH"/>
+        </w:rPr>
+        <w:t>JavaDoc</w:t>
+      </w:r>
+      <w:proofErr w:type="spellEnd"/>
+      <w:r>
+        <w:rPr>
+          <w:lang w:val="de-CH"/>
+        </w:rPr>
+        <w:t xml:space="preserve"> ergänzt.</w:t>
       </w:r>
     </w:p>
     <w:p>
@@ -4709,6 +5540,892 @@
         </w:rPr>
         <w:t>Natasha: Die Ränder des Spiels erhalten einen Boolean, um zu wissen, ob ein Spielbrett vorhanden ist oder nicht.</w:t>
       </w:r>
+    </w:p>
+    <w:p>
+      <w:pPr>
+        <w:rPr>
+          <w:lang w:val="de-CH"/>
+        </w:rPr>
+      </w:pPr>
+    </w:p>
+    <w:p>
+      <w:pPr>
+        <w:rPr>
+          <w:lang w:val="de-CH"/>
+        </w:rPr>
+      </w:pPr>
+    </w:p>
+    <w:p>
+      <w:pPr>
+        <w:rPr>
+          <w:i/>
+          <w:iCs/>
+          <w:lang w:val="de-CH"/>
+        </w:rPr>
+      </w:pPr>
+      <w:r>
+        <w:rPr>
+          <w:i/>
+          <w:iCs/>
+          <w:lang w:val="de-CH"/>
+        </w:rPr>
+        <w:t>2</w:t>
+      </w:r>
+      <w:r>
+        <w:rPr>
+          <w:i/>
+          <w:iCs/>
+          <w:lang w:val="de-CH"/>
+        </w:rPr>
+        <w:t>9</w:t>
+      </w:r>
+      <w:r>
+        <w:rPr>
+          <w:i/>
+          <w:iCs/>
+          <w:lang w:val="de-CH"/>
+        </w:rPr>
+        <w:t>. April 2020:</w:t>
+      </w:r>
+      <w:r>
+        <w:rPr>
+          <w:i/>
+          <w:iCs/>
+          <w:lang w:val="de-CH"/>
+        </w:rPr>
+        <w:t xml:space="preserve"> Musik, Logo, Animation</w:t>
+      </w:r>
+    </w:p>
+    <w:p>
+      <w:pPr>
+        <w:rPr>
+          <w:lang w:val="de-CH"/>
+        </w:rPr>
+      </w:pPr>
+      <w:r>
+        <w:rPr>
+          <w:lang w:val="de-CH"/>
+        </w:rPr>
+        <w:t xml:space="preserve">Anwesende: </w:t>
+      </w:r>
+      <w:r>
+        <w:rPr>
+          <w:lang w:val="de-CH"/>
+        </w:rPr>
+        <w:t>Melanie Svab</w:t>
+      </w:r>
+    </w:p>
+    <w:p>
+      <w:pPr>
+        <w:rPr>
+          <w:lang w:val="de-CH"/>
+        </w:rPr>
+      </w:pPr>
+    </w:p>
+    <w:p>
+      <w:pPr>
+        <w:rPr>
+          <w:lang w:val="de-CH"/>
+        </w:rPr>
+      </w:pPr>
+      <w:r>
+        <w:rPr>
+          <w:lang w:val="de-CH"/>
+        </w:rPr>
+        <w:t>Schildkröten scheinen nun dank der Animation tatsächlich zu laufen, es gibt ein neues Design für das Wasser und einige Beispiele für Logos.</w:t>
+      </w:r>
+    </w:p>
+    <w:p>
+      <w:pPr>
+        <w:rPr>
+          <w:lang w:val="de-CH"/>
+        </w:rPr>
+      </w:pPr>
+      <w:r>
+        <w:rPr>
+          <w:lang w:val="de-CH"/>
+        </w:rPr>
+        <w:t>Ausserdem läuft während dem Spiel Musik im Hintergrund.</w:t>
+      </w:r>
+    </w:p>
+    <w:p>
+      <w:pPr>
+        <w:rPr>
+          <w:lang w:val="de-CH"/>
+        </w:rPr>
+      </w:pPr>
+    </w:p>
+    <w:p>
+      <w:pPr>
+        <w:rPr>
+          <w:lang w:val="de-CH"/>
+        </w:rPr>
+      </w:pPr>
+    </w:p>
+    <w:p>
+      <w:pPr>
+        <w:rPr>
+          <w:i/>
+          <w:iCs/>
+          <w:lang w:val="de-CH"/>
+        </w:rPr>
+      </w:pPr>
+      <w:r>
+        <w:rPr>
+          <w:i/>
+          <w:iCs/>
+          <w:lang w:val="de-CH"/>
+        </w:rPr>
+        <w:t>30</w:t>
+      </w:r>
+      <w:r>
+        <w:rPr>
+          <w:i/>
+          <w:iCs/>
+          <w:lang w:val="de-CH"/>
+        </w:rPr>
+        <w:t xml:space="preserve">. April </w:t>
+      </w:r>
+      <w:r>
+        <w:rPr>
+          <w:i/>
+          <w:iCs/>
+          <w:lang w:val="de-CH"/>
+        </w:rPr>
+        <w:t xml:space="preserve">&amp; 4. Mai </w:t>
+      </w:r>
+      <w:r>
+        <w:rPr>
+          <w:i/>
+          <w:iCs/>
+          <w:lang w:val="de-CH"/>
+        </w:rPr>
+        <w:t xml:space="preserve">2020: </w:t>
+      </w:r>
+      <w:r>
+        <w:rPr>
+          <w:i/>
+          <w:iCs/>
+          <w:lang w:val="de-CH"/>
+        </w:rPr>
+        <w:t>Text und Tests</w:t>
+      </w:r>
+    </w:p>
+    <w:p>
+      <w:pPr>
+        <w:rPr>
+          <w:lang w:val="de-CH"/>
+        </w:rPr>
+      </w:pPr>
+      <w:r>
+        <w:rPr>
+          <w:lang w:val="de-CH"/>
+        </w:rPr>
+        <w:t>Anwesende</w:t>
+      </w:r>
+      <w:r>
+        <w:rPr>
+          <w:lang w:val="de-CH"/>
+        </w:rPr>
+        <w:t>:</w:t>
+      </w:r>
+      <w:r>
+        <w:rPr>
+          <w:lang w:val="de-CH"/>
+        </w:rPr>
+        <w:t xml:space="preserve"> Natasha Dudler</w:t>
+      </w:r>
+    </w:p>
+    <w:p>
+      <w:pPr>
+        <w:rPr>
+          <w:lang w:val="de-CH"/>
+        </w:rPr>
+      </w:pPr>
+    </w:p>
+    <w:p>
+      <w:pPr>
+        <w:rPr>
+          <w:lang w:val="de-CH"/>
+        </w:rPr>
+      </w:pPr>
+      <w:r>
+        <w:rPr>
+          <w:lang w:val="de-CH"/>
+        </w:rPr>
+        <w:t>Hinzufügen einer Methode, die dem dargestellten Text mehr Zeilen gibt, um in der GUI alles richtig lesen zu können.</w:t>
+      </w:r>
+    </w:p>
+    <w:p>
+      <w:pPr>
+        <w:rPr>
+          <w:lang w:val="de-CH"/>
+        </w:rPr>
+      </w:pPr>
+      <w:r>
+        <w:rPr>
+          <w:lang w:val="de-CH"/>
+        </w:rPr>
+        <w:t>Neue Tests, die sich nicht nur mit dem Spielbrett, sondern auch mit dessen Interpretation auf Seiten der Clients befasst.</w:t>
+      </w:r>
+    </w:p>
+    <w:p>
+      <w:pPr>
+        <w:rPr>
+          <w:lang w:val="de-CH"/>
+        </w:rPr>
+      </w:pPr>
+    </w:p>
+    <w:p>
+      <w:pPr>
+        <w:rPr>
+          <w:i/>
+          <w:iCs/>
+          <w:lang w:val="de-CH"/>
+        </w:rPr>
+      </w:pPr>
+      <w:r>
+        <w:rPr>
+          <w:i/>
+          <w:iCs/>
+          <w:lang w:val="de-CH"/>
+        </w:rPr>
+        <w:t>5. Mai</w:t>
+      </w:r>
+      <w:r>
+        <w:rPr>
+          <w:i/>
+          <w:iCs/>
+          <w:lang w:val="de-CH"/>
+        </w:rPr>
+        <w:t xml:space="preserve"> 2020: </w:t>
+      </w:r>
+      <w:r>
+        <w:rPr>
+          <w:i/>
+          <w:iCs/>
+          <w:lang w:val="de-CH"/>
+        </w:rPr>
+        <w:t>Soundeffekts</w:t>
+      </w:r>
+    </w:p>
+    <w:p>
+      <w:pPr>
+        <w:rPr>
+          <w:lang w:val="de-CH"/>
+        </w:rPr>
+      </w:pPr>
+      <w:r>
+        <w:rPr>
+          <w:lang w:val="de-CH"/>
+        </w:rPr>
+        <w:t>Anwesende:</w:t>
+      </w:r>
+      <w:r>
+        <w:rPr>
+          <w:lang w:val="de-CH"/>
+        </w:rPr>
+        <w:t xml:space="preserve"> </w:t>
+      </w:r>
+      <w:r>
+        <w:rPr>
+          <w:lang w:val="de-CH"/>
+        </w:rPr>
+        <w:t>Melanie</w:t>
+      </w:r>
+      <w:r>
+        <w:rPr>
+          <w:lang w:val="de-CH"/>
+        </w:rPr>
+        <w:t xml:space="preserve"> </w:t>
+      </w:r>
+      <w:r>
+        <w:rPr>
+          <w:lang w:val="de-CH"/>
+        </w:rPr>
+        <w:t xml:space="preserve">Svab </w:t>
+      </w:r>
+    </w:p>
+    <w:p>
+      <w:pPr>
+        <w:rPr>
+          <w:lang w:val="de-CH"/>
+        </w:rPr>
+      </w:pPr>
+    </w:p>
+    <w:p>
+      <w:pPr>
+        <w:rPr>
+          <w:lang w:val="de-CH"/>
+        </w:rPr>
+      </w:pPr>
+      <w:r>
+        <w:rPr>
+          <w:lang w:val="de-CH"/>
+        </w:rPr>
+        <w:t>Aktionen während des Spiels (Laufen der Schildkröte, Events, nicht machbare Schritte) erhalten nun einen eigenen Ton.</w:t>
+      </w:r>
+    </w:p>
+    <w:p>
+      <w:pPr>
+        <w:rPr>
+          <w:lang w:val="de-CH"/>
+        </w:rPr>
+      </w:pPr>
+    </w:p>
+    <w:p>
+      <w:pPr>
+        <w:rPr>
+          <w:lang w:val="de-CH"/>
+        </w:rPr>
+      </w:pPr>
+    </w:p>
+    <w:p>
+      <w:pPr>
+        <w:rPr>
+          <w:i/>
+          <w:iCs/>
+          <w:lang w:val="de-CH"/>
+        </w:rPr>
+      </w:pPr>
+      <w:r>
+        <w:rPr>
+          <w:i/>
+          <w:iCs/>
+          <w:lang w:val="de-CH"/>
+        </w:rPr>
+        <w:t>6</w:t>
+      </w:r>
+      <w:r>
+        <w:rPr>
+          <w:i/>
+          <w:iCs/>
+          <w:lang w:val="de-CH"/>
+        </w:rPr>
+        <w:t>. Mai</w:t>
+      </w:r>
+      <w:r>
+        <w:rPr>
+          <w:i/>
+          <w:iCs/>
+          <w:lang w:val="de-CH"/>
+        </w:rPr>
+        <w:t xml:space="preserve"> 2020: </w:t>
+      </w:r>
+      <w:r>
+        <w:rPr>
+          <w:i/>
+          <w:iCs/>
+          <w:lang w:val="de-CH"/>
+        </w:rPr>
+        <w:t>Soundeffekt</w:t>
+      </w:r>
+      <w:r>
+        <w:rPr>
+          <w:i/>
+          <w:iCs/>
+          <w:lang w:val="de-CH"/>
+        </w:rPr>
+        <w:t>s, Screenshots und Video</w:t>
+      </w:r>
+    </w:p>
+    <w:p>
+      <w:pPr>
+        <w:rPr>
+          <w:lang w:val="de-CH"/>
+        </w:rPr>
+      </w:pPr>
+      <w:r>
+        <w:rPr>
+          <w:lang w:val="de-CH"/>
+        </w:rPr>
+        <w:t>Anwesende:</w:t>
+      </w:r>
+      <w:r>
+        <w:rPr>
+          <w:lang w:val="de-CH"/>
+        </w:rPr>
+        <w:t xml:space="preserve"> </w:t>
+      </w:r>
+      <w:r>
+        <w:rPr>
+          <w:lang w:val="de-CH"/>
+        </w:rPr>
+        <w:t>alle</w:t>
+      </w:r>
+    </w:p>
+    <w:p>
+      <w:pPr>
+        <w:rPr>
+          <w:lang w:val="de-CH"/>
+        </w:rPr>
+      </w:pPr>
+    </w:p>
+    <w:p>
+      <w:pPr>
+        <w:rPr>
+          <w:lang w:val="de-CH"/>
+        </w:rPr>
+      </w:pPr>
+      <w:r>
+        <w:rPr>
+          <w:lang w:val="de-CH"/>
+        </w:rPr>
+        <w:t>Gemeinsam spielten wir das Spiel und nahmen dabei den Bildschirm auf.</w:t>
+      </w:r>
+    </w:p>
+    <w:p>
+      <w:pPr>
+        <w:rPr>
+          <w:lang w:val="de-CH"/>
+        </w:rPr>
+      </w:pPr>
+    </w:p>
+    <w:p>
+      <w:pPr>
+        <w:rPr>
+          <w:lang w:val="de-CH"/>
+        </w:rPr>
+      </w:pPr>
+      <w:r>
+        <w:rPr>
+          <w:lang w:val="de-CH"/>
+        </w:rPr>
+        <w:t>Natasha: Konvertieren der Ton-Dateien zu einer leiseren Version.</w:t>
+      </w:r>
+    </w:p>
+    <w:p>
+      <w:pPr>
+        <w:rPr>
+          <w:lang w:val="de-CH"/>
+        </w:rPr>
+      </w:pPr>
+      <w:r>
+        <w:rPr>
+          <w:lang w:val="de-CH"/>
+        </w:rPr>
+        <w:t>Melanie: Hinzufügen des Videos und Screenshots</w:t>
+      </w:r>
+    </w:p>
+    <w:p>
+      <w:pPr>
+        <w:rPr>
+          <w:lang w:val="de-CH"/>
+        </w:rPr>
+      </w:pPr>
+    </w:p>
+    <w:p>
+      <w:pPr>
+        <w:rPr>
+          <w:lang w:val="de-CH"/>
+        </w:rPr>
+      </w:pPr>
+    </w:p>
+    <w:p>
+      <w:pPr>
+        <w:rPr>
+          <w:i/>
+          <w:iCs/>
+          <w:lang w:val="de-CH"/>
+        </w:rPr>
+      </w:pPr>
+      <w:r>
+        <w:rPr>
+          <w:i/>
+          <w:iCs/>
+          <w:lang w:val="de-CH"/>
+        </w:rPr>
+        <w:t>7</w:t>
+      </w:r>
+      <w:r>
+        <w:rPr>
+          <w:i/>
+          <w:iCs/>
+          <w:lang w:val="de-CH"/>
+        </w:rPr>
+        <w:t>. Mai</w:t>
+      </w:r>
+      <w:r>
+        <w:rPr>
+          <w:i/>
+          <w:iCs/>
+          <w:lang w:val="de-CH"/>
+        </w:rPr>
+        <w:t xml:space="preserve"> 2020: </w:t>
+      </w:r>
+      <w:r>
+        <w:rPr>
+          <w:i/>
+          <w:iCs/>
+          <w:lang w:val="de-CH"/>
+        </w:rPr>
+        <w:t>Bugs</w:t>
+      </w:r>
+    </w:p>
+    <w:p>
+      <w:pPr>
+        <w:rPr>
+          <w:lang w:val="de-CH"/>
+        </w:rPr>
+      </w:pPr>
+      <w:r>
+        <w:rPr>
+          <w:lang w:val="de-CH"/>
+        </w:rPr>
+        <w:t>Anwesende:</w:t>
+      </w:r>
+      <w:r>
+        <w:rPr>
+          <w:lang w:val="de-CH"/>
+        </w:rPr>
+        <w:t xml:space="preserve"> </w:t>
+      </w:r>
+      <w:r>
+        <w:rPr>
+          <w:lang w:val="de-CH"/>
+        </w:rPr>
+        <w:t>Natasha Dudler</w:t>
+      </w:r>
+      <w:r>
+        <w:rPr>
+          <w:lang w:val="de-CH"/>
+        </w:rPr>
+        <w:t xml:space="preserve"> </w:t>
+      </w:r>
+    </w:p>
+    <w:p>
+      <w:pPr>
+        <w:rPr>
+          <w:lang w:val="de-CH"/>
+        </w:rPr>
+      </w:pPr>
+    </w:p>
+    <w:p>
+      <w:pPr>
+        <w:rPr>
+          <w:lang w:val="de-CH"/>
+        </w:rPr>
+      </w:pPr>
+      <w:r>
+        <w:rPr>
+          <w:lang w:val="de-CH"/>
+        </w:rPr>
+        <w:t xml:space="preserve">Lösen des “Array out </w:t>
+      </w:r>
+      <w:proofErr w:type="spellStart"/>
+      <w:r>
+        <w:rPr>
+          <w:lang w:val="de-CH"/>
+        </w:rPr>
+        <w:t>of</w:t>
+      </w:r>
+      <w:proofErr w:type="spellEnd"/>
+      <w:r>
+        <w:rPr>
+          <w:lang w:val="de-CH"/>
+        </w:rPr>
+        <w:t xml:space="preserve"> </w:t>
+      </w:r>
+      <w:proofErr w:type="spellStart"/>
+      <w:r>
+        <w:rPr>
+          <w:lang w:val="de-CH"/>
+        </w:rPr>
+        <w:t>bounds</w:t>
+      </w:r>
+      <w:proofErr w:type="spellEnd"/>
+      <w:r>
+        <w:rPr>
+          <w:lang w:val="de-CH"/>
+        </w:rPr>
+        <w:t>”-Problems bei neuen Zuschauern</w:t>
+      </w:r>
+      <w:r>
+        <w:rPr>
+          <w:lang w:val="de-CH"/>
+        </w:rPr>
+        <w:t xml:space="preserve">, nachdem bereits ein Spieler das laufende Spiel verliess. </w:t>
+      </w:r>
+    </w:p>
+    <w:p>
+      <w:pPr>
+        <w:rPr>
+          <w:lang w:val="de-CH"/>
+        </w:rPr>
+      </w:pPr>
+    </w:p>
+    <w:p>
+      <w:pPr>
+        <w:rPr>
+          <w:lang w:val="de-CH"/>
+        </w:rPr>
+      </w:pPr>
+    </w:p>
+    <w:p>
+      <w:pPr>
+        <w:rPr>
+          <w:i/>
+          <w:iCs/>
+          <w:lang w:val="de-CH"/>
+        </w:rPr>
+      </w:pPr>
+      <w:r>
+        <w:rPr>
+          <w:i/>
+          <w:iCs/>
+          <w:lang w:val="de-CH"/>
+        </w:rPr>
+        <w:t>8</w:t>
+      </w:r>
+      <w:r>
+        <w:rPr>
+          <w:i/>
+          <w:iCs/>
+          <w:lang w:val="de-CH"/>
+        </w:rPr>
+        <w:t>. Mai</w:t>
+      </w:r>
+      <w:r>
+        <w:rPr>
+          <w:i/>
+          <w:iCs/>
+          <w:lang w:val="de-CH"/>
+        </w:rPr>
+        <w:t xml:space="preserve"> 2020: </w:t>
+      </w:r>
+      <w:r>
+        <w:rPr>
+          <w:i/>
+          <w:iCs/>
+          <w:lang w:val="de-CH"/>
+        </w:rPr>
+        <w:t>Bugs</w:t>
+      </w:r>
+    </w:p>
+    <w:p>
+      <w:pPr>
+        <w:rPr>
+          <w:lang w:val="de-CH"/>
+        </w:rPr>
+      </w:pPr>
+      <w:r>
+        <w:rPr>
+          <w:lang w:val="de-CH"/>
+        </w:rPr>
+        <w:t>Anwesende:</w:t>
+      </w:r>
+      <w:r>
+        <w:rPr>
+          <w:lang w:val="de-CH"/>
+        </w:rPr>
+        <w:t xml:space="preserve"> </w:t>
+      </w:r>
+      <w:r>
+        <w:rPr>
+          <w:lang w:val="de-CH"/>
+        </w:rPr>
+        <w:t xml:space="preserve">Melanie Svab, </w:t>
+      </w:r>
+      <w:r>
+        <w:rPr>
+          <w:lang w:val="de-CH"/>
+        </w:rPr>
+        <w:t xml:space="preserve">Natasha Dudler </w:t>
+      </w:r>
+    </w:p>
+    <w:p>
+      <w:pPr>
+        <w:rPr>
+          <w:lang w:val="de-CH"/>
+        </w:rPr>
+      </w:pPr>
+    </w:p>
+    <w:p>
+      <w:pPr>
+        <w:rPr>
+          <w:lang w:val="de-CH"/>
+        </w:rPr>
+      </w:pPr>
+      <w:r>
+        <w:rPr>
+          <w:lang w:val="de-CH"/>
+        </w:rPr>
+        <w:t>Aufhebung einer Fehlermeldung beim Schliessen des Programms über den «</w:t>
+      </w:r>
+      <w:proofErr w:type="spellStart"/>
+      <w:r>
+        <w:rPr>
+          <w:lang w:val="de-CH"/>
+        </w:rPr>
+        <w:t>Quit</w:t>
+      </w:r>
+      <w:proofErr w:type="spellEnd"/>
+      <w:r>
+        <w:rPr>
+          <w:lang w:val="de-CH"/>
+        </w:rPr>
+        <w:t>»-button, in dem die Reihenfolge für die Threads auf Seiten des Clients geändert wurden.</w:t>
+      </w:r>
+      <w:r>
+        <w:rPr>
+          <w:lang w:val="de-CH"/>
+        </w:rPr>
+        <w:t xml:space="preserve"> </w:t>
+      </w:r>
+    </w:p>
+    <w:p>
+      <w:pPr>
+        <w:rPr>
+          <w:lang w:val="de-CH"/>
+        </w:rPr>
+      </w:pPr>
+    </w:p>
+    <w:p>
+      <w:pPr>
+        <w:rPr>
+          <w:lang w:val="de-CH"/>
+        </w:rPr>
+      </w:pPr>
+    </w:p>
+    <w:p>
+      <w:pPr>
+        <w:rPr>
+          <w:i/>
+          <w:iCs/>
+          <w:lang w:val="de-CH"/>
+        </w:rPr>
+      </w:pPr>
+      <w:r>
+        <w:rPr>
+          <w:i/>
+          <w:iCs/>
+          <w:lang w:val="de-CH"/>
+        </w:rPr>
+        <w:t>9</w:t>
+      </w:r>
+      <w:r>
+        <w:rPr>
+          <w:i/>
+          <w:iCs/>
+          <w:lang w:val="de-CH"/>
+        </w:rPr>
+        <w:t>. Mai</w:t>
+      </w:r>
+      <w:r>
+        <w:rPr>
+          <w:i/>
+          <w:iCs/>
+          <w:lang w:val="de-CH"/>
+        </w:rPr>
+        <w:t xml:space="preserve"> 2020: </w:t>
+      </w:r>
+      <w:r>
+        <w:rPr>
+          <w:i/>
+          <w:iCs/>
+          <w:lang w:val="de-CH"/>
+        </w:rPr>
+        <w:t>Bugs</w:t>
+      </w:r>
+    </w:p>
+    <w:p>
+      <w:pPr>
+        <w:rPr>
+          <w:lang w:val="de-CH"/>
+        </w:rPr>
+      </w:pPr>
+      <w:r>
+        <w:rPr>
+          <w:lang w:val="de-CH"/>
+        </w:rPr>
+        <w:t>Anwesende:</w:t>
+      </w:r>
+      <w:r>
+        <w:rPr>
+          <w:lang w:val="de-CH"/>
+        </w:rPr>
+        <w:t xml:space="preserve"> </w:t>
+      </w:r>
+      <w:r>
+        <w:rPr>
+          <w:lang w:val="de-CH"/>
+        </w:rPr>
+        <w:t>Dennis Grunenberg</w:t>
+      </w:r>
+      <w:r>
+        <w:rPr>
+          <w:lang w:val="de-CH"/>
+        </w:rPr>
+        <w:t xml:space="preserve">, Natasha Dudler </w:t>
+      </w:r>
+    </w:p>
+    <w:p>
+      <w:pPr>
+        <w:rPr>
+          <w:lang w:val="de-CH"/>
+        </w:rPr>
+      </w:pPr>
+    </w:p>
+    <w:p>
+      <w:pPr>
+        <w:rPr>
+          <w:lang w:val="de-CH"/>
+        </w:rPr>
+      </w:pPr>
+      <w:r>
+        <w:rPr>
+          <w:lang w:val="de-CH"/>
+        </w:rPr>
+        <w:t>Natasha: Alle Methoden, die auf das Board zugreifen wollen, werden synchronisiert, um Fehler zu vermeiden. Nun gibt es zusätzliche Tests, die Inputs testen, die nach unserem Verständnis des Programms eigentlich unmöglich sein sollten.</w:t>
+      </w:r>
+    </w:p>
+    <w:p>
+      <w:pPr>
+        <w:rPr>
+          <w:lang w:val="de-CH"/>
+        </w:rPr>
+      </w:pPr>
+      <w:r>
+        <w:rPr>
+          <w:lang w:val="de-CH"/>
+        </w:rPr>
+        <w:t>Dennis, Natasha: Updaten aller Dokumente wie beispielsweise des Manuals und des Tagebuchs. Auch das «</w:t>
+      </w:r>
+      <w:proofErr w:type="spellStart"/>
+      <w:r>
+        <w:rPr>
+          <w:lang w:val="de-CH"/>
+        </w:rPr>
+        <w:t>outreach</w:t>
+      </w:r>
+      <w:proofErr w:type="spellEnd"/>
+      <w:r>
+        <w:rPr>
+          <w:lang w:val="de-CH"/>
+        </w:rPr>
+        <w:t>»-File wurde angepasst.</w:t>
+      </w:r>
+    </w:p>
+    <w:p>
+      <w:pPr>
+        <w:rPr>
+          <w:lang w:val="de-CH"/>
+        </w:rPr>
+      </w:pPr>
+    </w:p>
+    <w:p>
+      <w:pPr>
+        <w:rPr>
+          <w:lang w:val="de-CH"/>
+        </w:rPr>
+      </w:pPr>
+    </w:p>
+    <w:p>
+      <w:pPr>
+        <w:rPr>
+          <w:lang w:val="de-CH"/>
+        </w:rPr>
+      </w:pPr>
     </w:p>
     <w:p>
       <w:pPr>
@@ -5118,20 +6835,20 @@
     <w:lsdException w:name="Unresolved Mention" w:semiHidden="1" w:unhideWhenUsed="1"/>
     <w:lsdException w:name="Smart Link" w:semiHidden="1" w:unhideWhenUsed="1"/>
   </w:latentStyles>
-  <w:style w:type="paragraph" w:default="1" w:styleId="Standard">
+  <w:style w:type="paragraph" w:default="1" w:styleId="Normal">
     <w:name w:val="Normal"/>
     <w:qFormat/>
     <w:rPr>
       <w:lang w:val="de-DE"/>
     </w:rPr>
   </w:style>
-  <w:style w:type="character" w:default="1" w:styleId="Absatz-Standardschriftart">
+  <w:style w:type="character" w:default="1" w:styleId="DefaultParagraphFont">
     <w:name w:val="Default Paragraph Font"/>
     <w:uiPriority w:val="1"/>
     <w:semiHidden/>
     <w:unhideWhenUsed/>
   </w:style>
-  <w:style w:type="table" w:default="1" w:styleId="NormaleTabelle">
+  <w:style w:type="table" w:default="1" w:styleId="TableNormal">
     <w:name w:val="Normal Table"/>
     <w:uiPriority w:val="99"/>
     <w:semiHidden/>
@@ -5146,7 +6863,7 @@
       </w:tblCellMar>
     </w:tblPr>
   </w:style>
-  <w:style w:type="numbering" w:default="1" w:styleId="KeineListe">
+  <w:style w:type="numbering" w:default="1" w:styleId="NoList">
     <w:name w:val="No List"/>
     <w:uiPriority w:val="99"/>
     <w:semiHidden/>
@@ -5154,7 +6871,7 @@
   </w:style>
   <w:style w:type="character" w:customStyle="1" w:styleId="apple-converted-space">
     <w:name w:val="apple-converted-space"/>
-    <w:basedOn w:val="Absatz-Standardschriftart"/>
+    <w:basedOn w:val="DefaultParagraphFont"/>
     <w:rsid w:val="00F02261"/>
   </w:style>
 </w:styles>

</xml_diff>